<commit_message>
update description for context (4)
</commit_message>
<xml_diff>
--- a/Architecture/HRM_Architecture Design.docx
+++ b/Architecture/HRM_Architecture Design.docx
@@ -1,6 +1,6 @@
 
 <file path=word/document.xml><?xml version="1.0" encoding="utf-8"?>
-<w:document xmlns:wpc="http://schemas.microsoft.com/office/word/2010/wordprocessingCanvas" xmlns:mc="http://schemas.openxmlformats.org/markup-compatibility/2006" xmlns:o="urn:schemas-microsoft-com:office:office" xmlns:r="http://schemas.openxmlformats.org/officeDocument/2006/relationships" xmlns:m="http://schemas.openxmlformats.org/officeDocument/2006/math" xmlns:v="urn:schemas-microsoft-com:vml" xmlns:wp14="http://schemas.microsoft.com/office/word/2010/wordprocessingDrawing" xmlns:wp="http://schemas.openxmlformats.org/drawingml/2006/wordprocessingDrawing" xmlns:w10="urn:schemas-microsoft-com:office:word" xmlns:w="http://schemas.openxmlformats.org/wordprocessingml/2006/main" xmlns:w14="http://schemas.microsoft.com/office/word/2010/wordml" xmlns:wpg="http://schemas.microsoft.com/office/word/2010/wordprocessingGroup" xmlns:wpi="http://schemas.microsoft.com/office/word/2010/wordprocessingInk" xmlns:wne="http://schemas.microsoft.com/office/word/2006/wordml" xmlns:wps="http://schemas.microsoft.com/office/word/2010/wordprocessingShape" mc:Ignorable="w14 wp14">
+<w:document xmlns:ve="http://schemas.openxmlformats.org/markup-compatibility/2006" xmlns:o="urn:schemas-microsoft-com:office:office" xmlns:r="http://schemas.openxmlformats.org/officeDocument/2006/relationships" xmlns:m="http://schemas.openxmlformats.org/officeDocument/2006/math" xmlns:v="urn:schemas-microsoft-com:vml" xmlns:wp="http://schemas.openxmlformats.org/drawingml/2006/wordprocessingDrawing" xmlns:w10="urn:schemas-microsoft-com:office:word" xmlns:w="http://schemas.openxmlformats.org/wordprocessingml/2006/main" xmlns:wne="http://schemas.microsoft.com/office/word/2006/wordml">
   <w:body>
     <w:sdt>
       <w:sdtPr>
@@ -27,7 +27,7 @@
           <w:tblPr>
             <w:tblpPr w:leftFromText="187" w:rightFromText="187" w:horzAnchor="margin" w:tblpYSpec="bottom"/>
             <w:tblW w:w="3000" w:type="pct"/>
-            <w:tblLook w:val="04A0" w:firstRow="1" w:lastRow="0" w:firstColumn="1" w:lastColumn="0" w:noHBand="0" w:noVBand="1"/>
+            <w:tblLook w:val="04A0"/>
           </w:tblPr>
           <w:tblGrid>
             <w:gridCol w:w="5746"/>
@@ -54,344 +54,33 @@
             <w:rPr>
               <w:noProof/>
             </w:rPr>
-            <mc:AlternateContent>
-              <mc:Choice Requires="wpg">
-                <w:drawing>
-                  <wp:anchor distT="0" distB="0" distL="114300" distR="114300" simplePos="0" relativeHeight="251660288" behindDoc="0" locked="0" layoutInCell="0" allowOverlap="1" wp14:anchorId="1F47A09F" wp14:editId="19E9B63A">
-                    <wp:simplePos x="0" y="0"/>
-                    <wp:positionH relativeFrom="page">
-                      <wp:align>left</wp:align>
-                    </wp:positionH>
-                    <wp:positionV relativeFrom="page">
-                      <wp:align>top</wp:align>
-                    </wp:positionV>
-                    <wp:extent cx="5650992" cy="4828032"/>
-                    <wp:effectExtent l="0" t="0" r="44958" b="0"/>
-                    <wp:wrapNone/>
-                    <wp:docPr id="1" name="Group 29"/>
-                    <wp:cNvGraphicFramePr>
-                      <a:graphicFrameLocks xmlns:a="http://schemas.openxmlformats.org/drawingml/2006/main"/>
-                    </wp:cNvGraphicFramePr>
-                    <a:graphic xmlns:a="http://schemas.openxmlformats.org/drawingml/2006/main">
-                      <a:graphicData uri="http://schemas.microsoft.com/office/word/2010/wordprocessingGroup">
-                        <wpg:wgp>
-                          <wpg:cNvGrpSpPr>
-                            <a:grpSpLocks/>
-                          </wpg:cNvGrpSpPr>
-                          <wpg:grpSpPr bwMode="auto">
-                            <a:xfrm>
-                              <a:off x="0" y="0"/>
-                              <a:ext cx="5650992" cy="4828032"/>
-                              <a:chOff x="15" y="15"/>
-                              <a:chExt cx="8918" cy="7619"/>
-                            </a:xfrm>
-                          </wpg:grpSpPr>
-                          <wps:wsp>
-                            <wps:cNvPr id="2" name="AutoShape 30"/>
-                            <wps:cNvCnPr>
-                              <a:cxnSpLocks noChangeShapeType="1"/>
-                            </wps:cNvCnPr>
-                            <wps:spPr bwMode="auto">
-                              <a:xfrm>
-                                <a:off x="15" y="15"/>
-                                <a:ext cx="7512" cy="7386"/>
-                              </a:xfrm>
-                              <a:prstGeom prst="straightConnector1">
-                                <a:avLst/>
-                              </a:prstGeom>
-                              <a:noFill/>
-                              <a:ln w="9525">
-                                <a:solidFill>
-                                  <a:srgbClr val="A7BFDE"/>
-                                </a:solidFill>
-                                <a:round/>
-                                <a:headEnd/>
-                                <a:tailEnd/>
-                              </a:ln>
-                              <a:extLst>
-                                <a:ext uri="{909E8E84-426E-40DD-AFC4-6F175D3DCCD1}">
-                                  <a14:hiddenFill xmlns:a14="http://schemas.microsoft.com/office/drawing/2010/main">
-                                    <a:noFill/>
-                                  </a14:hiddenFill>
-                                </a:ext>
-                                <a:ext uri="{53640926-AAD7-44D8-BBD7-CCE9431645EC}">
-                                  <a14:shadowObscured xmlns:a14="http://schemas.microsoft.com/office/drawing/2010/main" val="1"/>
-                                </a:ext>
-                              </a:extLst>
-                            </wps:spPr>
-                            <wps:bodyPr/>
-                          </wps:wsp>
-                          <wps:wsp>
-                            <wps:cNvPr id="3" name="Oval 32"/>
-                            <wps:cNvSpPr>
-                              <a:spLocks noChangeArrowheads="1"/>
-                            </wps:cNvSpPr>
-                            <wps:spPr bwMode="auto">
-                              <a:xfrm>
-                                <a:off x="6717" y="5418"/>
-                                <a:ext cx="2216" cy="2216"/>
-                              </a:xfrm>
-                              <a:prstGeom prst="ellipse">
-                                <a:avLst/>
-                              </a:prstGeom>
-                              <a:gradFill>
-                                <a:gsLst>
-                                  <a:gs pos="0">
-                                    <a:schemeClr val="accent1">
-                                      <a:tint val="66000"/>
-                                      <a:satMod val="160000"/>
-                                    </a:schemeClr>
-                                  </a:gs>
-                                  <a:gs pos="50000">
-                                    <a:schemeClr val="accent1">
-                                      <a:tint val="44500"/>
-                                      <a:satMod val="160000"/>
-                                    </a:schemeClr>
-                                  </a:gs>
-                                  <a:gs pos="100000">
-                                    <a:schemeClr val="accent1">
-                                      <a:tint val="23500"/>
-                                      <a:satMod val="160000"/>
-                                    </a:schemeClr>
-                                  </a:gs>
-                                </a:gsLst>
-                                <a:path path="circle">
-                                  <a:fillToRect t="100000" r="100000"/>
-                                </a:path>
-                              </a:gradFill>
-                              <a:scene3d>
-                                <a:camera prst="perspectiveHeroicExtremeLeftFacing"/>
-                                <a:lightRig rig="twoPt" dir="t">
-                                  <a:rot lat="0" lon="0" rev="600000"/>
-                                </a:lightRig>
-                              </a:scene3d>
-                              <a:sp3d>
-                                <a:bevelT w="190500" h="190500" prst="riblet"/>
-                                <a:bevelB w="190500" h="190500" prst="artDeco"/>
-                              </a:sp3d>
-                              <a:extLst>
-                                <a:ext uri="{91240B29-F687-4F45-9708-019B960494DF}">
-                                  <a14:hiddenLine xmlns:a14="http://schemas.microsoft.com/office/drawing/2010/main" w="9525">
-                                    <a:solidFill>
-                                      <a:srgbClr val="000000"/>
-                                    </a:solidFill>
-                                    <a:round/>
-                                    <a:headEnd/>
-                                    <a:tailEnd/>
-                                  </a14:hiddenLine>
-                                </a:ext>
-                                <a:ext uri="{53640926-AAD7-44D8-BBD7-CCE9431645EC}">
-                                  <a14:shadowObscured xmlns:a14="http://schemas.microsoft.com/office/drawing/2010/main" val="1"/>
-                                </a:ext>
-                              </a:extLst>
-                            </wps:spPr>
-                            <wps:bodyPr rot="0" vert="horz" wrap="square" lIns="91440" tIns="45720" rIns="91440" bIns="45720" anchor="t" anchorCtr="0" upright="1">
-                              <a:noAutofit/>
-                            </wps:bodyPr>
-                          </wps:wsp>
-                        </wpg:wgp>
-                      </a:graphicData>
-                    </a:graphic>
-                    <wp14:sizeRelH relativeFrom="page">
-                      <wp14:pctWidth>0</wp14:pctWidth>
-                    </wp14:sizeRelH>
-                    <wp14:sizeRelV relativeFrom="page">
-                      <wp14:pctHeight>0</wp14:pctHeight>
-                    </wp14:sizeRelV>
-                  </wp:anchor>
-                </w:drawing>
-              </mc:Choice>
-              <mc:Fallback>
-                <w:pict>
-                  <v:group id="Group 29" o:spid="_x0000_s1026" style="position:absolute;margin-left:0;margin-top:0;width:444.95pt;height:380.15pt;z-index:251660288;mso-position-horizontal:left;mso-position-horizontal-relative:page;mso-position-vertical:top;mso-position-vertical-relative:page" coordorigin="15,15" coordsize="8918,7619" o:gfxdata="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" o:allowincell="f">
-                    <v:shapetype id="_x0000_t32" coordsize="21600,21600" o:spt="32" o:oned="t" path="m,l21600,21600e" filled="f">
-                      <v:path arrowok="t" fillok="f" o:connecttype="none"/>
-                      <o:lock v:ext="edit" shapetype="t"/>
-                    </v:shapetype>
-                    <v:shape id="AutoShape 30" o:spid="_x0000_s1027" type="#_x0000_t32" style="position:absolute;left:15;top:15;width:7512;height:7386;visibility:visible;mso-wrap-style:square" o:connectortype="straight" o:gfxdata="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" strokecolor="#a7bfde"/>
-                    <v:oval id="Oval 32" o:spid="_x0000_s1028" style="position:absolute;left:6717;top:5418;width:2216;height:2216;visibility:visible;mso-wrap-style:square;v-text-anchor:top" o:gfxdata="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" fillcolor="#8aabd3 [2132]" stroked="f">
-                      <v:fill color2="#d6e2f0 [756]" focusposition=",1" focussize="" colors="0 #9ab5e4;.5 #c2d1ed;1 #e1e8f5" focus="100%" type="gradientRadial"/>
-                    </v:oval>
-                    <w10:wrap anchorx="page" anchory="page"/>
-                  </v:group>
-                </w:pict>
-              </mc:Fallback>
-            </mc:AlternateContent>
+            <w:pict>
+              <v:group id="Group 29" o:spid="_x0000_s1026" style="position:absolute;margin-left:0;margin-top:0;width:444.95pt;height:380.15pt;z-index:251660288;mso-position-horizontal:left;mso-position-horizontal-relative:page;mso-position-vertical:top;mso-position-vertical-relative:page" coordorigin="15,15" coordsize="8918,7619" o:gfxdata="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" o:allowincell="f">
+                <v:shapetype id="_x0000_t32" coordsize="21600,21600" o:spt="32" o:oned="t" path="m,l21600,21600e" filled="f">
+                  <v:path arrowok="t" fillok="f" o:connecttype="none"/>
+                  <o:lock v:ext="edit" shapetype="t"/>
+                </v:shapetype>
+                <v:shape id="AutoShape 30" o:spid="_x0000_s1027" type="#_x0000_t32" style="position:absolute;left:15;top:15;width:7512;height:7386;visibility:visible" o:connectortype="straight" o:gfxdata="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" strokecolor="#a7bfde"/>
+                <v:oval id="Oval 32" o:spid="_x0000_s1028" style="position:absolute;left:6717;top:5418;width:2216;height:2216;visibility:visible" o:gfxdata="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" fillcolor="#8aabd3 [2132]" stroked="f">
+                  <v:fill color2="#d6e2f0 [756]" focusposition=",1" focussize="" colors="0 #9ab5e4;.5 #c2d1ed;1 #e1e8f5" focus="100%" type="gradientRadial"/>
+                </v:oval>
+                <w10:wrap anchorx="page" anchory="page"/>
+              </v:group>
+            </w:pict>
           </w:r>
           <w:r>
             <w:rPr>
               <w:noProof/>
             </w:rPr>
-            <mc:AlternateContent>
-              <mc:Choice Requires="wpg">
-                <w:drawing>
-                  <wp:anchor distT="0" distB="0" distL="114300" distR="114300" simplePos="0" relativeHeight="251659264" behindDoc="0" locked="0" layoutInCell="0" allowOverlap="1" wp14:anchorId="360086F8" wp14:editId="4D469EE7">
-                    <wp:simplePos x="0" y="0"/>
-                    <mc:AlternateContent>
-                      <mc:Choice Requires="wp14">
-                        <wp:positionH relativeFrom="margin">
-                          <wp14:pctPosHOffset>25000</wp14:pctPosHOffset>
-                        </wp:positionH>
-                      </mc:Choice>
-                      <mc:Fallback>
-                        <wp:positionH relativeFrom="page">
-                          <wp:posOffset>2400300</wp:posOffset>
-                        </wp:positionH>
-                      </mc:Fallback>
-                    </mc:AlternateContent>
-                    <wp:positionV relativeFrom="page">
-                      <wp:align>top</wp:align>
-                    </wp:positionV>
-                    <wp:extent cx="3648456" cy="2880360"/>
-                    <wp:effectExtent l="0" t="0" r="85344" b="0"/>
-                    <wp:wrapNone/>
-                    <wp:docPr id="4" name="Group 24"/>
-                    <wp:cNvGraphicFramePr>
-                      <a:graphicFrameLocks xmlns:a="http://schemas.openxmlformats.org/drawingml/2006/main"/>
-                    </wp:cNvGraphicFramePr>
-                    <a:graphic xmlns:a="http://schemas.openxmlformats.org/drawingml/2006/main">
-                      <a:graphicData uri="http://schemas.microsoft.com/office/word/2010/wordprocessingGroup">
-                        <wpg:wgp>
-                          <wpg:cNvGrpSpPr>
-                            <a:grpSpLocks/>
-                          </wpg:cNvGrpSpPr>
-                          <wpg:grpSpPr bwMode="auto">
-                            <a:xfrm>
-                              <a:off x="0" y="0"/>
-                              <a:ext cx="3648456" cy="2880360"/>
-                              <a:chOff x="4136" y="15"/>
-                              <a:chExt cx="5762" cy="4545"/>
-                            </a:xfrm>
-                          </wpg:grpSpPr>
-                          <wps:wsp>
-                            <wps:cNvPr id="5" name="AutoShape 25"/>
-                            <wps:cNvCnPr>
-                              <a:cxnSpLocks noChangeShapeType="1"/>
-                            </wps:cNvCnPr>
-                            <wps:spPr bwMode="auto">
-                              <a:xfrm>
-                                <a:off x="4136" y="15"/>
-                                <a:ext cx="3058" cy="3855"/>
-                              </a:xfrm>
-                              <a:prstGeom prst="straightConnector1">
-                                <a:avLst/>
-                              </a:prstGeom>
-                              <a:noFill/>
-                              <a:ln w="9525">
-                                <a:solidFill>
-                                  <a:srgbClr val="A7BFDE"/>
-                                </a:solidFill>
-                                <a:round/>
-                                <a:headEnd/>
-                                <a:tailEnd/>
-                              </a:ln>
-                              <a:extLst>
-                                <a:ext uri="{909E8E84-426E-40DD-AFC4-6F175D3DCCD1}">
-                                  <a14:hiddenFill xmlns:a14="http://schemas.microsoft.com/office/drawing/2010/main">
-                                    <a:noFill/>
-                                  </a14:hiddenFill>
-                                </a:ext>
-                                <a:ext uri="{53640926-AAD7-44D8-BBD7-CCE9431645EC}">
-                                  <a14:shadowObscured xmlns:a14="http://schemas.microsoft.com/office/drawing/2010/main" val="1"/>
-                                </a:ext>
-                              </a:extLst>
-                            </wps:spPr>
-                            <wps:bodyPr/>
-                          </wps:wsp>
-                          <wps:wsp>
-                            <wps:cNvPr id="6" name="Oval 26"/>
-                            <wps:cNvSpPr>
-                              <a:spLocks noChangeArrowheads="1"/>
-                            </wps:cNvSpPr>
-                            <wps:spPr bwMode="auto">
-                              <a:xfrm>
-                                <a:off x="5782" y="444"/>
-                                <a:ext cx="4116" cy="4116"/>
-                              </a:xfrm>
-                              <a:prstGeom prst="ellipse">
-                                <a:avLst/>
-                              </a:prstGeom>
-                              <a:gradFill flip="none" rotWithShape="1">
-                                <a:gsLst>
-                                  <a:gs pos="0">
-                                    <a:schemeClr val="accent1">
-                                      <a:tint val="66000"/>
-                                      <a:satMod val="160000"/>
-                                    </a:schemeClr>
-                                  </a:gs>
-                                  <a:gs pos="50000">
-                                    <a:schemeClr val="accent1">
-                                      <a:tint val="44500"/>
-                                      <a:satMod val="160000"/>
-                                    </a:schemeClr>
-                                  </a:gs>
-                                  <a:gs pos="100000">
-                                    <a:schemeClr val="accent1">
-                                      <a:tint val="23500"/>
-                                      <a:satMod val="160000"/>
-                                    </a:schemeClr>
-                                  </a:gs>
-                                </a:gsLst>
-                                <a:path path="circle">
-                                  <a:fillToRect t="100000" r="100000"/>
-                                </a:path>
-                                <a:tileRect l="-100000" b="-100000"/>
-                              </a:gradFill>
-                              <a:scene3d>
-                                <a:camera prst="perspectiveHeroicExtremeLeftFacing"/>
-                                <a:lightRig rig="twoPt" dir="t"/>
-                              </a:scene3d>
-                              <a:sp3d>
-                                <a:bevelT w="317500" h="317500" prst="riblet"/>
-                                <a:bevelB w="635000" h="317500" prst="artDeco"/>
-                                <a:contourClr>
-                                  <a:schemeClr val="accent1"/>
-                                </a:contourClr>
-                              </a:sp3d>
-                              <a:extLst>
-                                <a:ext uri="{91240B29-F687-4F45-9708-019B960494DF}">
-                                  <a14:hiddenLine xmlns:a14="http://schemas.microsoft.com/office/drawing/2010/main" w="9525">
-                                    <a:solidFill>
-                                      <a:srgbClr val="000000"/>
-                                    </a:solidFill>
-                                    <a:round/>
-                                    <a:headEnd/>
-                                    <a:tailEnd/>
-                                  </a14:hiddenLine>
-                                </a:ext>
-                                <a:ext uri="{53640926-AAD7-44D8-BBD7-CCE9431645EC}">
-                                  <a14:shadowObscured xmlns:a14="http://schemas.microsoft.com/office/drawing/2010/main" val="1"/>
-                                </a:ext>
-                              </a:extLst>
-                            </wps:spPr>
-                            <wps:bodyPr rot="0" vert="horz" wrap="square" lIns="91440" tIns="45720" rIns="91440" bIns="45720" anchor="t" anchorCtr="0" upright="1">
-                              <a:noAutofit/>
-                            </wps:bodyPr>
-                          </wps:wsp>
-                        </wpg:wgp>
-                      </a:graphicData>
-                    </a:graphic>
-                    <wp14:sizeRelH relativeFrom="page">
-                      <wp14:pctWidth>0</wp14:pctWidth>
-                    </wp14:sizeRelH>
-                    <wp14:sizeRelV relativeFrom="page">
-                      <wp14:pctHeight>0</wp14:pctHeight>
-                    </wp14:sizeRelV>
-                  </wp:anchor>
-                </w:drawing>
-              </mc:Choice>
-              <mc:Fallback>
-                <w:pict>
-                  <v:group id="Group 24" o:spid="_x0000_s1026" style="position:absolute;margin-left:0;margin-top:0;width:287.3pt;height:226.8pt;z-index:251659264;mso-left-percent:250;mso-position-horizontal-relative:margin;mso-position-vertical:top;mso-position-vertical-relative:page;mso-left-percent:250" coordorigin="4136,15" coordsize="5762,4545" o:gfxdata="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" o:allowincell="f">
-                    <v:shape id="AutoShape 25" o:spid="_x0000_s1027" type="#_x0000_t32" style="position:absolute;left:4136;top:15;width:3058;height:3855;visibility:visible;mso-wrap-style:square" o:connectortype="straight" o:gfxdata="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" strokecolor="#a7bfde"/>
-                    <v:oval id="Oval 26" o:spid="_x0000_s1028" style="position:absolute;left:5782;top:444;width:4116;height:4116;visibility:visible;mso-wrap-style:square;v-text-anchor:top" o:gfxdata="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" fillcolor="#8aabd3 [2132]" stroked="f">
-                      <v:fill color2="#d6e2f0 [756]" rotate="t" focusposition=",1" focussize="" colors="0 #9ab5e4;.5 #c2d1ed;1 #e1e8f5" focus="100%" type="gradientRadial"/>
-                    </v:oval>
-                    <w10:wrap anchorx="margin" anchory="page"/>
-                  </v:group>
-                </w:pict>
-              </mc:Fallback>
-            </mc:AlternateContent>
+            <w:pict>
+              <v:group id="Group 24" o:spid="_x0000_s1033" style="position:absolute;margin-left:0;margin-top:0;width:287.3pt;height:226.8pt;z-index:251659264;mso-left-percent:250;mso-position-horizontal-relative:margin;mso-position-vertical:top;mso-position-vertical-relative:page;mso-left-percent:250" coordorigin="4136,15" coordsize="5762,4545" o:gfxdata="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" o:allowincell="f">
+                <v:shape id="AutoShape 25" o:spid="_x0000_s1035" type="#_x0000_t32" style="position:absolute;left:4136;top:15;width:3058;height:3855;visibility:visible" o:connectortype="straight" o:gfxdata="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" strokecolor="#a7bfde"/>
+                <v:oval id="Oval 26" o:spid="_x0000_s1034" style="position:absolute;left:5782;top:444;width:4116;height:4116;visibility:visible" o:gfxdata="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" fillcolor="#8aabd3 [2132]" stroked="f">
+                  <v:fill color2="#d6e2f0 [756]" rotate="t" focusposition=",1" focussize="" colors="0 #9ab5e4;.5 #c2d1ed;1 #e1e8f5" focus="100%" type="gradientRadial"/>
+                </v:oval>
+                <w10:wrap anchorx="margin" anchory="page"/>
+              </v:group>
+            </w:pict>
           </w:r>
         </w:p>
         <w:p>
@@ -399,189 +88,22 @@
             <w:rPr>
               <w:noProof/>
             </w:rPr>
-            <mc:AlternateContent>
-              <mc:Choice Requires="wpg">
-                <w:drawing>
-                  <wp:anchor distT="0" distB="0" distL="114300" distR="114300" simplePos="0" relativeHeight="251661312" behindDoc="0" locked="0" layoutInCell="1" allowOverlap="1" wp14:anchorId="294AD059" wp14:editId="3627A44C">
-                    <wp:simplePos x="0" y="0"/>
-                    <mc:AlternateContent>
-                      <mc:Choice Requires="wp14">
-                        <wp:positionH relativeFrom="margin">
-                          <wp14:pctPosHOffset>63000</wp14:pctPosHOffset>
-                        </wp:positionH>
-                      </mc:Choice>
-                      <mc:Fallback>
-                        <wp:positionH relativeFrom="page">
-                          <wp:posOffset>4658360</wp:posOffset>
-                        </wp:positionH>
-                      </mc:Fallback>
-                    </mc:AlternateContent>
-                    <wp:positionV relativeFrom="page">
-                      <wp:align>bottom</wp:align>
-                    </wp:positionV>
-                    <wp:extent cx="3831336" cy="9208008"/>
-                    <wp:effectExtent l="114300" t="0" r="0" b="0"/>
-                    <wp:wrapNone/>
-                    <wp:docPr id="16" name="Group 16"/>
-                    <wp:cNvGraphicFramePr/>
-                    <a:graphic xmlns:a="http://schemas.openxmlformats.org/drawingml/2006/main">
-                      <a:graphicData uri="http://schemas.microsoft.com/office/word/2010/wordprocessingGroup">
-                        <wpg:wgp>
-                          <wpg:cNvGrpSpPr/>
-                          <wpg:grpSpPr>
-                            <a:xfrm>
-                              <a:off x="0" y="0"/>
-                              <a:ext cx="3831336" cy="9208008"/>
-                              <a:chOff x="117230" y="0"/>
-                              <a:chExt cx="3833446" cy="9205546"/>
-                            </a:xfrm>
-                          </wpg:grpSpPr>
-                          <wps:wsp>
-                            <wps:cNvPr id="11" name="AutoShape 19"/>
-                            <wps:cNvCnPr>
-                              <a:cxnSpLocks noChangeShapeType="1"/>
-                            </wps:cNvCnPr>
-                            <wps:spPr bwMode="auto">
-                              <a:xfrm flipH="1">
-                                <a:off x="285750" y="0"/>
-                                <a:ext cx="2732405" cy="6375400"/>
-                              </a:xfrm>
-                              <a:prstGeom prst="straightConnector1">
-                                <a:avLst/>
-                              </a:prstGeom>
-                              <a:noFill/>
-                              <a:ln w="9525">
-                                <a:solidFill>
-                                  <a:srgbClr val="A7BFDE"/>
-                                </a:solidFill>
-                                <a:round/>
-                                <a:headEnd/>
-                                <a:tailEnd/>
-                              </a:ln>
-                              <a:extLst>
-                                <a:ext uri="{909E8E84-426E-40DD-AFC4-6F175D3DCCD1}">
-                                  <a14:hiddenFill xmlns:a14="http://schemas.microsoft.com/office/drawing/2010/main">
-                                    <a:noFill/>
-                                  </a14:hiddenFill>
-                                </a:ext>
-                                <a:ext uri="{53640926-AAD7-44D8-BBD7-CCE9431645EC}">
-                                  <a14:shadowObscured xmlns:a14="http://schemas.microsoft.com/office/drawing/2010/main" val="1"/>
-                                </a:ext>
-                              </a:extLst>
-                            </wps:spPr>
-                            <wps:bodyPr/>
-                          </wps:wsp>
-                          <wps:wsp>
-                            <wps:cNvPr id="15" name="Oval 15"/>
-                            <wps:cNvSpPr/>
-                            <wps:spPr>
-                              <a:xfrm>
-                                <a:off x="117230" y="5372100"/>
-                                <a:ext cx="3833446" cy="3833446"/>
-                              </a:xfrm>
-                              <a:prstGeom prst="ellipse">
-                                <a:avLst/>
-                              </a:prstGeom>
-                              <a:gradFill flip="none" rotWithShape="1">
-                                <a:gsLst>
-                                  <a:gs pos="0">
-                                    <a:schemeClr val="tx2">
-                                      <a:lumMod val="40000"/>
-                                      <a:lumOff val="60000"/>
-                                      <a:tint val="66000"/>
-                                      <a:satMod val="160000"/>
-                                    </a:schemeClr>
-                                  </a:gs>
-                                  <a:gs pos="50000">
-                                    <a:schemeClr val="tx2">
-                                      <a:lumMod val="40000"/>
-                                      <a:lumOff val="60000"/>
-                                      <a:tint val="44500"/>
-                                      <a:satMod val="160000"/>
-                                    </a:schemeClr>
-                                  </a:gs>
-                                  <a:gs pos="100000">
-                                    <a:schemeClr val="tx2">
-                                      <a:lumMod val="40000"/>
-                                      <a:lumOff val="60000"/>
-                                      <a:tint val="23500"/>
-                                      <a:satMod val="160000"/>
-                                    </a:schemeClr>
-                                  </a:gs>
-                                </a:gsLst>
-                                <a:path path="circle">
-                                  <a:fillToRect l="50000" t="50000" r="50000" b="50000"/>
-                                </a:path>
-                                <a:tileRect/>
-                              </a:gradFill>
-                              <a:ln>
-                                <a:noFill/>
-                              </a:ln>
-                              <a:scene3d>
-                                <a:camera prst="perspectiveContrastingRightFacing"/>
-                                <a:lightRig rig="twoPt" dir="t">
-                                  <a:rot lat="0" lon="0" rev="4200000"/>
-                                </a:lightRig>
-                              </a:scene3d>
-                              <a:sp3d>
-                                <a:bevelT w="571500" h="571500" prst="riblet"/>
-                                <a:bevelB w="571500" h="571500" prst="riblet"/>
-                              </a:sp3d>
-                            </wps:spPr>
-                            <wps:style>
-                              <a:lnRef idx="2">
-                                <a:schemeClr val="accent1">
-                                  <a:shade val="50000"/>
-                                </a:schemeClr>
-                              </a:lnRef>
-                              <a:fillRef idx="1">
-                                <a:schemeClr val="accent1"/>
-                              </a:fillRef>
-                              <a:effectRef idx="0">
-                                <a:schemeClr val="accent1"/>
-                              </a:effectRef>
-                              <a:fontRef idx="minor">
-                                <a:schemeClr val="lt1"/>
-                              </a:fontRef>
-                            </wps:style>
-                            <wps:bodyPr rot="0" spcFirstLastPara="0" vertOverflow="overflow" horzOverflow="overflow" vert="horz" wrap="square" lIns="91440" tIns="45720" rIns="91440" bIns="45720" numCol="1" spcCol="0" rtlCol="0" fromWordArt="0" anchor="ctr" anchorCtr="0" forceAA="0" compatLnSpc="1">
-                              <a:prstTxWarp prst="textNoShape">
-                                <a:avLst/>
-                              </a:prstTxWarp>
-                              <a:noAutofit/>
-                            </wps:bodyPr>
-                          </wps:wsp>
-                        </wpg:wgp>
-                      </a:graphicData>
-                    </a:graphic>
-                    <wp14:sizeRelH relativeFrom="margin">
-                      <wp14:pctWidth>0</wp14:pctWidth>
-                    </wp14:sizeRelH>
-                    <wp14:sizeRelV relativeFrom="margin">
-                      <wp14:pctHeight>0</wp14:pctHeight>
-                    </wp14:sizeRelV>
-                  </wp:anchor>
-                </w:drawing>
-              </mc:Choice>
-              <mc:Fallback>
-                <w:pict>
-                  <v:group id="Group 16" o:spid="_x0000_s1026" style="position:absolute;margin-left:0;margin-top:0;width:301.7pt;height:725.05pt;z-index:251661312;mso-left-percent:630;mso-position-horizontal-relative:margin;mso-position-vertical:bottom;mso-position-vertical-relative:page;mso-left-percent:630;mso-width-relative:margin;mso-height-relative:margin" coordorigin="1172" coordsize="38334,92055" o:gfxdata="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">
-                    <v:shape id="AutoShape 19" o:spid="_x0000_s1027" type="#_x0000_t32" style="position:absolute;left:2857;width:27324;height:63754;flip:x;visibility:visible;mso-wrap-style:square" o:connectortype="straight" o:gfxdata="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" strokecolor="#a7bfde"/>
-                    <v:oval id="Oval 15" o:spid="_x0000_s1028" style="position:absolute;left:1172;top:53721;width:38334;height:38334;visibility:visible;mso-wrap-style:square;v-text-anchor:middle" o:gfxdata="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" fillcolor="#8db3e2 [1311]" stroked="f" strokeweight="2pt">
-                      <v:fill color2="#8db3e2 [1311]" rotate="t" focusposition=".5,.5" focussize="" colors="0 #b0cffb;.5 #cee0fc;1 #e6effd" focus="100%" type="gradientRadial"/>
-                    </v:oval>
-                    <w10:wrap anchorx="margin" anchory="page"/>
-                  </v:group>
-                </w:pict>
-              </mc:Fallback>
-            </mc:AlternateContent>
+            <w:pict>
+              <v:group id="Group 16" o:spid="_x0000_s1030" style="position:absolute;margin-left:0;margin-top:0;width:301.7pt;height:725.05pt;z-index:251661312;mso-left-percent:630;mso-position-horizontal-relative:margin;mso-position-vertical:bottom;mso-position-vertical-relative:page;mso-left-percent:630;mso-width-relative:margin;mso-height-relative:margin" coordorigin="1172" coordsize="38334,92055" o:gfxdata="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">
+                <v:shape id="AutoShape 19" o:spid="_x0000_s1032" type="#_x0000_t32" style="position:absolute;left:2857;width:27324;height:63754;flip:x;visibility:visible" o:connectortype="straight" o:gfxdata="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" strokecolor="#a7bfde"/>
+                <v:oval id="Oval 15" o:spid="_x0000_s1031" style="position:absolute;left:1172;top:53721;width:38334;height:38334;visibility:visible;v-text-anchor:middle" o:gfxdata="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" fillcolor="#8db3e2 [1311]" stroked="f" strokeweight="2pt">
+                  <v:fill color2="#8db3e2 [1311]" rotate="t" focusposition=".5,.5" focussize="" colors="0 #b0cffb;.5 #cee0fc;1 #e6effd" focus="100%" type="gradientRadial"/>
+                </v:oval>
+                <w10:wrap anchorx="margin" anchory="page"/>
+              </v:group>
+            </w:pict>
           </w:r>
         </w:p>
         <w:tbl>
           <w:tblPr>
             <w:tblpPr w:leftFromText="187" w:rightFromText="187" w:horzAnchor="margin" w:tblpYSpec="bottom"/>
             <w:tblW w:w="3000" w:type="pct"/>
-            <w:tblLook w:val="04A0" w:firstRow="1" w:lastRow="0" w:firstColumn="1" w:lastColumn="0" w:noHBand="0" w:noVBand="1"/>
+            <w:tblLook w:val="04A0"/>
           </w:tblPr>
           <w:tblGrid>
             <w:gridCol w:w="5746"/>
@@ -621,7 +143,6 @@
                     <w:dataBinding w:prefixMappings="xmlns:ns0='http://schemas.openxmlformats.org/package/2006/metadata/core-properties' xmlns:ns1='http://purl.org/dc/elements/1.1/'" w:xpath="/ns0:coreProperties[1]/ns1:title[1]" w:storeItemID="{6C3C8BC8-F283-45AE-878A-BAB7291924A1}"/>
                     <w:text/>
                   </w:sdtPr>
-                  <w:sdtEndPr/>
                   <w:sdtContent>
                     <w:r>
                       <w:rPr>
@@ -655,7 +176,6 @@
                 <w:dataBinding w:prefixMappings="xmlns:ns0='http://schemas.openxmlformats.org/package/2006/metadata/core-properties' xmlns:ns1='http://purl.org/dc/elements/1.1/'" w:xpath="/ns0:coreProperties[1]/ns1:subject[1]" w:storeItemID="{6C3C8BC8-F283-45AE-878A-BAB7291924A1}"/>
                 <w:text/>
               </w:sdtPr>
-              <w:sdtEndPr/>
               <w:sdtContent>
                 <w:tc>
                   <w:tcPr>
@@ -705,13 +225,9 @@
               <w:sdtPr>
                 <w:alias w:val="Abstract"/>
                 <w:id w:val="703864200"/>
-                <w:placeholder>
-                  <w:docPart w:val="56616AFBC154416DA379EB74F91C9B7E"/>
-                </w:placeholder>
                 <w:dataBinding w:prefixMappings="xmlns:ns0='http://schemas.microsoft.com/office/2006/coverPageProps'" w:xpath="/ns0:CoverPageProperties[1]/ns0:Abstract[1]" w:storeItemID="{55AF091B-3C7A-41E3-B477-F2FDAA23CFDA}"/>
                 <w:text/>
               </w:sdtPr>
-              <w:sdtEndPr/>
               <w:sdtContent>
                 <w:tc>
                   <w:tcPr>
@@ -753,7 +269,6 @@
                 <w:dataBinding w:prefixMappings="xmlns:ns0='http://schemas.openxmlformats.org/package/2006/metadata/core-properties' xmlns:ns1='http://purl.org/dc/elements/1.1/'" w:xpath="/ns0:coreProperties[1]/ns1:creator[1]" w:storeItemID="{6C3C8BC8-F283-45AE-878A-BAB7291924A1}"/>
                 <w:text/>
               </w:sdtPr>
-              <w:sdtEndPr/>
               <w:sdtContent>
                 <w:tc>
                   <w:tcPr>
@@ -796,7 +311,6 @@
                   <w:calendar w:val="gregorian"/>
                 </w:date>
               </w:sdtPr>
-              <w:sdtEndPr/>
               <w:sdtContent>
                 <w:tc>
                   <w:tcPr>
@@ -948,7 +462,7 @@
           <w:insideH w:val="single" w:sz="4" w:space="0" w:color="auto"/>
           <w:insideV w:val="single" w:sz="4" w:space="0" w:color="auto"/>
         </w:tblBorders>
-        <w:tblLook w:val="04A0" w:firstRow="1" w:lastRow="0" w:firstColumn="1" w:lastColumn="0" w:noHBand="0" w:noVBand="1"/>
+        <w:tblLook w:val="04A0"/>
       </w:tblPr>
       <w:tblGrid>
         <w:gridCol w:w="1296"/>
@@ -1571,12 +1085,6 @@
       <w:r>
         <w:rPr>
           <w:rFonts w:ascii="Times New Roman" w:hAnsi="Times New Roman"/>
-        </w:rPr>
-        <w:t xml:space="preserve"> </w:t>
-      </w:r>
-      <w:r>
-        <w:rPr>
-          <w:rFonts w:ascii="Times New Roman" w:hAnsi="Times New Roman"/>
           <w:sz w:val="24"/>
           <w:szCs w:val="24"/>
         </w:rPr>
@@ -2536,7 +2044,7 @@
         </w:rPr>
         <w:lastRenderedPageBreak/>
         <w:drawing>
-          <wp:inline distT="0" distB="0" distL="0" distR="0" wp14:anchorId="0DF06620" wp14:editId="5A8A8C20">
+          <wp:inline distT="0" distB="0" distL="0" distR="0">
             <wp:extent cx="5943600" cy="4463415"/>
             <wp:effectExtent l="0" t="0" r="0" b="0"/>
             <wp:docPr id="20" name="Picture 20" descr="C:\Users\KIM TUONG\Downloads\Architecture for HRM\Use case LV3.jpg"/>
@@ -2553,10 +2061,10 @@
                     </pic:cNvPicPr>
                   </pic:nvPicPr>
                   <pic:blipFill>
-                    <a:blip r:embed="rId8" cstate="print">
+                    <a:blip r:embed="rId7" cstate="print">
                       <a:extLst>
                         <a:ext uri="{28A0092B-C50C-407E-A947-70E740481C1C}">
-                          <a14:useLocalDpi xmlns:a14="http://schemas.microsoft.com/office/drawing/2010/main" val="0"/>
+                          <a14:useLocalDpi xmlns:a14="http://schemas.microsoft.com/office/drawing/2010/main" xmlns:wps="http://schemas.microsoft.com/office/word/2010/wordprocessingShape" xmlns:wpi="http://schemas.microsoft.com/office/word/2010/wordprocessingInk" xmlns:wpg="http://schemas.microsoft.com/office/word/2010/wordprocessingGroup" xmlns:w14="http://schemas.microsoft.com/office/word/2010/wordml" xmlns:w="http://schemas.openxmlformats.org/wordprocessingml/2006/main" xmlns:w10="urn:schemas-microsoft-com:office:word" xmlns:wp14="http://schemas.microsoft.com/office/word/2010/wordprocessingDrawing" xmlns:v="urn:schemas-microsoft-com:vml" xmlns:o="urn:schemas-microsoft-com:office:office" xmlns:mc="http://schemas.openxmlformats.org/markup-compatibility/2006" xmlns:wpc="http://schemas.microsoft.com/office/word/2010/wordprocessingCanvas" xmlns="" val="0"/>
                         </a:ext>
                       </a:extLst>
                     </a:blip>
@@ -2665,7 +2173,7 @@
           <w:insideV w:val="single" w:sz="4" w:space="0" w:color="auto"/>
         </w:tblBorders>
         <w:tblLayout w:type="fixed"/>
-        <w:tblLook w:val="04A0" w:firstRow="1" w:lastRow="0" w:firstColumn="1" w:lastColumn="0" w:noHBand="0" w:noVBand="1"/>
+        <w:tblLook w:val="04A0"/>
       </w:tblPr>
       <w:tblGrid>
         <w:gridCol w:w="630"/>
@@ -3898,9 +3406,6 @@
         <w:t>3.1 Technical Constraints</w:t>
       </w:r>
       <w:bookmarkEnd w:id="7"/>
-      <w:r>
-        <w:t xml:space="preserve"> </w:t>
-      </w:r>
     </w:p>
     <w:p/>
     <w:tbl>
@@ -3915,7 +3420,7 @@
           <w:insideH w:val="single" w:sz="4" w:space="0" w:color="auto"/>
           <w:insideV w:val="single" w:sz="4" w:space="0" w:color="auto"/>
         </w:tblBorders>
-        <w:tblLook w:val="04A0" w:firstRow="1" w:lastRow="0" w:firstColumn="1" w:lastColumn="0" w:noHBand="0" w:noVBand="1"/>
+        <w:tblLook w:val="04A0"/>
       </w:tblPr>
       <w:tblGrid>
         <w:gridCol w:w="677"/>
@@ -4319,9 +3824,6 @@
         <w:t>3.2 Business Constraints</w:t>
       </w:r>
       <w:bookmarkEnd w:id="8"/>
-      <w:r>
-        <w:t xml:space="preserve"> </w:t>
-      </w:r>
     </w:p>
     <w:p/>
     <w:tbl>
@@ -4329,7 +3831,7 @@
         <w:tblStyle w:val="TableGrid"/>
         <w:tblW w:w="9720" w:type="dxa"/>
         <w:tblInd w:w="18" w:type="dxa"/>
-        <w:tblLook w:val="04A0" w:firstRow="1" w:lastRow="0" w:firstColumn="1" w:lastColumn="0" w:noHBand="0" w:noVBand="1"/>
+        <w:tblLook w:val="04A0"/>
       </w:tblPr>
       <w:tblGrid>
         <w:gridCol w:w="677"/>
@@ -4543,7 +4045,7 @@
           <w:insideH w:val="single" w:sz="4" w:space="0" w:color="auto"/>
           <w:insideV w:val="single" w:sz="4" w:space="0" w:color="auto"/>
         </w:tblBorders>
-        <w:tblLook w:val="04A0" w:firstRow="1" w:lastRow="0" w:firstColumn="1" w:lastColumn="0" w:noHBand="0" w:noVBand="1"/>
+        <w:tblLook w:val="04A0"/>
       </w:tblPr>
       <w:tblGrid>
         <w:gridCol w:w="1799"/>
@@ -4650,40 +4152,15 @@
                 <w:szCs w:val="24"/>
               </w:rPr>
             </w:pPr>
-          </w:p>
-        </w:tc>
-      </w:tr>
-      <w:tr>
-        <w:tc>
-          <w:tcPr>
-            <w:tcW w:w="1799" w:type="dxa"/>
-            <w:shd w:val="clear" w:color="auto" w:fill="DBE5F1"/>
-            <w:vAlign w:val="center"/>
-          </w:tcPr>
-          <w:p>
-            <w:pPr>
-              <w:spacing w:after="0" w:line="240" w:lineRule="auto"/>
-              <w:jc w:val="center"/>
-              <w:rPr>
-                <w:rFonts w:ascii="Times New Roman" w:hAnsi="Times New Roman"/>
-                <w:sz w:val="24"/>
-                <w:szCs w:val="24"/>
-              </w:rPr>
-            </w:pPr>
-            <w:r>
-              <w:rPr>
-                <w:rFonts w:ascii="Times New Roman" w:hAnsi="Times New Roman"/>
-                <w:sz w:val="24"/>
-                <w:szCs w:val="24"/>
-              </w:rPr>
-              <w:t>Administrator</w:t>
-            </w:r>
-          </w:p>
-        </w:tc>
-        <w:tc>
-          <w:tcPr>
-            <w:tcW w:w="7831" w:type="dxa"/>
-          </w:tcPr>
+            <w:r>
+              <w:rPr>
+                <w:rFonts w:ascii="Times New Roman" w:eastAsia="Calibri" w:hAnsi="Times New Roman"/>
+                <w:sz w:val="24"/>
+                <w:szCs w:val="24"/>
+              </w:rPr>
+              <w:t>Manage issues related educated, papers educated.</w:t>
+            </w:r>
+          </w:p>
           <w:p>
             <w:pPr>
               <w:pStyle w:val="ListParagraph"/>
@@ -4698,6 +4175,30 @@
                 <w:szCs w:val="24"/>
               </w:rPr>
             </w:pPr>
+            <w:r>
+              <w:rPr>
+                <w:rFonts w:ascii="Times New Roman" w:eastAsia="Calibri" w:hAnsi="Times New Roman"/>
+                <w:sz w:val="24"/>
+                <w:szCs w:val="24"/>
+              </w:rPr>
+              <w:t>Manage schedule teach hour, student,  student t</w:t>
+            </w:r>
+            <w:r>
+              <w:rPr>
+                <w:rFonts w:ascii="Times New Roman" w:eastAsia="Calibri" w:hAnsi="Times New Roman"/>
+                <w:sz w:val="24"/>
+                <w:szCs w:val="24"/>
+              </w:rPr>
+              <w:t>ranscript</w:t>
+            </w:r>
+            <w:r>
+              <w:rPr>
+                <w:rFonts w:ascii="Times New Roman" w:eastAsia="Calibri" w:hAnsi="Times New Roman"/>
+                <w:sz w:val="24"/>
+                <w:szCs w:val="24"/>
+              </w:rPr>
+              <w:t xml:space="preserve"> </w:t>
+            </w:r>
           </w:p>
         </w:tc>
       </w:tr>
@@ -4724,7 +4225,7 @@
                 <w:sz w:val="24"/>
                 <w:szCs w:val="24"/>
               </w:rPr>
-              <w:t>Salary Group</w:t>
+              <w:t>Administrator</w:t>
             </w:r>
           </w:p>
         </w:tc>
@@ -4746,6 +4247,14 @@
                 <w:szCs w:val="24"/>
               </w:rPr>
             </w:pPr>
+            <w:r>
+              <w:rPr>
+                <w:rFonts w:ascii="Times New Roman" w:eastAsia="Calibri" w:hAnsi="Times New Roman"/>
+                <w:sz w:val="24"/>
+                <w:szCs w:val="24"/>
+              </w:rPr>
+              <w:t>Manage system, manage information relate with staff of HRM (besides may be have staff, lecture)</w:t>
+            </w:r>
           </w:p>
         </w:tc>
       </w:tr>
@@ -4772,7 +4281,7 @@
                 <w:sz w:val="24"/>
                 <w:szCs w:val="24"/>
               </w:rPr>
-              <w:t>Department</w:t>
+              <w:t>Salary Group</w:t>
             </w:r>
           </w:p>
         </w:tc>
@@ -4794,6 +4303,14 @@
                 <w:szCs w:val="24"/>
               </w:rPr>
             </w:pPr>
+            <w:r>
+              <w:rPr>
+                <w:rFonts w:ascii="Times New Roman" w:eastAsia="Calibri" w:hAnsi="Times New Roman"/>
+                <w:sz w:val="24"/>
+                <w:szCs w:val="24"/>
+              </w:rPr>
+              <w:t>Manage salary issue for school</w:t>
+            </w:r>
           </w:p>
         </w:tc>
       </w:tr>
@@ -4820,7 +4337,7 @@
                 <w:sz w:val="24"/>
                 <w:szCs w:val="24"/>
               </w:rPr>
-              <w:t>HR Group</w:t>
+              <w:t>Department</w:t>
             </w:r>
           </w:p>
         </w:tc>
@@ -4842,6 +4359,14 @@
                 <w:szCs w:val="24"/>
               </w:rPr>
             </w:pPr>
+            <w:r>
+              <w:rPr>
+                <w:rFonts w:ascii="Times New Roman" w:eastAsia="Calibri" w:hAnsi="Times New Roman"/>
+                <w:sz w:val="24"/>
+                <w:szCs w:val="24"/>
+              </w:rPr>
+              <w:t>Manage recruitment issues, hour work, training staff &amp; lectures.</w:t>
+            </w:r>
           </w:p>
         </w:tc>
       </w:tr>
@@ -4868,7 +4393,7 @@
                 <w:sz w:val="24"/>
                 <w:szCs w:val="24"/>
               </w:rPr>
-              <w:t>Account Department</w:t>
+              <w:t>HR Group</w:t>
             </w:r>
           </w:p>
         </w:tc>
@@ -4890,6 +4415,78 @@
                 <w:szCs w:val="24"/>
               </w:rPr>
             </w:pPr>
+            <w:r>
+              <w:rPr>
+                <w:rFonts w:ascii="Times New Roman" w:eastAsia="Calibri" w:hAnsi="Times New Roman"/>
+                <w:sz w:val="24"/>
+                <w:szCs w:val="24"/>
+              </w:rPr>
+              <w:t xml:space="preserve">Manage </w:t>
+            </w:r>
+            <w:r>
+              <w:rPr>
+                <w:rFonts w:ascii="Times New Roman" w:eastAsia="Calibri" w:hAnsi="Times New Roman"/>
+                <w:sz w:val="24"/>
+                <w:szCs w:val="24"/>
+              </w:rPr>
+              <w:t>human resource issues.</w:t>
+            </w:r>
+          </w:p>
+        </w:tc>
+      </w:tr>
+      <w:tr>
+        <w:tc>
+          <w:tcPr>
+            <w:tcW w:w="1799" w:type="dxa"/>
+            <w:shd w:val="clear" w:color="auto" w:fill="DBE5F1"/>
+            <w:vAlign w:val="center"/>
+          </w:tcPr>
+          <w:p>
+            <w:pPr>
+              <w:spacing w:after="0" w:line="240" w:lineRule="auto"/>
+              <w:jc w:val="center"/>
+              <w:rPr>
+                <w:rFonts w:ascii="Times New Roman" w:hAnsi="Times New Roman"/>
+                <w:sz w:val="24"/>
+                <w:szCs w:val="24"/>
+              </w:rPr>
+            </w:pPr>
+            <w:r>
+              <w:rPr>
+                <w:rFonts w:ascii="Times New Roman" w:hAnsi="Times New Roman"/>
+                <w:sz w:val="24"/>
+                <w:szCs w:val="24"/>
+              </w:rPr>
+              <w:t>Account Department</w:t>
+            </w:r>
+          </w:p>
+        </w:tc>
+        <w:tc>
+          <w:tcPr>
+            <w:tcW w:w="7831" w:type="dxa"/>
+          </w:tcPr>
+          <w:p>
+            <w:pPr>
+              <w:pStyle w:val="ListParagraph"/>
+              <w:numPr>
+                <w:ilvl w:val="0"/>
+                <w:numId w:val="7"/>
+              </w:numPr>
+              <w:spacing w:after="0" w:line="240" w:lineRule="auto"/>
+              <w:rPr>
+                <w:rFonts w:ascii="Times New Roman" w:eastAsia="Calibri" w:hAnsi="Times New Roman"/>
+                <w:sz w:val="24"/>
+                <w:szCs w:val="24"/>
+              </w:rPr>
+            </w:pPr>
+            <w:r>
+              <w:rPr>
+                <w:rFonts w:ascii="Times New Roman" w:eastAsia="Calibri" w:hAnsi="Times New Roman"/>
+                <w:sz w:val="24"/>
+                <w:szCs w:val="24"/>
+              </w:rPr>
+              <w:t xml:space="preserve">Manage accountant (salary for staff, lecture). </w:t>
+            </w:r>
           </w:p>
         </w:tc>
       </w:tr>
@@ -4941,11 +4538,11 @@
             <v:path o:extrusionok="f" gradientshapeok="t" o:connecttype="rect"/>
             <o:lock v:ext="edit" aspectratio="t"/>
           </v:shapetype>
-          <v:shape id="_x0000_s1028" type="#_x0000_t75" style="position:absolute;left:0;text-align:left;margin-left:-9.55pt;margin-top:-22.8pt;width:480.25pt;height:481.6pt;z-index:251662336">
-            <v:imagedata r:id="rId9" o:title=""/>
+          <v:shape id="_x0000_s1029" type="#_x0000_t75" style="position:absolute;left:0;text-align:left;margin-left:-9.55pt;margin-top:-22.8pt;width:480.25pt;height:481.6pt;z-index:251662336">
+            <v:imagedata r:id="rId8" o:title=""/>
             <w10:wrap type="square"/>
           </v:shape>
-          <o:OLEObject Type="Embed" ProgID="Visio.Drawing.11" ShapeID="_x0000_s1028" DrawAspect="Content" ObjectID="_1383721231" r:id="rId10"/>
+          <o:OLEObject Type="Embed" ProgID="Visio.Drawing.11" ShapeID="_x0000_s1029" DrawAspect="Content" ObjectID="_1383892374" r:id="rId9"/>
         </w:pict>
       </w:r>
     </w:p>
@@ -5158,10 +4755,10 @@
                     </pic:cNvPicPr>
                   </pic:nvPicPr>
                   <pic:blipFill>
-                    <a:blip r:embed="rId11">
+                    <a:blip r:embed="rId10">
                       <a:extLst>
                         <a:ext uri="{28A0092B-C50C-407E-A947-70E740481C1C}">
-                          <a14:useLocalDpi xmlns:a14="http://schemas.microsoft.com/office/drawing/2010/main" val="0"/>
+                          <a14:useLocalDpi xmlns:a14="http://schemas.microsoft.com/office/drawing/2010/main" xmlns:wps="http://schemas.microsoft.com/office/word/2010/wordprocessingShape" xmlns:wpi="http://schemas.microsoft.com/office/word/2010/wordprocessingInk" xmlns:wpg="http://schemas.microsoft.com/office/word/2010/wordprocessingGroup" xmlns:w14="http://schemas.microsoft.com/office/word/2010/wordml" xmlns:w="http://schemas.openxmlformats.org/wordprocessingml/2006/main" xmlns:w10="urn:schemas-microsoft-com:office:word" xmlns:wp14="http://schemas.microsoft.com/office/word/2010/wordprocessingDrawing" xmlns:v="urn:schemas-microsoft-com:vml" xmlns:o="urn:schemas-microsoft-com:office:office" xmlns:mc="http://schemas.openxmlformats.org/markup-compatibility/2006" xmlns:wpc="http://schemas.microsoft.com/office/word/2010/wordprocessingCanvas" xmlns="" val="0"/>
                         </a:ext>
                       </a:extLst>
                     </a:blip>
@@ -5252,7 +4849,7 @@
           <w:insideH w:val="single" w:sz="4" w:space="0" w:color="auto"/>
           <w:insideV w:val="single" w:sz="4" w:space="0" w:color="auto"/>
         </w:tblBorders>
-        <w:tblLook w:val="04A0" w:firstRow="1" w:lastRow="0" w:firstColumn="1" w:lastColumn="0" w:noHBand="0" w:noVBand="1"/>
+        <w:tblLook w:val="04A0"/>
       </w:tblPr>
       <w:tblGrid>
         <w:gridCol w:w="1622"/>
@@ -5932,10 +5529,10 @@
                     </pic:cNvPicPr>
                   </pic:nvPicPr>
                   <pic:blipFill>
-                    <a:blip r:embed="rId12">
+                    <a:blip r:embed="rId11">
                       <a:extLst>
                         <a:ext uri="{28A0092B-C50C-407E-A947-70E740481C1C}">
-                          <a14:useLocalDpi xmlns:a14="http://schemas.microsoft.com/office/drawing/2010/main" val="0"/>
+                          <a14:useLocalDpi xmlns:a14="http://schemas.microsoft.com/office/drawing/2010/main" xmlns:wps="http://schemas.microsoft.com/office/word/2010/wordprocessingShape" xmlns:wpi="http://schemas.microsoft.com/office/word/2010/wordprocessingInk" xmlns:wpg="http://schemas.microsoft.com/office/word/2010/wordprocessingGroup" xmlns:w14="http://schemas.microsoft.com/office/word/2010/wordml" xmlns:w="http://schemas.openxmlformats.org/wordprocessingml/2006/main" xmlns:w10="urn:schemas-microsoft-com:office:word" xmlns:wp14="http://schemas.microsoft.com/office/word/2010/wordprocessingDrawing" xmlns:v="urn:schemas-microsoft-com:vml" xmlns:o="urn:schemas-microsoft-com:office:office" xmlns:mc="http://schemas.openxmlformats.org/markup-compatibility/2006" xmlns:wpc="http://schemas.microsoft.com/office/word/2010/wordprocessingCanvas" xmlns="" val="0"/>
                         </a:ext>
                       </a:extLst>
                     </a:blip>
@@ -5983,7 +5580,7 @@
           <w:insideH w:val="single" w:sz="4" w:space="0" w:color="auto"/>
           <w:insideV w:val="single" w:sz="4" w:space="0" w:color="auto"/>
         </w:tblBorders>
-        <w:tblLook w:val="04A0" w:firstRow="1" w:lastRow="0" w:firstColumn="1" w:lastColumn="0" w:noHBand="0" w:noVBand="1"/>
+        <w:tblLook w:val="04A0"/>
       </w:tblPr>
       <w:tblGrid>
         <w:gridCol w:w="1622"/>
@@ -6176,17 +5773,7 @@
                 <w:sz w:val="24"/>
                 <w:szCs w:val="24"/>
               </w:rPr>
-              <w:t xml:space="preserve"> for </w:t>
-            </w:r>
-            <w:r>
-              <w:rPr>
-                <w:rStyle w:val="apple-style-span"/>
-                <w:rFonts w:ascii="Times New Roman" w:hAnsi="Times New Roman"/>
-                <w:color w:val="000000"/>
-                <w:sz w:val="24"/>
-                <w:szCs w:val="24"/>
-              </w:rPr>
-              <w:t>HRM staff.</w:t>
+              <w:t xml:space="preserve"> for HRM staff.</w:t>
             </w:r>
           </w:p>
         </w:tc>
@@ -6828,15 +6415,7 @@
                 <w:sz w:val="24"/>
                 <w:szCs w:val="24"/>
               </w:rPr>
-              <w:t>w</w:t>
-            </w:r>
-            <w:r>
-              <w:rPr>
-                <w:rFonts w:ascii="Times New Roman" w:hAnsi="Times New Roman"/>
-                <w:sz w:val="24"/>
-                <w:szCs w:val="24"/>
-              </w:rPr>
-              <w:t xml:space="preserve"> for connecting between Service layer and database.</w:t>
+              <w:t>w for connecting between Service layer and database.</w:t>
             </w:r>
           </w:p>
         </w:tc>
@@ -6862,7 +6441,7 @@
 </file>
 
 <file path=word/numbering.xml><?xml version="1.0" encoding="utf-8"?>
-<w:numbering xmlns:wpc="http://schemas.microsoft.com/office/word/2010/wordprocessingCanvas" xmlns:mc="http://schemas.openxmlformats.org/markup-compatibility/2006" xmlns:o="urn:schemas-microsoft-com:office:office" xmlns:r="http://schemas.openxmlformats.org/officeDocument/2006/relationships" xmlns:m="http://schemas.openxmlformats.org/officeDocument/2006/math" xmlns:v="urn:schemas-microsoft-com:vml" xmlns:wp14="http://schemas.microsoft.com/office/word/2010/wordprocessingDrawing" xmlns:wp="http://schemas.openxmlformats.org/drawingml/2006/wordprocessingDrawing" xmlns:w10="urn:schemas-microsoft-com:office:word" xmlns:w="http://schemas.openxmlformats.org/wordprocessingml/2006/main" xmlns:w14="http://schemas.microsoft.com/office/word/2010/wordml" xmlns:wpg="http://schemas.microsoft.com/office/word/2010/wordprocessingGroup" xmlns:wpi="http://schemas.microsoft.com/office/word/2010/wordprocessingInk" xmlns:wne="http://schemas.microsoft.com/office/word/2006/wordml" xmlns:wps="http://schemas.microsoft.com/office/word/2010/wordprocessingShape" mc:Ignorable="w14 wp14">
+<w:numbering xmlns:ve="http://schemas.openxmlformats.org/markup-compatibility/2006" xmlns:o="urn:schemas-microsoft-com:office:office" xmlns:r="http://schemas.openxmlformats.org/officeDocument/2006/relationships" xmlns:m="http://schemas.openxmlformats.org/officeDocument/2006/math" xmlns:v="urn:schemas-microsoft-com:vml" xmlns:wp="http://schemas.openxmlformats.org/drawingml/2006/wordprocessingDrawing" xmlns:w10="urn:schemas-microsoft-com:office:word" xmlns:w="http://schemas.openxmlformats.org/wordprocessingml/2006/main" xmlns:wne="http://schemas.microsoft.com/office/word/2006/wordml">
   <w:abstractNum w:abstractNumId="0">
     <w:nsid w:val="02436555"/>
     <w:multiLevelType w:val="multilevel"/>
@@ -8174,7 +7753,7 @@
 </file>
 
 <file path=word/styles.xml><?xml version="1.0" encoding="utf-8"?>
-<w:styles xmlns:mc="http://schemas.openxmlformats.org/markup-compatibility/2006" xmlns:r="http://schemas.openxmlformats.org/officeDocument/2006/relationships" xmlns:w="http://schemas.openxmlformats.org/wordprocessingml/2006/main" xmlns:w14="http://schemas.microsoft.com/office/word/2010/wordml" mc:Ignorable="w14">
+<w:styles xmlns:r="http://schemas.openxmlformats.org/officeDocument/2006/relationships" xmlns:w="http://schemas.openxmlformats.org/wordprocessingml/2006/main">
   <w:docDefaults>
     <w:rPrDefault>
       <w:rPr>
@@ -8332,6 +7911,7 @@
   <w:style w:type="paragraph" w:default="1" w:styleId="Normal">
     <w:name w:val="Normal"/>
     <w:qFormat/>
+    <w:rsid w:val="00C921EA"/>
   </w:style>
   <w:style w:type="paragraph" w:styleId="Heading1">
     <w:name w:val="heading 1"/>
@@ -8558,6 +8138,7 @@
     <w:uiPriority w:val="99"/>
     <w:semiHidden/>
     <w:unhideWhenUsed/>
+    <w:qFormat/>
     <w:tblPr>
       <w:tblInd w:w="0" w:type="dxa"/>
       <w:tblCellMar>
@@ -9630,7 +9211,7 @@
 </file>
 
 <file path=word/glossary/document.xml><?xml version="1.0" encoding="utf-8"?>
-<w:glossaryDocument xmlns:wpc="http://schemas.microsoft.com/office/word/2010/wordprocessingCanvas" xmlns:mc="http://schemas.openxmlformats.org/markup-compatibility/2006" xmlns:o="urn:schemas-microsoft-com:office:office" xmlns:r="http://schemas.openxmlformats.org/officeDocument/2006/relationships" xmlns:m="http://schemas.openxmlformats.org/officeDocument/2006/math" xmlns:v="urn:schemas-microsoft-com:vml" xmlns:wp14="http://schemas.microsoft.com/office/word/2010/wordprocessingDrawing" xmlns:wp="http://schemas.openxmlformats.org/drawingml/2006/wordprocessingDrawing" xmlns:w10="urn:schemas-microsoft-com:office:word" xmlns:w="http://schemas.openxmlformats.org/wordprocessingml/2006/main" xmlns:w14="http://schemas.microsoft.com/office/word/2010/wordml" xmlns:wpg="http://schemas.microsoft.com/office/word/2010/wordprocessingGroup" xmlns:wpi="http://schemas.microsoft.com/office/word/2010/wordprocessingInk" xmlns:wne="http://schemas.microsoft.com/office/word/2006/wordml" xmlns:wps="http://schemas.microsoft.com/office/word/2010/wordprocessingShape" mc:Ignorable="w14 wp14">
+<w:glossaryDocument xmlns:ve="http://schemas.openxmlformats.org/markup-compatibility/2006" xmlns:o="urn:schemas-microsoft-com:office:office" xmlns:r="http://schemas.openxmlformats.org/officeDocument/2006/relationships" xmlns:m="http://schemas.openxmlformats.org/officeDocument/2006/math" xmlns:v="urn:schemas-microsoft-com:vml" xmlns:wp="http://schemas.openxmlformats.org/drawingml/2006/wordprocessingDrawing" xmlns:w10="urn:schemas-microsoft-com:office:word" xmlns:w="http://schemas.openxmlformats.org/wordprocessingml/2006/main" xmlns:wne="http://schemas.microsoft.com/office/word/2006/wordml">
   <w:docParts>
     <w:docPart>
       <w:docPartPr>
@@ -9666,63 +9247,32 @@
         </w:p>
       </w:docPartBody>
     </w:docPart>
-    <w:docPart>
-      <w:docPartPr>
-        <w:name w:val="F94100E6967549FAA3E061180CCF3E49"/>
-        <w:category>
-          <w:name w:val="General"/>
-          <w:gallery w:val="placeholder"/>
-        </w:category>
-        <w:types>
-          <w:type w:val="bbPlcHdr"/>
-        </w:types>
-        <w:behaviors>
-          <w:behavior w:val="content"/>
-        </w:behaviors>
-        <w:guid w:val="{474FE8F1-2C92-4A82-98B5-CB9A6AC5393B}"/>
-      </w:docPartPr>
-      <w:docPartBody>
-        <w:p>
-          <w:pPr>
-            <w:pStyle w:val="F94100E6967549FAA3E061180CCF3E49"/>
-          </w:pPr>
-          <w:r>
-            <w:rPr>
-              <w:color w:val="EEECE1" w:themeColor="background2"/>
-              <w:sz w:val="28"/>
-              <w:szCs w:val="28"/>
-            </w:rPr>
-            <w:t>[Type the document subtitle]</w:t>
-          </w:r>
-        </w:p>
-      </w:docPartBody>
-    </w:docPart>
   </w:docParts>
 </w:glossaryDocument>
 </file>
 
 <file path=word/glossary/fontTable.xml><?xml version="1.0" encoding="utf-8"?>
-<w:fonts xmlns:mc="http://schemas.openxmlformats.org/markup-compatibility/2006" xmlns:r="http://schemas.openxmlformats.org/officeDocument/2006/relationships" xmlns:w="http://schemas.openxmlformats.org/wordprocessingml/2006/main" xmlns:w14="http://schemas.microsoft.com/office/word/2010/wordml" mc:Ignorable="w14">
+<w:fonts xmlns:r="http://schemas.openxmlformats.org/officeDocument/2006/relationships" xmlns:w="http://schemas.openxmlformats.org/wordprocessingml/2006/main">
   <w:font w:name="Times New Roman">
     <w:panose1 w:val="02020603050405020304"/>
     <w:charset w:val="00"/>
     <w:family w:val="roman"/>
     <w:pitch w:val="variable"/>
-    <w:sig w:usb0="E0002AFF" w:usb1="C0007841" w:usb2="00000009" w:usb3="00000000" w:csb0="000001FF" w:csb1="00000000"/>
+    <w:sig w:usb0="20002A87" w:usb1="80000000" w:usb2="00000008" w:usb3="00000000" w:csb0="000001FF" w:csb1="00000000"/>
   </w:font>
   <w:font w:name="Calibri">
     <w:panose1 w:val="020F0502020204030204"/>
     <w:charset w:val="00"/>
     <w:family w:val="swiss"/>
     <w:pitch w:val="variable"/>
-    <w:sig w:usb0="E10002FF" w:usb1="4000ACFF" w:usb2="00000009" w:usb3="00000000" w:csb0="0000019F" w:csb1="00000000"/>
+    <w:sig w:usb0="A00002EF" w:usb1="4000207B" w:usb2="00000000" w:usb3="00000000" w:csb0="0000009F" w:csb1="00000000"/>
   </w:font>
   <w:font w:name="Courier New">
     <w:panose1 w:val="02070309020205020404"/>
     <w:charset w:val="00"/>
     <w:family w:val="modern"/>
     <w:pitch w:val="fixed"/>
-    <w:sig w:usb0="E0002AFF" w:usb1="C0007843" w:usb2="00000009" w:usb3="00000000" w:csb0="000001FF" w:csb1="00000000"/>
+    <w:sig w:usb0="20002A87" w:usb1="80000000" w:usb2="00000008" w:usb3="00000000" w:csb0="000001FF" w:csb1="00000000"/>
   </w:font>
   <w:font w:name="Wingdings">
     <w:panose1 w:val="05000000000000000000"/>
@@ -9743,14 +9293,15 @@
     <w:charset w:val="00"/>
     <w:family w:val="roman"/>
     <w:pitch w:val="variable"/>
-    <w:sig w:usb0="E00002FF" w:usb1="400004FF" w:usb2="00000000" w:usb3="00000000" w:csb0="0000019F" w:csb1="00000000"/>
+    <w:sig w:usb0="A00002EF" w:usb1="4000004B" w:usb2="00000000" w:usb3="00000000" w:csb0="0000009F" w:csb1="00000000"/>
   </w:font>
   <w:font w:name="Tahoma">
     <w:panose1 w:val="020B0604030504040204"/>
     <w:charset w:val="00"/>
     <w:family w:val="swiss"/>
+    <w:notTrueType/>
     <w:pitch w:val="variable"/>
-    <w:sig w:usb0="E1002EFF" w:usb1="C000605B" w:usb2="00000029" w:usb3="00000000" w:csb0="000101FF" w:csb1="00000000"/>
+    <w:sig w:usb0="00000003" w:usb1="00000000" w:usb2="00000000" w:usb3="00000000" w:csb0="00000001" w:csb1="00000000"/>
   </w:font>
   <w:font w:name="Calibri,Bold">
     <w:altName w:val="Calibri"/>
@@ -9765,21 +9316,18 @@
 </file>
 
 <file path=word/glossary/settings.xml><?xml version="1.0" encoding="utf-8"?>
-<w:settings xmlns:mc="http://schemas.openxmlformats.org/markup-compatibility/2006" xmlns:o="urn:schemas-microsoft-com:office:office" xmlns:r="http://schemas.openxmlformats.org/officeDocument/2006/relationships" xmlns:m="http://schemas.openxmlformats.org/officeDocument/2006/math" xmlns:v="urn:schemas-microsoft-com:vml" xmlns:w10="urn:schemas-microsoft-com:office:word" xmlns:w="http://schemas.openxmlformats.org/wordprocessingml/2006/main" xmlns:w14="http://schemas.microsoft.com/office/word/2010/wordml" xmlns:sl="http://schemas.openxmlformats.org/schemaLibrary/2006/main" mc:Ignorable="w14">
+<w:settings xmlns:o="urn:schemas-microsoft-com:office:office" xmlns:r="http://schemas.openxmlformats.org/officeDocument/2006/relationships" xmlns:m="http://schemas.openxmlformats.org/officeDocument/2006/math" xmlns:v="urn:schemas-microsoft-com:vml" xmlns:w10="urn:schemas-microsoft-com:office:word" xmlns:w="http://schemas.openxmlformats.org/wordprocessingml/2006/main" xmlns:sl="http://schemas.openxmlformats.org/schemaLibrary/2006/main">
   <w:view w:val="normal"/>
   <w:defaultTabStop w:val="720"/>
   <w:characterSpacingControl w:val="doNotCompress"/>
   <w:compat>
     <w:useFELayout/>
-    <w:compatSetting w:name="compatibilityMode" w:uri="http://schemas.microsoft.com/office/word" w:val="14"/>
-    <w:compatSetting w:name="overrideTableStyleFontSizeAndJustification" w:uri="http://schemas.microsoft.com/office/word" w:val="1"/>
-    <w:compatSetting w:name="enableOpenTypeFeatures" w:uri="http://schemas.microsoft.com/office/word" w:val="1"/>
-    <w:compatSetting w:name="doNotFlipMirrorIndents" w:uri="http://schemas.microsoft.com/office/word" w:val="1"/>
   </w:compat>
   <w:rsids>
     <w:rsidRoot w:val="001559D6"/>
     <w:rsid w:val="001559D6"/>
     <w:rsid w:val="0027334A"/>
+    <w:rsid w:val="00303C98"/>
     <w:rsid w:val="00497012"/>
     <w:rsid w:val="00630CE8"/>
     <w:rsid w:val="00747517"/>
@@ -9788,7 +9336,7 @@
     <m:mathFont m:val="Cambria Math"/>
     <m:brkBin m:val="before"/>
     <m:brkBinSub m:val="--"/>
-    <m:smallFrac m:val="0"/>
+    <m:smallFrac/>
     <m:dispDef/>
     <m:lMargin m:val="0"/>
     <m:rMargin m:val="0"/>
@@ -9805,7 +9353,7 @@
 </file>
 
 <file path=word/glossary/styles.xml><?xml version="1.0" encoding="utf-8"?>
-<w:styles xmlns:mc="http://schemas.openxmlformats.org/markup-compatibility/2006" xmlns:r="http://schemas.openxmlformats.org/officeDocument/2006/relationships" xmlns:w="http://schemas.openxmlformats.org/wordprocessingml/2006/main" xmlns:w14="http://schemas.microsoft.com/office/word/2010/wordml" mc:Ignorable="w14">
+<w:styles xmlns:r="http://schemas.openxmlformats.org/officeDocument/2006/relationships" xmlns:w="http://schemas.openxmlformats.org/wordprocessingml/2006/main">
   <w:docDefaults>
     <w:rPrDefault>
       <w:rPr>
@@ -9963,6 +9511,7 @@
   <w:style w:type="paragraph" w:default="1" w:styleId="Normal">
     <w:name w:val="Normal"/>
     <w:qFormat/>
+    <w:rsid w:val="00303C98"/>
   </w:style>
   <w:style w:type="character" w:default="1" w:styleId="DefaultParagraphFont">
     <w:name w:val="Default Paragraph Font"/>
@@ -9975,216 +9524,7 @@
     <w:uiPriority w:val="99"/>
     <w:semiHidden/>
     <w:unhideWhenUsed/>
-    <w:tblPr>
-      <w:tblInd w:w="0" w:type="dxa"/>
-      <w:tblCellMar>
-        <w:top w:w="0" w:type="dxa"/>
-        <w:left w:w="108" w:type="dxa"/>
-        <w:bottom w:w="0" w:type="dxa"/>
-        <w:right w:w="108" w:type="dxa"/>
-      </w:tblCellMar>
-    </w:tblPr>
-  </w:style>
-  <w:style w:type="numbering" w:default="1" w:styleId="NoList">
-    <w:name w:val="No List"/>
-    <w:uiPriority w:val="99"/>
-    <w:semiHidden/>
-    <w:unhideWhenUsed/>
-  </w:style>
-  <w:style w:type="paragraph" w:customStyle="1" w:styleId="80FE4E430BC94E51BF214D50B13F8D64">
-    <w:name w:val="80FE4E430BC94E51BF214D50B13F8D64"/>
-    <w:rsid w:val="001559D6"/>
-  </w:style>
-  <w:style w:type="paragraph" w:customStyle="1" w:styleId="F94100E6967549FAA3E061180CCF3E49">
-    <w:name w:val="F94100E6967549FAA3E061180CCF3E49"/>
-    <w:rsid w:val="001559D6"/>
-  </w:style>
-  <w:style w:type="paragraph" w:customStyle="1" w:styleId="56616AFBC154416DA379EB74F91C9B7E">
-    <w:name w:val="56616AFBC154416DA379EB74F91C9B7E"/>
-    <w:rsid w:val="001559D6"/>
-  </w:style>
-  <w:style w:type="paragraph" w:customStyle="1" w:styleId="9C74A4168D9D40729C90DFDA8A29E5AF">
-    <w:name w:val="9C74A4168D9D40729C90DFDA8A29E5AF"/>
-    <w:rsid w:val="001559D6"/>
-  </w:style>
-  <w:style w:type="paragraph" w:customStyle="1" w:styleId="0F1C5772227C4852AB27D9C0B28345A0">
-    <w:name w:val="0F1C5772227C4852AB27D9C0B28345A0"/>
-    <w:rsid w:val="001559D6"/>
-  </w:style>
-</w:styles>
-</file>
-
-<file path=word/glossary/stylesWithEffects.xml><?xml version="1.0" encoding="utf-8"?>
-<w:styles xmlns:wpc="http://schemas.microsoft.com/office/word/2010/wordprocessingCanvas" xmlns:mc="http://schemas.openxmlformats.org/markup-compatibility/2006" xmlns:o="urn:schemas-microsoft-com:office:office" xmlns:r="http://schemas.openxmlformats.org/officeDocument/2006/relationships" xmlns:m="http://schemas.openxmlformats.org/officeDocument/2006/math" xmlns:v="urn:schemas-microsoft-com:vml" xmlns:wp14="http://schemas.microsoft.com/office/word/2010/wordprocessingDrawing" xmlns:wp="http://schemas.openxmlformats.org/drawingml/2006/wordprocessingDrawing" xmlns:w10="urn:schemas-microsoft-com:office:word" xmlns:w="http://schemas.openxmlformats.org/wordprocessingml/2006/main" xmlns:w14="http://schemas.microsoft.com/office/word/2010/wordml" xmlns:wpg="http://schemas.microsoft.com/office/word/2010/wordprocessingGroup" xmlns:wpi="http://schemas.microsoft.com/office/word/2010/wordprocessingInk" xmlns:wne="http://schemas.microsoft.com/office/word/2006/wordml" xmlns:wps="http://schemas.microsoft.com/office/word/2010/wordprocessingShape" mc:Ignorable="w14 wp14">
-  <w:docDefaults>
-    <w:rPrDefault>
-      <w:rPr>
-        <w:rFonts w:asciiTheme="minorHAnsi" w:eastAsiaTheme="minorEastAsia" w:hAnsiTheme="minorHAnsi" w:cstheme="minorBidi"/>
-        <w:sz w:val="22"/>
-        <w:szCs w:val="22"/>
-        <w:lang w:val="en-US" w:eastAsia="en-US" w:bidi="ar-SA"/>
-      </w:rPr>
-    </w:rPrDefault>
-    <w:pPrDefault>
-      <w:pPr>
-        <w:spacing w:after="200" w:line="276" w:lineRule="auto"/>
-      </w:pPr>
-    </w:pPrDefault>
-  </w:docDefaults>
-  <w:latentStyles w:defLockedState="0" w:defUIPriority="99" w:defSemiHidden="1" w:defUnhideWhenUsed="1" w:defQFormat="0" w:count="267">
-    <w:lsdException w:name="Normal" w:semiHidden="0" w:uiPriority="0" w:unhideWhenUsed="0" w:qFormat="1"/>
-    <w:lsdException w:name="heading 1" w:semiHidden="0" w:uiPriority="9" w:unhideWhenUsed="0" w:qFormat="1"/>
-    <w:lsdException w:name="heading 2" w:uiPriority="9" w:qFormat="1"/>
-    <w:lsdException w:name="heading 3" w:uiPriority="9" w:qFormat="1"/>
-    <w:lsdException w:name="heading 4" w:uiPriority="9" w:qFormat="1"/>
-    <w:lsdException w:name="heading 5" w:uiPriority="9" w:qFormat="1"/>
-    <w:lsdException w:name="heading 6" w:uiPriority="9" w:qFormat="1"/>
-    <w:lsdException w:name="heading 7" w:uiPriority="9" w:qFormat="1"/>
-    <w:lsdException w:name="heading 8" w:uiPriority="9" w:qFormat="1"/>
-    <w:lsdException w:name="heading 9" w:uiPriority="9" w:qFormat="1"/>
-    <w:lsdException w:name="toc 1" w:uiPriority="39"/>
-    <w:lsdException w:name="toc 2" w:uiPriority="39"/>
-    <w:lsdException w:name="toc 3" w:uiPriority="39"/>
-    <w:lsdException w:name="toc 4" w:uiPriority="39"/>
-    <w:lsdException w:name="toc 5" w:uiPriority="39"/>
-    <w:lsdException w:name="toc 6" w:uiPriority="39"/>
-    <w:lsdException w:name="toc 7" w:uiPriority="39"/>
-    <w:lsdException w:name="toc 8" w:uiPriority="39"/>
-    <w:lsdException w:name="toc 9" w:uiPriority="39"/>
-    <w:lsdException w:name="caption" w:uiPriority="35" w:qFormat="1"/>
-    <w:lsdException w:name="Title" w:semiHidden="0" w:uiPriority="10" w:unhideWhenUsed="0" w:qFormat="1"/>
-    <w:lsdException w:name="Default Paragraph Font" w:uiPriority="1"/>
-    <w:lsdException w:name="Subtitle" w:semiHidden="0" w:uiPriority="11" w:unhideWhenUsed="0" w:qFormat="1"/>
-    <w:lsdException w:name="Strong" w:semiHidden="0" w:uiPriority="22" w:unhideWhenUsed="0" w:qFormat="1"/>
-    <w:lsdException w:name="Emphasis" w:semiHidden="0" w:uiPriority="20" w:unhideWhenUsed="0" w:qFormat="1"/>
-    <w:lsdException w:name="Table Grid" w:semiHidden="0" w:uiPriority="59" w:unhideWhenUsed="0"/>
-    <w:lsdException w:name="Placeholder Text" w:unhideWhenUsed="0"/>
-    <w:lsdException w:name="No Spacing" w:semiHidden="0" w:uiPriority="1" w:unhideWhenUsed="0" w:qFormat="1"/>
-    <w:lsdException w:name="Light Shading" w:semiHidden="0" w:uiPriority="60" w:unhideWhenUsed="0"/>
-    <w:lsdException w:name="Light List" w:semiHidden="0" w:uiPriority="61" w:unhideWhenUsed="0"/>
-    <w:lsdException w:name="Light Grid" w:semiHidden="0" w:uiPriority="62" w:unhideWhenUsed="0"/>
-    <w:lsdException w:name="Medium Shading 1" w:semiHidden="0" w:uiPriority="63" w:unhideWhenUsed="0"/>
-    <w:lsdException w:name="Medium Shading 2" w:semiHidden="0" w:uiPriority="64" w:unhideWhenUsed="0"/>
-    <w:lsdException w:name="Medium List 1" w:semiHidden="0" w:uiPriority="65" w:unhideWhenUsed="0"/>
-    <w:lsdException w:name="Medium List 2" w:semiHidden="0" w:uiPriority="66" w:unhideWhenUsed="0"/>
-    <w:lsdException w:name="Medium Grid 1" w:semiHidden="0" w:uiPriority="67" w:unhideWhenUsed="0"/>
-    <w:lsdException w:name="Medium Grid 2" w:semiHidden="0" w:uiPriority="68" w:unhideWhenUsed="0"/>
-    <w:lsdException w:name="Medium Grid 3" w:semiHidden="0" w:uiPriority="69" w:unhideWhenUsed="0"/>
-    <w:lsdException w:name="Dark List" w:semiHidden="0" w:uiPriority="70" w:unhideWhenUsed="0"/>
-    <w:lsdException w:name="Colorful Shading" w:semiHidden="0" w:uiPriority="71" w:unhideWhenUsed="0"/>
-    <w:lsdException w:name="Colorful List" w:semiHidden="0" w:uiPriority="72" w:unhideWhenUsed="0"/>
-    <w:lsdException w:name="Colorful Grid" w:semiHidden="0" w:uiPriority="73" w:unhideWhenUsed="0"/>
-    <w:lsdException w:name="Light Shading Accent 1" w:semiHidden="0" w:uiPriority="60" w:unhideWhenUsed="0"/>
-    <w:lsdException w:name="Light List Accent 1" w:semiHidden="0" w:uiPriority="61" w:unhideWhenUsed="0"/>
-    <w:lsdException w:name="Light Grid Accent 1" w:semiHidden="0" w:uiPriority="62" w:unhideWhenUsed="0"/>
-    <w:lsdException w:name="Medium Shading 1 Accent 1" w:semiHidden="0" w:uiPriority="63" w:unhideWhenUsed="0"/>
-    <w:lsdException w:name="Medium Shading 2 Accent 1" w:semiHidden="0" w:uiPriority="64" w:unhideWhenUsed="0"/>
-    <w:lsdException w:name="Medium List 1 Accent 1" w:semiHidden="0" w:uiPriority="65" w:unhideWhenUsed="0"/>
-    <w:lsdException w:name="Revision" w:unhideWhenUsed="0"/>
-    <w:lsdException w:name="List Paragraph" w:semiHidden="0" w:uiPriority="34" w:unhideWhenUsed="0" w:qFormat="1"/>
-    <w:lsdException w:name="Quote" w:semiHidden="0" w:uiPriority="29" w:unhideWhenUsed="0" w:qFormat="1"/>
-    <w:lsdException w:name="Intense Quote" w:semiHidden="0" w:uiPriority="30" w:unhideWhenUsed="0" w:qFormat="1"/>
-    <w:lsdException w:name="Medium List 2 Accent 1" w:semiHidden="0" w:uiPriority="66" w:unhideWhenUsed="0"/>
-    <w:lsdException w:name="Medium Grid 1 Accent 1" w:semiHidden="0" w:uiPriority="67" w:unhideWhenUsed="0"/>
-    <w:lsdException w:name="Medium Grid 2 Accent 1" w:semiHidden="0" w:uiPriority="68" w:unhideWhenUsed="0"/>
-    <w:lsdException w:name="Medium Grid 3 Accent 1" w:semiHidden="0" w:uiPriority="69" w:unhideWhenUsed="0"/>
-    <w:lsdException w:name="Dark List Accent 1" w:semiHidden="0" w:uiPriority="70" w:unhideWhenUsed="0"/>
-    <w:lsdException w:name="Colorful Shading Accent 1" w:semiHidden="0" w:uiPriority="71" w:unhideWhenUsed="0"/>
-    <w:lsdException w:name="Colorful List Accent 1" w:semiHidden="0" w:uiPriority="72" w:unhideWhenUsed="0"/>
-    <w:lsdException w:name="Colorful Grid Accent 1" w:semiHidden="0" w:uiPriority="73" w:unhideWhenUsed="0"/>
-    <w:lsdException w:name="Light Shading Accent 2" w:semiHidden="0" w:uiPriority="60" w:unhideWhenUsed="0"/>
-    <w:lsdException w:name="Light List Accent 2" w:semiHidden="0" w:uiPriority="61" w:unhideWhenUsed="0"/>
-    <w:lsdException w:name="Light Grid Accent 2" w:semiHidden="0" w:uiPriority="62" w:unhideWhenUsed="0"/>
-    <w:lsdException w:name="Medium Shading 1 Accent 2" w:semiHidden="0" w:uiPriority="63" w:unhideWhenUsed="0"/>
-    <w:lsdException w:name="Medium Shading 2 Accent 2" w:semiHidden="0" w:uiPriority="64" w:unhideWhenUsed="0"/>
-    <w:lsdException w:name="Medium List 1 Accent 2" w:semiHidden="0" w:uiPriority="65" w:unhideWhenUsed="0"/>
-    <w:lsdException w:name="Medium List 2 Accent 2" w:semiHidden="0" w:uiPriority="66" w:unhideWhenUsed="0"/>
-    <w:lsdException w:name="Medium Grid 1 Accent 2" w:semiHidden="0" w:uiPriority="67" w:unhideWhenUsed="0"/>
-    <w:lsdException w:name="Medium Grid 2 Accent 2" w:semiHidden="0" w:uiPriority="68" w:unhideWhenUsed="0"/>
-    <w:lsdException w:name="Medium Grid 3 Accent 2" w:semiHidden="0" w:uiPriority="69" w:unhideWhenUsed="0"/>
-    <w:lsdException w:name="Dark List Accent 2" w:semiHidden="0" w:uiPriority="70" w:unhideWhenUsed="0"/>
-    <w:lsdException w:name="Colorful Shading Accent 2" w:semiHidden="0" w:uiPriority="71" w:unhideWhenUsed="0"/>
-    <w:lsdException w:name="Colorful List Accent 2" w:semiHidden="0" w:uiPriority="72" w:unhideWhenUsed="0"/>
-    <w:lsdException w:name="Colorful Grid Accent 2" w:semiHidden="0" w:uiPriority="73" w:unhideWhenUsed="0"/>
-    <w:lsdException w:name="Light Shading Accent 3" w:semiHidden="0" w:uiPriority="60" w:unhideWhenUsed="0"/>
-    <w:lsdException w:name="Light List Accent 3" w:semiHidden="0" w:uiPriority="61" w:unhideWhenUsed="0"/>
-    <w:lsdException w:name="Light Grid Accent 3" w:semiHidden="0" w:uiPriority="62" w:unhideWhenUsed="0"/>
-    <w:lsdException w:name="Medium Shading 1 Accent 3" w:semiHidden="0" w:uiPriority="63" w:unhideWhenUsed="0"/>
-    <w:lsdException w:name="Medium Shading 2 Accent 3" w:semiHidden="0" w:uiPriority="64" w:unhideWhenUsed="0"/>
-    <w:lsdException w:name="Medium List 1 Accent 3" w:semiHidden="0" w:uiPriority="65" w:unhideWhenUsed="0"/>
-    <w:lsdException w:name="Medium List 2 Accent 3" w:semiHidden="0" w:uiPriority="66" w:unhideWhenUsed="0"/>
-    <w:lsdException w:name="Medium Grid 1 Accent 3" w:semiHidden="0" w:uiPriority="67" w:unhideWhenUsed="0"/>
-    <w:lsdException w:name="Medium Grid 2 Accent 3" w:semiHidden="0" w:uiPriority="68" w:unhideWhenUsed="0"/>
-    <w:lsdException w:name="Medium Grid 3 Accent 3" w:semiHidden="0" w:uiPriority="69" w:unhideWhenUsed="0"/>
-    <w:lsdException w:name="Dark List Accent 3" w:semiHidden="0" w:uiPriority="70" w:unhideWhenUsed="0"/>
-    <w:lsdException w:name="Colorful Shading Accent 3" w:semiHidden="0" w:uiPriority="71" w:unhideWhenUsed="0"/>
-    <w:lsdException w:name="Colorful List Accent 3" w:semiHidden="0" w:uiPriority="72" w:unhideWhenUsed="0"/>
-    <w:lsdException w:name="Colorful Grid Accent 3" w:semiHidden="0" w:uiPriority="73" w:unhideWhenUsed="0"/>
-    <w:lsdException w:name="Light Shading Accent 4" w:semiHidden="0" w:uiPriority="60" w:unhideWhenUsed="0"/>
-    <w:lsdException w:name="Light List Accent 4" w:semiHidden="0" w:uiPriority="61" w:unhideWhenUsed="0"/>
-    <w:lsdException w:name="Light Grid Accent 4" w:semiHidden="0" w:uiPriority="62" w:unhideWhenUsed="0"/>
-    <w:lsdException w:name="Medium Shading 1 Accent 4" w:semiHidden="0" w:uiPriority="63" w:unhideWhenUsed="0"/>
-    <w:lsdException w:name="Medium Shading 2 Accent 4" w:semiHidden="0" w:uiPriority="64" w:unhideWhenUsed="0"/>
-    <w:lsdException w:name="Medium List 1 Accent 4" w:semiHidden="0" w:uiPriority="65" w:unhideWhenUsed="0"/>
-    <w:lsdException w:name="Medium List 2 Accent 4" w:semiHidden="0" w:uiPriority="66" w:unhideWhenUsed="0"/>
-    <w:lsdException w:name="Medium Grid 1 Accent 4" w:semiHidden="0" w:uiPriority="67" w:unhideWhenUsed="0"/>
-    <w:lsdException w:name="Medium Grid 2 Accent 4" w:semiHidden="0" w:uiPriority="68" w:unhideWhenUsed="0"/>
-    <w:lsdException w:name="Medium Grid 3 Accent 4" w:semiHidden="0" w:uiPriority="69" w:unhideWhenUsed="0"/>
-    <w:lsdException w:name="Dark List Accent 4" w:semiHidden="0" w:uiPriority="70" w:unhideWhenUsed="0"/>
-    <w:lsdException w:name="Colorful Shading Accent 4" w:semiHidden="0" w:uiPriority="71" w:unhideWhenUsed="0"/>
-    <w:lsdException w:name="Colorful List Accent 4" w:semiHidden="0" w:uiPriority="72" w:unhideWhenUsed="0"/>
-    <w:lsdException w:name="Colorful Grid Accent 4" w:semiHidden="0" w:uiPriority="73" w:unhideWhenUsed="0"/>
-    <w:lsdException w:name="Light Shading Accent 5" w:semiHidden="0" w:uiPriority="60" w:unhideWhenUsed="0"/>
-    <w:lsdException w:name="Light List Accent 5" w:semiHidden="0" w:uiPriority="61" w:unhideWhenUsed="0"/>
-    <w:lsdException w:name="Light Grid Accent 5" w:semiHidden="0" w:uiPriority="62" w:unhideWhenUsed="0"/>
-    <w:lsdException w:name="Medium Shading 1 Accent 5" w:semiHidden="0" w:uiPriority="63" w:unhideWhenUsed="0"/>
-    <w:lsdException w:name="Medium Shading 2 Accent 5" w:semiHidden="0" w:uiPriority="64" w:unhideWhenUsed="0"/>
-    <w:lsdException w:name="Medium List 1 Accent 5" w:semiHidden="0" w:uiPriority="65" w:unhideWhenUsed="0"/>
-    <w:lsdException w:name="Medium List 2 Accent 5" w:semiHidden="0" w:uiPriority="66" w:unhideWhenUsed="0"/>
-    <w:lsdException w:name="Medium Grid 1 Accent 5" w:semiHidden="0" w:uiPriority="67" w:unhideWhenUsed="0"/>
-    <w:lsdException w:name="Medium Grid 2 Accent 5" w:semiHidden="0" w:uiPriority="68" w:unhideWhenUsed="0"/>
-    <w:lsdException w:name="Medium Grid 3 Accent 5" w:semiHidden="0" w:uiPriority="69" w:unhideWhenUsed="0"/>
-    <w:lsdException w:name="Dark List Accent 5" w:semiHidden="0" w:uiPriority="70" w:unhideWhenUsed="0"/>
-    <w:lsdException w:name="Colorful Shading Accent 5" w:semiHidden="0" w:uiPriority="71" w:unhideWhenUsed="0"/>
-    <w:lsdException w:name="Colorful List Accent 5" w:semiHidden="0" w:uiPriority="72" w:unhideWhenUsed="0"/>
-    <w:lsdException w:name="Colorful Grid Accent 5" w:semiHidden="0" w:uiPriority="73" w:unhideWhenUsed="0"/>
-    <w:lsdException w:name="Light Shading Accent 6" w:semiHidden="0" w:uiPriority="60" w:unhideWhenUsed="0"/>
-    <w:lsdException w:name="Light List Accent 6" w:semiHidden="0" w:uiPriority="61" w:unhideWhenUsed="0"/>
-    <w:lsdException w:name="Light Grid Accent 6" w:semiHidden="0" w:uiPriority="62" w:unhideWhenUsed="0"/>
-    <w:lsdException w:name="Medium Shading 1 Accent 6" w:semiHidden="0" w:uiPriority="63" w:unhideWhenUsed="0"/>
-    <w:lsdException w:name="Medium Shading 2 Accent 6" w:semiHidden="0" w:uiPriority="64" w:unhideWhenUsed="0"/>
-    <w:lsdException w:name="Medium List 1 Accent 6" w:semiHidden="0" w:uiPriority="65" w:unhideWhenUsed="0"/>
-    <w:lsdException w:name="Medium List 2 Accent 6" w:semiHidden="0" w:uiPriority="66" w:unhideWhenUsed="0"/>
-    <w:lsdException w:name="Medium Grid 1 Accent 6" w:semiHidden="0" w:uiPriority="67" w:unhideWhenUsed="0"/>
-    <w:lsdException w:name="Medium Grid 2 Accent 6" w:semiHidden="0" w:uiPriority="68" w:unhideWhenUsed="0"/>
-    <w:lsdException w:name="Medium Grid 3 Accent 6" w:semiHidden="0" w:uiPriority="69" w:unhideWhenUsed="0"/>
-    <w:lsdException w:name="Dark List Accent 6" w:semiHidden="0" w:uiPriority="70" w:unhideWhenUsed="0"/>
-    <w:lsdException w:name="Colorful Shading Accent 6" w:semiHidden="0" w:uiPriority="71" w:unhideWhenUsed="0"/>
-    <w:lsdException w:name="Colorful List Accent 6" w:semiHidden="0" w:uiPriority="72" w:unhideWhenUsed="0"/>
-    <w:lsdException w:name="Colorful Grid Accent 6" w:semiHidden="0" w:uiPriority="73" w:unhideWhenUsed="0"/>
-    <w:lsdException w:name="Subtle Emphasis" w:semiHidden="0" w:uiPriority="19" w:unhideWhenUsed="0" w:qFormat="1"/>
-    <w:lsdException w:name="Intense Emphasis" w:semiHidden="0" w:uiPriority="21" w:unhideWhenUsed="0" w:qFormat="1"/>
-    <w:lsdException w:name="Subtle Reference" w:semiHidden="0" w:uiPriority="31" w:unhideWhenUsed="0" w:qFormat="1"/>
-    <w:lsdException w:name="Intense Reference" w:semiHidden="0" w:uiPriority="32" w:unhideWhenUsed="0" w:qFormat="1"/>
-    <w:lsdException w:name="Book Title" w:semiHidden="0" w:uiPriority="33" w:unhideWhenUsed="0" w:qFormat="1"/>
-    <w:lsdException w:name="Bibliography" w:uiPriority="37"/>
-    <w:lsdException w:name="TOC Heading" w:uiPriority="39" w:qFormat="1"/>
-  </w:latentStyles>
-  <w:style w:type="paragraph" w:default="1" w:styleId="Normal">
-    <w:name w:val="Normal"/>
     <w:qFormat/>
-  </w:style>
-  <w:style w:type="character" w:default="1" w:styleId="DefaultParagraphFont">
-    <w:name w:val="Default Paragraph Font"/>
-    <w:uiPriority w:val="1"/>
-    <w:semiHidden/>
-    <w:unhideWhenUsed/>
-  </w:style>
-  <w:style w:type="table" w:default="1" w:styleId="TableNormal">
-    <w:name w:val="Normal Table"/>
-    <w:uiPriority w:val="99"/>
-    <w:semiHidden/>
-    <w:unhideWhenUsed/>
     <w:tblPr>
       <w:tblInd w:w="0" w:type="dxa"/>
       <w:tblCellMar>
@@ -10225,7 +9565,7 @@
 </file>
 
 <file path=word/glossary/webSettings.xml><?xml version="1.0" encoding="utf-8"?>
-<w:webSettings xmlns:mc="http://schemas.openxmlformats.org/markup-compatibility/2006" xmlns:r="http://schemas.openxmlformats.org/officeDocument/2006/relationships" xmlns:w="http://schemas.openxmlformats.org/wordprocessingml/2006/main" xmlns:w14="http://schemas.microsoft.com/office/word/2010/wordml" mc:Ignorable="w14">
+<w:webSettings xmlns:r="http://schemas.openxmlformats.org/officeDocument/2006/relationships" xmlns:w="http://schemas.openxmlformats.org/wordprocessingml/2006/main">
   <w:optimizeForBrowser/>
   <w:allowPNG/>
 </w:webSettings>

</xml_diff>

<commit_message>
Sửa lại system context
</commit_message>
<xml_diff>
--- a/Architecture/HRM_Architecture Design.docx
+++ b/Architecture/HRM_Architecture Design.docx
@@ -1,6 +1,6 @@
 
 <file path=word/document.xml><?xml version="1.0" encoding="utf-8"?>
-<w:document xmlns:ve="http://schemas.openxmlformats.org/markup-compatibility/2006" xmlns:o="urn:schemas-microsoft-com:office:office" xmlns:r="http://schemas.openxmlformats.org/officeDocument/2006/relationships" xmlns:m="http://schemas.openxmlformats.org/officeDocument/2006/math" xmlns:v="urn:schemas-microsoft-com:vml" xmlns:wp="http://schemas.openxmlformats.org/drawingml/2006/wordprocessingDrawing" xmlns:w10="urn:schemas-microsoft-com:office:word" xmlns:w="http://schemas.openxmlformats.org/wordprocessingml/2006/main" xmlns:wne="http://schemas.microsoft.com/office/word/2006/wordml">
+<w:document xmlns:wpc="http://schemas.microsoft.com/office/word/2010/wordprocessingCanvas" xmlns:mc="http://schemas.openxmlformats.org/markup-compatibility/2006" xmlns:o="urn:schemas-microsoft-com:office:office" xmlns:r="http://schemas.openxmlformats.org/officeDocument/2006/relationships" xmlns:m="http://schemas.openxmlformats.org/officeDocument/2006/math" xmlns:v="urn:schemas-microsoft-com:vml" xmlns:wp14="http://schemas.microsoft.com/office/word/2010/wordprocessingDrawing" xmlns:wp="http://schemas.openxmlformats.org/drawingml/2006/wordprocessingDrawing" xmlns:w10="urn:schemas-microsoft-com:office:word" xmlns:w="http://schemas.openxmlformats.org/wordprocessingml/2006/main" xmlns:w14="http://schemas.microsoft.com/office/word/2010/wordml" xmlns:wpg="http://schemas.microsoft.com/office/word/2010/wordprocessingGroup" xmlns:wpi="http://schemas.microsoft.com/office/word/2010/wordprocessingInk" xmlns:wne="http://schemas.microsoft.com/office/word/2006/wordml" xmlns:wps="http://schemas.microsoft.com/office/word/2010/wordprocessingShape" mc:Ignorable="w14 wp14">
   <w:body>
     <w:sdt>
       <w:sdtPr>
@@ -27,7 +27,7 @@
           <w:tblPr>
             <w:tblpPr w:leftFromText="187" w:rightFromText="187" w:horzAnchor="margin" w:tblpYSpec="bottom"/>
             <w:tblW w:w="3000" w:type="pct"/>
-            <w:tblLook w:val="04A0"/>
+            <w:tblLook w:val="04A0" w:firstRow="1" w:lastRow="0" w:firstColumn="1" w:lastColumn="0" w:noHBand="0" w:noVBand="1"/>
           </w:tblPr>
           <w:tblGrid>
             <w:gridCol w:w="5746"/>
@@ -103,7 +103,7 @@
           <w:tblPr>
             <w:tblpPr w:leftFromText="187" w:rightFromText="187" w:horzAnchor="margin" w:tblpYSpec="bottom"/>
             <w:tblW w:w="3000" w:type="pct"/>
-            <w:tblLook w:val="04A0"/>
+            <w:tblLook w:val="04A0" w:firstRow="1" w:lastRow="0" w:firstColumn="1" w:lastColumn="0" w:noHBand="0" w:noVBand="1"/>
           </w:tblPr>
           <w:tblGrid>
             <w:gridCol w:w="5746"/>
@@ -143,6 +143,7 @@
                     <w:dataBinding w:prefixMappings="xmlns:ns0='http://schemas.openxmlformats.org/package/2006/metadata/core-properties' xmlns:ns1='http://purl.org/dc/elements/1.1/'" w:xpath="/ns0:coreProperties[1]/ns1:title[1]" w:storeItemID="{6C3C8BC8-F283-45AE-878A-BAB7291924A1}"/>
                     <w:text/>
                   </w:sdtPr>
+                  <w:sdtEndPr/>
                   <w:sdtContent>
                     <w:r>
                       <w:rPr>
@@ -170,12 +171,10 @@
                 </w:rPr>
                 <w:alias w:val="Subtitle"/>
                 <w:id w:val="703864195"/>
-                <w:placeholder>
-                  <w:docPart w:val="F94100E6967549FAA3E061180CCF3E49"/>
-                </w:placeholder>
                 <w:dataBinding w:prefixMappings="xmlns:ns0='http://schemas.openxmlformats.org/package/2006/metadata/core-properties' xmlns:ns1='http://purl.org/dc/elements/1.1/'" w:xpath="/ns0:coreProperties[1]/ns1:subject[1]" w:storeItemID="{6C3C8BC8-F283-45AE-878A-BAB7291924A1}"/>
                 <w:text/>
               </w:sdtPr>
+              <w:sdtEndPr/>
               <w:sdtContent>
                 <w:tc>
                   <w:tcPr>
@@ -228,6 +227,7 @@
                 <w:dataBinding w:prefixMappings="xmlns:ns0='http://schemas.microsoft.com/office/2006/coverPageProps'" w:xpath="/ns0:CoverPageProperties[1]/ns0:Abstract[1]" w:storeItemID="{55AF091B-3C7A-41E3-B477-F2FDAA23CFDA}"/>
                 <w:text/>
               </w:sdtPr>
+              <w:sdtEndPr/>
               <w:sdtContent>
                 <w:tc>
                   <w:tcPr>
@@ -269,6 +269,7 @@
                 <w:dataBinding w:prefixMappings="xmlns:ns0='http://schemas.openxmlformats.org/package/2006/metadata/core-properties' xmlns:ns1='http://purl.org/dc/elements/1.1/'" w:xpath="/ns0:coreProperties[1]/ns1:creator[1]" w:storeItemID="{6C3C8BC8-F283-45AE-878A-BAB7291924A1}"/>
                 <w:text/>
               </w:sdtPr>
+              <w:sdtEndPr/>
               <w:sdtContent>
                 <w:tc>
                   <w:tcPr>
@@ -311,6 +312,7 @@
                   <w:calendar w:val="gregorian"/>
                 </w:date>
               </w:sdtPr>
+              <w:sdtEndPr/>
               <w:sdtContent>
                 <w:tc>
                   <w:tcPr>
@@ -392,16 +394,31 @@
           </w:r>
         </w:p>
         <w:p>
-          <w:fldSimple w:instr=" TOC \o &quot;1-3&quot; \h \z \u ">
-            <w:r>
-              <w:rPr>
-                <w:b/>
-                <w:bCs/>
-                <w:noProof/>
-              </w:rPr>
-              <w:t>No table of contents entries found.</w:t>
-            </w:r>
-          </w:fldSimple>
+          <w:r>
+            <w:fldChar w:fldCharType="begin"/>
+          </w:r>
+          <w:r>
+            <w:instrText xml:space="preserve"> TOC \o "1-3" \h \z \u </w:instrText>
+          </w:r>
+          <w:r>
+            <w:fldChar w:fldCharType="separate"/>
+          </w:r>
+          <w:r>
+            <w:rPr>
+              <w:b/>
+              <w:bCs/>
+              <w:noProof/>
+            </w:rPr>
+            <w:t>No table of contents entries found.</w:t>
+          </w:r>
+          <w:r>
+            <w:rPr>
+              <w:b/>
+              <w:bCs/>
+              <w:noProof/>
+            </w:rPr>
+            <w:fldChar w:fldCharType="end"/>
+          </w:r>
         </w:p>
       </w:sdtContent>
     </w:sdt>
@@ -462,7 +479,7 @@
           <w:insideH w:val="single" w:sz="4" w:space="0" w:color="auto"/>
           <w:insideV w:val="single" w:sz="4" w:space="0" w:color="auto"/>
         </w:tblBorders>
-        <w:tblLook w:val="04A0"/>
+        <w:tblLook w:val="04A0" w:firstRow="1" w:lastRow="0" w:firstColumn="1" w:lastColumn="0" w:noHBand="0" w:noVBand="1"/>
       </w:tblPr>
       <w:tblGrid>
         <w:gridCol w:w="1296"/>
@@ -2061,10 +2078,10 @@
                     </pic:cNvPicPr>
                   </pic:nvPicPr>
                   <pic:blipFill>
-                    <a:blip r:embed="rId7" cstate="print">
+                    <a:blip r:embed="rId8" cstate="print">
                       <a:extLst>
                         <a:ext uri="{28A0092B-C50C-407E-A947-70E740481C1C}">
-                          <a14:useLocalDpi xmlns:a14="http://schemas.microsoft.com/office/drawing/2010/main" xmlns:wps="http://schemas.microsoft.com/office/word/2010/wordprocessingShape" xmlns:wpi="http://schemas.microsoft.com/office/word/2010/wordprocessingInk" xmlns:wpg="http://schemas.microsoft.com/office/word/2010/wordprocessingGroup" xmlns:w14="http://schemas.microsoft.com/office/word/2010/wordml" xmlns:w="http://schemas.openxmlformats.org/wordprocessingml/2006/main" xmlns:w10="urn:schemas-microsoft-com:office:word" xmlns:wp14="http://schemas.microsoft.com/office/word/2010/wordprocessingDrawing" xmlns:v="urn:schemas-microsoft-com:vml" xmlns:o="urn:schemas-microsoft-com:office:office" xmlns:mc="http://schemas.openxmlformats.org/markup-compatibility/2006" xmlns:wpc="http://schemas.microsoft.com/office/word/2010/wordprocessingCanvas" xmlns="" val="0"/>
+                          <a14:useLocalDpi xmlns:a14="http://schemas.microsoft.com/office/drawing/2010/main" val="0"/>
                         </a:ext>
                       </a:extLst>
                     </a:blip>
@@ -2173,7 +2190,7 @@
           <w:insideV w:val="single" w:sz="4" w:space="0" w:color="auto"/>
         </w:tblBorders>
         <w:tblLayout w:type="fixed"/>
-        <w:tblLook w:val="04A0"/>
+        <w:tblLook w:val="04A0" w:firstRow="1" w:lastRow="0" w:firstColumn="1" w:lastColumn="0" w:noHBand="0" w:noVBand="1"/>
       </w:tblPr>
       <w:tblGrid>
         <w:gridCol w:w="630"/>
@@ -3420,7 +3437,7 @@
           <w:insideH w:val="single" w:sz="4" w:space="0" w:color="auto"/>
           <w:insideV w:val="single" w:sz="4" w:space="0" w:color="auto"/>
         </w:tblBorders>
-        <w:tblLook w:val="04A0"/>
+        <w:tblLook w:val="04A0" w:firstRow="1" w:lastRow="0" w:firstColumn="1" w:lastColumn="0" w:noHBand="0" w:noVBand="1"/>
       </w:tblPr>
       <w:tblGrid>
         <w:gridCol w:w="677"/>
@@ -3831,7 +3848,7 @@
         <w:tblStyle w:val="TableGrid"/>
         <w:tblW w:w="9720" w:type="dxa"/>
         <w:tblInd w:w="18" w:type="dxa"/>
-        <w:tblLook w:val="04A0"/>
+        <w:tblLook w:val="04A0" w:firstRow="1" w:lastRow="0" w:firstColumn="1" w:lastColumn="0" w:noHBand="0" w:noVBand="1"/>
       </w:tblPr>
       <w:tblGrid>
         <w:gridCol w:w="677"/>
@@ -4045,7 +4062,7 @@
           <w:insideH w:val="single" w:sz="4" w:space="0" w:color="auto"/>
           <w:insideV w:val="single" w:sz="4" w:space="0" w:color="auto"/>
         </w:tblBorders>
-        <w:tblLook w:val="04A0"/>
+        <w:tblLook w:val="04A0" w:firstRow="1" w:lastRow="0" w:firstColumn="1" w:lastColumn="0" w:noHBand="0" w:noVBand="1"/>
       </w:tblPr>
       <w:tblGrid>
         <w:gridCol w:w="1799"/>
@@ -4503,7 +4520,8 @@
     </w:p>
     <w:p>
       <w:pPr>
-        <w:ind w:firstLine="720"/>
+        <w:ind w:firstLine="180"/>
+        <w:jc w:val="center"/>
         <w:rPr>
           <w:rFonts w:ascii="Times New Roman" w:hAnsi="Times New Roman"/>
           <w:sz w:val="24"/>
@@ -4518,32 +4536,54 @@
           <w:szCs w:val="24"/>
         </w:rPr>
         <w:lastRenderedPageBreak/>
-        <w:pict>
-          <v:shapetype id="_x0000_t75" coordsize="21600,21600" o:spt="75" o:preferrelative="t" path="m@4@5l@4@11@9@11@9@5xe" filled="f" stroked="f">
-            <v:stroke joinstyle="miter"/>
-            <v:formulas>
-              <v:f eqn="if lineDrawn pixelLineWidth 0"/>
-              <v:f eqn="sum @0 1 0"/>
-              <v:f eqn="sum 0 0 @1"/>
-              <v:f eqn="prod @2 1 2"/>
-              <v:f eqn="prod @3 21600 pixelWidth"/>
-              <v:f eqn="prod @3 21600 pixelHeight"/>
-              <v:f eqn="sum @0 0 1"/>
-              <v:f eqn="prod @6 1 2"/>
-              <v:f eqn="prod @7 21600 pixelWidth"/>
-              <v:f eqn="sum @8 21600 0"/>
-              <v:f eqn="prod @7 21600 pixelHeight"/>
-              <v:f eqn="sum @10 21600 0"/>
-            </v:formulas>
-            <v:path o:extrusionok="f" gradientshapeok="t" o:connecttype="rect"/>
-            <o:lock v:ext="edit" aspectratio="t"/>
-          </v:shapetype>
-          <v:shape id="_x0000_s1029" type="#_x0000_t75" style="position:absolute;left:0;text-align:left;margin-left:-9.55pt;margin-top:-22.8pt;width:480.25pt;height:481.6pt;z-index:251662336">
-            <v:imagedata r:id="rId8" o:title=""/>
-            <w10:wrap type="square"/>
-          </v:shape>
-          <o:OLEObject Type="Embed" ProgID="Visio.Drawing.11" ShapeID="_x0000_s1029" DrawAspect="Content" ObjectID="_1383892374" r:id="rId9"/>
-        </w:pict>
+        <w:drawing>
+          <wp:inline distT="0" distB="0" distL="0" distR="0">
+            <wp:extent cx="5943600" cy="3620295"/>
+            <wp:effectExtent l="0" t="0" r="0" b="0"/>
+            <wp:docPr id="1" name="Picture 1" descr="C:\Users\KIM TUONG\Downloads\System Context.jpg"/>
+            <wp:cNvGraphicFramePr>
+              <a:graphicFrameLocks xmlns:a="http://schemas.openxmlformats.org/drawingml/2006/main" noChangeAspect="1"/>
+            </wp:cNvGraphicFramePr>
+            <a:graphic xmlns:a="http://schemas.openxmlformats.org/drawingml/2006/main">
+              <a:graphicData uri="http://schemas.openxmlformats.org/drawingml/2006/picture">
+                <pic:pic xmlns:pic="http://schemas.openxmlformats.org/drawingml/2006/picture">
+                  <pic:nvPicPr>
+                    <pic:cNvPr id="0" name="Picture 4" descr="C:\Users\KIM TUONG\Downloads\System Context.jpg"/>
+                    <pic:cNvPicPr>
+                      <a:picLocks noChangeAspect="1" noChangeArrowheads="1"/>
+                    </pic:cNvPicPr>
+                  </pic:nvPicPr>
+                  <pic:blipFill>
+                    <a:blip r:embed="rId9">
+                      <a:extLst>
+                        <a:ext uri="{28A0092B-C50C-407E-A947-70E740481C1C}">
+                          <a14:useLocalDpi xmlns:a14="http://schemas.microsoft.com/office/drawing/2010/main" val="0"/>
+                        </a:ext>
+                      </a:extLst>
+                    </a:blip>
+                    <a:srcRect/>
+                    <a:stretch>
+                      <a:fillRect/>
+                    </a:stretch>
+                  </pic:blipFill>
+                  <pic:spPr bwMode="auto">
+                    <a:xfrm>
+                      <a:off x="0" y="0"/>
+                      <a:ext cx="5943600" cy="3620295"/>
+                    </a:xfrm>
+                    <a:prstGeom prst="rect">
+                      <a:avLst/>
+                    </a:prstGeom>
+                    <a:noFill/>
+                    <a:ln>
+                      <a:noFill/>
+                    </a:ln>
+                  </pic:spPr>
+                </pic:pic>
+              </a:graphicData>
+            </a:graphic>
+          </wp:inline>
+        </w:drawing>
       </w:r>
     </w:p>
     <w:p>
@@ -4607,53 +4647,14 @@
     </w:p>
     <w:p>
       <w:pPr>
-        <w:ind w:firstLine="720"/>
-        <w:rPr>
-          <w:rFonts w:ascii="Times New Roman" w:hAnsi="Times New Roman"/>
-          <w:sz w:val="24"/>
-          <w:szCs w:val="24"/>
-        </w:rPr>
-      </w:pPr>
-    </w:p>
-    <w:p>
-      <w:pPr>
-        <w:ind w:firstLine="720"/>
-        <w:rPr>
-          <w:rFonts w:ascii="Times New Roman" w:hAnsi="Times New Roman"/>
-          <w:sz w:val="24"/>
-          <w:szCs w:val="24"/>
-        </w:rPr>
-      </w:pPr>
-    </w:p>
-    <w:p>
-      <w:pPr>
-        <w:ind w:firstLine="720"/>
-        <w:rPr>
-          <w:rFonts w:ascii="Times New Roman" w:hAnsi="Times New Roman"/>
-          <w:sz w:val="24"/>
-          <w:szCs w:val="24"/>
-        </w:rPr>
-      </w:pPr>
-    </w:p>
-    <w:p>
-      <w:pPr>
-        <w:ind w:firstLine="720"/>
-        <w:rPr>
-          <w:rFonts w:ascii="Times New Roman" w:hAnsi="Times New Roman"/>
-          <w:sz w:val="24"/>
-          <w:szCs w:val="24"/>
-        </w:rPr>
-      </w:pPr>
-    </w:p>
-    <w:p>
-      <w:pPr>
-        <w:ind w:firstLine="720"/>
-        <w:rPr>
-          <w:rFonts w:ascii="Times New Roman" w:hAnsi="Times New Roman"/>
-          <w:sz w:val="24"/>
-          <w:szCs w:val="24"/>
-        </w:rPr>
-      </w:pPr>
+        <w:rPr>
+          <w:rFonts w:ascii="Times New Roman" w:hAnsi="Times New Roman"/>
+          <w:sz w:val="24"/>
+          <w:szCs w:val="24"/>
+        </w:rPr>
+      </w:pPr>
+      <w:bookmarkStart w:id="9" w:name="_GoBack"/>
+      <w:bookmarkEnd w:id="9"/>
     </w:p>
     <w:p>
       <w:pPr>
@@ -4664,7 +4665,6 @@
         </w:numPr>
       </w:pPr>
       <w:r>
-        <w:lastRenderedPageBreak/>
         <w:t>View</w:t>
       </w:r>
       <w:r>
@@ -4737,6 +4737,7 @@
           <w:sz w:val="24"/>
           <w:szCs w:val="24"/>
         </w:rPr>
+        <w:lastRenderedPageBreak/>
         <w:drawing>
           <wp:inline distT="0" distB="0" distL="0" distR="0">
             <wp:extent cx="5943600" cy="2238977"/>
@@ -4758,7 +4759,7 @@
                     <a:blip r:embed="rId10">
                       <a:extLst>
                         <a:ext uri="{28A0092B-C50C-407E-A947-70E740481C1C}">
-                          <a14:useLocalDpi xmlns:a14="http://schemas.microsoft.com/office/drawing/2010/main" xmlns:wps="http://schemas.microsoft.com/office/word/2010/wordprocessingShape" xmlns:wpi="http://schemas.microsoft.com/office/word/2010/wordprocessingInk" xmlns:wpg="http://schemas.microsoft.com/office/word/2010/wordprocessingGroup" xmlns:w14="http://schemas.microsoft.com/office/word/2010/wordml" xmlns:w="http://schemas.openxmlformats.org/wordprocessingml/2006/main" xmlns:w10="urn:schemas-microsoft-com:office:word" xmlns:wp14="http://schemas.microsoft.com/office/word/2010/wordprocessingDrawing" xmlns:v="urn:schemas-microsoft-com:vml" xmlns:o="urn:schemas-microsoft-com:office:office" xmlns:mc="http://schemas.openxmlformats.org/markup-compatibility/2006" xmlns:wpc="http://schemas.microsoft.com/office/word/2010/wordprocessingCanvas" xmlns="" val="0"/>
+                          <a14:useLocalDpi xmlns:a14="http://schemas.microsoft.com/office/drawing/2010/main" val="0"/>
                         </a:ext>
                       </a:extLst>
                     </a:blip>
@@ -4849,7 +4850,7 @@
           <w:insideH w:val="single" w:sz="4" w:space="0" w:color="auto"/>
           <w:insideV w:val="single" w:sz="4" w:space="0" w:color="auto"/>
         </w:tblBorders>
-        <w:tblLook w:val="04A0"/>
+        <w:tblLook w:val="04A0" w:firstRow="1" w:lastRow="0" w:firstColumn="1" w:lastColumn="0" w:noHBand="0" w:noVBand="1"/>
       </w:tblPr>
       <w:tblGrid>
         <w:gridCol w:w="1622"/>
@@ -5402,7 +5403,6 @@
                 <w:sz w:val="24"/>
                 <w:szCs w:val="24"/>
               </w:rPr>
-              <w:lastRenderedPageBreak/>
               <w:t>Allow to use</w:t>
             </w:r>
           </w:p>
@@ -5505,6 +5505,7 @@
         </w:tabs>
       </w:pPr>
       <w:r>
+        <w:lastRenderedPageBreak/>
         <w:tab/>
       </w:r>
       <w:r>
@@ -5532,7 +5533,7 @@
                     <a:blip r:embed="rId11">
                       <a:extLst>
                         <a:ext uri="{28A0092B-C50C-407E-A947-70E740481C1C}">
-                          <a14:useLocalDpi xmlns:a14="http://schemas.microsoft.com/office/drawing/2010/main" xmlns:wps="http://schemas.microsoft.com/office/word/2010/wordprocessingShape" xmlns:wpi="http://schemas.microsoft.com/office/word/2010/wordprocessingInk" xmlns:wpg="http://schemas.microsoft.com/office/word/2010/wordprocessingGroup" xmlns:w14="http://schemas.microsoft.com/office/word/2010/wordml" xmlns:w="http://schemas.openxmlformats.org/wordprocessingml/2006/main" xmlns:w10="urn:schemas-microsoft-com:office:word" xmlns:wp14="http://schemas.microsoft.com/office/word/2010/wordprocessingDrawing" xmlns:v="urn:schemas-microsoft-com:vml" xmlns:o="urn:schemas-microsoft-com:office:office" xmlns:mc="http://schemas.openxmlformats.org/markup-compatibility/2006" xmlns:wpc="http://schemas.microsoft.com/office/word/2010/wordprocessingCanvas" xmlns="" val="0"/>
+                          <a14:useLocalDpi xmlns:a14="http://schemas.microsoft.com/office/drawing/2010/main" val="0"/>
                         </a:ext>
                       </a:extLst>
                     </a:blip>
@@ -5580,7 +5581,7 @@
           <w:insideH w:val="single" w:sz="4" w:space="0" w:color="auto"/>
           <w:insideV w:val="single" w:sz="4" w:space="0" w:color="auto"/>
         </w:tblBorders>
-        <w:tblLook w:val="04A0"/>
+        <w:tblLook w:val="04A0" w:firstRow="1" w:lastRow="0" w:firstColumn="1" w:lastColumn="0" w:noHBand="0" w:noVBand="1"/>
       </w:tblPr>
       <w:tblGrid>
         <w:gridCol w:w="1622"/>
@@ -5611,7 +5612,6 @@
                 <w:sz w:val="24"/>
                 <w:szCs w:val="24"/>
               </w:rPr>
-              <w:lastRenderedPageBreak/>
               <w:t>Element</w:t>
             </w:r>
           </w:p>
@@ -6085,6 +6085,7 @@
                 <w:sz w:val="24"/>
                 <w:szCs w:val="24"/>
               </w:rPr>
+              <w:lastRenderedPageBreak/>
               <w:t>Security Service</w:t>
             </w:r>
           </w:p>
@@ -6405,17 +6406,7 @@
                 <w:sz w:val="24"/>
                 <w:szCs w:val="24"/>
               </w:rPr>
-              <w:t>Allo</w:t>
-            </w:r>
-            <w:bookmarkStart w:id="9" w:name="_GoBack"/>
-            <w:bookmarkEnd w:id="9"/>
-            <w:r>
-              <w:rPr>
-                <w:rFonts w:ascii="Times New Roman" w:hAnsi="Times New Roman"/>
-                <w:sz w:val="24"/>
-                <w:szCs w:val="24"/>
-              </w:rPr>
-              <w:t>w for connecting between Service layer and database.</w:t>
+              <w:t>Allow for connecting between Service layer and database.</w:t>
             </w:r>
           </w:p>
         </w:tc>
@@ -6441,7 +6432,7 @@
 </file>
 
 <file path=word/numbering.xml><?xml version="1.0" encoding="utf-8"?>
-<w:numbering xmlns:ve="http://schemas.openxmlformats.org/markup-compatibility/2006" xmlns:o="urn:schemas-microsoft-com:office:office" xmlns:r="http://schemas.openxmlformats.org/officeDocument/2006/relationships" xmlns:m="http://schemas.openxmlformats.org/officeDocument/2006/math" xmlns:v="urn:schemas-microsoft-com:vml" xmlns:wp="http://schemas.openxmlformats.org/drawingml/2006/wordprocessingDrawing" xmlns:w10="urn:schemas-microsoft-com:office:word" xmlns:w="http://schemas.openxmlformats.org/wordprocessingml/2006/main" xmlns:wne="http://schemas.microsoft.com/office/word/2006/wordml">
+<w:numbering xmlns:wpc="http://schemas.microsoft.com/office/word/2010/wordprocessingCanvas" xmlns:mc="http://schemas.openxmlformats.org/markup-compatibility/2006" xmlns:o="urn:schemas-microsoft-com:office:office" xmlns:r="http://schemas.openxmlformats.org/officeDocument/2006/relationships" xmlns:m="http://schemas.openxmlformats.org/officeDocument/2006/math" xmlns:v="urn:schemas-microsoft-com:vml" xmlns:wp14="http://schemas.microsoft.com/office/word/2010/wordprocessingDrawing" xmlns:wp="http://schemas.openxmlformats.org/drawingml/2006/wordprocessingDrawing" xmlns:w10="urn:schemas-microsoft-com:office:word" xmlns:w="http://schemas.openxmlformats.org/wordprocessingml/2006/main" xmlns:w14="http://schemas.microsoft.com/office/word/2010/wordml" xmlns:wpg="http://schemas.microsoft.com/office/word/2010/wordprocessingGroup" xmlns:wpi="http://schemas.microsoft.com/office/word/2010/wordprocessingInk" xmlns:wne="http://schemas.microsoft.com/office/word/2006/wordml" xmlns:wps="http://schemas.microsoft.com/office/word/2010/wordprocessingShape" mc:Ignorable="w14 wp14">
   <w:abstractNum w:abstractNumId="0">
     <w:nsid w:val="02436555"/>
     <w:multiLevelType w:val="multilevel"/>
@@ -7753,7 +7744,7 @@
 </file>
 
 <file path=word/styles.xml><?xml version="1.0" encoding="utf-8"?>
-<w:styles xmlns:r="http://schemas.openxmlformats.org/officeDocument/2006/relationships" xmlns:w="http://schemas.openxmlformats.org/wordprocessingml/2006/main">
+<w:styles xmlns:mc="http://schemas.openxmlformats.org/markup-compatibility/2006" xmlns:r="http://schemas.openxmlformats.org/officeDocument/2006/relationships" xmlns:w="http://schemas.openxmlformats.org/wordprocessingml/2006/main" xmlns:w14="http://schemas.microsoft.com/office/word/2010/wordml" mc:Ignorable="w14">
   <w:docDefaults>
     <w:rPrDefault>
       <w:rPr>
@@ -8138,7 +8129,6 @@
     <w:uiPriority w:val="99"/>
     <w:semiHidden/>
     <w:unhideWhenUsed/>
-    <w:qFormat/>
     <w:tblPr>
       <w:tblInd w:w="0" w:type="dxa"/>
       <w:tblCellMar>
@@ -9211,68 +9201,31 @@
 </file>
 
 <file path=word/glossary/document.xml><?xml version="1.0" encoding="utf-8"?>
-<w:glossaryDocument xmlns:ve="http://schemas.openxmlformats.org/markup-compatibility/2006" xmlns:o="urn:schemas-microsoft-com:office:office" xmlns:r="http://schemas.openxmlformats.org/officeDocument/2006/relationships" xmlns:m="http://schemas.openxmlformats.org/officeDocument/2006/math" xmlns:v="urn:schemas-microsoft-com:vml" xmlns:wp="http://schemas.openxmlformats.org/drawingml/2006/wordprocessingDrawing" xmlns:w10="urn:schemas-microsoft-com:office:word" xmlns:w="http://schemas.openxmlformats.org/wordprocessingml/2006/main" xmlns:wne="http://schemas.microsoft.com/office/word/2006/wordml">
-  <w:docParts>
-    <w:docPart>
-      <w:docPartPr>
-        <w:name w:val="80FE4E430BC94E51BF214D50B13F8D64"/>
-        <w:category>
-          <w:name w:val="General"/>
-          <w:gallery w:val="placeholder"/>
-        </w:category>
-        <w:types>
-          <w:type w:val="bbPlcHdr"/>
-        </w:types>
-        <w:behaviors>
-          <w:behavior w:val="content"/>
-        </w:behaviors>
-        <w:guid w:val="{FE4A9E20-B4ED-4ED2-8E1B-90B0F05540B4}"/>
-      </w:docPartPr>
-      <w:docPartBody>
-        <w:p>
-          <w:pPr>
-            <w:pStyle w:val="80FE4E430BC94E51BF214D50B13F8D64"/>
-          </w:pPr>
-          <w:r>
-            <w:rPr>
-              <w:rFonts w:asciiTheme="majorHAnsi" w:eastAsiaTheme="majorEastAsia" w:hAnsiTheme="majorHAnsi" w:cstheme="majorBidi"/>
-              <w:b/>
-              <w:bCs/>
-              <w:color w:val="4F81BD" w:themeColor="accent1"/>
-              <w:sz w:val="48"/>
-              <w:szCs w:val="48"/>
-            </w:rPr>
-            <w:t>[Type the document title]</w:t>
-          </w:r>
-        </w:p>
-      </w:docPartBody>
-    </w:docPart>
-  </w:docParts>
-</w:glossaryDocument>
+<w:glossaryDocument xmlns:wpc="http://schemas.microsoft.com/office/word/2010/wordprocessingCanvas" xmlns:mc="http://schemas.openxmlformats.org/markup-compatibility/2006" xmlns:o="urn:schemas-microsoft-com:office:office" xmlns:r="http://schemas.openxmlformats.org/officeDocument/2006/relationships" xmlns:m="http://schemas.openxmlformats.org/officeDocument/2006/math" xmlns:v="urn:schemas-microsoft-com:vml" xmlns:wp14="http://schemas.microsoft.com/office/word/2010/wordprocessingDrawing" xmlns:wp="http://schemas.openxmlformats.org/drawingml/2006/wordprocessingDrawing" xmlns:w10="urn:schemas-microsoft-com:office:word" xmlns:w="http://schemas.openxmlformats.org/wordprocessingml/2006/main" xmlns:w14="http://schemas.microsoft.com/office/word/2010/wordml" xmlns:wpg="http://schemas.microsoft.com/office/word/2010/wordprocessingGroup" xmlns:wpi="http://schemas.microsoft.com/office/word/2010/wordprocessingInk" xmlns:wne="http://schemas.microsoft.com/office/word/2006/wordml" xmlns:wps="http://schemas.microsoft.com/office/word/2010/wordprocessingShape" mc:Ignorable="w14 wp14"/>
 </file>
 
 <file path=word/glossary/fontTable.xml><?xml version="1.0" encoding="utf-8"?>
-<w:fonts xmlns:r="http://schemas.openxmlformats.org/officeDocument/2006/relationships" xmlns:w="http://schemas.openxmlformats.org/wordprocessingml/2006/main">
+<w:fonts xmlns:mc="http://schemas.openxmlformats.org/markup-compatibility/2006" xmlns:r="http://schemas.openxmlformats.org/officeDocument/2006/relationships" xmlns:w="http://schemas.openxmlformats.org/wordprocessingml/2006/main" xmlns:w14="http://schemas.microsoft.com/office/word/2010/wordml" mc:Ignorable="w14">
   <w:font w:name="Times New Roman">
     <w:panose1 w:val="02020603050405020304"/>
     <w:charset w:val="00"/>
     <w:family w:val="roman"/>
     <w:pitch w:val="variable"/>
-    <w:sig w:usb0="20002A87" w:usb1="80000000" w:usb2="00000008" w:usb3="00000000" w:csb0="000001FF" w:csb1="00000000"/>
+    <w:sig w:usb0="E0002AFF" w:usb1="C0007841" w:usb2="00000009" w:usb3="00000000" w:csb0="000001FF" w:csb1="00000000"/>
   </w:font>
   <w:font w:name="Calibri">
     <w:panose1 w:val="020F0502020204030204"/>
     <w:charset w:val="00"/>
     <w:family w:val="swiss"/>
     <w:pitch w:val="variable"/>
-    <w:sig w:usb0="A00002EF" w:usb1="4000207B" w:usb2="00000000" w:usb3="00000000" w:csb0="0000009F" w:csb1="00000000"/>
+    <w:sig w:usb0="E10002FF" w:usb1="4000ACFF" w:usb2="00000009" w:usb3="00000000" w:csb0="0000019F" w:csb1="00000000"/>
   </w:font>
   <w:font w:name="Courier New">
     <w:panose1 w:val="02070309020205020404"/>
     <w:charset w:val="00"/>
     <w:family w:val="modern"/>
     <w:pitch w:val="fixed"/>
-    <w:sig w:usb0="20002A87" w:usb1="80000000" w:usb2="00000008" w:usb3="00000000" w:csb0="000001FF" w:csb1="00000000"/>
+    <w:sig w:usb0="E0002AFF" w:usb1="C0007843" w:usb2="00000009" w:usb3="00000000" w:csb0="000001FF" w:csb1="00000000"/>
   </w:font>
   <w:font w:name="Wingdings">
     <w:panose1 w:val="05000000000000000000"/>
@@ -9293,7 +9246,7 @@
     <w:charset w:val="00"/>
     <w:family w:val="roman"/>
     <w:pitch w:val="variable"/>
-    <w:sig w:usb0="A00002EF" w:usb1="4000004B" w:usb2="00000000" w:usb3="00000000" w:csb0="0000009F" w:csb1="00000000"/>
+    <w:sig w:usb0="E00002FF" w:usb1="400004FF" w:usb2="00000000" w:usb3="00000000" w:csb0="0000019F" w:csb1="00000000"/>
   </w:font>
   <w:font w:name="Tahoma">
     <w:panose1 w:val="020B0604030504040204"/>
@@ -9316,15 +9269,17 @@
 </file>
 
 <file path=word/glossary/settings.xml><?xml version="1.0" encoding="utf-8"?>
-<w:settings xmlns:o="urn:schemas-microsoft-com:office:office" xmlns:r="http://schemas.openxmlformats.org/officeDocument/2006/relationships" xmlns:m="http://schemas.openxmlformats.org/officeDocument/2006/math" xmlns:v="urn:schemas-microsoft-com:vml" xmlns:w10="urn:schemas-microsoft-com:office:word" xmlns:w="http://schemas.openxmlformats.org/wordprocessingml/2006/main" xmlns:sl="http://schemas.openxmlformats.org/schemaLibrary/2006/main">
+<w:settings xmlns:mc="http://schemas.openxmlformats.org/markup-compatibility/2006" xmlns:o="urn:schemas-microsoft-com:office:office" xmlns:r="http://schemas.openxmlformats.org/officeDocument/2006/relationships" xmlns:m="http://schemas.openxmlformats.org/officeDocument/2006/math" xmlns:v="urn:schemas-microsoft-com:vml" xmlns:w10="urn:schemas-microsoft-com:office:word" xmlns:w="http://schemas.openxmlformats.org/wordprocessingml/2006/main" xmlns:w14="http://schemas.microsoft.com/office/word/2010/wordml" xmlns:sl="http://schemas.openxmlformats.org/schemaLibrary/2006/main" mc:Ignorable="w14">
   <w:view w:val="normal"/>
   <w:defaultTabStop w:val="720"/>
   <w:characterSpacingControl w:val="doNotCompress"/>
   <w:compat>
     <w:useFELayout/>
+    <w:compatSetting w:name="compatibilityMode" w:uri="http://schemas.microsoft.com/office/word" w:val="12"/>
   </w:compat>
   <w:rsids>
     <w:rsidRoot w:val="001559D6"/>
+    <w:rsid w:val="000A16E8"/>
     <w:rsid w:val="001559D6"/>
     <w:rsid w:val="0027334A"/>
     <w:rsid w:val="00303C98"/>
@@ -9353,7 +9308,7 @@
 </file>
 
 <file path=word/glossary/styles.xml><?xml version="1.0" encoding="utf-8"?>
-<w:styles xmlns:r="http://schemas.openxmlformats.org/officeDocument/2006/relationships" xmlns:w="http://schemas.openxmlformats.org/wordprocessingml/2006/main">
+<w:styles xmlns:mc="http://schemas.openxmlformats.org/markup-compatibility/2006" xmlns:r="http://schemas.openxmlformats.org/officeDocument/2006/relationships" xmlns:w="http://schemas.openxmlformats.org/wordprocessingml/2006/main" xmlns:w14="http://schemas.microsoft.com/office/word/2010/wordml" mc:Ignorable="w14">
   <w:docDefaults>
     <w:rPrDefault>
       <w:rPr>
@@ -9524,7 +9479,6 @@
     <w:uiPriority w:val="99"/>
     <w:semiHidden/>
     <w:unhideWhenUsed/>
-    <w:qFormat/>
     <w:tblPr>
       <w:tblInd w:w="0" w:type="dxa"/>
       <w:tblCellMar>
@@ -9564,8 +9518,198 @@
 </w:styles>
 </file>
 
+<file path=word/glossary/stylesWithEffects.xml><?xml version="1.0" encoding="utf-8"?>
+<w:styles xmlns:wpc="http://schemas.microsoft.com/office/word/2010/wordprocessingCanvas" xmlns:mc="http://schemas.openxmlformats.org/markup-compatibility/2006" xmlns:o="urn:schemas-microsoft-com:office:office" xmlns:r="http://schemas.openxmlformats.org/officeDocument/2006/relationships" xmlns:m="http://schemas.openxmlformats.org/officeDocument/2006/math" xmlns:v="urn:schemas-microsoft-com:vml" xmlns:wp14="http://schemas.microsoft.com/office/word/2010/wordprocessingDrawing" xmlns:wp="http://schemas.openxmlformats.org/drawingml/2006/wordprocessingDrawing" xmlns:w10="urn:schemas-microsoft-com:office:word" xmlns:w="http://schemas.openxmlformats.org/wordprocessingml/2006/main" xmlns:w14="http://schemas.microsoft.com/office/word/2010/wordml" xmlns:wpg="http://schemas.microsoft.com/office/word/2010/wordprocessingGroup" xmlns:wpi="http://schemas.microsoft.com/office/word/2010/wordprocessingInk" xmlns:wne="http://schemas.microsoft.com/office/word/2006/wordml" xmlns:wps="http://schemas.microsoft.com/office/word/2010/wordprocessingShape" mc:Ignorable="w14 wp14">
+  <w:docDefaults>
+    <w:rPrDefault>
+      <w:rPr>
+        <w:rFonts w:asciiTheme="minorHAnsi" w:eastAsiaTheme="minorEastAsia" w:hAnsiTheme="minorHAnsi" w:cstheme="minorBidi"/>
+        <w:sz w:val="22"/>
+        <w:szCs w:val="22"/>
+        <w:lang w:val="en-US" w:eastAsia="en-US" w:bidi="ar-SA"/>
+      </w:rPr>
+    </w:rPrDefault>
+    <w:pPrDefault>
+      <w:pPr>
+        <w:spacing w:after="200" w:line="276" w:lineRule="auto"/>
+      </w:pPr>
+    </w:pPrDefault>
+  </w:docDefaults>
+  <w:latentStyles w:defLockedState="0" w:defUIPriority="99" w:defSemiHidden="1" w:defUnhideWhenUsed="1" w:defQFormat="0" w:count="267">
+    <w:lsdException w:name="Normal" w:semiHidden="0" w:uiPriority="0" w:unhideWhenUsed="0" w:qFormat="1"/>
+    <w:lsdException w:name="heading 1" w:semiHidden="0" w:uiPriority="9" w:unhideWhenUsed="0" w:qFormat="1"/>
+    <w:lsdException w:name="heading 2" w:uiPriority="9" w:qFormat="1"/>
+    <w:lsdException w:name="heading 3" w:uiPriority="9" w:qFormat="1"/>
+    <w:lsdException w:name="heading 4" w:uiPriority="9" w:qFormat="1"/>
+    <w:lsdException w:name="heading 5" w:uiPriority="9" w:qFormat="1"/>
+    <w:lsdException w:name="heading 6" w:uiPriority="9" w:qFormat="1"/>
+    <w:lsdException w:name="heading 7" w:uiPriority="9" w:qFormat="1"/>
+    <w:lsdException w:name="heading 8" w:uiPriority="9" w:qFormat="1"/>
+    <w:lsdException w:name="heading 9" w:uiPriority="9" w:qFormat="1"/>
+    <w:lsdException w:name="toc 1" w:uiPriority="39"/>
+    <w:lsdException w:name="toc 2" w:uiPriority="39"/>
+    <w:lsdException w:name="toc 3" w:uiPriority="39"/>
+    <w:lsdException w:name="toc 4" w:uiPriority="39"/>
+    <w:lsdException w:name="toc 5" w:uiPriority="39"/>
+    <w:lsdException w:name="toc 6" w:uiPriority="39"/>
+    <w:lsdException w:name="toc 7" w:uiPriority="39"/>
+    <w:lsdException w:name="toc 8" w:uiPriority="39"/>
+    <w:lsdException w:name="toc 9" w:uiPriority="39"/>
+    <w:lsdException w:name="caption" w:uiPriority="35" w:qFormat="1"/>
+    <w:lsdException w:name="Title" w:semiHidden="0" w:uiPriority="10" w:unhideWhenUsed="0" w:qFormat="1"/>
+    <w:lsdException w:name="Default Paragraph Font" w:uiPriority="1"/>
+    <w:lsdException w:name="Subtitle" w:semiHidden="0" w:uiPriority="11" w:unhideWhenUsed="0" w:qFormat="1"/>
+    <w:lsdException w:name="Strong" w:semiHidden="0" w:uiPriority="22" w:unhideWhenUsed="0" w:qFormat="1"/>
+    <w:lsdException w:name="Emphasis" w:semiHidden="0" w:uiPriority="20" w:unhideWhenUsed="0" w:qFormat="1"/>
+    <w:lsdException w:name="Table Grid" w:semiHidden="0" w:uiPriority="59" w:unhideWhenUsed="0"/>
+    <w:lsdException w:name="Placeholder Text" w:unhideWhenUsed="0"/>
+    <w:lsdException w:name="No Spacing" w:semiHidden="0" w:uiPriority="1" w:unhideWhenUsed="0" w:qFormat="1"/>
+    <w:lsdException w:name="Light Shading" w:semiHidden="0" w:uiPriority="60" w:unhideWhenUsed="0"/>
+    <w:lsdException w:name="Light List" w:semiHidden="0" w:uiPriority="61" w:unhideWhenUsed="0"/>
+    <w:lsdException w:name="Light Grid" w:semiHidden="0" w:uiPriority="62" w:unhideWhenUsed="0"/>
+    <w:lsdException w:name="Medium Shading 1" w:semiHidden="0" w:uiPriority="63" w:unhideWhenUsed="0"/>
+    <w:lsdException w:name="Medium Shading 2" w:semiHidden="0" w:uiPriority="64" w:unhideWhenUsed="0"/>
+    <w:lsdException w:name="Medium List 1" w:semiHidden="0" w:uiPriority="65" w:unhideWhenUsed="0"/>
+    <w:lsdException w:name="Medium List 2" w:semiHidden="0" w:uiPriority="66" w:unhideWhenUsed="0"/>
+    <w:lsdException w:name="Medium Grid 1" w:semiHidden="0" w:uiPriority="67" w:unhideWhenUsed="0"/>
+    <w:lsdException w:name="Medium Grid 2" w:semiHidden="0" w:uiPriority="68" w:unhideWhenUsed="0"/>
+    <w:lsdException w:name="Medium Grid 3" w:semiHidden="0" w:uiPriority="69" w:unhideWhenUsed="0"/>
+    <w:lsdException w:name="Dark List" w:semiHidden="0" w:uiPriority="70" w:unhideWhenUsed="0"/>
+    <w:lsdException w:name="Colorful Shading" w:semiHidden="0" w:uiPriority="71" w:unhideWhenUsed="0"/>
+    <w:lsdException w:name="Colorful List" w:semiHidden="0" w:uiPriority="72" w:unhideWhenUsed="0"/>
+    <w:lsdException w:name="Colorful Grid" w:semiHidden="0" w:uiPriority="73" w:unhideWhenUsed="0"/>
+    <w:lsdException w:name="Light Shading Accent 1" w:semiHidden="0" w:uiPriority="60" w:unhideWhenUsed="0"/>
+    <w:lsdException w:name="Light List Accent 1" w:semiHidden="0" w:uiPriority="61" w:unhideWhenUsed="0"/>
+    <w:lsdException w:name="Light Grid Accent 1" w:semiHidden="0" w:uiPriority="62" w:unhideWhenUsed="0"/>
+    <w:lsdException w:name="Medium Shading 1 Accent 1" w:semiHidden="0" w:uiPriority="63" w:unhideWhenUsed="0"/>
+    <w:lsdException w:name="Medium Shading 2 Accent 1" w:semiHidden="0" w:uiPriority="64" w:unhideWhenUsed="0"/>
+    <w:lsdException w:name="Medium List 1 Accent 1" w:semiHidden="0" w:uiPriority="65" w:unhideWhenUsed="0"/>
+    <w:lsdException w:name="Revision" w:unhideWhenUsed="0"/>
+    <w:lsdException w:name="List Paragraph" w:semiHidden="0" w:uiPriority="34" w:unhideWhenUsed="0" w:qFormat="1"/>
+    <w:lsdException w:name="Quote" w:semiHidden="0" w:uiPriority="29" w:unhideWhenUsed="0" w:qFormat="1"/>
+    <w:lsdException w:name="Intense Quote" w:semiHidden="0" w:uiPriority="30" w:unhideWhenUsed="0" w:qFormat="1"/>
+    <w:lsdException w:name="Medium List 2 Accent 1" w:semiHidden="0" w:uiPriority="66" w:unhideWhenUsed="0"/>
+    <w:lsdException w:name="Medium Grid 1 Accent 1" w:semiHidden="0" w:uiPriority="67" w:unhideWhenUsed="0"/>
+    <w:lsdException w:name="Medium Grid 2 Accent 1" w:semiHidden="0" w:uiPriority="68" w:unhideWhenUsed="0"/>
+    <w:lsdException w:name="Medium Grid 3 Accent 1" w:semiHidden="0" w:uiPriority="69" w:unhideWhenUsed="0"/>
+    <w:lsdException w:name="Dark List Accent 1" w:semiHidden="0" w:uiPriority="70" w:unhideWhenUsed="0"/>
+    <w:lsdException w:name="Colorful Shading Accent 1" w:semiHidden="0" w:uiPriority="71" w:unhideWhenUsed="0"/>
+    <w:lsdException w:name="Colorful List Accent 1" w:semiHidden="0" w:uiPriority="72" w:unhideWhenUsed="0"/>
+    <w:lsdException w:name="Colorful Grid Accent 1" w:semiHidden="0" w:uiPriority="73" w:unhideWhenUsed="0"/>
+    <w:lsdException w:name="Light Shading Accent 2" w:semiHidden="0" w:uiPriority="60" w:unhideWhenUsed="0"/>
+    <w:lsdException w:name="Light List Accent 2" w:semiHidden="0" w:uiPriority="61" w:unhideWhenUsed="0"/>
+    <w:lsdException w:name="Light Grid Accent 2" w:semiHidden="0" w:uiPriority="62" w:unhideWhenUsed="0"/>
+    <w:lsdException w:name="Medium Shading 1 Accent 2" w:semiHidden="0" w:uiPriority="63" w:unhideWhenUsed="0"/>
+    <w:lsdException w:name="Medium Shading 2 Accent 2" w:semiHidden="0" w:uiPriority="64" w:unhideWhenUsed="0"/>
+    <w:lsdException w:name="Medium List 1 Accent 2" w:semiHidden="0" w:uiPriority="65" w:unhideWhenUsed="0"/>
+    <w:lsdException w:name="Medium List 2 Accent 2" w:semiHidden="0" w:uiPriority="66" w:unhideWhenUsed="0"/>
+    <w:lsdException w:name="Medium Grid 1 Accent 2" w:semiHidden="0" w:uiPriority="67" w:unhideWhenUsed="0"/>
+    <w:lsdException w:name="Medium Grid 2 Accent 2" w:semiHidden="0" w:uiPriority="68" w:unhideWhenUsed="0"/>
+    <w:lsdException w:name="Medium Grid 3 Accent 2" w:semiHidden="0" w:uiPriority="69" w:unhideWhenUsed="0"/>
+    <w:lsdException w:name="Dark List Accent 2" w:semiHidden="0" w:uiPriority="70" w:unhideWhenUsed="0"/>
+    <w:lsdException w:name="Colorful Shading Accent 2" w:semiHidden="0" w:uiPriority="71" w:unhideWhenUsed="0"/>
+    <w:lsdException w:name="Colorful List Accent 2" w:semiHidden="0" w:uiPriority="72" w:unhideWhenUsed="0"/>
+    <w:lsdException w:name="Colorful Grid Accent 2" w:semiHidden="0" w:uiPriority="73" w:unhideWhenUsed="0"/>
+    <w:lsdException w:name="Light Shading Accent 3" w:semiHidden="0" w:uiPriority="60" w:unhideWhenUsed="0"/>
+    <w:lsdException w:name="Light List Accent 3" w:semiHidden="0" w:uiPriority="61" w:unhideWhenUsed="0"/>
+    <w:lsdException w:name="Light Grid Accent 3" w:semiHidden="0" w:uiPriority="62" w:unhideWhenUsed="0"/>
+    <w:lsdException w:name="Medium Shading 1 Accent 3" w:semiHidden="0" w:uiPriority="63" w:unhideWhenUsed="0"/>
+    <w:lsdException w:name="Medium Shading 2 Accent 3" w:semiHidden="0" w:uiPriority="64" w:unhideWhenUsed="0"/>
+    <w:lsdException w:name="Medium List 1 Accent 3" w:semiHidden="0" w:uiPriority="65" w:unhideWhenUsed="0"/>
+    <w:lsdException w:name="Medium List 2 Accent 3" w:semiHidden="0" w:uiPriority="66" w:unhideWhenUsed="0"/>
+    <w:lsdException w:name="Medium Grid 1 Accent 3" w:semiHidden="0" w:uiPriority="67" w:unhideWhenUsed="0"/>
+    <w:lsdException w:name="Medium Grid 2 Accent 3" w:semiHidden="0" w:uiPriority="68" w:unhideWhenUsed="0"/>
+    <w:lsdException w:name="Medium Grid 3 Accent 3" w:semiHidden="0" w:uiPriority="69" w:unhideWhenUsed="0"/>
+    <w:lsdException w:name="Dark List Accent 3" w:semiHidden="0" w:uiPriority="70" w:unhideWhenUsed="0"/>
+    <w:lsdException w:name="Colorful Shading Accent 3" w:semiHidden="0" w:uiPriority="71" w:unhideWhenUsed="0"/>
+    <w:lsdException w:name="Colorful List Accent 3" w:semiHidden="0" w:uiPriority="72" w:unhideWhenUsed="0"/>
+    <w:lsdException w:name="Colorful Grid Accent 3" w:semiHidden="0" w:uiPriority="73" w:unhideWhenUsed="0"/>
+    <w:lsdException w:name="Light Shading Accent 4" w:semiHidden="0" w:uiPriority="60" w:unhideWhenUsed="0"/>
+    <w:lsdException w:name="Light List Accent 4" w:semiHidden="0" w:uiPriority="61" w:unhideWhenUsed="0"/>
+    <w:lsdException w:name="Light Grid Accent 4" w:semiHidden="0" w:uiPriority="62" w:unhideWhenUsed="0"/>
+    <w:lsdException w:name="Medium Shading 1 Accent 4" w:semiHidden="0" w:uiPriority="63" w:unhideWhenUsed="0"/>
+    <w:lsdException w:name="Medium Shading 2 Accent 4" w:semiHidden="0" w:uiPriority="64" w:unhideWhenUsed="0"/>
+    <w:lsdException w:name="Medium List 1 Accent 4" w:semiHidden="0" w:uiPriority="65" w:unhideWhenUsed="0"/>
+    <w:lsdException w:name="Medium List 2 Accent 4" w:semiHidden="0" w:uiPriority="66" w:unhideWhenUsed="0"/>
+    <w:lsdException w:name="Medium Grid 1 Accent 4" w:semiHidden="0" w:uiPriority="67" w:unhideWhenUsed="0"/>
+    <w:lsdException w:name="Medium Grid 2 Accent 4" w:semiHidden="0" w:uiPriority="68" w:unhideWhenUsed="0"/>
+    <w:lsdException w:name="Medium Grid 3 Accent 4" w:semiHidden="0" w:uiPriority="69" w:unhideWhenUsed="0"/>
+    <w:lsdException w:name="Dark List Accent 4" w:semiHidden="0" w:uiPriority="70" w:unhideWhenUsed="0"/>
+    <w:lsdException w:name="Colorful Shading Accent 4" w:semiHidden="0" w:uiPriority="71" w:unhideWhenUsed="0"/>
+    <w:lsdException w:name="Colorful List Accent 4" w:semiHidden="0" w:uiPriority="72" w:unhideWhenUsed="0"/>
+    <w:lsdException w:name="Colorful Grid Accent 4" w:semiHidden="0" w:uiPriority="73" w:unhideWhenUsed="0"/>
+    <w:lsdException w:name="Light Shading Accent 5" w:semiHidden="0" w:uiPriority="60" w:unhideWhenUsed="0"/>
+    <w:lsdException w:name="Light List Accent 5" w:semiHidden="0" w:uiPriority="61" w:unhideWhenUsed="0"/>
+    <w:lsdException w:name="Light Grid Accent 5" w:semiHidden="0" w:uiPriority="62" w:unhideWhenUsed="0"/>
+    <w:lsdException w:name="Medium Shading 1 Accent 5" w:semiHidden="0" w:uiPriority="63" w:unhideWhenUsed="0"/>
+    <w:lsdException w:name="Medium Shading 2 Accent 5" w:semiHidden="0" w:uiPriority="64" w:unhideWhenUsed="0"/>
+    <w:lsdException w:name="Medium List 1 Accent 5" w:semiHidden="0" w:uiPriority="65" w:unhideWhenUsed="0"/>
+    <w:lsdException w:name="Medium List 2 Accent 5" w:semiHidden="0" w:uiPriority="66" w:unhideWhenUsed="0"/>
+    <w:lsdException w:name="Medium Grid 1 Accent 5" w:semiHidden="0" w:uiPriority="67" w:unhideWhenUsed="0"/>
+    <w:lsdException w:name="Medium Grid 2 Accent 5" w:semiHidden="0" w:uiPriority="68" w:unhideWhenUsed="0"/>
+    <w:lsdException w:name="Medium Grid 3 Accent 5" w:semiHidden="0" w:uiPriority="69" w:unhideWhenUsed="0"/>
+    <w:lsdException w:name="Dark List Accent 5" w:semiHidden="0" w:uiPriority="70" w:unhideWhenUsed="0"/>
+    <w:lsdException w:name="Colorful Shading Accent 5" w:semiHidden="0" w:uiPriority="71" w:unhideWhenUsed="0"/>
+    <w:lsdException w:name="Colorful List Accent 5" w:semiHidden="0" w:uiPriority="72" w:unhideWhenUsed="0"/>
+    <w:lsdException w:name="Colorful Grid Accent 5" w:semiHidden="0" w:uiPriority="73" w:unhideWhenUsed="0"/>
+    <w:lsdException w:name="Light Shading Accent 6" w:semiHidden="0" w:uiPriority="60" w:unhideWhenUsed="0"/>
+    <w:lsdException w:name="Light List Accent 6" w:semiHidden="0" w:uiPriority="61" w:unhideWhenUsed="0"/>
+    <w:lsdException w:name="Light Grid Accent 6" w:semiHidden="0" w:uiPriority="62" w:unhideWhenUsed="0"/>
+    <w:lsdException w:name="Medium Shading 1 Accent 6" w:semiHidden="0" w:uiPriority="63" w:unhideWhenUsed="0"/>
+    <w:lsdException w:name="Medium Shading 2 Accent 6" w:semiHidden="0" w:uiPriority="64" w:unhideWhenUsed="0"/>
+    <w:lsdException w:name="Medium List 1 Accent 6" w:semiHidden="0" w:uiPriority="65" w:unhideWhenUsed="0"/>
+    <w:lsdException w:name="Medium List 2 Accent 6" w:semiHidden="0" w:uiPriority="66" w:unhideWhenUsed="0"/>
+    <w:lsdException w:name="Medium Grid 1 Accent 6" w:semiHidden="0" w:uiPriority="67" w:unhideWhenUsed="0"/>
+    <w:lsdException w:name="Medium Grid 2 Accent 6" w:semiHidden="0" w:uiPriority="68" w:unhideWhenUsed="0"/>
+    <w:lsdException w:name="Medium Grid 3 Accent 6" w:semiHidden="0" w:uiPriority="69" w:unhideWhenUsed="0"/>
+    <w:lsdException w:name="Dark List Accent 6" w:semiHidden="0" w:uiPriority="70" w:unhideWhenUsed="0"/>
+    <w:lsdException w:name="Colorful Shading Accent 6" w:semiHidden="0" w:uiPriority="71" w:unhideWhenUsed="0"/>
+    <w:lsdException w:name="Colorful List Accent 6" w:semiHidden="0" w:uiPriority="72" w:unhideWhenUsed="0"/>
+    <w:lsdException w:name="Colorful Grid Accent 6" w:semiHidden="0" w:uiPriority="73" w:unhideWhenUsed="0"/>
+    <w:lsdException w:name="Subtle Emphasis" w:semiHidden="0" w:uiPriority="19" w:unhideWhenUsed="0" w:qFormat="1"/>
+    <w:lsdException w:name="Intense Emphasis" w:semiHidden="0" w:uiPriority="21" w:unhideWhenUsed="0" w:qFormat="1"/>
+    <w:lsdException w:name="Subtle Reference" w:semiHidden="0" w:uiPriority="31" w:unhideWhenUsed="0" w:qFormat="1"/>
+    <w:lsdException w:name="Intense Reference" w:semiHidden="0" w:uiPriority="32" w:unhideWhenUsed="0" w:qFormat="1"/>
+    <w:lsdException w:name="Book Title" w:semiHidden="0" w:uiPriority="33" w:unhideWhenUsed="0" w:qFormat="1"/>
+    <w:lsdException w:name="Bibliography" w:uiPriority="37"/>
+    <w:lsdException w:name="TOC Heading" w:uiPriority="39" w:qFormat="1"/>
+  </w:latentStyles>
+  <w:style w:type="paragraph" w:default="1" w:styleId="Normal">
+    <w:name w:val="Normal"/>
+    <w:qFormat/>
+  </w:style>
+  <w:style w:type="character" w:default="1" w:styleId="DefaultParagraphFont">
+    <w:name w:val="Default Paragraph Font"/>
+    <w:uiPriority w:val="1"/>
+    <w:semiHidden/>
+    <w:unhideWhenUsed/>
+  </w:style>
+  <w:style w:type="table" w:default="1" w:styleId="TableNormal">
+    <w:name w:val="Normal Table"/>
+    <w:uiPriority w:val="99"/>
+    <w:semiHidden/>
+    <w:unhideWhenUsed/>
+    <w:tblPr>
+      <w:tblInd w:w="0" w:type="dxa"/>
+      <w:tblCellMar>
+        <w:top w:w="0" w:type="dxa"/>
+        <w:left w:w="108" w:type="dxa"/>
+        <w:bottom w:w="0" w:type="dxa"/>
+        <w:right w:w="108" w:type="dxa"/>
+      </w:tblCellMar>
+    </w:tblPr>
+  </w:style>
+  <w:style w:type="numbering" w:default="1" w:styleId="NoList">
+    <w:name w:val="No List"/>
+    <w:uiPriority w:val="99"/>
+    <w:semiHidden/>
+    <w:unhideWhenUsed/>
+  </w:style>
+</w:styles>
+</file>
+
 <file path=word/glossary/webSettings.xml><?xml version="1.0" encoding="utf-8"?>
-<w:webSettings xmlns:r="http://schemas.openxmlformats.org/officeDocument/2006/relationships" xmlns:w="http://schemas.openxmlformats.org/wordprocessingml/2006/main">
+<w:webSettings xmlns:mc="http://schemas.openxmlformats.org/markup-compatibility/2006" xmlns:r="http://schemas.openxmlformats.org/officeDocument/2006/relationships" xmlns:w="http://schemas.openxmlformats.org/wordprocessingml/2006/main" xmlns:w14="http://schemas.microsoft.com/office/word/2010/wordml" mc:Ignorable="w14">
   <w:optimizeForBrowser/>
   <w:allowPNG/>
 </w:webSettings>
@@ -9880,7 +10024,7 @@
 </file>
 
 <file path=customXml/itemProps2.xml><?xml version="1.0" encoding="utf-8"?>
-<ds:datastoreItem xmlns:ds="http://schemas.openxmlformats.org/officeDocument/2006/customXml" ds:itemID="{DF30834B-45F0-4313-9330-85F79F7E4B5D}">
+<ds:datastoreItem xmlns:ds="http://schemas.openxmlformats.org/officeDocument/2006/customXml" ds:itemID="{DF65E4E5-1ECE-4104-BD9C-8241D747FB6B}">
   <ds:schemaRefs>
     <ds:schemaRef ds:uri="http://schemas.openxmlformats.org/officeDocument/2006/bibliography"/>
   </ds:schemaRefs>

</xml_diff>

<commit_message>
Update design decision, design rationale level 2
</commit_message>
<xml_diff>
--- a/Architecture/HRM_Architecture Design.docx
+++ b/Architecture/HRM_Architecture Design.docx
@@ -391,16 +391,31 @@
           </w:r>
         </w:p>
         <w:p>
-          <w:fldSimple w:instr=" TOC \o &quot;1-3&quot; \h \z \u ">
-            <w:r>
-              <w:rPr>
-                <w:b/>
-                <w:bCs/>
-                <w:noProof/>
-              </w:rPr>
-              <w:t>No table of contents entries found.</w:t>
-            </w:r>
-          </w:fldSimple>
+          <w:r>
+            <w:fldChar w:fldCharType="begin"/>
+          </w:r>
+          <w:r>
+            <w:instrText xml:space="preserve"> TOC \o "1-3" \h \z \u </w:instrText>
+          </w:r>
+          <w:r>
+            <w:fldChar w:fldCharType="separate"/>
+          </w:r>
+          <w:r>
+            <w:rPr>
+              <w:b/>
+              <w:bCs/>
+              <w:noProof/>
+            </w:rPr>
+            <w:t>No table of contents entries found.</w:t>
+          </w:r>
+          <w:r>
+            <w:rPr>
+              <w:b/>
+              <w:bCs/>
+              <w:noProof/>
+            </w:rPr>
+            <w:fldChar w:fldCharType="end"/>
+          </w:r>
         </w:p>
       </w:sdtContent>
     </w:sdt>
@@ -5877,16 +5892,7 @@
       </w:r>
       <w:r>
         <w:tab/>
-        <w:t>5.1.1.3</w:t>
-      </w:r>
-      <w:r>
-        <w:t xml:space="preserve"> </w:t>
-      </w:r>
-      <w:r>
-        <w:t>Architecture background</w:t>
-      </w:r>
-      <w:r>
-        <w:t xml:space="preserve">: </w:t>
+        <w:t xml:space="preserve">5.1.1.3 Architecture background: </w:t>
       </w:r>
     </w:p>
     <w:p>
@@ -5901,19 +5907,7 @@
       </w:r>
       <w:r>
         <w:tab/>
-        <w:t>5.1.1.3</w:t>
-      </w:r>
-      <w:r>
-        <w:t>.1</w:t>
-      </w:r>
-      <w:r>
-        <w:t xml:space="preserve"> </w:t>
-      </w:r>
-      <w:r>
-        <w:t>Design decision</w:t>
-      </w:r>
-      <w:r>
-        <w:t xml:space="preserve">: </w:t>
+        <w:t xml:space="preserve">5.1.1.3.1 Design decision: </w:t>
       </w:r>
     </w:p>
     <w:p>
@@ -5942,15 +5936,7 @@
           <w:sz w:val="24"/>
           <w:szCs w:val="24"/>
         </w:rPr>
-        <w:t xml:space="preserve">. It allows us to create a flexible and reusable application, easily </w:t>
-      </w:r>
-      <w:r>
-        <w:rPr>
-          <w:rFonts w:ascii="Times New Roman" w:hAnsi="Times New Roman" w:cs="Times New Roman"/>
-          <w:sz w:val="24"/>
-          <w:szCs w:val="24"/>
-        </w:rPr>
-        <w:t>modify or add a specific layer, rather than have to rewrite the entire application over</w:t>
+        <w:t>. It allows us to create a flexible and reusable application, easily modify or add a specific layer, rather than have to rewrite the entire application over</w:t>
       </w:r>
     </w:p>
     <w:p>
@@ -6021,19 +6007,7 @@
       </w:r>
       <w:r>
         <w:tab/>
-        <w:t>5.1.1.3</w:t>
-      </w:r>
-      <w:r>
-        <w:t>.2</w:t>
-      </w:r>
-      <w:r>
-        <w:t xml:space="preserve"> Design </w:t>
-      </w:r>
-      <w:r>
-        <w:t>rationale</w:t>
-      </w:r>
-      <w:r>
-        <w:t xml:space="preserve">: </w:t>
+        <w:t xml:space="preserve">5.1.1.3.2 Design rationale: </w:t>
       </w:r>
     </w:p>
     <w:tbl>
@@ -6306,12 +6280,50 @@
                 <w:sz w:val="24"/>
                 <w:szCs w:val="24"/>
               </w:rPr>
-              <w:t>The response time for sale and management will be less than 3 seconds and it is still ensured with 10 instances</w:t>
-            </w:r>
-          </w:p>
-        </w:tc>
-        <w:bookmarkStart w:id="9" w:name="_GoBack"/>
-        <w:bookmarkEnd w:id="9"/>
+              <w:t xml:space="preserve">The response time for </w:t>
+            </w:r>
+            <w:r>
+              <w:rPr>
+                <w:rFonts w:ascii="Times New Roman" w:hAnsi="Times New Roman"/>
+                <w:sz w:val="24"/>
+                <w:szCs w:val="24"/>
+              </w:rPr>
+              <w:t>updating and modifying the “Personal Information” will be less than 4</w:t>
+            </w:r>
+            <w:r>
+              <w:rPr>
+                <w:rFonts w:ascii="Times New Roman" w:hAnsi="Times New Roman"/>
+                <w:sz w:val="24"/>
+                <w:szCs w:val="24"/>
+              </w:rPr>
+              <w:t xml:space="preserve"> seconds and </w:t>
+            </w:r>
+            <w:r>
+              <w:rPr>
+                <w:rFonts w:ascii="Times New Roman" w:hAnsi="Times New Roman"/>
+                <w:sz w:val="24"/>
+                <w:szCs w:val="24"/>
+              </w:rPr>
+              <w:t xml:space="preserve">the number of transaction </w:t>
+            </w:r>
+            <w:r>
+              <w:rPr>
+                <w:rFonts w:ascii="Times New Roman" w:hAnsi="Times New Roman"/>
+                <w:sz w:val="24"/>
+                <w:szCs w:val="24"/>
+              </w:rPr>
+              <w:t>are</w:t>
+            </w:r>
+            <w:r>
+              <w:rPr>
+                <w:rFonts w:ascii="Times New Roman" w:hAnsi="Times New Roman"/>
+                <w:sz w:val="24"/>
+                <w:szCs w:val="24"/>
+              </w:rPr>
+              <w:t xml:space="preserve"> 10.</w:t>
+            </w:r>
+          </w:p>
+        </w:tc>
       </w:tr>
       <w:tr>
         <w:tc>
@@ -6375,7 +6387,56 @@
                 <w:sz w:val="24"/>
                 <w:szCs w:val="24"/>
               </w:rPr>
-              <w:t>Using tactic “Introducing concurrency” so that the POST system can run on many application server, the performance will be increased because it can handle the large number of user transactions.</w:t>
+              <w:t>Using tactic “</w:t>
+            </w:r>
+            <w:r>
+              <w:rPr>
+                <w:rStyle w:val="docemphasis"/>
+                <w:rFonts w:ascii="Times New Roman" w:hAnsi="Times New Roman"/>
+                <w:sz w:val="24"/>
+                <w:szCs w:val="24"/>
+              </w:rPr>
+              <w:t>Maintain multiple copies of either data or computations</w:t>
+            </w:r>
+            <w:r>
+              <w:rPr>
+                <w:rFonts w:ascii="Times New Roman" w:hAnsi="Times New Roman"/>
+                <w:sz w:val="24"/>
+                <w:szCs w:val="24"/>
+              </w:rPr>
+              <w:t>”</w:t>
+            </w:r>
+            <w:r>
+              <w:rPr>
+                <w:rFonts w:ascii="Times New Roman" w:hAnsi="Times New Roman"/>
+                <w:sz w:val="24"/>
+                <w:szCs w:val="24"/>
+              </w:rPr>
+              <w:t>. The PIM system will use WCF service</w:t>
+            </w:r>
+            <w:r>
+              <w:rPr>
+                <w:rFonts w:ascii="Times New Roman" w:hAnsi="Times New Roman"/>
+                <w:sz w:val="24"/>
+                <w:szCs w:val="24"/>
+              </w:rPr>
+              <w:t xml:space="preserve">, </w:t>
+            </w:r>
+            <w:r>
+              <w:rPr>
+                <w:rFonts w:ascii="Times New Roman" w:hAnsi="Times New Roman"/>
+                <w:sz w:val="24"/>
+                <w:szCs w:val="24"/>
+              </w:rPr>
+              <w:t xml:space="preserve">so </w:t>
+            </w:r>
+            <w:r>
+              <w:rPr>
+                <w:rFonts w:ascii="Times New Roman" w:hAnsi="Times New Roman"/>
+                <w:sz w:val="24"/>
+                <w:szCs w:val="24"/>
+              </w:rPr>
+              <w:t>the performance will be increased because it can handle the large number of user transactions.</w:t>
             </w:r>
           </w:p>
           <w:p>
@@ -6398,7 +6459,31 @@
                 <w:sz w:val="24"/>
                 <w:szCs w:val="24"/>
               </w:rPr>
-              <w:t xml:space="preserve">Clustering is also promoting scalability. </w:t>
+              <w:t>Entity framework</w:t>
+            </w:r>
+            <w:r>
+              <w:rPr>
+                <w:rFonts w:ascii="Times New Roman" w:hAnsi="Times New Roman"/>
+                <w:sz w:val="24"/>
+                <w:szCs w:val="24"/>
+              </w:rPr>
+              <w:t xml:space="preserve"> is also promoting </w:t>
+            </w:r>
+            <w:r>
+              <w:rPr>
+                <w:rFonts w:ascii="Times New Roman" w:hAnsi="Times New Roman"/>
+                <w:sz w:val="24"/>
+                <w:szCs w:val="24"/>
+              </w:rPr>
+              <w:t xml:space="preserve">performance. It’s likely an object/relational mapping framework that allow </w:t>
+            </w:r>
+            <w:r>
+              <w:rPr>
+                <w:rFonts w:ascii="Times New Roman" w:hAnsi="Times New Roman"/>
+                <w:sz w:val="24"/>
+                <w:szCs w:val="24"/>
+              </w:rPr>
+              <w:t xml:space="preserve">the business layer working directly with objects without through database. </w:t>
             </w:r>
           </w:p>
         </w:tc>
@@ -6425,7 +6510,7 @@
                 <w:sz w:val="24"/>
                 <w:szCs w:val="24"/>
               </w:rPr>
-              <w:t>Availability</w:t>
+              <w:t xml:space="preserve">Security  </w:t>
             </w:r>
           </w:p>
         </w:tc>
@@ -6450,7 +6535,7 @@
                 <w:sz w:val="24"/>
                 <w:szCs w:val="24"/>
               </w:rPr>
-              <w:t>QA06</w:t>
+              <w:t>QA.08</w:t>
             </w:r>
           </w:p>
         </w:tc>
@@ -6468,14 +6553,6 @@
                 <w:szCs w:val="24"/>
               </w:rPr>
             </w:pPr>
-            <w:r>
-              <w:rPr>
-                <w:rFonts w:ascii="Times New Roman" w:hAnsi="Times New Roman"/>
-                <w:sz w:val="24"/>
-                <w:szCs w:val="24"/>
-              </w:rPr>
-              <w:t>Availability time</w:t>
-            </w:r>
           </w:p>
         </w:tc>
         <w:tc>
@@ -6558,36 +6635,20 @@
                 <w:sz w:val="24"/>
                 <w:szCs w:val="24"/>
               </w:rPr>
-              <w:t xml:space="preserve">The clustering (load balancing) also ensure the availability because when one of the application downs or crashes, the system still run normal because the load balancer will distribute the request to another application server. But the performance can reduce when one of the application server down. </w:t>
+              <w:t>The WCF supports for exchangin</w:t>
+            </w:r>
+            <w:r>
+              <w:rPr>
+                <w:rFonts w:ascii="Times New Roman" w:eastAsia="Calibri" w:hAnsi="Times New Roman"/>
+                <w:sz w:val="24"/>
+                <w:szCs w:val="24"/>
+              </w:rPr>
+              <w:t>g the secure message based on security foundation, e.g. https, windows integrated security, or access control (use username and password for authentication)</w:t>
             </w:r>
           </w:p>
         </w:tc>
       </w:tr>
     </w:tbl>
-    <w:p>
-      <w:pPr>
-        <w:tabs>
-          <w:tab w:val="left" w:pos="1545"/>
-        </w:tabs>
-        <w:rPr>
-          <w:rFonts w:ascii="Times New Roman" w:hAnsi="Times New Roman"/>
-          <w:sz w:val="24"/>
-          <w:szCs w:val="24"/>
-        </w:rPr>
-      </w:pPr>
-    </w:p>
-    <w:p>
-      <w:pPr>
-        <w:tabs>
-          <w:tab w:val="left" w:pos="1545"/>
-        </w:tabs>
-        <w:rPr>
-          <w:rFonts w:ascii="Times New Roman" w:hAnsi="Times New Roman"/>
-          <w:sz w:val="24"/>
-          <w:szCs w:val="24"/>
-        </w:rPr>
-      </w:pPr>
-    </w:p>
     <w:p>
       <w:pPr>
         <w:tabs>
@@ -6702,6 +6763,28 @@
     </w:p>
     <w:p>
       <w:pPr>
+        <w:pStyle w:val="Heading1"/>
+      </w:pPr>
+      <w:r>
+        <w:lastRenderedPageBreak/>
+        <w:tab/>
+      </w:r>
+      <w:r>
+        <w:tab/>
+      </w:r>
+      <w:r>
+        <w:tab/>
+        <w:t>5.1.2.2</w:t>
+      </w:r>
+      <w:r>
+        <w:t xml:space="preserve"> </w:t>
+      </w:r>
+      <w:r>
+        <w:t>Element Catalog</w:t>
+      </w:r>
+    </w:p>
+    <w:p>
+      <w:pPr>
         <w:tabs>
           <w:tab w:val="left" w:pos="1305"/>
         </w:tabs>
@@ -6750,7 +6833,6 @@
                 <w:sz w:val="24"/>
                 <w:szCs w:val="24"/>
               </w:rPr>
-              <w:lastRenderedPageBreak/>
               <w:t>Element</w:t>
             </w:r>
           </w:p>
@@ -7525,6 +7607,806 @@
                 <w:szCs w:val="24"/>
               </w:rPr>
               <w:t>Allow for connecting between Service layer and database.</w:t>
+            </w:r>
+          </w:p>
+        </w:tc>
+      </w:tr>
+    </w:tbl>
+    <w:p>
+      <w:pPr>
+        <w:tabs>
+          <w:tab w:val="left" w:pos="1305"/>
+        </w:tabs>
+      </w:pPr>
+    </w:p>
+    <w:p>
+      <w:pPr>
+        <w:pStyle w:val="Heading1"/>
+      </w:pPr>
+      <w:r>
+        <w:tab/>
+      </w:r>
+      <w:r>
+        <w:tab/>
+      </w:r>
+      <w:r>
+        <w:tab/>
+        <w:t>5.1.2.3</w:t>
+      </w:r>
+      <w:r>
+        <w:t xml:space="preserve"> </w:t>
+      </w:r>
+      <w:r>
+        <w:t>Architecture background</w:t>
+      </w:r>
+    </w:p>
+    <w:p>
+      <w:pPr>
+        <w:pStyle w:val="Heading1"/>
+      </w:pPr>
+      <w:r>
+        <w:tab/>
+      </w:r>
+      <w:r>
+        <w:tab/>
+      </w:r>
+      <w:r>
+        <w:tab/>
+        <w:t>5.1.2.3.1</w:t>
+      </w:r>
+      <w:r>
+        <w:t xml:space="preserve"> </w:t>
+      </w:r>
+      <w:r>
+        <w:t>Design decision</w:t>
+      </w:r>
+    </w:p>
+    <w:p/>
+    <w:p>
+      <w:pPr>
+        <w:pStyle w:val="Heading1"/>
+      </w:pPr>
+      <w:r>
+        <w:tab/>
+      </w:r>
+      <w:r>
+        <w:tab/>
+      </w:r>
+      <w:r>
+        <w:tab/>
+        <w:t>5.1.2.3</w:t>
+      </w:r>
+      <w:r>
+        <w:t>.2</w:t>
+      </w:r>
+      <w:r>
+        <w:t xml:space="preserve"> Design </w:t>
+      </w:r>
+      <w:r>
+        <w:t>rationale</w:t>
+      </w:r>
+    </w:p>
+    <w:tbl>
+      <w:tblPr>
+        <w:tblW w:w="9627" w:type="dxa"/>
+        <w:tblInd w:w="18" w:type="dxa"/>
+        <w:tblBorders>
+          <w:top w:val="single" w:sz="4" w:space="0" w:color="auto"/>
+          <w:left w:val="single" w:sz="4" w:space="0" w:color="auto"/>
+          <w:bottom w:val="single" w:sz="4" w:space="0" w:color="auto"/>
+          <w:right w:val="single" w:sz="4" w:space="0" w:color="auto"/>
+          <w:insideH w:val="single" w:sz="4" w:space="0" w:color="auto"/>
+          <w:insideV w:val="single" w:sz="4" w:space="0" w:color="auto"/>
+        </w:tblBorders>
+        <w:tblLook w:val="04A0" w:firstRow="1" w:lastRow="0" w:firstColumn="1" w:lastColumn="0" w:noHBand="0" w:noVBand="1"/>
+      </w:tblPr>
+      <w:tblGrid>
+        <w:gridCol w:w="1563"/>
+        <w:gridCol w:w="1437"/>
+        <w:gridCol w:w="1970"/>
+        <w:gridCol w:w="4657"/>
+      </w:tblGrid>
+      <w:tr>
+        <w:tc>
+          <w:tcPr>
+            <w:tcW w:w="1563" w:type="dxa"/>
+            <w:shd w:val="clear" w:color="auto" w:fill="002060"/>
+          </w:tcPr>
+          <w:p>
+            <w:pPr>
+              <w:spacing w:after="0" w:line="240" w:lineRule="auto"/>
+              <w:jc w:val="center"/>
+              <w:rPr>
+                <w:rFonts w:ascii="Times New Roman" w:hAnsi="Times New Roman"/>
+                <w:b/>
+                <w:sz w:val="24"/>
+                <w:szCs w:val="24"/>
+              </w:rPr>
+            </w:pPr>
+            <w:r>
+              <w:rPr>
+                <w:rFonts w:ascii="Times New Roman" w:hAnsi="Times New Roman"/>
+                <w:b/>
+                <w:sz w:val="24"/>
+                <w:szCs w:val="24"/>
+              </w:rPr>
+              <w:t>Quality</w:t>
+            </w:r>
+          </w:p>
+        </w:tc>
+        <w:tc>
+          <w:tcPr>
+            <w:tcW w:w="1437" w:type="dxa"/>
+            <w:tcBorders>
+              <w:right w:val="single" w:sz="4" w:space="0" w:color="auto"/>
+            </w:tcBorders>
+            <w:shd w:val="clear" w:color="auto" w:fill="002060"/>
+          </w:tcPr>
+          <w:p>
+            <w:pPr>
+              <w:spacing w:after="0" w:line="240" w:lineRule="auto"/>
+              <w:jc w:val="center"/>
+              <w:rPr>
+                <w:rFonts w:ascii="Times New Roman" w:hAnsi="Times New Roman"/>
+                <w:b/>
+                <w:sz w:val="24"/>
+                <w:szCs w:val="24"/>
+              </w:rPr>
+            </w:pPr>
+            <w:r>
+              <w:rPr>
+                <w:rFonts w:ascii="Times New Roman" w:hAnsi="Times New Roman"/>
+                <w:b/>
+                <w:sz w:val="24"/>
+                <w:szCs w:val="24"/>
+              </w:rPr>
+              <w:t>Quality ID</w:t>
+            </w:r>
+          </w:p>
+        </w:tc>
+        <w:tc>
+          <w:tcPr>
+            <w:tcW w:w="1970" w:type="dxa"/>
+            <w:tcBorders>
+              <w:left w:val="single" w:sz="4" w:space="0" w:color="auto"/>
+              <w:right w:val="single" w:sz="4" w:space="0" w:color="auto"/>
+            </w:tcBorders>
+            <w:shd w:val="clear" w:color="auto" w:fill="002060"/>
+          </w:tcPr>
+          <w:p>
+            <w:pPr>
+              <w:spacing w:after="0" w:line="240" w:lineRule="auto"/>
+              <w:jc w:val="center"/>
+              <w:rPr>
+                <w:rFonts w:ascii="Times New Roman" w:hAnsi="Times New Roman"/>
+                <w:b/>
+                <w:sz w:val="24"/>
+                <w:szCs w:val="24"/>
+              </w:rPr>
+            </w:pPr>
+            <w:r>
+              <w:rPr>
+                <w:rFonts w:ascii="Times New Roman" w:hAnsi="Times New Roman"/>
+                <w:b/>
+                <w:sz w:val="24"/>
+                <w:szCs w:val="24"/>
+              </w:rPr>
+              <w:t>Concern</w:t>
+            </w:r>
+          </w:p>
+        </w:tc>
+        <w:tc>
+          <w:tcPr>
+            <w:tcW w:w="4657" w:type="dxa"/>
+            <w:tcBorders>
+              <w:left w:val="single" w:sz="4" w:space="0" w:color="auto"/>
+            </w:tcBorders>
+            <w:shd w:val="clear" w:color="auto" w:fill="002060"/>
+          </w:tcPr>
+          <w:p>
+            <w:pPr>
+              <w:spacing w:after="0" w:line="240" w:lineRule="auto"/>
+              <w:jc w:val="center"/>
+              <w:rPr>
+                <w:rFonts w:ascii="Times New Roman" w:hAnsi="Times New Roman"/>
+                <w:b/>
+                <w:sz w:val="24"/>
+                <w:szCs w:val="24"/>
+              </w:rPr>
+            </w:pPr>
+            <w:r>
+              <w:rPr>
+                <w:rFonts w:ascii="Times New Roman" w:hAnsi="Times New Roman"/>
+                <w:b/>
+                <w:sz w:val="24"/>
+                <w:szCs w:val="24"/>
+              </w:rPr>
+              <w:t>Response measure</w:t>
+            </w:r>
+          </w:p>
+        </w:tc>
+      </w:tr>
+      <w:tr>
+        <w:tc>
+          <w:tcPr>
+            <w:tcW w:w="1563" w:type="dxa"/>
+            <w:vMerge w:val="restart"/>
+            <w:shd w:val="clear" w:color="auto" w:fill="DBE5F1"/>
+          </w:tcPr>
+          <w:p>
+            <w:pPr>
+              <w:spacing w:after="0" w:line="240" w:lineRule="auto"/>
+              <w:rPr>
+                <w:rFonts w:ascii="Times New Roman" w:hAnsi="Times New Roman"/>
+                <w:sz w:val="24"/>
+                <w:szCs w:val="24"/>
+              </w:rPr>
+            </w:pPr>
+            <w:r>
+              <w:rPr>
+                <w:rFonts w:ascii="Times New Roman" w:hAnsi="Times New Roman"/>
+                <w:sz w:val="24"/>
+                <w:szCs w:val="24"/>
+              </w:rPr>
+              <w:t>Performance</w:t>
+            </w:r>
+          </w:p>
+        </w:tc>
+        <w:tc>
+          <w:tcPr>
+            <w:tcW w:w="1437" w:type="dxa"/>
+            <w:tcBorders>
+              <w:right w:val="single" w:sz="4" w:space="0" w:color="auto"/>
+            </w:tcBorders>
+            <w:shd w:val="clear" w:color="auto" w:fill="DBE5F1"/>
+          </w:tcPr>
+          <w:p>
+            <w:pPr>
+              <w:spacing w:after="0" w:line="240" w:lineRule="auto"/>
+              <w:jc w:val="center"/>
+              <w:rPr>
+                <w:rFonts w:ascii="Times New Roman" w:hAnsi="Times New Roman"/>
+                <w:sz w:val="24"/>
+                <w:szCs w:val="24"/>
+              </w:rPr>
+            </w:pPr>
+            <w:r>
+              <w:rPr>
+                <w:rFonts w:ascii="Times New Roman" w:hAnsi="Times New Roman"/>
+                <w:sz w:val="24"/>
+                <w:szCs w:val="24"/>
+              </w:rPr>
+              <w:t>QA</w:t>
+            </w:r>
+            <w:r>
+              <w:rPr>
+                <w:rFonts w:ascii="Times New Roman" w:hAnsi="Times New Roman"/>
+                <w:sz w:val="24"/>
+                <w:szCs w:val="24"/>
+              </w:rPr>
+              <w:t>.</w:t>
+            </w:r>
+            <w:r>
+              <w:rPr>
+                <w:rFonts w:ascii="Times New Roman" w:hAnsi="Times New Roman"/>
+                <w:sz w:val="24"/>
+                <w:szCs w:val="24"/>
+              </w:rPr>
+              <w:t>0</w:t>
+            </w:r>
+            <w:r>
+              <w:rPr>
+                <w:rFonts w:ascii="Times New Roman" w:hAnsi="Times New Roman"/>
+                <w:sz w:val="24"/>
+                <w:szCs w:val="24"/>
+              </w:rPr>
+              <w:t>2</w:t>
+            </w:r>
+          </w:p>
+        </w:tc>
+        <w:tc>
+          <w:tcPr>
+            <w:tcW w:w="1970" w:type="dxa"/>
+            <w:tcBorders>
+              <w:left w:val="single" w:sz="4" w:space="0" w:color="auto"/>
+              <w:right w:val="single" w:sz="4" w:space="0" w:color="auto"/>
+            </w:tcBorders>
+            <w:shd w:val="clear" w:color="auto" w:fill="DBE5F1"/>
+          </w:tcPr>
+          <w:p>
+            <w:pPr>
+              <w:spacing w:after="0" w:line="240" w:lineRule="auto"/>
+              <w:jc w:val="center"/>
+              <w:rPr>
+                <w:rFonts w:ascii="Times New Roman" w:hAnsi="Times New Roman"/>
+                <w:sz w:val="24"/>
+                <w:szCs w:val="24"/>
+              </w:rPr>
+            </w:pPr>
+            <w:r>
+              <w:rPr>
+                <w:rFonts w:ascii="Times New Roman" w:hAnsi="Times New Roman"/>
+                <w:sz w:val="24"/>
+                <w:szCs w:val="24"/>
+              </w:rPr>
+              <w:t>Response time</w:t>
+            </w:r>
+          </w:p>
+        </w:tc>
+        <w:tc>
+          <w:tcPr>
+            <w:tcW w:w="4657" w:type="dxa"/>
+            <w:tcBorders>
+              <w:left w:val="single" w:sz="4" w:space="0" w:color="auto"/>
+            </w:tcBorders>
+            <w:shd w:val="clear" w:color="auto" w:fill="DBE5F1"/>
+          </w:tcPr>
+          <w:p>
+            <w:pPr>
+              <w:spacing w:after="0" w:line="240" w:lineRule="auto"/>
+              <w:rPr>
+                <w:rFonts w:ascii="Times New Roman" w:hAnsi="Times New Roman"/>
+                <w:sz w:val="24"/>
+                <w:szCs w:val="24"/>
+              </w:rPr>
+            </w:pPr>
+            <w:r>
+              <w:rPr>
+                <w:rFonts w:ascii="Times New Roman" w:hAnsi="Times New Roman"/>
+                <w:sz w:val="24"/>
+                <w:szCs w:val="24"/>
+              </w:rPr>
+              <w:t>The response time for updating and modifying the “Personal Information” will be less than 4 seconds and the number of transaction are 10.</w:t>
+            </w:r>
+          </w:p>
+        </w:tc>
+      </w:tr>
+      <w:tr>
+        <w:tc>
+          <w:tcPr>
+            <w:tcW w:w="1563" w:type="dxa"/>
+            <w:vMerge/>
+            <w:shd w:val="clear" w:color="auto" w:fill="FFFFFF"/>
+          </w:tcPr>
+          <w:p>
+            <w:pPr>
+              <w:spacing w:after="0" w:line="240" w:lineRule="auto"/>
+              <w:rPr>
+                <w:rFonts w:ascii="Times New Roman" w:hAnsi="Times New Roman"/>
+                <w:sz w:val="24"/>
+                <w:szCs w:val="24"/>
+              </w:rPr>
+            </w:pPr>
+          </w:p>
+        </w:tc>
+        <w:tc>
+          <w:tcPr>
+            <w:tcW w:w="8064" w:type="dxa"/>
+            <w:gridSpan w:val="3"/>
+            <w:shd w:val="clear" w:color="auto" w:fill="FFFFFF"/>
+          </w:tcPr>
+          <w:p>
+            <w:pPr>
+              <w:spacing w:after="0" w:line="240" w:lineRule="auto"/>
+              <w:rPr>
+                <w:rFonts w:ascii="Times New Roman" w:hAnsi="Times New Roman"/>
+                <w:sz w:val="24"/>
+                <w:szCs w:val="24"/>
+              </w:rPr>
+            </w:pPr>
+            <w:r>
+              <w:rPr>
+                <w:rFonts w:ascii="Times New Roman" w:hAnsi="Times New Roman"/>
+                <w:sz w:val="24"/>
+                <w:szCs w:val="24"/>
+              </w:rPr>
+              <w:t>Rationale</w:t>
+            </w:r>
+          </w:p>
+          <w:p>
+            <w:pPr>
+              <w:pStyle w:val="ListParagraph"/>
+              <w:numPr>
+                <w:ilvl w:val="0"/>
+                <w:numId w:val="13"/>
+              </w:numPr>
+              <w:spacing w:after="0" w:line="240" w:lineRule="auto"/>
+              <w:rPr>
+                <w:rFonts w:ascii="Times New Roman" w:hAnsi="Times New Roman"/>
+                <w:sz w:val="24"/>
+                <w:szCs w:val="24"/>
+              </w:rPr>
+            </w:pPr>
+            <w:r>
+              <w:rPr>
+                <w:rFonts w:ascii="Times New Roman" w:hAnsi="Times New Roman"/>
+                <w:sz w:val="24"/>
+                <w:szCs w:val="24"/>
+              </w:rPr>
+              <w:t>Using tactic “</w:t>
+            </w:r>
+            <w:r>
+              <w:rPr>
+                <w:rStyle w:val="docemphasis"/>
+                <w:rFonts w:ascii="Times New Roman" w:hAnsi="Times New Roman"/>
+                <w:sz w:val="24"/>
+                <w:szCs w:val="24"/>
+              </w:rPr>
+              <w:t>Maintain multiple copies of either data or computations</w:t>
+            </w:r>
+            <w:r>
+              <w:rPr>
+                <w:rFonts w:ascii="Times New Roman" w:hAnsi="Times New Roman"/>
+                <w:sz w:val="24"/>
+                <w:szCs w:val="24"/>
+              </w:rPr>
+              <w:t>”. The PIM system will use WCF service, so the performance will be increased because it can handle the large number of user transactions.</w:t>
+            </w:r>
+          </w:p>
+          <w:p>
+            <w:pPr>
+              <w:pStyle w:val="ListParagraph"/>
+              <w:numPr>
+                <w:ilvl w:val="0"/>
+                <w:numId w:val="13"/>
+              </w:numPr>
+              <w:spacing w:after="0" w:line="240" w:lineRule="auto"/>
+              <w:rPr>
+                <w:rFonts w:ascii="Times New Roman" w:hAnsi="Times New Roman"/>
+                <w:sz w:val="24"/>
+                <w:szCs w:val="24"/>
+              </w:rPr>
+            </w:pPr>
+            <w:r>
+              <w:rPr>
+                <w:rFonts w:ascii="Times New Roman" w:hAnsi="Times New Roman"/>
+                <w:sz w:val="24"/>
+                <w:szCs w:val="24"/>
+              </w:rPr>
+              <w:t xml:space="preserve">Entity framework is also promoting performance. It’s likely an object/relational mapping framework that allow the business layer </w:t>
+            </w:r>
+            <w:r>
+              <w:rPr>
+                <w:rFonts w:ascii="Times New Roman" w:hAnsi="Times New Roman"/>
+                <w:sz w:val="24"/>
+                <w:szCs w:val="24"/>
+              </w:rPr>
+              <w:lastRenderedPageBreak/>
+              <w:t xml:space="preserve">working directly with objects without through database. </w:t>
+            </w:r>
+          </w:p>
+        </w:tc>
+      </w:tr>
+      <w:tr>
+        <w:tc>
+          <w:tcPr>
+            <w:tcW w:w="1563" w:type="dxa"/>
+            <w:vMerge w:val="restart"/>
+            <w:shd w:val="clear" w:color="auto" w:fill="DBE5F1"/>
+          </w:tcPr>
+          <w:p>
+            <w:pPr>
+              <w:spacing w:after="0" w:line="240" w:lineRule="auto"/>
+              <w:rPr>
+                <w:rFonts w:ascii="Times New Roman" w:hAnsi="Times New Roman"/>
+                <w:sz w:val="24"/>
+                <w:szCs w:val="24"/>
+              </w:rPr>
+            </w:pPr>
+            <w:r>
+              <w:rPr>
+                <w:rFonts w:ascii="Times New Roman" w:hAnsi="Times New Roman"/>
+                <w:sz w:val="24"/>
+                <w:szCs w:val="24"/>
+              </w:rPr>
+              <w:lastRenderedPageBreak/>
+              <w:t xml:space="preserve">Security  </w:t>
+            </w:r>
+          </w:p>
+        </w:tc>
+        <w:tc>
+          <w:tcPr>
+            <w:tcW w:w="1437" w:type="dxa"/>
+            <w:shd w:val="clear" w:color="auto" w:fill="DBE5F1"/>
+          </w:tcPr>
+          <w:p>
+            <w:pPr>
+              <w:spacing w:after="0" w:line="240" w:lineRule="auto"/>
+              <w:jc w:val="center"/>
+              <w:rPr>
+                <w:rFonts w:ascii="Times New Roman" w:hAnsi="Times New Roman"/>
+                <w:sz w:val="24"/>
+                <w:szCs w:val="24"/>
+              </w:rPr>
+            </w:pPr>
+            <w:r>
+              <w:rPr>
+                <w:rFonts w:ascii="Times New Roman" w:hAnsi="Times New Roman"/>
+                <w:sz w:val="24"/>
+                <w:szCs w:val="24"/>
+              </w:rPr>
+              <w:t>QA.08</w:t>
+            </w:r>
+          </w:p>
+        </w:tc>
+        <w:tc>
+          <w:tcPr>
+            <w:tcW w:w="1970" w:type="dxa"/>
+            <w:shd w:val="clear" w:color="auto" w:fill="DBE5F1"/>
+          </w:tcPr>
+          <w:p>
+            <w:pPr>
+              <w:spacing w:after="0" w:line="240" w:lineRule="auto"/>
+              <w:rPr>
+                <w:rFonts w:ascii="Times New Roman" w:hAnsi="Times New Roman"/>
+                <w:sz w:val="24"/>
+                <w:szCs w:val="24"/>
+              </w:rPr>
+            </w:pPr>
+          </w:p>
+        </w:tc>
+        <w:tc>
+          <w:tcPr>
+            <w:tcW w:w="4657" w:type="dxa"/>
+            <w:shd w:val="clear" w:color="auto" w:fill="DBE5F1"/>
+          </w:tcPr>
+          <w:p>
+            <w:pPr>
+              <w:spacing w:after="0" w:line="240" w:lineRule="auto"/>
+              <w:rPr>
+                <w:rFonts w:ascii="Times New Roman" w:hAnsi="Times New Roman"/>
+                <w:sz w:val="24"/>
+                <w:szCs w:val="24"/>
+              </w:rPr>
+            </w:pPr>
+          </w:p>
+        </w:tc>
+      </w:tr>
+      <w:tr>
+        <w:tc>
+          <w:tcPr>
+            <w:tcW w:w="1563" w:type="dxa"/>
+            <w:vMerge/>
+            <w:shd w:val="clear" w:color="auto" w:fill="FFFFFF"/>
+          </w:tcPr>
+          <w:p>
+            <w:pPr>
+              <w:spacing w:after="0" w:line="240" w:lineRule="auto"/>
+              <w:rPr>
+                <w:rFonts w:ascii="Times New Roman" w:hAnsi="Times New Roman"/>
+                <w:sz w:val="24"/>
+                <w:szCs w:val="24"/>
+              </w:rPr>
+            </w:pPr>
+          </w:p>
+        </w:tc>
+        <w:tc>
+          <w:tcPr>
+            <w:tcW w:w="8064" w:type="dxa"/>
+            <w:gridSpan w:val="3"/>
+            <w:shd w:val="clear" w:color="auto" w:fill="FFFFFF"/>
+          </w:tcPr>
+          <w:p>
+            <w:pPr>
+              <w:spacing w:after="0" w:line="240" w:lineRule="auto"/>
+              <w:rPr>
+                <w:rFonts w:ascii="Times New Roman" w:hAnsi="Times New Roman"/>
+                <w:sz w:val="24"/>
+                <w:szCs w:val="24"/>
+              </w:rPr>
+            </w:pPr>
+            <w:r>
+              <w:rPr>
+                <w:rFonts w:ascii="Times New Roman" w:hAnsi="Times New Roman"/>
+                <w:sz w:val="24"/>
+                <w:szCs w:val="24"/>
+              </w:rPr>
+              <w:t>Rationale:</w:t>
+            </w:r>
+          </w:p>
+          <w:p>
+            <w:pPr>
+              <w:pStyle w:val="ListParagraph"/>
+              <w:numPr>
+                <w:ilvl w:val="0"/>
+                <w:numId w:val="13"/>
+              </w:numPr>
+              <w:spacing w:after="0" w:line="240" w:lineRule="auto"/>
+              <w:jc w:val="both"/>
+              <w:rPr>
+                <w:rFonts w:ascii="Times New Roman" w:eastAsia="Calibri" w:hAnsi="Times New Roman"/>
+                <w:sz w:val="24"/>
+                <w:szCs w:val="24"/>
+              </w:rPr>
+            </w:pPr>
+            <w:r>
+              <w:rPr>
+                <w:rFonts w:ascii="Times New Roman" w:eastAsia="Calibri" w:hAnsi="Times New Roman"/>
+                <w:sz w:val="24"/>
+                <w:szCs w:val="24"/>
+              </w:rPr>
+              <w:t>The WCF supports for exchanging the secure message based on security foundation, e.g. https, windows integrated security, or access control (use username and password for authentication)</w:t>
+            </w:r>
+          </w:p>
+        </w:tc>
+      </w:tr>
+      <w:tr>
+        <w:tc>
+          <w:tcPr>
+            <w:tcW w:w="1563" w:type="dxa"/>
+            <w:vMerge w:val="restart"/>
+            <w:shd w:val="clear" w:color="auto" w:fill="DBE5F1" w:themeFill="accent1" w:themeFillTint="33"/>
+          </w:tcPr>
+          <w:p>
+            <w:pPr>
+              <w:spacing w:after="0" w:line="240" w:lineRule="auto"/>
+              <w:rPr>
+                <w:rFonts w:ascii="Times New Roman" w:hAnsi="Times New Roman"/>
+                <w:sz w:val="24"/>
+                <w:szCs w:val="24"/>
+              </w:rPr>
+            </w:pPr>
+            <w:r>
+              <w:rPr>
+                <w:rFonts w:ascii="Times New Roman" w:hAnsi="Times New Roman"/>
+                <w:sz w:val="24"/>
+                <w:szCs w:val="24"/>
+              </w:rPr>
+              <w:t xml:space="preserve">Modifiability </w:t>
+            </w:r>
+          </w:p>
+        </w:tc>
+        <w:tc>
+          <w:tcPr>
+            <w:tcW w:w="1437" w:type="dxa"/>
+            <w:shd w:val="clear" w:color="auto" w:fill="DBE5F1" w:themeFill="accent1" w:themeFillTint="33"/>
+          </w:tcPr>
+          <w:p>
+            <w:pPr>
+              <w:spacing w:after="0" w:line="240" w:lineRule="auto"/>
+              <w:jc w:val="center"/>
+              <w:rPr>
+                <w:rFonts w:ascii="Times New Roman" w:hAnsi="Times New Roman"/>
+                <w:sz w:val="24"/>
+                <w:szCs w:val="24"/>
+              </w:rPr>
+            </w:pPr>
+            <w:r>
+              <w:rPr>
+                <w:rFonts w:ascii="Times New Roman" w:hAnsi="Times New Roman"/>
+                <w:sz w:val="24"/>
+                <w:szCs w:val="24"/>
+              </w:rPr>
+              <w:t>QA.07</w:t>
+            </w:r>
+          </w:p>
+        </w:tc>
+        <w:tc>
+          <w:tcPr>
+            <w:tcW w:w="1970" w:type="dxa"/>
+            <w:shd w:val="clear" w:color="auto" w:fill="DBE5F1" w:themeFill="accent1" w:themeFillTint="33"/>
+          </w:tcPr>
+          <w:p>
+            <w:pPr>
+              <w:spacing w:after="0" w:line="240" w:lineRule="auto"/>
+              <w:rPr>
+                <w:rFonts w:ascii="Times New Roman" w:hAnsi="Times New Roman"/>
+                <w:sz w:val="24"/>
+                <w:szCs w:val="24"/>
+              </w:rPr>
+            </w:pPr>
+          </w:p>
+        </w:tc>
+        <w:tc>
+          <w:tcPr>
+            <w:tcW w:w="4657" w:type="dxa"/>
+            <w:shd w:val="clear" w:color="auto" w:fill="DBE5F1" w:themeFill="accent1" w:themeFillTint="33"/>
+          </w:tcPr>
+          <w:p>
+            <w:pPr>
+              <w:spacing w:after="0" w:line="240" w:lineRule="auto"/>
+              <w:rPr>
+                <w:rFonts w:ascii="Times New Roman" w:hAnsi="Times New Roman"/>
+                <w:sz w:val="24"/>
+                <w:szCs w:val="24"/>
+              </w:rPr>
+            </w:pPr>
+          </w:p>
+        </w:tc>
+      </w:tr>
+      <w:tr>
+        <w:trPr>
+          <w:trHeight w:val="562"/>
+        </w:trPr>
+        <w:tc>
+          <w:tcPr>
+            <w:tcW w:w="1563" w:type="dxa"/>
+            <w:vMerge/>
+            <w:shd w:val="clear" w:color="auto" w:fill="DBE5F1" w:themeFill="accent1" w:themeFillTint="33"/>
+          </w:tcPr>
+          <w:p>
+            <w:pPr>
+              <w:spacing w:after="0" w:line="240" w:lineRule="auto"/>
+              <w:rPr>
+                <w:rFonts w:ascii="Times New Roman" w:hAnsi="Times New Roman"/>
+                <w:sz w:val="24"/>
+                <w:szCs w:val="24"/>
+              </w:rPr>
+            </w:pPr>
+          </w:p>
+        </w:tc>
+        <w:tc>
+          <w:tcPr>
+            <w:tcW w:w="8064" w:type="dxa"/>
+            <w:gridSpan w:val="3"/>
+            <w:shd w:val="clear" w:color="auto" w:fill="FFFFFF"/>
+          </w:tcPr>
+          <w:p>
+            <w:pPr>
+              <w:spacing w:after="0" w:line="240" w:lineRule="auto"/>
+              <w:rPr>
+                <w:rFonts w:ascii="Times New Roman" w:hAnsi="Times New Roman"/>
+                <w:sz w:val="24"/>
+                <w:szCs w:val="24"/>
+              </w:rPr>
+            </w:pPr>
+            <w:r>
+              <w:rPr>
+                <w:rFonts w:ascii="Times New Roman" w:hAnsi="Times New Roman"/>
+                <w:sz w:val="24"/>
+                <w:szCs w:val="24"/>
+              </w:rPr>
+              <w:t>Rationale:</w:t>
+            </w:r>
+          </w:p>
+          <w:p>
+            <w:pPr>
+              <w:pStyle w:val="ListParagraph"/>
+              <w:numPr>
+                <w:ilvl w:val="0"/>
+                <w:numId w:val="13"/>
+              </w:numPr>
+              <w:tabs>
+                <w:tab w:val="left" w:pos="1545"/>
+              </w:tabs>
+              <w:spacing w:after="0"/>
+              <w:rPr>
+                <w:rFonts w:ascii="Times New Roman" w:hAnsi="Times New Roman"/>
+                <w:sz w:val="24"/>
+                <w:szCs w:val="24"/>
+              </w:rPr>
+            </w:pPr>
+            <w:r>
+              <w:rPr>
+                <w:rFonts w:ascii="Times New Roman" w:hAnsi="Times New Roman"/>
+                <w:sz w:val="24"/>
+                <w:szCs w:val="24"/>
+              </w:rPr>
+              <w:t xml:space="preserve">Using MVVM model, </w:t>
+            </w:r>
+            <w:r>
+              <w:rPr>
+                <w:rFonts w:ascii="Times New Roman" w:hAnsi="Times New Roman"/>
+                <w:sz w:val="24"/>
+                <w:szCs w:val="24"/>
+              </w:rPr>
+              <w:t>i</w:t>
+            </w:r>
+            <w:r>
+              <w:rPr>
+                <w:rFonts w:ascii="Times New Roman" w:hAnsi="Times New Roman"/>
+                <w:sz w:val="24"/>
+                <w:szCs w:val="24"/>
+              </w:rPr>
+              <w:t>t allows us changing the GUI of application b</w:t>
+            </w:r>
+            <w:r>
+              <w:rPr>
+                <w:rFonts w:ascii="Times New Roman" w:hAnsi="Times New Roman"/>
+                <w:sz w:val="24"/>
+                <w:szCs w:val="24"/>
+              </w:rPr>
+              <w:t xml:space="preserve">ut not to impact to code behind, easily to test, maintain, and develop.  </w:t>
             </w:r>
           </w:p>
         </w:tc>
@@ -7612,6 +8494,751 @@
           </wp:inline>
         </w:drawing>
       </w:r>
+    </w:p>
+    <w:p>
+      <w:pPr>
+        <w:pStyle w:val="Heading1"/>
+        <w:ind w:left="720"/>
+      </w:pPr>
+      <w:r>
+        <w:t xml:space="preserve">5.2.1 </w:t>
+      </w:r>
+      <w:r>
+        <w:t>Element Catalog</w:t>
+      </w:r>
+    </w:p>
+    <w:tbl>
+      <w:tblPr>
+        <w:tblW w:w="9630" w:type="dxa"/>
+        <w:tblInd w:w="18" w:type="dxa"/>
+        <w:tblBorders>
+          <w:top w:val="single" w:sz="4" w:space="0" w:color="auto"/>
+          <w:left w:val="single" w:sz="4" w:space="0" w:color="auto"/>
+          <w:bottom w:val="single" w:sz="4" w:space="0" w:color="auto"/>
+          <w:right w:val="single" w:sz="4" w:space="0" w:color="auto"/>
+          <w:insideH w:val="single" w:sz="4" w:space="0" w:color="auto"/>
+          <w:insideV w:val="single" w:sz="4" w:space="0" w:color="auto"/>
+        </w:tblBorders>
+        <w:tblLook w:val="04A0" w:firstRow="1" w:lastRow="0" w:firstColumn="1" w:lastColumn="0" w:noHBand="0" w:noVBand="1"/>
+      </w:tblPr>
+      <w:tblGrid>
+        <w:gridCol w:w="1750"/>
+        <w:gridCol w:w="1537"/>
+        <w:gridCol w:w="6343"/>
+      </w:tblGrid>
+      <w:tr>
+        <w:tc>
+          <w:tcPr>
+            <w:tcW w:w="1750" w:type="dxa"/>
+            <w:shd w:val="clear" w:color="auto" w:fill="002060"/>
+          </w:tcPr>
+          <w:p>
+            <w:pPr>
+              <w:spacing w:after="0" w:line="240" w:lineRule="auto"/>
+              <w:jc w:val="center"/>
+              <w:rPr>
+                <w:rFonts w:ascii="Times New Roman" w:hAnsi="Times New Roman"/>
+                <w:b/>
+                <w:sz w:val="24"/>
+                <w:szCs w:val="24"/>
+              </w:rPr>
+            </w:pPr>
+            <w:r>
+              <w:rPr>
+                <w:rFonts w:ascii="Times New Roman" w:hAnsi="Times New Roman"/>
+                <w:b/>
+                <w:sz w:val="24"/>
+                <w:szCs w:val="24"/>
+              </w:rPr>
+              <w:t>Element</w:t>
+            </w:r>
+          </w:p>
+        </w:tc>
+        <w:tc>
+          <w:tcPr>
+            <w:tcW w:w="1537" w:type="dxa"/>
+            <w:shd w:val="clear" w:color="auto" w:fill="002060"/>
+          </w:tcPr>
+          <w:p>
+            <w:pPr>
+              <w:spacing w:after="0" w:line="240" w:lineRule="auto"/>
+              <w:jc w:val="center"/>
+              <w:rPr>
+                <w:rFonts w:ascii="Times New Roman" w:hAnsi="Times New Roman"/>
+                <w:b/>
+                <w:sz w:val="24"/>
+                <w:szCs w:val="24"/>
+              </w:rPr>
+            </w:pPr>
+            <w:r>
+              <w:rPr>
+                <w:rFonts w:ascii="Times New Roman" w:hAnsi="Times New Roman"/>
+                <w:b/>
+                <w:sz w:val="24"/>
+                <w:szCs w:val="24"/>
+              </w:rPr>
+              <w:t>Type</w:t>
+            </w:r>
+          </w:p>
+        </w:tc>
+        <w:tc>
+          <w:tcPr>
+            <w:tcW w:w="6343" w:type="dxa"/>
+            <w:shd w:val="clear" w:color="auto" w:fill="002060"/>
+          </w:tcPr>
+          <w:p>
+            <w:pPr>
+              <w:spacing w:after="0" w:line="240" w:lineRule="auto"/>
+              <w:jc w:val="center"/>
+              <w:rPr>
+                <w:rFonts w:ascii="Times New Roman" w:hAnsi="Times New Roman"/>
+                <w:b/>
+                <w:sz w:val="24"/>
+                <w:szCs w:val="24"/>
+              </w:rPr>
+            </w:pPr>
+            <w:r>
+              <w:rPr>
+                <w:rFonts w:ascii="Times New Roman" w:hAnsi="Times New Roman"/>
+                <w:b/>
+                <w:sz w:val="24"/>
+                <w:szCs w:val="24"/>
+              </w:rPr>
+              <w:t>Description</w:t>
+            </w:r>
+          </w:p>
+        </w:tc>
+      </w:tr>
+      <w:tr>
+        <w:tc>
+          <w:tcPr>
+            <w:tcW w:w="1750" w:type="dxa"/>
+            <w:shd w:val="clear" w:color="auto" w:fill="B8CCE4"/>
+          </w:tcPr>
+          <w:p>
+            <w:pPr>
+              <w:spacing w:after="0" w:line="240" w:lineRule="auto"/>
+              <w:rPr>
+                <w:rFonts w:ascii="Times New Roman" w:hAnsi="Times New Roman"/>
+                <w:b/>
+                <w:sz w:val="24"/>
+                <w:szCs w:val="24"/>
+              </w:rPr>
+            </w:pPr>
+            <w:r>
+              <w:rPr>
+                <w:rFonts w:ascii="Times New Roman" w:hAnsi="Times New Roman"/>
+                <w:b/>
+                <w:sz w:val="24"/>
+                <w:szCs w:val="24"/>
+              </w:rPr>
+              <w:t>Web browser</w:t>
+            </w:r>
+          </w:p>
+        </w:tc>
+        <w:tc>
+          <w:tcPr>
+            <w:tcW w:w="1537" w:type="dxa"/>
+          </w:tcPr>
+          <w:p>
+            <w:pPr>
+              <w:spacing w:after="0" w:line="240" w:lineRule="auto"/>
+              <w:jc w:val="center"/>
+              <w:rPr>
+                <w:rFonts w:ascii="Times New Roman" w:hAnsi="Times New Roman"/>
+                <w:sz w:val="24"/>
+                <w:szCs w:val="24"/>
+              </w:rPr>
+            </w:pPr>
+          </w:p>
+        </w:tc>
+        <w:tc>
+          <w:tcPr>
+            <w:tcW w:w="6343" w:type="dxa"/>
+          </w:tcPr>
+          <w:p>
+            <w:pPr>
+              <w:spacing w:after="0" w:line="240" w:lineRule="auto"/>
+              <w:rPr>
+                <w:rFonts w:ascii="Times New Roman" w:hAnsi="Times New Roman"/>
+                <w:sz w:val="24"/>
+                <w:szCs w:val="24"/>
+              </w:rPr>
+            </w:pPr>
+          </w:p>
+        </w:tc>
+      </w:tr>
+      <w:tr>
+        <w:tc>
+          <w:tcPr>
+            <w:tcW w:w="1750" w:type="dxa"/>
+            <w:shd w:val="clear" w:color="auto" w:fill="B8CCE4"/>
+          </w:tcPr>
+          <w:p>
+            <w:pPr>
+              <w:spacing w:after="0" w:line="240" w:lineRule="auto"/>
+              <w:rPr>
+                <w:rFonts w:ascii="Times New Roman" w:hAnsi="Times New Roman"/>
+                <w:b/>
+                <w:sz w:val="24"/>
+                <w:szCs w:val="24"/>
+              </w:rPr>
+            </w:pPr>
+            <w:proofErr w:type="spellStart"/>
+            <w:r>
+              <w:rPr>
+                <w:rFonts w:ascii="Times New Roman" w:hAnsi="Times New Roman"/>
+                <w:b/>
+                <w:sz w:val="24"/>
+                <w:szCs w:val="24"/>
+              </w:rPr>
+              <w:t>Homeview</w:t>
+            </w:r>
+            <w:proofErr w:type="spellEnd"/>
+            <w:r>
+              <w:rPr>
+                <w:rFonts w:ascii="Times New Roman" w:hAnsi="Times New Roman"/>
+                <w:b/>
+                <w:sz w:val="24"/>
+                <w:szCs w:val="24"/>
+              </w:rPr>
+              <w:t xml:space="preserve"> UI</w:t>
+            </w:r>
+          </w:p>
+        </w:tc>
+        <w:tc>
+          <w:tcPr>
+            <w:tcW w:w="1537" w:type="dxa"/>
+          </w:tcPr>
+          <w:p>
+            <w:pPr>
+              <w:spacing w:after="0" w:line="240" w:lineRule="auto"/>
+              <w:jc w:val="center"/>
+              <w:rPr>
+                <w:rFonts w:ascii="Times New Roman" w:hAnsi="Times New Roman"/>
+                <w:sz w:val="24"/>
+                <w:szCs w:val="24"/>
+              </w:rPr>
+            </w:pPr>
+          </w:p>
+        </w:tc>
+        <w:tc>
+          <w:tcPr>
+            <w:tcW w:w="6343" w:type="dxa"/>
+          </w:tcPr>
+          <w:p>
+            <w:pPr>
+              <w:spacing w:after="0" w:line="240" w:lineRule="auto"/>
+              <w:rPr>
+                <w:rFonts w:ascii="Times New Roman" w:hAnsi="Times New Roman"/>
+                <w:sz w:val="24"/>
+                <w:szCs w:val="24"/>
+              </w:rPr>
+            </w:pPr>
+          </w:p>
+        </w:tc>
+      </w:tr>
+      <w:tr>
+        <w:tc>
+          <w:tcPr>
+            <w:tcW w:w="1750" w:type="dxa"/>
+            <w:shd w:val="clear" w:color="auto" w:fill="B8CCE4"/>
+          </w:tcPr>
+          <w:p>
+            <w:pPr>
+              <w:spacing w:after="0" w:line="240" w:lineRule="auto"/>
+              <w:rPr>
+                <w:rFonts w:ascii="Times New Roman" w:hAnsi="Times New Roman"/>
+                <w:b/>
+                <w:sz w:val="24"/>
+                <w:szCs w:val="24"/>
+              </w:rPr>
+            </w:pPr>
+            <w:r>
+              <w:rPr>
+                <w:rFonts w:ascii="Times New Roman" w:hAnsi="Times New Roman"/>
+                <w:b/>
+                <w:sz w:val="24"/>
+                <w:szCs w:val="24"/>
+              </w:rPr>
+              <w:t>HRM data</w:t>
+            </w:r>
+          </w:p>
+        </w:tc>
+        <w:tc>
+          <w:tcPr>
+            <w:tcW w:w="1537" w:type="dxa"/>
+          </w:tcPr>
+          <w:p>
+            <w:pPr>
+              <w:spacing w:after="0" w:line="240" w:lineRule="auto"/>
+              <w:jc w:val="center"/>
+              <w:rPr>
+                <w:rFonts w:ascii="Times New Roman" w:hAnsi="Times New Roman"/>
+                <w:sz w:val="24"/>
+                <w:szCs w:val="24"/>
+              </w:rPr>
+            </w:pPr>
+          </w:p>
+        </w:tc>
+        <w:tc>
+          <w:tcPr>
+            <w:tcW w:w="6343" w:type="dxa"/>
+          </w:tcPr>
+          <w:p>
+            <w:pPr>
+              <w:spacing w:after="0" w:line="240" w:lineRule="auto"/>
+              <w:rPr>
+                <w:rFonts w:ascii="Times New Roman" w:hAnsi="Times New Roman"/>
+                <w:sz w:val="24"/>
+                <w:szCs w:val="24"/>
+              </w:rPr>
+            </w:pPr>
+          </w:p>
+        </w:tc>
+      </w:tr>
+      <w:tr>
+        <w:tc>
+          <w:tcPr>
+            <w:tcW w:w="1750" w:type="dxa"/>
+            <w:shd w:val="clear" w:color="auto" w:fill="B8CCE4"/>
+          </w:tcPr>
+          <w:p>
+            <w:pPr>
+              <w:spacing w:after="0" w:line="240" w:lineRule="auto"/>
+              <w:rPr>
+                <w:rFonts w:ascii="Times New Roman" w:hAnsi="Times New Roman"/>
+                <w:b/>
+                <w:sz w:val="24"/>
+                <w:szCs w:val="24"/>
+              </w:rPr>
+            </w:pPr>
+            <w:proofErr w:type="spellStart"/>
+            <w:r>
+              <w:rPr>
+                <w:rFonts w:ascii="Times New Roman" w:hAnsi="Times New Roman"/>
+                <w:b/>
+                <w:sz w:val="24"/>
+                <w:szCs w:val="24"/>
+              </w:rPr>
+              <w:t>ViewTypes</w:t>
+            </w:r>
+            <w:proofErr w:type="spellEnd"/>
+          </w:p>
+        </w:tc>
+        <w:tc>
+          <w:tcPr>
+            <w:tcW w:w="1537" w:type="dxa"/>
+          </w:tcPr>
+          <w:p>
+            <w:pPr>
+              <w:spacing w:after="0" w:line="240" w:lineRule="auto"/>
+              <w:jc w:val="center"/>
+              <w:rPr>
+                <w:rFonts w:ascii="Times New Roman" w:hAnsi="Times New Roman"/>
+                <w:sz w:val="24"/>
+                <w:szCs w:val="24"/>
+              </w:rPr>
+            </w:pPr>
+          </w:p>
+        </w:tc>
+        <w:tc>
+          <w:tcPr>
+            <w:tcW w:w="6343" w:type="dxa"/>
+          </w:tcPr>
+          <w:p>
+            <w:pPr>
+              <w:spacing w:after="0" w:line="240" w:lineRule="auto"/>
+              <w:rPr>
+                <w:rFonts w:ascii="Times New Roman" w:hAnsi="Times New Roman"/>
+                <w:sz w:val="24"/>
+                <w:szCs w:val="24"/>
+              </w:rPr>
+            </w:pPr>
+          </w:p>
+        </w:tc>
+      </w:tr>
+      <w:tr>
+        <w:tc>
+          <w:tcPr>
+            <w:tcW w:w="1750" w:type="dxa"/>
+            <w:shd w:val="clear" w:color="auto" w:fill="B8CCE4"/>
+          </w:tcPr>
+          <w:p>
+            <w:pPr>
+              <w:spacing w:after="0" w:line="240" w:lineRule="auto"/>
+              <w:rPr>
+                <w:rFonts w:ascii="Times New Roman" w:hAnsi="Times New Roman"/>
+                <w:b/>
+                <w:sz w:val="24"/>
+                <w:szCs w:val="24"/>
+              </w:rPr>
+            </w:pPr>
+            <w:proofErr w:type="spellStart"/>
+            <w:r>
+              <w:rPr>
+                <w:rFonts w:ascii="Times New Roman" w:hAnsi="Times New Roman"/>
+                <w:b/>
+                <w:sz w:val="24"/>
+                <w:szCs w:val="24"/>
+              </w:rPr>
+              <w:t>ViewModel</w:t>
+            </w:r>
+            <w:proofErr w:type="spellEnd"/>
+            <w:r>
+              <w:rPr>
+                <w:rFonts w:ascii="Times New Roman" w:hAnsi="Times New Roman"/>
+                <w:b/>
+                <w:sz w:val="24"/>
+                <w:szCs w:val="24"/>
+              </w:rPr>
+              <w:t xml:space="preserve"> Types</w:t>
+            </w:r>
+          </w:p>
+        </w:tc>
+        <w:tc>
+          <w:tcPr>
+            <w:tcW w:w="1537" w:type="dxa"/>
+          </w:tcPr>
+          <w:p>
+            <w:pPr>
+              <w:spacing w:after="0" w:line="240" w:lineRule="auto"/>
+              <w:jc w:val="center"/>
+              <w:rPr>
+                <w:rFonts w:ascii="Times New Roman" w:hAnsi="Times New Roman"/>
+                <w:sz w:val="24"/>
+                <w:szCs w:val="24"/>
+              </w:rPr>
+            </w:pPr>
+          </w:p>
+        </w:tc>
+        <w:tc>
+          <w:tcPr>
+            <w:tcW w:w="6343" w:type="dxa"/>
+          </w:tcPr>
+          <w:p>
+            <w:pPr>
+              <w:spacing w:after="0" w:line="240" w:lineRule="auto"/>
+              <w:rPr>
+                <w:rFonts w:ascii="Times New Roman" w:hAnsi="Times New Roman"/>
+                <w:sz w:val="24"/>
+                <w:szCs w:val="24"/>
+              </w:rPr>
+            </w:pPr>
+          </w:p>
+        </w:tc>
+      </w:tr>
+      <w:tr>
+        <w:tc>
+          <w:tcPr>
+            <w:tcW w:w="1750" w:type="dxa"/>
+            <w:shd w:val="clear" w:color="auto" w:fill="B8CCE4"/>
+          </w:tcPr>
+          <w:p>
+            <w:pPr>
+              <w:spacing w:after="0" w:line="240" w:lineRule="auto"/>
+              <w:rPr>
+                <w:rFonts w:ascii="Times New Roman" w:hAnsi="Times New Roman"/>
+                <w:b/>
+                <w:sz w:val="24"/>
+                <w:szCs w:val="24"/>
+              </w:rPr>
+            </w:pPr>
+            <w:r>
+              <w:rPr>
+                <w:rFonts w:ascii="Times New Roman" w:hAnsi="Times New Roman"/>
+                <w:b/>
+                <w:sz w:val="24"/>
+                <w:szCs w:val="24"/>
+              </w:rPr>
+              <w:t xml:space="preserve">Web </w:t>
+            </w:r>
+            <w:proofErr w:type="spellStart"/>
+            <w:r>
+              <w:rPr>
+                <w:rFonts w:ascii="Times New Roman" w:hAnsi="Times New Roman"/>
+                <w:b/>
+                <w:sz w:val="24"/>
+                <w:szCs w:val="24"/>
+              </w:rPr>
+              <w:t>Config</w:t>
+            </w:r>
+            <w:proofErr w:type="spellEnd"/>
+          </w:p>
+        </w:tc>
+        <w:tc>
+          <w:tcPr>
+            <w:tcW w:w="1537" w:type="dxa"/>
+          </w:tcPr>
+          <w:p>
+            <w:pPr>
+              <w:spacing w:after="0" w:line="240" w:lineRule="auto"/>
+              <w:jc w:val="center"/>
+              <w:rPr>
+                <w:rFonts w:ascii="Times New Roman" w:hAnsi="Times New Roman"/>
+                <w:sz w:val="24"/>
+                <w:szCs w:val="24"/>
+              </w:rPr>
+            </w:pPr>
+          </w:p>
+        </w:tc>
+        <w:tc>
+          <w:tcPr>
+            <w:tcW w:w="6343" w:type="dxa"/>
+          </w:tcPr>
+          <w:p>
+            <w:pPr>
+              <w:spacing w:after="0" w:line="240" w:lineRule="auto"/>
+              <w:rPr>
+                <w:rFonts w:ascii="Times New Roman" w:hAnsi="Times New Roman" w:cs="Times New Roman"/>
+                <w:noProof/>
+                <w:sz w:val="24"/>
+                <w:szCs w:val="24"/>
+              </w:rPr>
+            </w:pPr>
+          </w:p>
+        </w:tc>
+      </w:tr>
+      <w:tr>
+        <w:tc>
+          <w:tcPr>
+            <w:tcW w:w="1750" w:type="dxa"/>
+            <w:shd w:val="clear" w:color="auto" w:fill="B8CCE4"/>
+          </w:tcPr>
+          <w:p>
+            <w:pPr>
+              <w:spacing w:after="0" w:line="240" w:lineRule="auto"/>
+              <w:rPr>
+                <w:rFonts w:ascii="Times New Roman" w:hAnsi="Times New Roman"/>
+                <w:b/>
+                <w:sz w:val="24"/>
+                <w:szCs w:val="24"/>
+              </w:rPr>
+            </w:pPr>
+            <w:r>
+              <w:rPr>
+                <w:rFonts w:ascii="Times New Roman" w:hAnsi="Times New Roman"/>
+                <w:b/>
+                <w:sz w:val="24"/>
+                <w:szCs w:val="24"/>
+              </w:rPr>
+              <w:t>HRM service</w:t>
+            </w:r>
+          </w:p>
+        </w:tc>
+        <w:tc>
+          <w:tcPr>
+            <w:tcW w:w="1537" w:type="dxa"/>
+          </w:tcPr>
+          <w:p>
+            <w:pPr>
+              <w:spacing w:after="0" w:line="240" w:lineRule="auto"/>
+              <w:jc w:val="center"/>
+              <w:rPr>
+                <w:rFonts w:ascii="Times New Roman" w:hAnsi="Times New Roman"/>
+                <w:sz w:val="24"/>
+                <w:szCs w:val="24"/>
+              </w:rPr>
+            </w:pPr>
+          </w:p>
+        </w:tc>
+        <w:tc>
+          <w:tcPr>
+            <w:tcW w:w="6343" w:type="dxa"/>
+          </w:tcPr>
+          <w:p>
+            <w:pPr>
+              <w:spacing w:after="0" w:line="240" w:lineRule="auto"/>
+              <w:rPr>
+                <w:rFonts w:ascii="Times New Roman" w:hAnsi="Times New Roman" w:cs="Times New Roman"/>
+                <w:noProof/>
+                <w:sz w:val="24"/>
+                <w:szCs w:val="24"/>
+              </w:rPr>
+            </w:pPr>
+          </w:p>
+        </w:tc>
+      </w:tr>
+      <w:tr>
+        <w:tc>
+          <w:tcPr>
+            <w:tcW w:w="1750" w:type="dxa"/>
+            <w:shd w:val="clear" w:color="auto" w:fill="B8CCE4"/>
+          </w:tcPr>
+          <w:p>
+            <w:pPr>
+              <w:spacing w:after="0" w:line="240" w:lineRule="auto"/>
+              <w:rPr>
+                <w:rFonts w:ascii="Times New Roman" w:hAnsi="Times New Roman"/>
+                <w:b/>
+                <w:sz w:val="24"/>
+                <w:szCs w:val="24"/>
+              </w:rPr>
+            </w:pPr>
+            <w:r>
+              <w:rPr>
+                <w:rFonts w:ascii="Times New Roman" w:hAnsi="Times New Roman"/>
+                <w:b/>
+                <w:sz w:val="24"/>
+                <w:szCs w:val="24"/>
+              </w:rPr>
+              <w:lastRenderedPageBreak/>
+              <w:t>Business Service</w:t>
+            </w:r>
+          </w:p>
+        </w:tc>
+        <w:tc>
+          <w:tcPr>
+            <w:tcW w:w="1537" w:type="dxa"/>
+          </w:tcPr>
+          <w:p>
+            <w:pPr>
+              <w:spacing w:after="0" w:line="240" w:lineRule="auto"/>
+              <w:jc w:val="center"/>
+              <w:rPr>
+                <w:rFonts w:ascii="Times New Roman" w:hAnsi="Times New Roman"/>
+                <w:sz w:val="24"/>
+                <w:szCs w:val="24"/>
+              </w:rPr>
+            </w:pPr>
+          </w:p>
+        </w:tc>
+        <w:tc>
+          <w:tcPr>
+            <w:tcW w:w="6343" w:type="dxa"/>
+          </w:tcPr>
+          <w:p>
+            <w:pPr>
+              <w:spacing w:after="0" w:line="240" w:lineRule="auto"/>
+              <w:rPr>
+                <w:rFonts w:ascii="Times New Roman" w:hAnsi="Times New Roman"/>
+                <w:noProof/>
+                <w:sz w:val="24"/>
+                <w:szCs w:val="24"/>
+              </w:rPr>
+            </w:pPr>
+          </w:p>
+        </w:tc>
+      </w:tr>
+      <w:tr>
+        <w:tc>
+          <w:tcPr>
+            <w:tcW w:w="1750" w:type="dxa"/>
+            <w:shd w:val="clear" w:color="auto" w:fill="B8CCE4"/>
+          </w:tcPr>
+          <w:p>
+            <w:pPr>
+              <w:spacing w:after="0" w:line="240" w:lineRule="auto"/>
+              <w:rPr>
+                <w:rFonts w:ascii="Times New Roman" w:hAnsi="Times New Roman"/>
+                <w:b/>
+                <w:sz w:val="24"/>
+                <w:szCs w:val="24"/>
+              </w:rPr>
+            </w:pPr>
+            <w:r>
+              <w:rPr>
+                <w:rFonts w:ascii="Times New Roman" w:hAnsi="Times New Roman"/>
+                <w:b/>
+                <w:sz w:val="24"/>
+                <w:szCs w:val="24"/>
+              </w:rPr>
+              <w:t>HRM entity</w:t>
+            </w:r>
+          </w:p>
+        </w:tc>
+        <w:tc>
+          <w:tcPr>
+            <w:tcW w:w="1537" w:type="dxa"/>
+          </w:tcPr>
+          <w:p>
+            <w:pPr>
+              <w:spacing w:after="0" w:line="240" w:lineRule="auto"/>
+              <w:jc w:val="center"/>
+              <w:rPr>
+                <w:rFonts w:ascii="Times New Roman" w:hAnsi="Times New Roman"/>
+                <w:sz w:val="24"/>
+                <w:szCs w:val="24"/>
+              </w:rPr>
+            </w:pPr>
+          </w:p>
+        </w:tc>
+        <w:tc>
+          <w:tcPr>
+            <w:tcW w:w="6343" w:type="dxa"/>
+          </w:tcPr>
+          <w:p>
+            <w:pPr>
+              <w:spacing w:after="0" w:line="240" w:lineRule="auto"/>
+              <w:rPr>
+                <w:rFonts w:ascii="Times New Roman" w:hAnsi="Times New Roman"/>
+                <w:noProof/>
+                <w:sz w:val="24"/>
+                <w:szCs w:val="24"/>
+              </w:rPr>
+            </w:pPr>
+          </w:p>
+        </w:tc>
+      </w:tr>
+    </w:tbl>
+    <w:p/>
+    <w:p>
+      <w:pPr>
+        <w:pStyle w:val="Heading1"/>
+        <w:ind w:left="720"/>
+      </w:pPr>
+      <w:r>
+        <w:t>5.2</w:t>
+      </w:r>
+      <w:r>
+        <w:t>.2</w:t>
+      </w:r>
+      <w:r>
+        <w:t xml:space="preserve"> </w:t>
+      </w:r>
+      <w:r>
+        <w:t>Design decision</w:t>
+      </w:r>
+    </w:p>
+    <w:p/>
+    <w:p/>
+    <w:p>
+      <w:pPr>
+        <w:pStyle w:val="Heading1"/>
+        <w:ind w:left="720"/>
+      </w:pPr>
+      <w:r>
+        <w:t>5.2</w:t>
+      </w:r>
+      <w:r>
+        <w:t>.3</w:t>
+      </w:r>
+      <w:r>
+        <w:t xml:space="preserve"> </w:t>
+      </w:r>
+      <w:r>
+        <w:t>Design Rationale</w:t>
+      </w:r>
+    </w:p>
+    <w:p/>
+    <w:p>
+      <w:pPr>
+        <w:tabs>
+          <w:tab w:val="left" w:pos="1305"/>
+        </w:tabs>
+      </w:pPr>
+      <w:r>
+        <w:tab/>
+      </w:r>
+    </w:p>
+    <w:p>
+      <w:pPr>
+        <w:tabs>
+          <w:tab w:val="left" w:pos="1305"/>
+        </w:tabs>
+      </w:pPr>
+      <w:bookmarkStart w:id="9" w:name="_GoBack"/>
+      <w:bookmarkEnd w:id="9"/>
     </w:p>
     <w:sectPr>
       <w:pgSz w:w="12240" w:h="15840"/>
@@ -9905,6 +11532,16 @@
     <w:name w:val="selflink"/>
     <w:basedOn w:val="DefaultParagraphFont"/>
     <w:rsid w:val="005668FA"/>
+  </w:style>
+  <w:style w:type="character" w:customStyle="1" w:styleId="docemphasis">
+    <w:name w:val="docemphasis"/>
+    <w:basedOn w:val="DefaultParagraphFont"/>
+    <w:rsid w:val="00901DE1"/>
+  </w:style>
+  <w:style w:type="character" w:customStyle="1" w:styleId="apple-converted-space">
+    <w:name w:val="apple-converted-space"/>
+    <w:basedOn w:val="DefaultParagraphFont"/>
+    <w:rsid w:val="004A4412"/>
   </w:style>
 </w:styles>
 </file>
@@ -10946,7 +12583,7 @@
 </file>
 
 <file path=customXml/itemProps2.xml><?xml version="1.0" encoding="utf-8"?>
-<ds:datastoreItem xmlns:ds="http://schemas.openxmlformats.org/officeDocument/2006/customXml" ds:itemID="{52C6F1CB-2BC4-431A-9DB4-316D6DB1AC58}">
+<ds:datastoreItem xmlns:ds="http://schemas.openxmlformats.org/officeDocument/2006/customXml" ds:itemID="{2E30D776-03DF-4D33-A50C-043E75283648}">
   <ds:schemaRefs>
     <ds:schemaRef ds:uri="http://schemas.openxmlformats.org/officeDocument/2006/bibliography"/>
   </ds:schemaRefs>

</xml_diff>

<commit_message>
Chỉnh sửa design decision, design rationale
</commit_message>
<xml_diff>
--- a/Architecture/HRM_Architecture Design.docx
+++ b/Architecture/HRM_Architecture Design.docx
@@ -391,31 +391,16 @@
           </w:r>
         </w:p>
         <w:p>
-          <w:r>
-            <w:fldChar w:fldCharType="begin"/>
-          </w:r>
-          <w:r>
-            <w:instrText xml:space="preserve"> TOC \o "1-3" \h \z \u </w:instrText>
-          </w:r>
-          <w:r>
-            <w:fldChar w:fldCharType="separate"/>
-          </w:r>
-          <w:r>
-            <w:rPr>
-              <w:b/>
-              <w:bCs/>
-              <w:noProof/>
-            </w:rPr>
-            <w:t>No table of contents entries found.</w:t>
-          </w:r>
-          <w:r>
-            <w:rPr>
-              <w:b/>
-              <w:bCs/>
-              <w:noProof/>
-            </w:rPr>
-            <w:fldChar w:fldCharType="end"/>
-          </w:r>
+          <w:fldSimple w:instr=" TOC \o &quot;1-3&quot; \h \z \u ">
+            <w:r>
+              <w:rPr>
+                <w:b/>
+                <w:bCs/>
+                <w:noProof/>
+              </w:rPr>
+              <w:t>No table of contents entries found.</w:t>
+            </w:r>
+          </w:fldSimple>
         </w:p>
       </w:sdtContent>
     </w:sdt>
@@ -5941,61 +5926,6 @@
     </w:p>
     <w:p>
       <w:pPr>
-        <w:tabs>
-          <w:tab w:val="left" w:pos="1545"/>
-        </w:tabs>
-        <w:spacing w:after="0"/>
-        <w:rPr>
-          <w:rFonts w:ascii="Times New Roman" w:hAnsi="Times New Roman" w:cs="Times New Roman"/>
-          <w:sz w:val="24"/>
-          <w:szCs w:val="24"/>
-        </w:rPr>
-      </w:pPr>
-      <w:r>
-        <w:rPr>
-          <w:rFonts w:ascii="Times New Roman" w:hAnsi="Times New Roman" w:cs="Times New Roman"/>
-          <w:sz w:val="24"/>
-          <w:szCs w:val="24"/>
-        </w:rPr>
-        <w:t>- Using</w:t>
-      </w:r>
-      <w:r>
-        <w:rPr>
-          <w:rFonts w:ascii="Times New Roman" w:hAnsi="Times New Roman" w:cs="Times New Roman"/>
-          <w:sz w:val="24"/>
-          <w:szCs w:val="24"/>
-        </w:rPr>
-        <w:t xml:space="preserve"> Model-View-</w:t>
-      </w:r>
-      <w:proofErr w:type="spellStart"/>
-      <w:r>
-        <w:rPr>
-          <w:rFonts w:ascii="Times New Roman" w:hAnsi="Times New Roman" w:cs="Times New Roman"/>
-          <w:sz w:val="24"/>
-          <w:szCs w:val="24"/>
-        </w:rPr>
-        <w:t>ViewModel</w:t>
-      </w:r>
-      <w:proofErr w:type="spellEnd"/>
-      <w:r>
-        <w:rPr>
-          <w:rFonts w:ascii="Times New Roman" w:hAnsi="Times New Roman" w:cs="Times New Roman"/>
-          <w:sz w:val="24"/>
-          <w:szCs w:val="24"/>
-        </w:rPr>
-        <w:t xml:space="preserve"> pattern</w:t>
-      </w:r>
-      <w:r>
-        <w:rPr>
-          <w:rFonts w:ascii="Times New Roman" w:hAnsi="Times New Roman" w:cs="Times New Roman"/>
-          <w:sz w:val="24"/>
-          <w:szCs w:val="24"/>
-        </w:rPr>
-        <w:t>. It allows us changing the GUI of application but not to impact to code behind.</w:t>
-      </w:r>
-    </w:p>
-    <w:p>
-      <w:pPr>
         <w:pStyle w:val="Heading1"/>
       </w:pPr>
       <w:r>
@@ -6172,7 +6102,7 @@
                 <w:sz w:val="24"/>
                 <w:szCs w:val="24"/>
               </w:rPr>
-              <w:t>Performance</w:t>
+              <w:t>Modifiability</w:t>
             </w:r>
           </w:p>
         </w:tc>
@@ -6224,7 +6154,7 @@
                 <w:sz w:val="24"/>
                 <w:szCs w:val="24"/>
               </w:rPr>
-              <w:t>2</w:t>
+              <w:t>7</w:t>
             </w:r>
           </w:p>
         </w:tc>
@@ -6253,7 +6183,7 @@
                 <w:sz w:val="24"/>
                 <w:szCs w:val="24"/>
               </w:rPr>
-              <w:t>Response time</w:t>
+              <w:t>Easy to change</w:t>
             </w:r>
           </w:p>
         </w:tc>
@@ -6274,54 +6204,6 @@
                 <w:szCs w:val="24"/>
               </w:rPr>
             </w:pPr>
-            <w:r>
-              <w:rPr>
-                <w:rFonts w:ascii="Times New Roman" w:hAnsi="Times New Roman"/>
-                <w:sz w:val="24"/>
-                <w:szCs w:val="24"/>
-              </w:rPr>
-              <w:t xml:space="preserve">The response time for </w:t>
-            </w:r>
-            <w:r>
-              <w:rPr>
-                <w:rFonts w:ascii="Times New Roman" w:hAnsi="Times New Roman"/>
-                <w:sz w:val="24"/>
-                <w:szCs w:val="24"/>
-              </w:rPr>
-              <w:t>updating and modifying the “Personal Information” will be less than 4</w:t>
-            </w:r>
-            <w:r>
-              <w:rPr>
-                <w:rFonts w:ascii="Times New Roman" w:hAnsi="Times New Roman"/>
-                <w:sz w:val="24"/>
-                <w:szCs w:val="24"/>
-              </w:rPr>
-              <w:t xml:space="preserve"> seconds and </w:t>
-            </w:r>
-            <w:r>
-              <w:rPr>
-                <w:rFonts w:ascii="Times New Roman" w:hAnsi="Times New Roman"/>
-                <w:sz w:val="24"/>
-                <w:szCs w:val="24"/>
-              </w:rPr>
-              <w:t xml:space="preserve">the number of transaction </w:t>
-            </w:r>
-            <w:r>
-              <w:rPr>
-                <w:rFonts w:ascii="Times New Roman" w:hAnsi="Times New Roman"/>
-                <w:sz w:val="24"/>
-                <w:szCs w:val="24"/>
-              </w:rPr>
-              <w:t>are</w:t>
-            </w:r>
-            <w:r>
-              <w:rPr>
-                <w:rFonts w:ascii="Times New Roman" w:hAnsi="Times New Roman"/>
-                <w:sz w:val="24"/>
-                <w:szCs w:val="24"/>
-              </w:rPr>
-              <w:t xml:space="preserve"> 10.</w:t>
-            </w:r>
           </w:p>
         </w:tc>
       </w:tr>
@@ -6364,7 +6246,7 @@
                 <w:sz w:val="24"/>
                 <w:szCs w:val="24"/>
               </w:rPr>
-              <w:t>Rationale</w:t>
+              <w:t>Rationale:</w:t>
             </w:r>
           </w:p>
           <w:p>
@@ -6387,263 +6269,31 @@
                 <w:sz w:val="24"/>
                 <w:szCs w:val="24"/>
               </w:rPr>
-              <w:t>Using tactic “</w:t>
-            </w:r>
-            <w:r>
-              <w:rPr>
-                <w:rStyle w:val="docemphasis"/>
-                <w:rFonts w:ascii="Times New Roman" w:hAnsi="Times New Roman"/>
-                <w:sz w:val="24"/>
-                <w:szCs w:val="24"/>
-              </w:rPr>
-              <w:t>Maintain multiple copies of either data or computations</w:t>
-            </w:r>
-            <w:r>
-              <w:rPr>
-                <w:rFonts w:ascii="Times New Roman" w:hAnsi="Times New Roman"/>
-                <w:sz w:val="24"/>
-                <w:szCs w:val="24"/>
-              </w:rPr>
-              <w:t>”</w:t>
-            </w:r>
-            <w:r>
-              <w:rPr>
-                <w:rFonts w:ascii="Times New Roman" w:hAnsi="Times New Roman"/>
-                <w:sz w:val="24"/>
-                <w:szCs w:val="24"/>
-              </w:rPr>
-              <w:t>. The PIM system will use WCF service</w:t>
-            </w:r>
-            <w:r>
-              <w:rPr>
-                <w:rFonts w:ascii="Times New Roman" w:hAnsi="Times New Roman"/>
-                <w:sz w:val="24"/>
-                <w:szCs w:val="24"/>
-              </w:rPr>
-              <w:t xml:space="preserve">, </w:t>
-            </w:r>
-            <w:r>
-              <w:rPr>
-                <w:rFonts w:ascii="Times New Roman" w:hAnsi="Times New Roman"/>
-                <w:sz w:val="24"/>
-                <w:szCs w:val="24"/>
-              </w:rPr>
-              <w:t xml:space="preserve">so </w:t>
-            </w:r>
-            <w:r>
-              <w:rPr>
-                <w:rFonts w:ascii="Times New Roman" w:hAnsi="Times New Roman"/>
-                <w:sz w:val="24"/>
-                <w:szCs w:val="24"/>
-              </w:rPr>
-              <w:t>the performance will be increased because it can handle the large number of user transactions.</w:t>
-            </w:r>
-          </w:p>
-          <w:p>
-            <w:pPr>
-              <w:pStyle w:val="ListParagraph"/>
-              <w:numPr>
-                <w:ilvl w:val="0"/>
-                <w:numId w:val="13"/>
-              </w:numPr>
-              <w:spacing w:after="0" w:line="240" w:lineRule="auto"/>
-              <w:rPr>
-                <w:rFonts w:ascii="Times New Roman" w:hAnsi="Times New Roman"/>
-                <w:sz w:val="24"/>
-                <w:szCs w:val="24"/>
-              </w:rPr>
-            </w:pPr>
-            <w:r>
-              <w:rPr>
-                <w:rFonts w:ascii="Times New Roman" w:hAnsi="Times New Roman"/>
-                <w:sz w:val="24"/>
-                <w:szCs w:val="24"/>
-              </w:rPr>
-              <w:t>Entity framework</w:t>
-            </w:r>
-            <w:r>
-              <w:rPr>
-                <w:rFonts w:ascii="Times New Roman" w:hAnsi="Times New Roman"/>
-                <w:sz w:val="24"/>
-                <w:szCs w:val="24"/>
-              </w:rPr>
-              <w:t xml:space="preserve"> is also promoting </w:t>
-            </w:r>
-            <w:r>
-              <w:rPr>
-                <w:rFonts w:ascii="Times New Roman" w:hAnsi="Times New Roman"/>
-                <w:sz w:val="24"/>
-                <w:szCs w:val="24"/>
-              </w:rPr>
-              <w:t xml:space="preserve">performance. It’s likely an object/relational mapping framework that allow </w:t>
-            </w:r>
-            <w:r>
-              <w:rPr>
-                <w:rFonts w:ascii="Times New Roman" w:hAnsi="Times New Roman"/>
-                <w:sz w:val="24"/>
-                <w:szCs w:val="24"/>
-              </w:rPr>
-              <w:t xml:space="preserve">the business layer working directly with objects without through database. </w:t>
-            </w:r>
-          </w:p>
-        </w:tc>
-      </w:tr>
-      <w:tr>
-        <w:tc>
-          <w:tcPr>
-            <w:tcW w:w="1563" w:type="dxa"/>
-            <w:vMerge w:val="restart"/>
-            <w:shd w:val="clear" w:color="auto" w:fill="DBE5F1"/>
-          </w:tcPr>
-          <w:p>
-            <w:pPr>
-              <w:spacing w:after="0" w:line="240" w:lineRule="auto"/>
-              <w:rPr>
-                <w:rFonts w:ascii="Times New Roman" w:hAnsi="Times New Roman"/>
-                <w:sz w:val="24"/>
-                <w:szCs w:val="24"/>
-              </w:rPr>
-            </w:pPr>
-            <w:r>
-              <w:rPr>
-                <w:rFonts w:ascii="Times New Roman" w:hAnsi="Times New Roman"/>
-                <w:sz w:val="24"/>
-                <w:szCs w:val="24"/>
-              </w:rPr>
-              <w:t xml:space="preserve">Security  </w:t>
-            </w:r>
-          </w:p>
-        </w:tc>
-        <w:tc>
-          <w:tcPr>
-            <w:tcW w:w="1437" w:type="dxa"/>
-            <w:shd w:val="clear" w:color="auto" w:fill="DBE5F1"/>
-          </w:tcPr>
-          <w:p>
-            <w:pPr>
-              <w:spacing w:after="0" w:line="240" w:lineRule="auto"/>
-              <w:jc w:val="center"/>
-              <w:rPr>
-                <w:rFonts w:ascii="Times New Roman" w:hAnsi="Times New Roman"/>
-                <w:sz w:val="24"/>
-                <w:szCs w:val="24"/>
-              </w:rPr>
-            </w:pPr>
-            <w:r>
-              <w:rPr>
-                <w:rFonts w:ascii="Times New Roman" w:hAnsi="Times New Roman"/>
-                <w:sz w:val="24"/>
-                <w:szCs w:val="24"/>
-              </w:rPr>
-              <w:t>QA.08</w:t>
-            </w:r>
-          </w:p>
-        </w:tc>
-        <w:tc>
-          <w:tcPr>
-            <w:tcW w:w="1970" w:type="dxa"/>
-            <w:shd w:val="clear" w:color="auto" w:fill="DBE5F1"/>
-          </w:tcPr>
-          <w:p>
-            <w:pPr>
-              <w:spacing w:after="0" w:line="240" w:lineRule="auto"/>
-              <w:rPr>
-                <w:rFonts w:ascii="Times New Roman" w:hAnsi="Times New Roman"/>
-                <w:sz w:val="24"/>
-                <w:szCs w:val="24"/>
-              </w:rPr>
-            </w:pPr>
-          </w:p>
-        </w:tc>
-        <w:tc>
-          <w:tcPr>
-            <w:tcW w:w="4657" w:type="dxa"/>
-            <w:shd w:val="clear" w:color="auto" w:fill="DBE5F1"/>
-          </w:tcPr>
-          <w:p>
-            <w:pPr>
-              <w:spacing w:after="0" w:line="240" w:lineRule="auto"/>
-              <w:rPr>
-                <w:rFonts w:ascii="Times New Roman" w:hAnsi="Times New Roman"/>
-                <w:sz w:val="24"/>
-                <w:szCs w:val="24"/>
-              </w:rPr>
-            </w:pPr>
-          </w:p>
-        </w:tc>
-      </w:tr>
-      <w:tr>
-        <w:tc>
-          <w:tcPr>
-            <w:tcW w:w="1563" w:type="dxa"/>
-            <w:vMerge/>
-            <w:shd w:val="clear" w:color="auto" w:fill="FFFFFF"/>
-          </w:tcPr>
-          <w:p>
-            <w:pPr>
-              <w:spacing w:after="0" w:line="240" w:lineRule="auto"/>
-              <w:rPr>
-                <w:rFonts w:ascii="Times New Roman" w:hAnsi="Times New Roman"/>
-                <w:sz w:val="24"/>
-                <w:szCs w:val="24"/>
-              </w:rPr>
-            </w:pPr>
-          </w:p>
-        </w:tc>
-        <w:tc>
-          <w:tcPr>
-            <w:tcW w:w="8064" w:type="dxa"/>
-            <w:gridSpan w:val="3"/>
-            <w:shd w:val="clear" w:color="auto" w:fill="FFFFFF"/>
-          </w:tcPr>
-          <w:p>
-            <w:pPr>
-              <w:spacing w:after="0" w:line="240" w:lineRule="auto"/>
-              <w:rPr>
-                <w:rFonts w:ascii="Times New Roman" w:hAnsi="Times New Roman"/>
-                <w:sz w:val="24"/>
-                <w:szCs w:val="24"/>
-              </w:rPr>
-            </w:pPr>
-            <w:r>
-              <w:rPr>
-                <w:rFonts w:ascii="Times New Roman" w:hAnsi="Times New Roman"/>
-                <w:sz w:val="24"/>
-                <w:szCs w:val="24"/>
-              </w:rPr>
-              <w:t>Rationale:</w:t>
-            </w:r>
-          </w:p>
-          <w:p>
-            <w:pPr>
-              <w:pStyle w:val="ListParagraph"/>
-              <w:numPr>
-                <w:ilvl w:val="0"/>
-                <w:numId w:val="13"/>
-              </w:numPr>
-              <w:spacing w:after="0" w:line="240" w:lineRule="auto"/>
-              <w:jc w:val="both"/>
-              <w:rPr>
-                <w:rFonts w:ascii="Times New Roman" w:eastAsia="Calibri" w:hAnsi="Times New Roman"/>
-                <w:sz w:val="24"/>
-                <w:szCs w:val="24"/>
-              </w:rPr>
-            </w:pPr>
-            <w:r>
-              <w:rPr>
-                <w:rFonts w:ascii="Times New Roman" w:eastAsia="Calibri" w:hAnsi="Times New Roman"/>
-                <w:sz w:val="24"/>
-                <w:szCs w:val="24"/>
-              </w:rPr>
-              <w:t>The WCF supports for exchangin</w:t>
-            </w:r>
-            <w:r>
-              <w:rPr>
-                <w:rFonts w:ascii="Times New Roman" w:eastAsia="Calibri" w:hAnsi="Times New Roman"/>
-                <w:sz w:val="24"/>
-                <w:szCs w:val="24"/>
-              </w:rPr>
-              <w:t>g the secure message based on security foundation, e.g. https, windows integrated security, or access control (use username and password for authentication)</w:t>
+              <w:t xml:space="preserve">Using MVVM model, </w:t>
+            </w:r>
+            <w:r>
+              <w:rPr>
+                <w:rFonts w:ascii="Times New Roman" w:hAnsi="Times New Roman"/>
+                <w:sz w:val="24"/>
+                <w:szCs w:val="24"/>
+              </w:rPr>
+              <w:t>i</w:t>
+            </w:r>
+            <w:r>
+              <w:rPr>
+                <w:rFonts w:ascii="Times New Roman" w:hAnsi="Times New Roman"/>
+                <w:sz w:val="24"/>
+                <w:szCs w:val="24"/>
+              </w:rPr>
+              <w:t>t allows us changing the GUI of application b</w:t>
+            </w:r>
+            <w:r>
+              <w:rPr>
+                <w:rFonts w:ascii="Times New Roman" w:hAnsi="Times New Roman"/>
+                <w:sz w:val="24"/>
+                <w:szCs w:val="24"/>
+              </w:rPr>
+              <w:t xml:space="preserve">ut not to impact to code behind, easily to test, maintain, and develop.  </w:t>
             </w:r>
           </w:p>
         </w:tc>
@@ -6774,13 +6424,7 @@
       </w:r>
       <w:r>
         <w:tab/>
-        <w:t>5.1.2.2</w:t>
-      </w:r>
-      <w:r>
-        <w:t xml:space="preserve"> </w:t>
-      </w:r>
-      <w:r>
-        <w:t>Element Catalog</w:t>
+        <w:t>5.1.2.2 Element Catalog</w:t>
       </w:r>
     </w:p>
     <w:p>
@@ -7631,13 +7275,7 @@
       </w:r>
       <w:r>
         <w:tab/>
-        <w:t>5.1.2.3</w:t>
-      </w:r>
-      <w:r>
-        <w:t xml:space="preserve"> </w:t>
-      </w:r>
-      <w:r>
-        <w:t>Architecture background</w:t>
+        <w:t>5.1.2.3 Architecture background</w:t>
       </w:r>
     </w:p>
     <w:p>
@@ -7652,18 +7290,87 @@
       </w:r>
       <w:r>
         <w:tab/>
-        <w:t>5.1.2.3.1</w:t>
-      </w:r>
-      <w:r>
-        <w:t xml:space="preserve"> </w:t>
-      </w:r>
-      <w:r>
-        <w:t>Design decision</w:t>
+        <w:t>5.1.2.3.1 Design decision</w:t>
       </w:r>
     </w:p>
-    <w:p/>
     <w:p>
       <w:pPr>
+        <w:tabs>
+          <w:tab w:val="left" w:pos="1545"/>
+        </w:tabs>
+        <w:spacing w:after="0"/>
+        <w:rPr>
+          <w:rFonts w:ascii="Times New Roman" w:hAnsi="Times New Roman" w:cs="Times New Roman"/>
+          <w:sz w:val="24"/>
+          <w:szCs w:val="24"/>
+        </w:rPr>
+      </w:pPr>
+    </w:p>
+    <w:p>
+      <w:pPr>
+        <w:tabs>
+          <w:tab w:val="left" w:pos="1545"/>
+        </w:tabs>
+        <w:spacing w:after="0"/>
+        <w:rPr>
+          <w:rFonts w:ascii="Times New Roman" w:hAnsi="Times New Roman" w:cs="Times New Roman"/>
+          <w:sz w:val="24"/>
+          <w:szCs w:val="24"/>
+        </w:rPr>
+      </w:pPr>
+      <w:r>
+        <w:rPr>
+          <w:rFonts w:ascii="Times New Roman" w:hAnsi="Times New Roman" w:cs="Times New Roman"/>
+          <w:sz w:val="24"/>
+          <w:szCs w:val="24"/>
+        </w:rPr>
+        <w:t>- Using Model-View-</w:t>
+      </w:r>
+      <w:proofErr w:type="spellStart"/>
+      <w:r>
+        <w:rPr>
+          <w:rFonts w:ascii="Times New Roman" w:hAnsi="Times New Roman" w:cs="Times New Roman"/>
+          <w:sz w:val="24"/>
+          <w:szCs w:val="24"/>
+        </w:rPr>
+        <w:t>ViewModel</w:t>
+      </w:r>
+      <w:proofErr w:type="spellEnd"/>
+      <w:r>
+        <w:rPr>
+          <w:rFonts w:ascii="Times New Roman" w:hAnsi="Times New Roman" w:cs="Times New Roman"/>
+          <w:sz w:val="24"/>
+          <w:szCs w:val="24"/>
+        </w:rPr>
+        <w:t xml:space="preserve"> (MVVM)</w:t>
+      </w:r>
+      <w:r>
+        <w:rPr>
+          <w:rFonts w:ascii="Times New Roman" w:hAnsi="Times New Roman" w:cs="Times New Roman"/>
+          <w:sz w:val="24"/>
+          <w:szCs w:val="24"/>
+        </w:rPr>
+        <w:t xml:space="preserve"> pattern. </w:t>
+      </w:r>
+      <w:r>
+        <w:rPr>
+          <w:rFonts w:ascii="Times New Roman" w:hAnsi="Times New Roman" w:cs="Times New Roman"/>
+          <w:sz w:val="24"/>
+          <w:szCs w:val="24"/>
+        </w:rPr>
+        <w:t>MVVM pattern separate the business layer and the presentation from the user interface (UI). It means that i</w:t>
+      </w:r>
+      <w:r>
+        <w:rPr>
+          <w:rFonts w:ascii="Times New Roman" w:hAnsi="Times New Roman" w:cs="Times New Roman"/>
+          <w:sz w:val="24"/>
+          <w:szCs w:val="24"/>
+        </w:rPr>
+        <w:t>t allows us changing the GUI of application but not to impact to code behind.</w:t>
+      </w:r>
+    </w:p>
+    <w:p>
+      <w:pPr>
         <w:pStyle w:val="Heading1"/>
       </w:pPr>
       <w:r>
@@ -7674,16 +7381,7 @@
       </w:r>
       <w:r>
         <w:tab/>
-        <w:t>5.1.2.3</w:t>
-      </w:r>
-      <w:r>
-        <w:t>.2</w:t>
-      </w:r>
-      <w:r>
-        <w:t xml:space="preserve"> Design </w:t>
-      </w:r>
-      <w:r>
-        <w:t>rationale</w:t>
+        <w:t>5.1.2.3.2 Design rationale</w:t>
       </w:r>
     </w:p>
     <w:tbl>
@@ -8040,7 +7738,16 @@
                 <w:sz w:val="24"/>
                 <w:szCs w:val="24"/>
               </w:rPr>
-              <w:t>”. The PIM system will use WCF service, so the performance will be increased because it can handle the large number of user transactions.</w:t>
+              <w:t xml:space="preserve">”. The PIM system will use WCF service, so the performance will be </w:t>
+            </w:r>
+            <w:r>
+              <w:rPr>
+                <w:rFonts w:ascii="Times New Roman" w:hAnsi="Times New Roman"/>
+                <w:sz w:val="24"/>
+                <w:szCs w:val="24"/>
+              </w:rPr>
+              <w:lastRenderedPageBreak/>
+              <w:t>increased because it can handle the large number of user transactions.</w:t>
             </w:r>
           </w:p>
           <w:p>
@@ -8063,16 +7770,7 @@
                 <w:sz w:val="24"/>
                 <w:szCs w:val="24"/>
               </w:rPr>
-              <w:t xml:space="preserve">Entity framework is also promoting performance. It’s likely an object/relational mapping framework that allow the business layer </w:t>
-            </w:r>
-            <w:r>
-              <w:rPr>
-                <w:rFonts w:ascii="Times New Roman" w:hAnsi="Times New Roman"/>
-                <w:sz w:val="24"/>
-                <w:szCs w:val="24"/>
-              </w:rPr>
-              <w:lastRenderedPageBreak/>
-              <w:t xml:space="preserve">working directly with objects without through database. </w:t>
+              <w:t xml:space="preserve">Entity framework is also promoting performance. It’s likely an object/relational mapping framework that allow the business layer working directly with objects without through database. </w:t>
             </w:r>
           </w:p>
         </w:tc>
@@ -8226,187 +7924,6 @@
                 <w:szCs w:val="24"/>
               </w:rPr>
               <w:t>The WCF supports for exchanging the secure message based on security foundation, e.g. https, windows integrated security, or access control (use username and password for authentication)</w:t>
-            </w:r>
-          </w:p>
-        </w:tc>
-      </w:tr>
-      <w:tr>
-        <w:tc>
-          <w:tcPr>
-            <w:tcW w:w="1563" w:type="dxa"/>
-            <w:vMerge w:val="restart"/>
-            <w:shd w:val="clear" w:color="auto" w:fill="DBE5F1" w:themeFill="accent1" w:themeFillTint="33"/>
-          </w:tcPr>
-          <w:p>
-            <w:pPr>
-              <w:spacing w:after="0" w:line="240" w:lineRule="auto"/>
-              <w:rPr>
-                <w:rFonts w:ascii="Times New Roman" w:hAnsi="Times New Roman"/>
-                <w:sz w:val="24"/>
-                <w:szCs w:val="24"/>
-              </w:rPr>
-            </w:pPr>
-            <w:r>
-              <w:rPr>
-                <w:rFonts w:ascii="Times New Roman" w:hAnsi="Times New Roman"/>
-                <w:sz w:val="24"/>
-                <w:szCs w:val="24"/>
-              </w:rPr>
-              <w:t xml:space="preserve">Modifiability </w:t>
-            </w:r>
-          </w:p>
-        </w:tc>
-        <w:tc>
-          <w:tcPr>
-            <w:tcW w:w="1437" w:type="dxa"/>
-            <w:shd w:val="clear" w:color="auto" w:fill="DBE5F1" w:themeFill="accent1" w:themeFillTint="33"/>
-          </w:tcPr>
-          <w:p>
-            <w:pPr>
-              <w:spacing w:after="0" w:line="240" w:lineRule="auto"/>
-              <w:jc w:val="center"/>
-              <w:rPr>
-                <w:rFonts w:ascii="Times New Roman" w:hAnsi="Times New Roman"/>
-                <w:sz w:val="24"/>
-                <w:szCs w:val="24"/>
-              </w:rPr>
-            </w:pPr>
-            <w:r>
-              <w:rPr>
-                <w:rFonts w:ascii="Times New Roman" w:hAnsi="Times New Roman"/>
-                <w:sz w:val="24"/>
-                <w:szCs w:val="24"/>
-              </w:rPr>
-              <w:t>QA.07</w:t>
-            </w:r>
-          </w:p>
-        </w:tc>
-        <w:tc>
-          <w:tcPr>
-            <w:tcW w:w="1970" w:type="dxa"/>
-            <w:shd w:val="clear" w:color="auto" w:fill="DBE5F1" w:themeFill="accent1" w:themeFillTint="33"/>
-          </w:tcPr>
-          <w:p>
-            <w:pPr>
-              <w:spacing w:after="0" w:line="240" w:lineRule="auto"/>
-              <w:rPr>
-                <w:rFonts w:ascii="Times New Roman" w:hAnsi="Times New Roman"/>
-                <w:sz w:val="24"/>
-                <w:szCs w:val="24"/>
-              </w:rPr>
-            </w:pPr>
-          </w:p>
-        </w:tc>
-        <w:tc>
-          <w:tcPr>
-            <w:tcW w:w="4657" w:type="dxa"/>
-            <w:shd w:val="clear" w:color="auto" w:fill="DBE5F1" w:themeFill="accent1" w:themeFillTint="33"/>
-          </w:tcPr>
-          <w:p>
-            <w:pPr>
-              <w:spacing w:after="0" w:line="240" w:lineRule="auto"/>
-              <w:rPr>
-                <w:rFonts w:ascii="Times New Roman" w:hAnsi="Times New Roman"/>
-                <w:sz w:val="24"/>
-                <w:szCs w:val="24"/>
-              </w:rPr>
-            </w:pPr>
-          </w:p>
-        </w:tc>
-      </w:tr>
-      <w:tr>
-        <w:trPr>
-          <w:trHeight w:val="562"/>
-        </w:trPr>
-        <w:tc>
-          <w:tcPr>
-            <w:tcW w:w="1563" w:type="dxa"/>
-            <w:vMerge/>
-            <w:shd w:val="clear" w:color="auto" w:fill="DBE5F1" w:themeFill="accent1" w:themeFillTint="33"/>
-          </w:tcPr>
-          <w:p>
-            <w:pPr>
-              <w:spacing w:after="0" w:line="240" w:lineRule="auto"/>
-              <w:rPr>
-                <w:rFonts w:ascii="Times New Roman" w:hAnsi="Times New Roman"/>
-                <w:sz w:val="24"/>
-                <w:szCs w:val="24"/>
-              </w:rPr>
-            </w:pPr>
-          </w:p>
-        </w:tc>
-        <w:tc>
-          <w:tcPr>
-            <w:tcW w:w="8064" w:type="dxa"/>
-            <w:gridSpan w:val="3"/>
-            <w:shd w:val="clear" w:color="auto" w:fill="FFFFFF"/>
-          </w:tcPr>
-          <w:p>
-            <w:pPr>
-              <w:spacing w:after="0" w:line="240" w:lineRule="auto"/>
-              <w:rPr>
-                <w:rFonts w:ascii="Times New Roman" w:hAnsi="Times New Roman"/>
-                <w:sz w:val="24"/>
-                <w:szCs w:val="24"/>
-              </w:rPr>
-            </w:pPr>
-            <w:r>
-              <w:rPr>
-                <w:rFonts w:ascii="Times New Roman" w:hAnsi="Times New Roman"/>
-                <w:sz w:val="24"/>
-                <w:szCs w:val="24"/>
-              </w:rPr>
-              <w:t>Rationale:</w:t>
-            </w:r>
-          </w:p>
-          <w:p>
-            <w:pPr>
-              <w:pStyle w:val="ListParagraph"/>
-              <w:numPr>
-                <w:ilvl w:val="0"/>
-                <w:numId w:val="13"/>
-              </w:numPr>
-              <w:tabs>
-                <w:tab w:val="left" w:pos="1545"/>
-              </w:tabs>
-              <w:spacing w:after="0"/>
-              <w:rPr>
-                <w:rFonts w:ascii="Times New Roman" w:hAnsi="Times New Roman"/>
-                <w:sz w:val="24"/>
-                <w:szCs w:val="24"/>
-              </w:rPr>
-            </w:pPr>
-            <w:r>
-              <w:rPr>
-                <w:rFonts w:ascii="Times New Roman" w:hAnsi="Times New Roman"/>
-                <w:sz w:val="24"/>
-                <w:szCs w:val="24"/>
-              </w:rPr>
-              <w:t xml:space="preserve">Using MVVM model, </w:t>
-            </w:r>
-            <w:r>
-              <w:rPr>
-                <w:rFonts w:ascii="Times New Roman" w:hAnsi="Times New Roman"/>
-                <w:sz w:val="24"/>
-                <w:szCs w:val="24"/>
-              </w:rPr>
-              <w:t>i</w:t>
-            </w:r>
-            <w:r>
-              <w:rPr>
-                <w:rFonts w:ascii="Times New Roman" w:hAnsi="Times New Roman"/>
-                <w:sz w:val="24"/>
-                <w:szCs w:val="24"/>
-              </w:rPr>
-              <w:t>t allows us changing the GUI of application b</w:t>
-            </w:r>
-            <w:r>
-              <w:rPr>
-                <w:rFonts w:ascii="Times New Roman" w:hAnsi="Times New Roman"/>
-                <w:sz w:val="24"/>
-                <w:szCs w:val="24"/>
-              </w:rPr>
-              <w:t xml:space="preserve">ut not to impact to code behind, easily to test, maintain, and develop.  </w:t>
             </w:r>
           </w:p>
         </w:tc>
@@ -8501,10 +8018,7 @@
         <w:ind w:left="720"/>
       </w:pPr>
       <w:r>
-        <w:t xml:space="preserve">5.2.1 </w:t>
-      </w:r>
-      <w:r>
-        <w:t>Element Catalog</w:t>
+        <w:t>5.2.1 Element Catalog</w:t>
       </w:r>
     </w:p>
     <w:tbl>
@@ -9082,8 +8596,17 @@
                 <w:sz w:val="24"/>
                 <w:szCs w:val="24"/>
               </w:rPr>
+              <w:t xml:space="preserve">Business </w:t>
+            </w:r>
+            <w:r>
+              <w:rPr>
+                <w:rFonts w:ascii="Times New Roman" w:hAnsi="Times New Roman"/>
+                <w:b/>
+                <w:sz w:val="24"/>
+                <w:szCs w:val="24"/>
+              </w:rPr>
               <w:lastRenderedPageBreak/>
-              <w:t>Business Service</w:t>
+              <w:t>Service</w:t>
             </w:r>
           </w:p>
         </w:tc>
@@ -9143,6 +8666,7 @@
                 <w:sz w:val="24"/>
                 <w:szCs w:val="24"/>
               </w:rPr>
+              <w:lastRenderedPageBreak/>
               <w:t>HRM entity</w:t>
             </w:r>
           </w:p>
@@ -9188,41 +8712,22 @@
         <w:ind w:left="720"/>
       </w:pPr>
       <w:r>
-        <w:t>5.2</w:t>
-      </w:r>
-      <w:r>
-        <w:t>.2</w:t>
-      </w:r>
-      <w:r>
-        <w:t xml:space="preserve"> </w:t>
-      </w:r>
-      <w:r>
-        <w:t>Design decision</w:t>
-      </w:r>
-    </w:p>
-    <w:p/>
-    <w:p/>
-    <w:p>
-      <w:pPr>
-        <w:pStyle w:val="Heading1"/>
-        <w:ind w:left="720"/>
-      </w:pPr>
-      <w:r>
-        <w:t>5.2</w:t>
-      </w:r>
-      <w:r>
-        <w:t>.3</w:t>
-      </w:r>
-      <w:r>
-        <w:t xml:space="preserve"> </w:t>
-      </w:r>
-      <w:r>
-        <w:t>Design Rationale</w:t>
+        <w:t>5.2.2 Design decision</w:t>
       </w:r>
     </w:p>
     <w:p/>
     <w:p>
       <w:pPr>
+        <w:pStyle w:val="Heading1"/>
+        <w:ind w:left="720"/>
+      </w:pPr>
+      <w:r>
+        <w:t>5.2.3 Design Rationale</w:t>
+      </w:r>
+    </w:p>
+    <w:p/>
+    <w:p>
+      <w:pPr>
         <w:tabs>
           <w:tab w:val="left" w:pos="1305"/>
         </w:tabs>
@@ -9230,6 +8735,8 @@
       <w:r>
         <w:tab/>
       </w:r>
+      <w:bookmarkStart w:id="9" w:name="_GoBack"/>
+      <w:bookmarkEnd w:id="9"/>
     </w:p>
     <w:p>
       <w:pPr>
@@ -9237,8 +8744,6 @@
           <w:tab w:val="left" w:pos="1305"/>
         </w:tabs>
       </w:pPr>
-      <w:bookmarkStart w:id="9" w:name="_GoBack"/>
-      <w:bookmarkEnd w:id="9"/>
     </w:p>
     <w:sectPr>
       <w:pgSz w:w="12240" w:h="15840"/>
@@ -12583,7 +12088,7 @@
 </file>
 
 <file path=customXml/itemProps2.xml><?xml version="1.0" encoding="utf-8"?>
-<ds:datastoreItem xmlns:ds="http://schemas.openxmlformats.org/officeDocument/2006/customXml" ds:itemID="{2E30D776-03DF-4D33-A50C-043E75283648}">
+<ds:datastoreItem xmlns:ds="http://schemas.openxmlformats.org/officeDocument/2006/customXml" ds:itemID="{20B6A75D-CCCC-4D49-A22A-062E90441B08}">
   <ds:schemaRefs>
     <ds:schemaRef ds:uri="http://schemas.openxmlformats.org/officeDocument/2006/bibliography"/>
   </ds:schemaRefs>

</xml_diff>

<commit_message>
Update Behavior Diagram + Update dynamic
</commit_message>
<xml_diff>
--- a/Architecture/HRM_Architecture Design.docx
+++ b/Architecture/HRM_Architecture Design.docx
@@ -391,16 +391,31 @@
           </w:r>
         </w:p>
         <w:p>
-          <w:fldSimple w:instr=" TOC \o &quot;1-3&quot; \h \z \u ">
-            <w:r>
-              <w:rPr>
-                <w:b/>
-                <w:bCs/>
-                <w:noProof/>
-              </w:rPr>
-              <w:t>No table of contents entries found.</w:t>
-            </w:r>
-          </w:fldSimple>
+          <w:r>
+            <w:fldChar w:fldCharType="begin"/>
+          </w:r>
+          <w:r>
+            <w:instrText xml:space="preserve"> TOC \o "1-3" \h \z \u </w:instrText>
+          </w:r>
+          <w:r>
+            <w:fldChar w:fldCharType="separate"/>
+          </w:r>
+          <w:r>
+            <w:rPr>
+              <w:b/>
+              <w:bCs/>
+              <w:noProof/>
+            </w:rPr>
+            <w:t>No table of contents entries found.</w:t>
+          </w:r>
+          <w:r>
+            <w:rPr>
+              <w:b/>
+              <w:bCs/>
+              <w:noProof/>
+            </w:rPr>
+            <w:fldChar w:fldCharType="end"/>
+          </w:r>
         </w:p>
       </w:sdtContent>
     </w:sdt>
@@ -8164,6 +8179,15 @@
                 <w:szCs w:val="24"/>
               </w:rPr>
             </w:pPr>
+            <w:r>
+              <w:rPr>
+                <w:rFonts w:ascii="Times New Roman" w:hAnsi="Times New Roman"/>
+                <w:noProof/>
+                <w:sz w:val="24"/>
+                <w:szCs w:val="24"/>
+              </w:rPr>
+              <w:t>Component</w:t>
+            </w:r>
           </w:p>
         </w:tc>
         <w:tc>
@@ -8179,6 +8203,16 @@
                 <w:szCs w:val="24"/>
               </w:rPr>
             </w:pPr>
+            <w:r>
+              <w:rPr>
+                <w:rStyle w:val="apple-style-span"/>
+                <w:rFonts w:ascii="Times New Roman" w:hAnsi="Times New Roman"/>
+                <w:color w:val="000000"/>
+                <w:sz w:val="24"/>
+                <w:szCs w:val="24"/>
+              </w:rPr>
+              <w:t>This component represents the user interface of the application running on a web browser. The client will enter the address and start the application on Web</w:t>
+            </w:r>
           </w:p>
         </w:tc>
       </w:tr>
@@ -8234,6 +8268,15 @@
                 <w:szCs w:val="24"/>
               </w:rPr>
             </w:pPr>
+            <w:r>
+              <w:rPr>
+                <w:rFonts w:ascii="Times New Roman" w:hAnsi="Times New Roman"/>
+                <w:noProof/>
+                <w:sz w:val="24"/>
+                <w:szCs w:val="24"/>
+              </w:rPr>
+              <w:t>Component</w:t>
+            </w:r>
           </w:p>
         </w:tc>
         <w:tc>
@@ -8293,6 +8336,15 @@
                 <w:szCs w:val="24"/>
               </w:rPr>
             </w:pPr>
+            <w:r>
+              <w:rPr>
+                <w:rFonts w:ascii="Times New Roman" w:hAnsi="Times New Roman"/>
+                <w:noProof/>
+                <w:sz w:val="24"/>
+                <w:szCs w:val="24"/>
+              </w:rPr>
+              <w:t>Component</w:t>
+            </w:r>
           </w:p>
         </w:tc>
         <w:tc>
@@ -8354,6 +8406,15 @@
                 <w:szCs w:val="24"/>
               </w:rPr>
             </w:pPr>
+            <w:r>
+              <w:rPr>
+                <w:rFonts w:ascii="Times New Roman" w:hAnsi="Times New Roman"/>
+                <w:noProof/>
+                <w:sz w:val="24"/>
+                <w:szCs w:val="24"/>
+              </w:rPr>
+              <w:t>Component</w:t>
+            </w:r>
           </w:p>
         </w:tc>
         <w:tc>
@@ -8424,6 +8485,15 @@
                 <w:szCs w:val="24"/>
               </w:rPr>
             </w:pPr>
+            <w:r>
+              <w:rPr>
+                <w:rFonts w:ascii="Times New Roman" w:hAnsi="Times New Roman"/>
+                <w:noProof/>
+                <w:sz w:val="24"/>
+                <w:szCs w:val="24"/>
+              </w:rPr>
+              <w:t>Component</w:t>
+            </w:r>
           </w:p>
         </w:tc>
         <w:tc>
@@ -8536,6 +8606,7 @@
                 <w:sz w:val="24"/>
                 <w:szCs w:val="24"/>
               </w:rPr>
+              <w:lastRenderedPageBreak/>
               <w:t>HRM service</w:t>
             </w:r>
           </w:p>
@@ -8596,17 +8667,7 @@
                 <w:sz w:val="24"/>
                 <w:szCs w:val="24"/>
               </w:rPr>
-              <w:t xml:space="preserve">Business </w:t>
-            </w:r>
-            <w:r>
-              <w:rPr>
-                <w:rFonts w:ascii="Times New Roman" w:hAnsi="Times New Roman"/>
-                <w:b/>
-                <w:sz w:val="24"/>
-                <w:szCs w:val="24"/>
-              </w:rPr>
-              <w:lastRenderedPageBreak/>
-              <w:t>Service</w:t>
+              <w:t>Business Service</w:t>
             </w:r>
           </w:p>
         </w:tc>
@@ -8666,7 +8727,6 @@
                 <w:sz w:val="24"/>
                 <w:szCs w:val="24"/>
               </w:rPr>
-              <w:lastRenderedPageBreak/>
               <w:t>HRM entity</w:t>
             </w:r>
           </w:p>
@@ -8715,7 +8775,180 @@
         <w:t>5.2.2 Design decision</w:t>
       </w:r>
     </w:p>
-    <w:p/>
+    <w:p>
+      <w:pPr>
+        <w:tabs>
+          <w:tab w:val="left" w:pos="1545"/>
+        </w:tabs>
+        <w:spacing w:after="0"/>
+        <w:rPr>
+          <w:rFonts w:ascii="Times New Roman" w:hAnsi="Times New Roman" w:cs="Times New Roman"/>
+          <w:sz w:val="24"/>
+          <w:szCs w:val="24"/>
+        </w:rPr>
+      </w:pPr>
+      <w:r>
+        <w:rPr>
+          <w:rFonts w:ascii="Times New Roman" w:hAnsi="Times New Roman" w:cs="Times New Roman"/>
+          <w:sz w:val="24"/>
+          <w:szCs w:val="24"/>
+        </w:rPr>
+        <w:t>- Using Model-View-</w:t>
+      </w:r>
+      <w:proofErr w:type="spellStart"/>
+      <w:r>
+        <w:rPr>
+          <w:rFonts w:ascii="Times New Roman" w:hAnsi="Times New Roman" w:cs="Times New Roman"/>
+          <w:sz w:val="24"/>
+          <w:szCs w:val="24"/>
+        </w:rPr>
+        <w:t>ViewModel</w:t>
+      </w:r>
+      <w:proofErr w:type="spellEnd"/>
+      <w:r>
+        <w:rPr>
+          <w:rFonts w:ascii="Times New Roman" w:hAnsi="Times New Roman" w:cs="Times New Roman"/>
+          <w:sz w:val="24"/>
+          <w:szCs w:val="24"/>
+        </w:rPr>
+        <w:t xml:space="preserve"> (MVVM)</w:t>
+      </w:r>
+      <w:r>
+        <w:rPr>
+          <w:rFonts w:ascii="Times New Roman" w:hAnsi="Times New Roman" w:cs="Times New Roman"/>
+          <w:sz w:val="24"/>
+          <w:szCs w:val="24"/>
+        </w:rPr>
+        <w:t xml:space="preserve"> pattern. </w:t>
+      </w:r>
+      <w:r>
+        <w:rPr>
+          <w:rFonts w:ascii="Times New Roman" w:hAnsi="Times New Roman" w:cs="Times New Roman"/>
+          <w:sz w:val="24"/>
+          <w:szCs w:val="24"/>
+        </w:rPr>
+        <w:t>MVVM pattern separate the business layer and the presentation from the user interface (UI). It means that i</w:t>
+      </w:r>
+      <w:r>
+        <w:rPr>
+          <w:rFonts w:ascii="Times New Roman" w:hAnsi="Times New Roman" w:cs="Times New Roman"/>
+          <w:sz w:val="24"/>
+          <w:szCs w:val="24"/>
+        </w:rPr>
+        <w:t>t allows us changing the GUI of application but not to impact to code behind.</w:t>
+      </w:r>
+    </w:p>
+    <w:p>
+      <w:pPr>
+        <w:spacing w:after="0"/>
+        <w:rPr>
+          <w:rFonts w:ascii="Times New Roman" w:eastAsia="Calibri" w:hAnsi="Times New Roman"/>
+          <w:sz w:val="24"/>
+          <w:szCs w:val="24"/>
+        </w:rPr>
+      </w:pPr>
+      <w:r>
+        <w:t xml:space="preserve">- </w:t>
+      </w:r>
+      <w:r>
+        <w:rPr>
+          <w:rFonts w:ascii="Times New Roman" w:hAnsi="Times New Roman" w:cs="Times New Roman"/>
+          <w:sz w:val="24"/>
+          <w:szCs w:val="24"/>
+        </w:rPr>
+        <w:t xml:space="preserve">Using WCF in Service tier. </w:t>
+      </w:r>
+      <w:r>
+        <w:rPr>
+          <w:rFonts w:ascii="Times New Roman" w:eastAsia="Calibri" w:hAnsi="Times New Roman"/>
+          <w:sz w:val="24"/>
+          <w:szCs w:val="24"/>
+        </w:rPr>
+        <w:t>The WCF supports for exchanging the secure message based on security foundation, e.g. https, windows integrated security, or access control (use username and password for authentication)</w:t>
+      </w:r>
+    </w:p>
+    <w:p>
+      <w:pPr>
+        <w:tabs>
+          <w:tab w:val="left" w:pos="1545"/>
+        </w:tabs>
+        <w:spacing w:after="0"/>
+        <w:rPr>
+          <w:rFonts w:ascii="Times New Roman" w:hAnsi="Times New Roman" w:cs="Times New Roman"/>
+          <w:sz w:val="24"/>
+          <w:szCs w:val="24"/>
+        </w:rPr>
+      </w:pPr>
+      <w:r>
+        <w:rPr>
+          <w:rFonts w:ascii="Times New Roman" w:hAnsi="Times New Roman" w:cs="Times New Roman"/>
+          <w:sz w:val="24"/>
+          <w:szCs w:val="24"/>
+        </w:rPr>
+        <w:t>- Using</w:t>
+      </w:r>
+      <w:r>
+        <w:rPr>
+          <w:rFonts w:ascii="Times New Roman" w:hAnsi="Times New Roman" w:cs="Times New Roman"/>
+          <w:sz w:val="24"/>
+          <w:szCs w:val="24"/>
+        </w:rPr>
+        <w:t xml:space="preserve"> n-tier model for architect, including presentation, service, business, and data access tier. It allows us to create a flexible and reusable application, easily modify or add a specific layer, rather than have to rewrite the entire application over</w:t>
+      </w:r>
+    </w:p>
+    <w:p>
+      <w:pPr>
+        <w:tabs>
+          <w:tab w:val="left" w:pos="1545"/>
+        </w:tabs>
+        <w:spacing w:after="0"/>
+        <w:rPr>
+          <w:rFonts w:ascii="Times New Roman" w:hAnsi="Times New Roman" w:cs="Times New Roman"/>
+          <w:sz w:val="24"/>
+          <w:szCs w:val="24"/>
+        </w:rPr>
+      </w:pPr>
+      <w:r>
+        <w:rPr>
+          <w:rFonts w:ascii="Times New Roman" w:hAnsi="Times New Roman" w:cs="Times New Roman"/>
+          <w:sz w:val="24"/>
+          <w:szCs w:val="24"/>
+        </w:rPr>
+        <w:t xml:space="preserve">- Using the Entity framework that </w:t>
+      </w:r>
+      <w:r>
+        <w:rPr>
+          <w:rFonts w:ascii="Times New Roman" w:hAnsi="Times New Roman"/>
+          <w:sz w:val="24"/>
+          <w:szCs w:val="24"/>
+        </w:rPr>
+        <w:t>allow</w:t>
+      </w:r>
+      <w:r>
+        <w:rPr>
+          <w:rFonts w:ascii="Times New Roman" w:hAnsi="Times New Roman"/>
+          <w:sz w:val="24"/>
+          <w:szCs w:val="24"/>
+        </w:rPr>
+        <w:t>s</w:t>
+      </w:r>
+      <w:r>
+        <w:rPr>
+          <w:rFonts w:ascii="Times New Roman" w:hAnsi="Times New Roman"/>
+          <w:sz w:val="24"/>
+          <w:szCs w:val="24"/>
+        </w:rPr>
+        <w:t xml:space="preserve"> the business layer working directly with objects without through database. </w:t>
+      </w:r>
+      <w:r>
+        <w:rPr>
+          <w:rFonts w:ascii="Times New Roman" w:hAnsi="Times New Roman" w:cs="Times New Roman"/>
+          <w:sz w:val="24"/>
+          <w:szCs w:val="24"/>
+        </w:rPr>
+        <w:t xml:space="preserve"> </w:t>
+      </w:r>
+    </w:p>
     <w:p>
       <w:pPr>
         <w:pStyle w:val="Heading1"/>
@@ -8728,6 +8961,22 @@
     <w:p/>
     <w:p>
       <w:pPr>
+        <w:pStyle w:val="Heading1"/>
+        <w:ind w:left="720"/>
+      </w:pPr>
+      <w:r>
+        <w:t>5.2.4</w:t>
+      </w:r>
+      <w:r>
+        <w:t xml:space="preserve"> </w:t>
+      </w:r>
+      <w:r>
+        <w:t>Behavior diagram</w:t>
+      </w:r>
+    </w:p>
+    <w:p/>
+    <w:p>
+      <w:pPr>
         <w:tabs>
           <w:tab w:val="left" w:pos="1305"/>
         </w:tabs>
@@ -8735,6 +8984,81 @@
       <w:r>
         <w:tab/>
       </w:r>
+    </w:p>
+    <w:p>
+      <w:pPr>
+        <w:tabs>
+          <w:tab w:val="left" w:pos="1305"/>
+        </w:tabs>
+      </w:pPr>
+      <w:r>
+        <w:rPr>
+          <w:noProof/>
+        </w:rPr>
+        <w:lastRenderedPageBreak/>
+        <w:drawing>
+          <wp:inline distT="0" distB="0" distL="0" distR="0">
+            <wp:extent cx="5943600" cy="2799554"/>
+            <wp:effectExtent l="0" t="0" r="0" b="0"/>
+            <wp:docPr id="4" name="Picture 4" descr="C:\Users\KIMTUONG\Downloads\Behavior-Image1.jpg"/>
+            <wp:cNvGraphicFramePr>
+              <a:graphicFrameLocks xmlns:a="http://schemas.openxmlformats.org/drawingml/2006/main" noChangeAspect="1"/>
+            </wp:cNvGraphicFramePr>
+            <a:graphic xmlns:a="http://schemas.openxmlformats.org/drawingml/2006/main">
+              <a:graphicData uri="http://schemas.openxmlformats.org/drawingml/2006/picture">
+                <pic:pic xmlns:pic="http://schemas.openxmlformats.org/drawingml/2006/picture">
+                  <pic:nvPicPr>
+                    <pic:cNvPr id="0" name="Picture 1" descr="C:\Users\KIMTUONG\Downloads\Behavior-Image1.jpg"/>
+                    <pic:cNvPicPr>
+                      <a:picLocks noChangeAspect="1" noChangeArrowheads="1"/>
+                    </pic:cNvPicPr>
+                  </pic:nvPicPr>
+                  <pic:blipFill>
+                    <a:blip r:embed="rId15">
+                      <a:extLst>
+                        <a:ext uri="{28A0092B-C50C-407E-A947-70E740481C1C}">
+                          <a14:useLocalDpi xmlns:a14="http://schemas.microsoft.com/office/drawing/2010/main" val="0"/>
+                        </a:ext>
+                      </a:extLst>
+                    </a:blip>
+                    <a:srcRect/>
+                    <a:stretch>
+                      <a:fillRect/>
+                    </a:stretch>
+                  </pic:blipFill>
+                  <pic:spPr bwMode="auto">
+                    <a:xfrm>
+                      <a:off x="0" y="0"/>
+                      <a:ext cx="5943600" cy="2799554"/>
+                    </a:xfrm>
+                    <a:prstGeom prst="rect">
+                      <a:avLst/>
+                    </a:prstGeom>
+                    <a:noFill/>
+                    <a:ln>
+                      <a:noFill/>
+                    </a:ln>
+                  </pic:spPr>
+                </pic:pic>
+              </a:graphicData>
+            </a:graphic>
+          </wp:inline>
+        </w:drawing>
+      </w:r>
+    </w:p>
+    <w:p>
+      <w:pPr>
+        <w:tabs>
+          <w:tab w:val="left" w:pos="1305"/>
+        </w:tabs>
+      </w:pPr>
+    </w:p>
+    <w:p>
+      <w:pPr>
+        <w:tabs>
+          <w:tab w:val="left" w:pos="1305"/>
+        </w:tabs>
+      </w:pPr>
       <w:bookmarkStart w:id="9" w:name="_GoBack"/>
       <w:bookmarkEnd w:id="9"/>
     </w:p>
@@ -8744,6 +9068,64 @@
           <w:tab w:val="left" w:pos="1305"/>
         </w:tabs>
       </w:pPr>
+    </w:p>
+    <w:p>
+      <w:pPr>
+        <w:ind w:firstLine="720"/>
+      </w:pPr>
+      <w:r>
+        <w:rPr>
+          <w:noProof/>
+        </w:rPr>
+        <w:drawing>
+          <wp:inline distT="0" distB="0" distL="0" distR="0">
+            <wp:extent cx="5943600" cy="2658798"/>
+            <wp:effectExtent l="0" t="0" r="0" b="0"/>
+            <wp:docPr id="7" name="Picture 7" descr="C:\Users\KIMTUONG\Downloads\Behavior-Image2.jpg"/>
+            <wp:cNvGraphicFramePr>
+              <a:graphicFrameLocks xmlns:a="http://schemas.openxmlformats.org/drawingml/2006/main" noChangeAspect="1"/>
+            </wp:cNvGraphicFramePr>
+            <a:graphic xmlns:a="http://schemas.openxmlformats.org/drawingml/2006/main">
+              <a:graphicData uri="http://schemas.openxmlformats.org/drawingml/2006/picture">
+                <pic:pic xmlns:pic="http://schemas.openxmlformats.org/drawingml/2006/picture">
+                  <pic:nvPicPr>
+                    <pic:cNvPr id="0" name="Picture 2" descr="C:\Users\KIMTUONG\Downloads\Behavior-Image2.jpg"/>
+                    <pic:cNvPicPr>
+                      <a:picLocks noChangeAspect="1" noChangeArrowheads="1"/>
+                    </pic:cNvPicPr>
+                  </pic:nvPicPr>
+                  <pic:blipFill>
+                    <a:blip r:embed="rId16">
+                      <a:extLst>
+                        <a:ext uri="{28A0092B-C50C-407E-A947-70E740481C1C}">
+                          <a14:useLocalDpi xmlns:a14="http://schemas.microsoft.com/office/drawing/2010/main" val="0"/>
+                        </a:ext>
+                      </a:extLst>
+                    </a:blip>
+                    <a:srcRect/>
+                    <a:stretch>
+                      <a:fillRect/>
+                    </a:stretch>
+                  </pic:blipFill>
+                  <pic:spPr bwMode="auto">
+                    <a:xfrm>
+                      <a:off x="0" y="0"/>
+                      <a:ext cx="5943600" cy="2658798"/>
+                    </a:xfrm>
+                    <a:prstGeom prst="rect">
+                      <a:avLst/>
+                    </a:prstGeom>
+                    <a:noFill/>
+                    <a:ln>
+                      <a:noFill/>
+                    </a:ln>
+                  </pic:spPr>
+                </pic:pic>
+              </a:graphicData>
+            </a:graphic>
+          </wp:inline>
+        </w:drawing>
+      </w:r>
     </w:p>
     <w:sectPr>
       <w:pgSz w:w="12240" w:h="15840"/>
@@ -12088,7 +12470,7 @@
 </file>
 
 <file path=customXml/itemProps2.xml><?xml version="1.0" encoding="utf-8"?>
-<ds:datastoreItem xmlns:ds="http://schemas.openxmlformats.org/officeDocument/2006/customXml" ds:itemID="{20B6A75D-CCCC-4D49-A22A-062E90441B08}">
+<ds:datastoreItem xmlns:ds="http://schemas.openxmlformats.org/officeDocument/2006/customXml" ds:itemID="{5DCF9E56-73AD-4CE7-9C9B-0E9A1B23CD73}">
   <ds:schemaRefs>
     <ds:schemaRef ds:uri="http://schemas.openxmlformats.org/officeDocument/2006/bibliography"/>
   </ds:schemaRefs>

</xml_diff>

<commit_message>
Update Static, Dynamic, Behavior Diagram
</commit_message>
<xml_diff>
--- a/Architecture/HRM_Architecture Design.docx
+++ b/Architecture/HRM_Architecture Design.docx
@@ -55,13 +55,13 @@
               <w:noProof/>
             </w:rPr>
             <w:pict>
-              <v:group id="Group 29" o:spid="_x0000_s1026" style="position:absolute;margin-left:0;margin-top:0;width:444.95pt;height:380.15pt;z-index:251660288;mso-position-horizontal:left;mso-position-horizontal-relative:page;mso-position-vertical:top;mso-position-vertical-relative:page" coordorigin="15,15" coordsize="8918,7619" o:gfxdata="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" o:allowincell="f">
+              <v:group id="Group 29" o:spid="_x0000_s1039" style="position:absolute;margin-left:0;margin-top:0;width:444.95pt;height:380.15pt;z-index:251658240;mso-position-horizontal:left;mso-position-horizontal-relative:page;mso-position-vertical:top;mso-position-vertical-relative:page" coordorigin="15,15" coordsize="8918,7619" o:gfxdata="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" o:allowincell="f">
                 <v:shapetype id="_x0000_t32" coordsize="21600,21600" o:spt="32" o:oned="t" path="m,l21600,21600e" filled="f">
                   <v:path arrowok="t" fillok="f" o:connecttype="none"/>
                   <o:lock v:ext="edit" shapetype="t"/>
                 </v:shapetype>
-                <v:shape id="AutoShape 30" o:spid="_x0000_s1027" type="#_x0000_t32" style="position:absolute;left:15;top:15;width:7512;height:7386;visibility:visible" o:connectortype="straight" o:gfxdata="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" strokecolor="#a7bfde"/>
-                <v:oval id="Oval 32" o:spid="_x0000_s1028" style="position:absolute;left:6717;top:5418;width:2216;height:2216;visibility:visible" o:gfxdata="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" fillcolor="#8aabd3 [2132]" stroked="f">
+                <v:shape id="AutoShape 30" o:spid="_x0000_s1040" type="#_x0000_t32" style="position:absolute;left:15;top:15;width:7512;height:7386;visibility:visible" o:connectortype="straight" o:gfxdata="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" strokecolor="#a7bfde"/>
+                <v:oval id="Oval 32" o:spid="_x0000_s1041" style="position:absolute;left:6717;top:5418;width:2216;height:2216;visibility:visible" o:gfxdata="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" fillcolor="#8aabd3 [2132]" stroked="f">
                   <v:fill color2="#d6e2f0 [756]" focusposition=",1" focussize="" colors="0 #9ab5e4;.5 #c2d1ed;1 #e1e8f5" focus="100%" type="gradientRadial"/>
                 </v:oval>
                 <w10:wrap anchorx="page" anchory="page"/>
@@ -73,9 +73,9 @@
               <w:noProof/>
             </w:rPr>
             <w:pict>
-              <v:group id="Group 24" o:spid="_x0000_s1033" style="position:absolute;margin-left:0;margin-top:0;width:287.3pt;height:226.8pt;z-index:251659264;mso-left-percent:250;mso-position-horizontal-relative:margin;mso-position-vertical:top;mso-position-vertical-relative:page;mso-left-percent:250" coordorigin="4136,15" coordsize="5762,4545" o:gfxdata="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" o:allowincell="f">
-                <v:shape id="AutoShape 25" o:spid="_x0000_s1035" type="#_x0000_t32" style="position:absolute;left:4136;top:15;width:3058;height:3855;visibility:visible" o:connectortype="straight" o:gfxdata="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" strokecolor="#a7bfde"/>
-                <v:oval id="Oval 26" o:spid="_x0000_s1034" style="position:absolute;left:5782;top:444;width:4116;height:4116;visibility:visible" o:gfxdata="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" fillcolor="#8aabd3 [2132]" stroked="f">
+              <v:group id="Group 24" o:spid="_x0000_s1036" style="position:absolute;margin-left:0;margin-top:0;width:287.3pt;height:226.8pt;z-index:251658240;mso-left-percent:250;mso-position-horizontal-relative:margin;mso-position-vertical:top;mso-position-vertical-relative:page;mso-left-percent:250" coordorigin="4136,15" coordsize="5762,4545" o:gfxdata="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" o:allowincell="f">
+                <v:shape id="AutoShape 25" o:spid="_x0000_s1037" type="#_x0000_t32" style="position:absolute;left:4136;top:15;width:3058;height:3855;visibility:visible" o:connectortype="straight" o:gfxdata="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" strokecolor="#a7bfde"/>
+                <v:oval id="Oval 26" o:spid="_x0000_s1038" style="position:absolute;left:5782;top:444;width:4116;height:4116;visibility:visible" o:gfxdata="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" fillcolor="#8aabd3 [2132]" stroked="f">
                   <v:fill color2="#d6e2f0 [756]" rotate="t" focusposition=",1" focussize="" colors="0 #9ab5e4;.5 #c2d1ed;1 #e1e8f5" focus="100%" type="gradientRadial"/>
                 </v:oval>
                 <w10:wrap anchorx="margin" anchory="page"/>
@@ -89,9 +89,9 @@
               <w:noProof/>
             </w:rPr>
             <w:pict>
-              <v:group id="Group 16" o:spid="_x0000_s1030" style="position:absolute;margin-left:0;margin-top:0;width:301.7pt;height:725.05pt;z-index:251661312;mso-left-percent:630;mso-position-horizontal-relative:margin;mso-position-vertical:bottom;mso-position-vertical-relative:page;mso-left-percent:630;mso-width-relative:margin;mso-height-relative:margin" coordorigin="1172" coordsize="38334,92055" o:gfxdata="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">
-                <v:shape id="AutoShape 19" o:spid="_x0000_s1032" type="#_x0000_t32" style="position:absolute;left:2857;width:27324;height:63754;flip:x;visibility:visible" o:connectortype="straight" o:gfxdata="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" strokecolor="#a7bfde"/>
-                <v:oval id="Oval 15" o:spid="_x0000_s1031" style="position:absolute;left:1172;top:53721;width:38334;height:38334;visibility:visible;v-text-anchor:middle" o:gfxdata="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" fillcolor="#8db3e2 [1311]" stroked="f" strokeweight="2pt">
+              <v:group id="Group 16" o:spid="_x0000_s1042" style="position:absolute;margin-left:0;margin-top:0;width:301.7pt;height:725.05pt;z-index:251658240;mso-left-percent:630;mso-position-horizontal-relative:margin;mso-position-vertical:bottom;mso-position-vertical-relative:page;mso-left-percent:630;mso-width-relative:margin;mso-height-relative:margin" coordorigin="1172" coordsize="38334,92055" o:gfxdata="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">
+                <v:shape id="AutoShape 19" o:spid="_x0000_s1043" type="#_x0000_t32" style="position:absolute;left:2857;width:27324;height:63754;flip:x;visibility:visible" o:connectortype="straight" o:gfxdata="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" strokecolor="#a7bfde"/>
+                <v:oval id="Oval 15" o:spid="_x0000_s1044" style="position:absolute;left:1172;top:53721;width:38334;height:38334;visibility:visible;v-text-anchor:middle" o:gfxdata="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" fillcolor="#8db3e2 [1311]" stroked="f" strokeweight="2pt">
                   <v:fill color2="#8db3e2 [1311]" rotate="t" focusposition=".5,.5" focussize="" colors="0 #b0cffb;.5 #cee0fc;1 #e6effd" focus="100%" type="gradientRadial"/>
                 </v:oval>
                 <w10:wrap anchorx="margin" anchory="page"/>
@@ -140,7 +140,6 @@
                     <w:dataBinding w:prefixMappings="xmlns:ns0='http://schemas.openxmlformats.org/package/2006/metadata/core-properties' xmlns:ns1='http://purl.org/dc/elements/1.1/'" w:xpath="/ns0:coreProperties[1]/ns1:title[1]" w:storeItemID="{6C3C8BC8-F283-45AE-878A-BAB7291924A1}"/>
                     <w:text/>
                   </w:sdtPr>
-                  <w:sdtEndPr/>
                   <w:sdtContent>
                     <w:r>
                       <w:rPr>
@@ -171,7 +170,6 @@
                 <w:dataBinding w:prefixMappings="xmlns:ns0='http://schemas.openxmlformats.org/package/2006/metadata/core-properties' xmlns:ns1='http://purl.org/dc/elements/1.1/'" w:xpath="/ns0:coreProperties[1]/ns1:subject[1]" w:storeItemID="{6C3C8BC8-F283-45AE-878A-BAB7291924A1}"/>
                 <w:text/>
               </w:sdtPr>
-              <w:sdtEndPr/>
               <w:sdtContent>
                 <w:tc>
                   <w:tcPr>
@@ -224,7 +222,6 @@
                 <w:dataBinding w:prefixMappings="xmlns:ns0='http://schemas.microsoft.com/office/2006/coverPageProps'" w:xpath="/ns0:CoverPageProperties[1]/ns0:Abstract[1]" w:storeItemID="{55AF091B-3C7A-41E3-B477-F2FDAA23CFDA}"/>
                 <w:text/>
               </w:sdtPr>
-              <w:sdtEndPr/>
               <w:sdtContent>
                 <w:tc>
                   <w:tcPr>
@@ -266,7 +263,6 @@
                 <w:dataBinding w:prefixMappings="xmlns:ns0='http://schemas.openxmlformats.org/package/2006/metadata/core-properties' xmlns:ns1='http://purl.org/dc/elements/1.1/'" w:xpath="/ns0:coreProperties[1]/ns1:creator[1]" w:storeItemID="{6C3C8BC8-F283-45AE-878A-BAB7291924A1}"/>
                 <w:text/>
               </w:sdtPr>
-              <w:sdtEndPr/>
               <w:sdtContent>
                 <w:tc>
                   <w:tcPr>
@@ -309,7 +305,6 @@
                   <w:calendar w:val="gregorian"/>
                 </w:date>
               </w:sdtPr>
-              <w:sdtEndPr/>
               <w:sdtContent>
                 <w:tc>
                   <w:tcPr>
@@ -391,16 +386,31 @@
           </w:r>
         </w:p>
         <w:p>
-          <w:fldSimple w:instr=" TOC \o &quot;1-3&quot; \h \z \u ">
-            <w:r>
-              <w:rPr>
-                <w:b/>
-                <w:bCs/>
-                <w:noProof/>
-              </w:rPr>
-              <w:t>No table of contents entries found.</w:t>
-            </w:r>
-          </w:fldSimple>
+          <w:r>
+            <w:fldChar w:fldCharType="begin"/>
+          </w:r>
+          <w:r>
+            <w:instrText xml:space="preserve"> TOC \o "1-3" \h \z \u </w:instrText>
+          </w:r>
+          <w:r>
+            <w:fldChar w:fldCharType="separate"/>
+          </w:r>
+          <w:r>
+            <w:rPr>
+              <w:b/>
+              <w:bCs/>
+              <w:noProof/>
+            </w:rPr>
+            <w:t>No table of contents entries found.</w:t>
+          </w:r>
+          <w:r>
+            <w:rPr>
+              <w:b/>
+              <w:bCs/>
+              <w:noProof/>
+            </w:rPr>
+            <w:fldChar w:fldCharType="end"/>
+          </w:r>
         </w:p>
       </w:sdtContent>
     </w:sdt>
@@ -876,16 +886,11 @@
           <w:ilvl w:val="1"/>
           <w:numId w:val="8"/>
         </w:numPr>
+        <w:spacing w:before="0"/>
       </w:pPr>
       <w:r>
         <w:t xml:space="preserve">Scope </w:t>
       </w:r>
-    </w:p>
-    <w:p>
-      <w:pPr>
-        <w:pStyle w:val="ListParagraph"/>
-        <w:ind w:left="1182"/>
-      </w:pPr>
     </w:p>
     <w:p>
       <w:pPr>
@@ -1064,6 +1069,7 @@
           <w:szCs w:val="24"/>
         </w:rPr>
       </w:pPr>
+      <w:proofErr w:type="spellStart"/>
       <w:r>
         <w:rPr>
           <w:rFonts w:ascii="Times New Roman" w:hAnsi="Times New Roman"/>
@@ -1073,6 +1079,7 @@
         </w:rPr>
         <w:t>Performance</w:t>
       </w:r>
+      <w:proofErr w:type="gramStart"/>
       <w:r>
         <w:rPr>
           <w:rFonts w:ascii="Times New Roman" w:hAnsi="Times New Roman"/>
@@ -1087,7 +1094,17 @@
           <w:sz w:val="24"/>
           <w:szCs w:val="24"/>
         </w:rPr>
-        <w:t>The response time of HRM system for each user interaction will be improved and the resource for each interaction will be reduced.</w:t>
+        <w:t>The</w:t>
+      </w:r>
+      <w:proofErr w:type="spellEnd"/>
+      <w:proofErr w:type="gramEnd"/>
+      <w:r>
+        <w:rPr>
+          <w:rFonts w:ascii="Times New Roman" w:hAnsi="Times New Roman"/>
+          <w:sz w:val="24"/>
+          <w:szCs w:val="24"/>
+        </w:rPr>
+        <w:t xml:space="preserve"> response time of HRM system for each user interaction will be improved and the resource for each interaction will be reduced.</w:t>
       </w:r>
     </w:p>
     <w:p>
@@ -1272,6 +1289,7 @@
     <w:p>
       <w:pPr>
         <w:pStyle w:val="Heading1"/>
+        <w:spacing w:before="0"/>
         <w:ind w:firstLine="720"/>
       </w:pPr>
       <w:r>
@@ -1372,7 +1390,6 @@
           <w:sz w:val="24"/>
           <w:szCs w:val="24"/>
         </w:rPr>
-        <w:lastRenderedPageBreak/>
         <w:t>Part 3:</w:t>
       </w:r>
       <w:r>
@@ -1486,6 +1503,7 @@
           <w:sz w:val="24"/>
           <w:szCs w:val="24"/>
         </w:rPr>
+        <w:lastRenderedPageBreak/>
         <w:tab/>
       </w:r>
       <w:r>
@@ -1706,6 +1724,7 @@
     <w:p>
       <w:pPr>
         <w:pStyle w:val="Heading1"/>
+        <w:spacing w:before="0"/>
         <w:ind w:firstLine="720"/>
       </w:pPr>
       <w:bookmarkStart w:id="2" w:name="_Toc287094290"/>
@@ -1719,16 +1738,6 @@
       </w:r>
       <w:bookmarkEnd w:id="2"/>
       <w:bookmarkEnd w:id="3"/>
-    </w:p>
-    <w:p>
-      <w:pPr>
-        <w:pStyle w:val="Default"/>
-        <w:ind w:left="1080"/>
-        <w:rPr>
-          <w:rFonts w:ascii="Times New Roman" w:hAnsi="Times New Roman" w:cs="Times New Roman"/>
-          <w:color w:val="auto"/>
-        </w:rPr>
-      </w:pPr>
     </w:p>
     <w:p>
       <w:pPr>
@@ -1849,12 +1858,37 @@
           <w:rFonts w:ascii="Times New Roman" w:hAnsi="Times New Roman" w:cs="Times New Roman"/>
           <w:color w:val="auto"/>
         </w:rPr>
-        <w:t>Administration panel - Utilities</w:t>
+        <w:t xml:space="preserve">Administration panel </w:t>
+      </w:r>
+      <w:r>
+        <w:rPr>
+          <w:rFonts w:ascii="Times New Roman" w:hAnsi="Times New Roman" w:cs="Times New Roman"/>
+          <w:color w:val="auto"/>
+        </w:rPr>
+        <w:t>–</w:t>
+      </w:r>
+      <w:r>
+        <w:rPr>
+          <w:rFonts w:ascii="Times New Roman" w:hAnsi="Times New Roman" w:cs="Times New Roman"/>
+          <w:color w:val="auto"/>
+        </w:rPr>
+        <w:t xml:space="preserve"> Utilities</w:t>
       </w:r>
     </w:p>
     <w:p>
       <w:pPr>
+        <w:pStyle w:val="Default"/>
+        <w:ind w:left="1800"/>
+        <w:rPr>
+          <w:rFonts w:ascii="Times New Roman" w:hAnsi="Times New Roman" w:cs="Times New Roman"/>
+          <w:color w:val="auto"/>
+        </w:rPr>
+      </w:pPr>
+    </w:p>
+    <w:p>
+      <w:pPr>
         <w:pStyle w:val="Heading1"/>
+        <w:spacing w:before="0"/>
         <w:ind w:left="720"/>
       </w:pPr>
       <w:bookmarkStart w:id="5" w:name="_Toc299744787"/>
@@ -2043,7 +2077,7 @@
         </w:rPr>
         <w:lastRenderedPageBreak/>
         <w:drawing>
-          <wp:inline distT="0" distB="0" distL="0" distR="0" wp14:anchorId="357AA3DE" wp14:editId="749FB47D">
+          <wp:inline distT="0" distB="0" distL="0" distR="0" wp14:anchorId="093A1597" wp14:editId="145AF09D">
             <wp:extent cx="5943600" cy="5083810"/>
             <wp:effectExtent l="0" t="0" r="0" b="0"/>
             <wp:docPr id="2" name="Picture 2" descr="C:\Users\KIMTUONG\Downloads\HRM-Use Case.jpg"/>
@@ -3399,17 +3433,13 @@
           <w:ilvl w:val="1"/>
           <w:numId w:val="8"/>
         </w:numPr>
+        <w:spacing w:before="0"/>
       </w:pPr>
       <w:r>
         <w:lastRenderedPageBreak/>
         <w:t>Technical Constraints</w:t>
       </w:r>
       <w:bookmarkEnd w:id="7"/>
-    </w:p>
-    <w:p>
-      <w:pPr>
-        <w:ind w:left="717"/>
-      </w:pPr>
     </w:p>
     <w:tbl>
       <w:tblPr>
@@ -4135,16 +4165,41 @@
                 <w:sz w:val="24"/>
                 <w:szCs w:val="24"/>
               </w:rPr>
-              <w:t>-Using Telerik to design the interface</w:t>
+              <w:t xml:space="preserve">-Using </w:t>
+            </w:r>
+            <w:proofErr w:type="spellStart"/>
+            <w:r>
+              <w:rPr>
+                <w:rFonts w:ascii="Times New Roman" w:hAnsi="Times New Roman" w:cs="Times New Roman"/>
+                <w:iCs/>
+                <w:sz w:val="24"/>
+                <w:szCs w:val="24"/>
+              </w:rPr>
+              <w:t>Telerik</w:t>
+            </w:r>
+            <w:proofErr w:type="spellEnd"/>
+            <w:r>
+              <w:rPr>
+                <w:rFonts w:ascii="Times New Roman" w:hAnsi="Times New Roman" w:cs="Times New Roman"/>
+                <w:iCs/>
+                <w:sz w:val="24"/>
+                <w:szCs w:val="24"/>
+              </w:rPr>
+              <w:t xml:space="preserve"> to design the interface</w:t>
             </w:r>
           </w:p>
         </w:tc>
       </w:tr>
     </w:tbl>
-    <w:p/>
     <w:p>
       <w:pPr>
+        <w:spacing w:after="0"/>
+      </w:pPr>
+    </w:p>
+    <w:p>
+      <w:pPr>
         <w:pStyle w:val="Heading1"/>
+        <w:spacing w:before="0"/>
         <w:ind w:firstLine="720"/>
       </w:pPr>
       <w:bookmarkStart w:id="8" w:name="_Toc308127960"/>
@@ -4153,7 +4208,6 @@
       </w:r>
       <w:bookmarkEnd w:id="8"/>
     </w:p>
-    <w:p/>
     <w:tbl>
       <w:tblPr>
         <w:tblStyle w:val="TableGrid"/>
@@ -4791,15 +4845,7 @@
                 <w:sz w:val="24"/>
                 <w:szCs w:val="24"/>
               </w:rPr>
-              <w:t xml:space="preserve">Manage </w:t>
-            </w:r>
-            <w:r>
-              <w:rPr>
-                <w:rFonts w:ascii="Times New Roman" w:eastAsia="Calibri" w:hAnsi="Times New Roman"/>
-                <w:sz w:val="24"/>
-                <w:szCs w:val="24"/>
-              </w:rPr>
-              <w:t>human resource issues.</w:t>
+              <w:t>Manage human resource issues.</w:t>
             </w:r>
           </w:p>
         </w:tc>
@@ -4890,7 +4936,7 @@
         </w:rPr>
         <w:lastRenderedPageBreak/>
         <w:drawing>
-          <wp:inline distT="0" distB="0" distL="0" distR="0">
+          <wp:inline distT="0" distB="0" distL="0" distR="0" wp14:anchorId="7FCD77B2" wp14:editId="0875DE81">
             <wp:extent cx="5943600" cy="3620295"/>
             <wp:effectExtent l="0" t="0" r="0" b="0"/>
             <wp:docPr id="1" name="Picture 1" descr="C:\Users\KIM TUONG\Downloads\System Context.jpg"/>
@@ -5025,6 +5071,7 @@
     <w:p>
       <w:pPr>
         <w:pStyle w:val="Heading1"/>
+        <w:spacing w:before="0"/>
         <w:ind w:left="720"/>
       </w:pPr>
       <w:r>
@@ -5034,10 +5081,8 @@
     <w:p>
       <w:pPr>
         <w:pStyle w:val="Heading1"/>
-      </w:pPr>
-      <w:r>
-        <w:tab/>
-      </w:r>
+        <w:spacing w:before="0"/>
+      </w:pPr>
       <w:r>
         <w:tab/>
         <w:t>5.1.1 Decompose in first level of HRM system</w:t>
@@ -5046,13 +5091,8 @@
     <w:p>
       <w:pPr>
         <w:pStyle w:val="Heading1"/>
-      </w:pPr>
-      <w:r>
-        <w:tab/>
-      </w:r>
-      <w:r>
-        <w:tab/>
-      </w:r>
+        <w:spacing w:before="0"/>
+      </w:pPr>
       <w:r>
         <w:tab/>
         <w:t>5.1.1.1 Primary Presentation</w:t>
@@ -5088,9 +5128,8 @@
           <w:sz w:val="24"/>
           <w:szCs w:val="24"/>
         </w:rPr>
-        <w:lastRenderedPageBreak/>
         <w:drawing>
-          <wp:inline distT="0" distB="0" distL="0" distR="0">
+          <wp:inline distT="0" distB="0" distL="0" distR="0" wp14:anchorId="2CE5B17D" wp14:editId="02D6CBDA">
             <wp:extent cx="5943600" cy="1620312"/>
             <wp:effectExtent l="0" t="0" r="0" b="0"/>
             <wp:docPr id="5" name="Picture 5" descr="C:\Users\KIMTUONG\Downloads\HRM Project\Architecture for HRM\MVVM.jpg"/>
@@ -5165,14 +5204,10 @@
     <w:p>
       <w:pPr>
         <w:pStyle w:val="Heading1"/>
-      </w:pPr>
-      <w:r>
-        <w:tab/>
-      </w:r>
-      <w:r>
-        <w:tab/>
-      </w:r>
-      <w:r>
+        <w:spacing w:before="0"/>
+      </w:pPr>
+      <w:r>
+        <w:lastRenderedPageBreak/>
         <w:tab/>
         <w:t xml:space="preserve">5.1.1.2 Element Catalog: </w:t>
       </w:r>
@@ -5360,31 +5395,25 @@
                 <w:sz w:val="24"/>
                 <w:szCs w:val="24"/>
               </w:rPr>
-              <w:t>This layer will contain the modules that related the interface (</w:t>
-            </w:r>
-            <w:r>
-              <w:rPr>
-                <w:rFonts w:ascii="Times New Roman" w:hAnsi="Times New Roman"/>
-                <w:sz w:val="24"/>
-                <w:szCs w:val="24"/>
-              </w:rPr>
-              <w:t>Silverlight</w:t>
-            </w:r>
-            <w:r>
-              <w:rPr>
-                <w:rFonts w:ascii="Times New Roman" w:hAnsi="Times New Roman"/>
-                <w:sz w:val="24"/>
-                <w:szCs w:val="24"/>
-              </w:rPr>
-              <w:t>). These will suppo</w:t>
-            </w:r>
-            <w:r>
-              <w:rPr>
-                <w:rFonts w:ascii="Times New Roman" w:hAnsi="Times New Roman"/>
-                <w:sz w:val="24"/>
-                <w:szCs w:val="24"/>
-              </w:rPr>
-              <w:t xml:space="preserve">rt for developing web component. In addition, this layer also contains MVVM (Model-View-ViewModel) object, data, and common. </w:t>
+              <w:t>This layer will contain the modules that related the interface (Silverlight). These will support for developing web component. In addition, this layer also contains MVVM (Model-View-</w:t>
+            </w:r>
+            <w:proofErr w:type="spellStart"/>
+            <w:r>
+              <w:rPr>
+                <w:rFonts w:ascii="Times New Roman" w:hAnsi="Times New Roman"/>
+                <w:sz w:val="24"/>
+                <w:szCs w:val="24"/>
+              </w:rPr>
+              <w:t>ViewModel</w:t>
+            </w:r>
+            <w:proofErr w:type="spellEnd"/>
+            <w:r>
+              <w:rPr>
+                <w:rFonts w:ascii="Times New Roman" w:hAnsi="Times New Roman"/>
+                <w:sz w:val="24"/>
+                <w:szCs w:val="24"/>
+              </w:rPr>
+              <w:t xml:space="preserve">) object, data, and common. </w:t>
             </w:r>
           </w:p>
         </w:tc>
@@ -5459,15 +5488,7 @@
                 <w:sz w:val="24"/>
                 <w:szCs w:val="24"/>
               </w:rPr>
-              <w:t xml:space="preserve">This layer will contain </w:t>
-            </w:r>
-            <w:r>
-              <w:rPr>
-                <w:rFonts w:ascii="Times New Roman" w:hAnsi="Times New Roman"/>
-                <w:sz w:val="24"/>
-                <w:szCs w:val="24"/>
-              </w:rPr>
-              <w:t>the security service.</w:t>
+              <w:t>This layer will contain the security service.</w:t>
             </w:r>
           </w:p>
         </w:tc>
@@ -5542,15 +5563,7 @@
                 <w:sz w:val="24"/>
                 <w:szCs w:val="24"/>
               </w:rPr>
-              <w:t xml:space="preserve">This layer will contain the modules for </w:t>
-            </w:r>
-            <w:r>
-              <w:rPr>
-                <w:rFonts w:ascii="Times New Roman" w:hAnsi="Times New Roman"/>
-                <w:sz w:val="24"/>
-                <w:szCs w:val="24"/>
-              </w:rPr>
-              <w:t>the business implementing, including Application Façade, Common service, and Business Service</w:t>
+              <w:t>This layer will contain the modules for the business implementing, including Application Façade, Common service, and Business Service</w:t>
             </w:r>
           </w:p>
         </w:tc>
@@ -5625,39 +5638,7 @@
                 <w:sz w:val="24"/>
                 <w:szCs w:val="24"/>
               </w:rPr>
-              <w:t xml:space="preserve">This layer will contain the modules for </w:t>
-            </w:r>
-            <w:r>
-              <w:rPr>
-                <w:rFonts w:ascii="Times New Roman" w:hAnsi="Times New Roman"/>
-                <w:sz w:val="24"/>
-                <w:szCs w:val="24"/>
-              </w:rPr>
-              <w:t>mapping</w:t>
-            </w:r>
-            <w:r>
-              <w:rPr>
-                <w:rFonts w:ascii="Times New Roman" w:hAnsi="Times New Roman"/>
-                <w:sz w:val="24"/>
-                <w:szCs w:val="24"/>
-              </w:rPr>
-              <w:t xml:space="preserve"> between </w:t>
-            </w:r>
-            <w:r>
-              <w:rPr>
-                <w:rFonts w:ascii="Times New Roman" w:hAnsi="Times New Roman"/>
-                <w:sz w:val="24"/>
-                <w:szCs w:val="24"/>
-              </w:rPr>
-              <w:t>Business layer and database, contains the Data Access object</w:t>
-            </w:r>
-            <w:r>
-              <w:rPr>
-                <w:rFonts w:ascii="Times New Roman" w:hAnsi="Times New Roman"/>
-                <w:sz w:val="24"/>
-                <w:szCs w:val="24"/>
-              </w:rPr>
-              <w:t xml:space="preserve"> and entity framework.</w:t>
+              <w:t>This layer will contain the modules for mapping between Business layer and database, contains the Data Access object and entity framework.</w:t>
             </w:r>
           </w:p>
         </w:tc>
@@ -5830,13 +5811,8 @@
     <w:p>
       <w:pPr>
         <w:pStyle w:val="Heading1"/>
-      </w:pPr>
-      <w:r>
-        <w:tab/>
-      </w:r>
-      <w:r>
-        <w:tab/>
-      </w:r>
+        <w:spacing w:before="0"/>
+      </w:pPr>
       <w:r>
         <w:tab/>
         <w:t xml:space="preserve">5.1.1.3 Architecture background: </w:t>
@@ -5845,13 +5821,8 @@
     <w:p>
       <w:pPr>
         <w:pStyle w:val="Heading1"/>
-      </w:pPr>
-      <w:r>
-        <w:tab/>
-      </w:r>
-      <w:r>
-        <w:tab/>
-      </w:r>
+        <w:spacing w:before="0"/>
+      </w:pPr>
       <w:r>
         <w:tab/>
         <w:t xml:space="preserve">5.1.1.3.1 Design decision: </w:t>
@@ -5875,7 +5846,7 @@
           <w:sz w:val="24"/>
           <w:szCs w:val="24"/>
         </w:rPr>
-        <w:t>- Use n-tier model for architect, including presentation, service, business, and data access tier</w:t>
+        <w:t xml:space="preserve">- Use n-tier </w:t>
       </w:r>
       <w:r>
         <w:rPr>
@@ -5883,20 +5854,67 @@
           <w:sz w:val="24"/>
           <w:szCs w:val="24"/>
         </w:rPr>
-        <w:t>. It allows us to create a flexible and reusable application, easily modify or add a specific layer, rather than have to rewrite the entire application over</w:t>
+        <w:t>structure</w:t>
+      </w:r>
+      <w:r>
+        <w:rPr>
+          <w:rFonts w:ascii="Times New Roman" w:hAnsi="Times New Roman" w:cs="Times New Roman"/>
+          <w:sz w:val="24"/>
+          <w:szCs w:val="24"/>
+        </w:rPr>
+        <w:t xml:space="preserve"> for architect; including prese</w:t>
+      </w:r>
+      <w:r>
+        <w:rPr>
+          <w:rFonts w:ascii="Times New Roman" w:hAnsi="Times New Roman" w:cs="Times New Roman"/>
+          <w:sz w:val="24"/>
+          <w:szCs w:val="24"/>
+        </w:rPr>
+        <w:t xml:space="preserve">ntation tier, middle tier (service, business, </w:t>
+      </w:r>
+      <w:r>
+        <w:rPr>
+          <w:rFonts w:ascii="Times New Roman" w:hAnsi="Times New Roman" w:cs="Times New Roman"/>
+          <w:sz w:val="24"/>
+          <w:szCs w:val="24"/>
+        </w:rPr>
+        <w:t>data access</w:t>
+      </w:r>
+      <w:r>
+        <w:rPr>
+          <w:rFonts w:ascii="Times New Roman" w:hAnsi="Times New Roman" w:cs="Times New Roman"/>
+          <w:sz w:val="24"/>
+          <w:szCs w:val="24"/>
+        </w:rPr>
+        <w:t>), and data</w:t>
+      </w:r>
+      <w:r>
+        <w:rPr>
+          <w:rFonts w:ascii="Times New Roman" w:hAnsi="Times New Roman" w:cs="Times New Roman"/>
+          <w:sz w:val="24"/>
+          <w:szCs w:val="24"/>
+        </w:rPr>
+        <w:t xml:space="preserve"> tier. It allows us to create a flexible and reusable application, easily modify or add a specific layer, rather than have to rewrite the entire application over</w:t>
       </w:r>
     </w:p>
     <w:p>
       <w:pPr>
+        <w:tabs>
+          <w:tab w:val="left" w:pos="1545"/>
+        </w:tabs>
+        <w:spacing w:after="0"/>
+        <w:rPr>
+          <w:rFonts w:ascii="Times New Roman" w:hAnsi="Times New Roman" w:cs="Times New Roman"/>
+          <w:sz w:val="24"/>
+          <w:szCs w:val="24"/>
+        </w:rPr>
+      </w:pPr>
+    </w:p>
+    <w:p>
+      <w:pPr>
         <w:pStyle w:val="Heading1"/>
-      </w:pPr>
-      <w:r>
-        <w:lastRenderedPageBreak/>
-        <w:tab/>
-      </w:r>
-      <w:r>
-        <w:tab/>
-      </w:r>
+        <w:spacing w:before="0"/>
+      </w:pPr>
       <w:r>
         <w:tab/>
         <w:t xml:space="preserve">5.1.1.3.2 Design rationale: </w:t>
@@ -6231,31 +6249,218 @@
                 <w:sz w:val="24"/>
                 <w:szCs w:val="24"/>
               </w:rPr>
-              <w:t xml:space="preserve">Using MVVM model, </w:t>
-            </w:r>
-            <w:r>
-              <w:rPr>
-                <w:rFonts w:ascii="Times New Roman" w:hAnsi="Times New Roman"/>
-                <w:sz w:val="24"/>
-                <w:szCs w:val="24"/>
-              </w:rPr>
-              <w:t>i</w:t>
-            </w:r>
-            <w:r>
-              <w:rPr>
-                <w:rFonts w:ascii="Times New Roman" w:hAnsi="Times New Roman"/>
-                <w:sz w:val="24"/>
-                <w:szCs w:val="24"/>
-              </w:rPr>
-              <w:t>t allows us changing the GUI of application b</w:t>
-            </w:r>
-            <w:r>
-              <w:rPr>
-                <w:rFonts w:ascii="Times New Roman" w:hAnsi="Times New Roman"/>
-                <w:sz w:val="24"/>
-                <w:szCs w:val="24"/>
-              </w:rPr>
-              <w:t xml:space="preserve">ut not to impact to code behind, easily to test, maintain, and develop.  </w:t>
+              <w:t>N-tier structure is separated into multiple tiers, including presentation tier, middle tier and data tier. It allows changing the interface, e.g. from the Silverlight to windows form application, or</w:t>
+            </w:r>
+            <w:r>
+              <w:rPr>
+                <w:rFonts w:ascii="Times New Roman" w:hAnsi="Times New Roman"/>
+                <w:color w:val="000000"/>
+                <w:sz w:val="24"/>
+                <w:szCs w:val="24"/>
+              </w:rPr>
+              <w:t xml:space="preserve"> enabling easier adoption of new technologies that can be applied to a single tier without the requirement to redesign the whole solution</w:t>
+            </w:r>
+            <w:r>
+              <w:rPr>
+                <w:rFonts w:ascii="Segoe UI" w:hAnsi="Segoe UI" w:cs="Segoe UI"/>
+                <w:color w:val="000000"/>
+                <w:sz w:val="20"/>
+                <w:szCs w:val="20"/>
+              </w:rPr>
+              <w:t>.</w:t>
+            </w:r>
+            <w:r>
+              <w:rPr>
+                <w:rStyle w:val="apple-converted-space"/>
+                <w:rFonts w:ascii="Segoe UI" w:hAnsi="Segoe UI" w:cs="Segoe UI"/>
+                <w:color w:val="000000"/>
+                <w:sz w:val="20"/>
+                <w:szCs w:val="20"/>
+              </w:rPr>
+              <w:t> </w:t>
+            </w:r>
+          </w:p>
+        </w:tc>
+      </w:tr>
+      <w:tr>
+        <w:tc>
+          <w:tcPr>
+            <w:tcW w:w="1563" w:type="dxa"/>
+            <w:vMerge w:val="restart"/>
+            <w:shd w:val="clear" w:color="auto" w:fill="DBE5F1" w:themeFill="accent1" w:themeFillTint="33"/>
+          </w:tcPr>
+          <w:p>
+            <w:pPr>
+              <w:spacing w:after="0" w:line="240" w:lineRule="auto"/>
+              <w:rPr>
+                <w:rFonts w:ascii="Times New Roman" w:hAnsi="Times New Roman"/>
+                <w:sz w:val="24"/>
+                <w:szCs w:val="24"/>
+              </w:rPr>
+            </w:pPr>
+            <w:r>
+              <w:rPr>
+                <w:rFonts w:ascii="Times New Roman" w:hAnsi="Times New Roman"/>
+                <w:sz w:val="24"/>
+                <w:szCs w:val="24"/>
+              </w:rPr>
+              <w:t xml:space="preserve">Scalability </w:t>
+            </w:r>
+          </w:p>
+        </w:tc>
+        <w:tc>
+          <w:tcPr>
+            <w:tcW w:w="1437" w:type="dxa"/>
+            <w:shd w:val="clear" w:color="auto" w:fill="DBE5F1" w:themeFill="accent1" w:themeFillTint="33"/>
+          </w:tcPr>
+          <w:p>
+            <w:pPr>
+              <w:spacing w:after="0" w:line="240" w:lineRule="auto"/>
+              <w:jc w:val="center"/>
+              <w:rPr>
+                <w:rFonts w:ascii="Times New Roman" w:hAnsi="Times New Roman"/>
+                <w:sz w:val="24"/>
+                <w:szCs w:val="24"/>
+              </w:rPr>
+            </w:pPr>
+            <w:r>
+              <w:rPr>
+                <w:rFonts w:ascii="Times New Roman" w:hAnsi="Times New Roman"/>
+                <w:sz w:val="24"/>
+                <w:szCs w:val="24"/>
+              </w:rPr>
+              <w:t>QA</w:t>
+            </w:r>
+            <w:r>
+              <w:rPr>
+                <w:rFonts w:ascii="Times New Roman" w:hAnsi="Times New Roman"/>
+                <w:sz w:val="24"/>
+                <w:szCs w:val="24"/>
+              </w:rPr>
+              <w:t>.</w:t>
+            </w:r>
+            <w:r>
+              <w:rPr>
+                <w:rFonts w:ascii="Times New Roman" w:hAnsi="Times New Roman"/>
+                <w:sz w:val="24"/>
+                <w:szCs w:val="24"/>
+              </w:rPr>
+              <w:t>0</w:t>
+            </w:r>
+            <w:r>
+              <w:rPr>
+                <w:rFonts w:ascii="Times New Roman" w:hAnsi="Times New Roman"/>
+                <w:sz w:val="24"/>
+                <w:szCs w:val="24"/>
+              </w:rPr>
+              <w:t>6</w:t>
+            </w:r>
+          </w:p>
+        </w:tc>
+        <w:tc>
+          <w:tcPr>
+            <w:tcW w:w="1970" w:type="dxa"/>
+            <w:shd w:val="clear" w:color="auto" w:fill="DBE5F1" w:themeFill="accent1" w:themeFillTint="33"/>
+          </w:tcPr>
+          <w:p>
+            <w:pPr>
+              <w:spacing w:after="0" w:line="240" w:lineRule="auto"/>
+              <w:rPr>
+                <w:rFonts w:ascii="Times New Roman" w:hAnsi="Times New Roman"/>
+                <w:sz w:val="24"/>
+                <w:szCs w:val="24"/>
+              </w:rPr>
+            </w:pPr>
+            <w:r>
+              <w:rPr>
+                <w:rFonts w:ascii="Times New Roman" w:hAnsi="Times New Roman"/>
+                <w:sz w:val="24"/>
+                <w:szCs w:val="24"/>
+              </w:rPr>
+              <w:t>Easy to change</w:t>
+            </w:r>
+          </w:p>
+        </w:tc>
+        <w:tc>
+          <w:tcPr>
+            <w:tcW w:w="4657" w:type="dxa"/>
+            <w:shd w:val="clear" w:color="auto" w:fill="DBE5F1" w:themeFill="accent1" w:themeFillTint="33"/>
+          </w:tcPr>
+          <w:p>
+            <w:pPr>
+              <w:spacing w:after="0" w:line="240" w:lineRule="auto"/>
+              <w:rPr>
+                <w:rFonts w:ascii="Times New Roman" w:hAnsi="Times New Roman"/>
+                <w:sz w:val="24"/>
+                <w:szCs w:val="24"/>
+              </w:rPr>
+            </w:pPr>
+          </w:p>
+        </w:tc>
+      </w:tr>
+      <w:tr>
+        <w:tc>
+          <w:tcPr>
+            <w:tcW w:w="1563" w:type="dxa"/>
+            <w:vMerge/>
+            <w:shd w:val="clear" w:color="auto" w:fill="DBE5F1" w:themeFill="accent1" w:themeFillTint="33"/>
+          </w:tcPr>
+          <w:p>
+            <w:pPr>
+              <w:spacing w:after="0" w:line="240" w:lineRule="auto"/>
+              <w:rPr>
+                <w:rFonts w:ascii="Times New Roman" w:hAnsi="Times New Roman"/>
+                <w:sz w:val="24"/>
+                <w:szCs w:val="24"/>
+              </w:rPr>
+            </w:pPr>
+          </w:p>
+        </w:tc>
+        <w:tc>
+          <w:tcPr>
+            <w:tcW w:w="8064" w:type="dxa"/>
+            <w:gridSpan w:val="3"/>
+            <w:shd w:val="clear" w:color="auto" w:fill="FFFFFF"/>
+          </w:tcPr>
+          <w:p>
+            <w:pPr>
+              <w:spacing w:after="0" w:line="240" w:lineRule="auto"/>
+              <w:rPr>
+                <w:rFonts w:ascii="Times New Roman" w:hAnsi="Times New Roman"/>
+                <w:sz w:val="24"/>
+                <w:szCs w:val="24"/>
+              </w:rPr>
+            </w:pPr>
+            <w:r>
+              <w:rPr>
+                <w:rFonts w:ascii="Times New Roman" w:hAnsi="Times New Roman"/>
+                <w:sz w:val="24"/>
+                <w:szCs w:val="24"/>
+              </w:rPr>
+              <w:t>Rationale:</w:t>
+            </w:r>
+          </w:p>
+          <w:p>
+            <w:pPr>
+              <w:pStyle w:val="ListParagraph"/>
+              <w:numPr>
+                <w:ilvl w:val="0"/>
+                <w:numId w:val="13"/>
+              </w:numPr>
+              <w:spacing w:after="0" w:line="240" w:lineRule="auto"/>
+              <w:rPr>
+                <w:rFonts w:ascii="Times New Roman" w:hAnsi="Times New Roman"/>
+                <w:sz w:val="24"/>
+                <w:szCs w:val="24"/>
+              </w:rPr>
+            </w:pPr>
+            <w:r>
+              <w:rPr>
+                <w:rFonts w:ascii="Times New Roman" w:hAnsi="Times New Roman"/>
+                <w:sz w:val="24"/>
+                <w:szCs w:val="24"/>
+              </w:rPr>
+              <w:t>Cause of separation between the tiers, so it is easy for Personal Information Management system to change from SQL Database Server to other database, e.g. MySQL.</w:t>
             </w:r>
           </w:p>
         </w:tc>
@@ -6276,8 +6481,10 @@
     <w:p>
       <w:pPr>
         <w:pStyle w:val="Heading1"/>
-      </w:pPr>
-      <w:r>
+        <w:spacing w:before="0"/>
+      </w:pPr>
+      <w:r>
+        <w:lastRenderedPageBreak/>
         <w:tab/>
       </w:r>
       <w:r>
@@ -6288,10 +6495,8 @@
     <w:p>
       <w:pPr>
         <w:pStyle w:val="Heading1"/>
-      </w:pPr>
-      <w:r>
-        <w:tab/>
-      </w:r>
+        <w:spacing w:before="0"/>
+      </w:pPr>
       <w:r>
         <w:tab/>
       </w:r>
@@ -6324,7 +6529,7 @@
         </w:rPr>
         <w:lastRenderedPageBreak/>
         <w:drawing>
-          <wp:inline distT="0" distB="0" distL="0" distR="0">
+          <wp:inline distT="0" distB="0" distL="0" distR="0" wp14:anchorId="05570998" wp14:editId="7717C3D1">
             <wp:extent cx="3809440" cy="7734550"/>
             <wp:effectExtent l="0" t="0" r="0" b="0"/>
             <wp:docPr id="6" name="Picture 6" descr="C:\Users\KIMTUONG\Downloads\HRM Project\Architecture for HRM\MVVM - Level 2.jpg"/>
@@ -6376,12 +6581,10 @@
     <w:p>
       <w:pPr>
         <w:pStyle w:val="Heading1"/>
+        <w:spacing w:before="0"/>
       </w:pPr>
       <w:r>
         <w:lastRenderedPageBreak/>
-        <w:tab/>
-      </w:r>
-      <w:r>
         <w:tab/>
       </w:r>
       <w:r>
@@ -7047,16 +7250,7 @@
                 <w:sz w:val="24"/>
                 <w:szCs w:val="24"/>
               </w:rPr>
-              <w:t>HRM Service</w:t>
-            </w:r>
-            <w:r>
-              <w:rPr>
-                <w:rFonts w:ascii="Times New Roman" w:hAnsi="Times New Roman"/>
-                <w:b/>
-                <w:sz w:val="24"/>
-                <w:szCs w:val="24"/>
-              </w:rPr>
-              <w:t xml:space="preserve"> </w:t>
+              <w:t xml:space="preserve">HRM Service </w:t>
             </w:r>
           </w:p>
         </w:tc>
@@ -7228,10 +7422,8 @@
     <w:p>
       <w:pPr>
         <w:pStyle w:val="Heading1"/>
-      </w:pPr>
-      <w:r>
-        <w:tab/>
-      </w:r>
+        <w:spacing w:before="0"/>
+      </w:pPr>
       <w:r>
         <w:tab/>
       </w:r>
@@ -7243,10 +7435,8 @@
     <w:p>
       <w:pPr>
         <w:pStyle w:val="Heading1"/>
-      </w:pPr>
-      <w:r>
-        <w:tab/>
-      </w:r>
+        <w:spacing w:before="0"/>
+      </w:pPr>
       <w:r>
         <w:tab/>
       </w:r>
@@ -7286,7 +7476,7 @@
           <w:sz w:val="24"/>
           <w:szCs w:val="24"/>
         </w:rPr>
-        <w:t>- Using Model-View-ViewModel</w:t>
+        <w:t xml:space="preserve">- </w:t>
       </w:r>
       <w:r>
         <w:rPr>
@@ -7294,40 +7484,31 @@
           <w:sz w:val="24"/>
           <w:szCs w:val="24"/>
         </w:rPr>
-        <w:t xml:space="preserve"> (MVVM)</w:t>
-      </w:r>
-      <w:r>
-        <w:rPr>
-          <w:rFonts w:ascii="Times New Roman" w:hAnsi="Times New Roman" w:cs="Times New Roman"/>
-          <w:sz w:val="24"/>
-          <w:szCs w:val="24"/>
-        </w:rPr>
-        <w:t xml:space="preserve"> pattern. </w:t>
-      </w:r>
-      <w:r>
-        <w:rPr>
-          <w:rFonts w:ascii="Times New Roman" w:hAnsi="Times New Roman" w:cs="Times New Roman"/>
-          <w:sz w:val="24"/>
-          <w:szCs w:val="24"/>
-        </w:rPr>
-        <w:t>MVVM pattern separate the business layer and the presentation from the user interface (UI). It means that i</w:t>
-      </w:r>
-      <w:r>
-        <w:rPr>
-          <w:rFonts w:ascii="Times New Roman" w:hAnsi="Times New Roman" w:cs="Times New Roman"/>
-          <w:sz w:val="24"/>
-          <w:szCs w:val="24"/>
-        </w:rPr>
-        <w:t>t allows us changing the GUI of application but not to impact to code behind.</w:t>
+        <w:t xml:space="preserve">Using tactic “Maintain multiple </w:t>
+      </w:r>
+      <w:r>
+        <w:rPr>
+          <w:rStyle w:val="docemphasis"/>
+          <w:rFonts w:ascii="Times New Roman" w:hAnsi="Times New Roman"/>
+          <w:sz w:val="24"/>
+          <w:szCs w:val="24"/>
+        </w:rPr>
+        <w:t>copies of either data or computations</w:t>
+      </w:r>
+      <w:r>
+        <w:rPr>
+          <w:rStyle w:val="docemphasis"/>
+          <w:rFonts w:ascii="Times New Roman" w:hAnsi="Times New Roman"/>
+          <w:sz w:val="24"/>
+          <w:szCs w:val="24"/>
+        </w:rPr>
+        <w:t>”. Data access object is considered to be the cache that keeps the copies consistent and synchronize with SQL Server. It can help to increase the processing of speed and reduce the contention by access directly to Data Access layer without through the SQL Server</w:t>
       </w:r>
     </w:p>
     <w:p>
       <w:pPr>
         <w:pStyle w:val="Heading1"/>
       </w:pPr>
-      <w:r>
-        <w:tab/>
-      </w:r>
       <w:r>
         <w:tab/>
       </w:r>
@@ -7481,34 +7662,31 @@
           <w:tcPr>
             <w:tcW w:w="1563" w:type="dxa"/>
             <w:vMerge w:val="restart"/>
-            <w:shd w:val="clear" w:color="auto" w:fill="DBE5F1"/>
-          </w:tcPr>
-          <w:p>
-            <w:pPr>
-              <w:spacing w:after="0" w:line="240" w:lineRule="auto"/>
-              <w:rPr>
-                <w:rFonts w:ascii="Times New Roman" w:hAnsi="Times New Roman"/>
-                <w:sz w:val="24"/>
-                <w:szCs w:val="24"/>
-              </w:rPr>
-            </w:pPr>
-            <w:r>
-              <w:rPr>
-                <w:rFonts w:ascii="Times New Roman" w:hAnsi="Times New Roman"/>
-                <w:sz w:val="24"/>
-                <w:szCs w:val="24"/>
-              </w:rPr>
-              <w:t>Performance</w:t>
+            <w:shd w:val="clear" w:color="auto" w:fill="DBE5F1" w:themeFill="accent1" w:themeFillTint="33"/>
+          </w:tcPr>
+          <w:p>
+            <w:pPr>
+              <w:spacing w:after="0" w:line="240" w:lineRule="auto"/>
+              <w:rPr>
+                <w:rFonts w:ascii="Times New Roman" w:hAnsi="Times New Roman"/>
+                <w:sz w:val="24"/>
+                <w:szCs w:val="24"/>
+              </w:rPr>
+            </w:pPr>
+            <w:r>
+              <w:rPr>
+                <w:rFonts w:ascii="Times New Roman" w:hAnsi="Times New Roman"/>
+                <w:sz w:val="24"/>
+                <w:szCs w:val="24"/>
+              </w:rPr>
+              <w:t xml:space="preserve">Modifiability </w:t>
             </w:r>
           </w:p>
         </w:tc>
         <w:tc>
           <w:tcPr>
             <w:tcW w:w="1437" w:type="dxa"/>
-            <w:tcBorders>
-              <w:right w:val="single" w:sz="4" w:space="0" w:color="auto"/>
-            </w:tcBorders>
-            <w:shd w:val="clear" w:color="auto" w:fill="DBE5F1"/>
+            <w:shd w:val="clear" w:color="auto" w:fill="DBE5F1" w:themeFill="accent1" w:themeFillTint="33"/>
           </w:tcPr>
           <w:p>
             <w:pPr>
@@ -7526,88 +7704,48 @@
                 <w:sz w:val="24"/>
                 <w:szCs w:val="24"/>
               </w:rPr>
-              <w:t>QA</w:t>
-            </w:r>
-            <w:r>
-              <w:rPr>
-                <w:rFonts w:ascii="Times New Roman" w:hAnsi="Times New Roman"/>
-                <w:sz w:val="24"/>
-                <w:szCs w:val="24"/>
-              </w:rPr>
-              <w:t>.</w:t>
-            </w:r>
-            <w:r>
-              <w:rPr>
-                <w:rFonts w:ascii="Times New Roman" w:hAnsi="Times New Roman"/>
-                <w:sz w:val="24"/>
-                <w:szCs w:val="24"/>
-              </w:rPr>
-              <w:t>0</w:t>
-            </w:r>
-            <w:r>
-              <w:rPr>
-                <w:rFonts w:ascii="Times New Roman" w:hAnsi="Times New Roman"/>
-                <w:sz w:val="24"/>
-                <w:szCs w:val="24"/>
-              </w:rPr>
-              <w:t>2</w:t>
+              <w:t>QA.07</w:t>
             </w:r>
           </w:p>
         </w:tc>
         <w:tc>
           <w:tcPr>
             <w:tcW w:w="1970" w:type="dxa"/>
-            <w:tcBorders>
-              <w:left w:val="single" w:sz="4" w:space="0" w:color="auto"/>
-              <w:right w:val="single" w:sz="4" w:space="0" w:color="auto"/>
-            </w:tcBorders>
-            <w:shd w:val="clear" w:color="auto" w:fill="DBE5F1"/>
-          </w:tcPr>
-          <w:p>
-            <w:pPr>
-              <w:spacing w:after="0" w:line="240" w:lineRule="auto"/>
-              <w:jc w:val="center"/>
-              <w:rPr>
-                <w:rFonts w:ascii="Times New Roman" w:hAnsi="Times New Roman"/>
-                <w:sz w:val="24"/>
-                <w:szCs w:val="24"/>
-              </w:rPr>
-            </w:pPr>
-            <w:r>
-              <w:rPr>
-                <w:rFonts w:ascii="Times New Roman" w:hAnsi="Times New Roman"/>
-                <w:sz w:val="24"/>
-                <w:szCs w:val="24"/>
-              </w:rPr>
-              <w:t>Response time</w:t>
+            <w:shd w:val="clear" w:color="auto" w:fill="DBE5F1" w:themeFill="accent1" w:themeFillTint="33"/>
+          </w:tcPr>
+          <w:p>
+            <w:pPr>
+              <w:spacing w:after="0" w:line="240" w:lineRule="auto"/>
+              <w:rPr>
+                <w:rFonts w:ascii="Times New Roman" w:hAnsi="Times New Roman"/>
+                <w:sz w:val="24"/>
+                <w:szCs w:val="24"/>
+              </w:rPr>
+            </w:pPr>
+            <w:r>
+              <w:rPr>
+                <w:rFonts w:ascii="Times New Roman" w:hAnsi="Times New Roman"/>
+                <w:sz w:val="24"/>
+                <w:szCs w:val="24"/>
+              </w:rPr>
+              <w:t>Easy to change</w:t>
             </w:r>
           </w:p>
         </w:tc>
         <w:tc>
           <w:tcPr>
             <w:tcW w:w="4657" w:type="dxa"/>
-            <w:tcBorders>
-              <w:left w:val="single" w:sz="4" w:space="0" w:color="auto"/>
-            </w:tcBorders>
-            <w:shd w:val="clear" w:color="auto" w:fill="DBE5F1"/>
-          </w:tcPr>
-          <w:p>
-            <w:pPr>
-              <w:spacing w:after="0" w:line="240" w:lineRule="auto"/>
-              <w:rPr>
-                <w:rFonts w:ascii="Times New Roman" w:hAnsi="Times New Roman"/>
-                <w:sz w:val="24"/>
-                <w:szCs w:val="24"/>
-              </w:rPr>
-            </w:pPr>
-            <w:r>
-              <w:rPr>
-                <w:rFonts w:ascii="Times New Roman" w:hAnsi="Times New Roman"/>
-                <w:sz w:val="24"/>
-                <w:szCs w:val="24"/>
-              </w:rPr>
-              <w:t>The response time for updating and modifying the “Personal Information” will be less than 4 seconds and the number of transaction are 10.</w:t>
-            </w:r>
+            <w:shd w:val="clear" w:color="auto" w:fill="DBE5F1" w:themeFill="accent1" w:themeFillTint="33"/>
+          </w:tcPr>
+          <w:p>
+            <w:pPr>
+              <w:spacing w:after="0" w:line="240" w:lineRule="auto"/>
+              <w:rPr>
+                <w:rFonts w:ascii="Times New Roman" w:hAnsi="Times New Roman"/>
+                <w:sz w:val="24"/>
+                <w:szCs w:val="24"/>
+              </w:rPr>
+            </w:pPr>
           </w:p>
         </w:tc>
       </w:tr>
@@ -7616,7 +7754,7 @@
           <w:tcPr>
             <w:tcW w:w="1563" w:type="dxa"/>
             <w:vMerge/>
-            <w:shd w:val="clear" w:color="auto" w:fill="FFFFFF"/>
+            <w:shd w:val="clear" w:color="auto" w:fill="DBE5F1" w:themeFill="accent1" w:themeFillTint="33"/>
           </w:tcPr>
           <w:p>
             <w:pPr>
@@ -7635,24 +7773,6 @@
             <w:gridSpan w:val="3"/>
             <w:shd w:val="clear" w:color="auto" w:fill="FFFFFF"/>
           </w:tcPr>
-          <w:p>
-            <w:pPr>
-              <w:spacing w:after="0" w:line="240" w:lineRule="auto"/>
-              <w:rPr>
-                <w:rFonts w:ascii="Times New Roman" w:hAnsi="Times New Roman"/>
-                <w:sz w:val="24"/>
-                <w:szCs w:val="24"/>
-              </w:rPr>
-            </w:pPr>
-            <w:r>
-              <w:rPr>
-                <w:rFonts w:ascii="Times New Roman" w:hAnsi="Times New Roman"/>
-                <w:sz w:val="24"/>
-                <w:szCs w:val="24"/>
-              </w:rPr>
-              <w:t>Rationale</w:t>
-            </w:r>
-          </w:p>
           <w:p>
             <w:pPr>
               <w:pStyle w:val="ListParagraph"/>
@@ -7673,209 +7793,25 @@
                 <w:sz w:val="24"/>
                 <w:szCs w:val="24"/>
               </w:rPr>
-              <w:t>Using tactic “</w:t>
-            </w:r>
-            <w:r>
-              <w:rPr>
-                <w:rStyle w:val="docemphasis"/>
-                <w:rFonts w:ascii="Times New Roman" w:hAnsi="Times New Roman"/>
-                <w:sz w:val="24"/>
-                <w:szCs w:val="24"/>
-              </w:rPr>
-              <w:t>Maintain multiple copies of either data or computations</w:t>
-            </w:r>
-            <w:r>
-              <w:rPr>
-                <w:rFonts w:ascii="Times New Roman" w:hAnsi="Times New Roman"/>
-                <w:sz w:val="24"/>
-                <w:szCs w:val="24"/>
-              </w:rPr>
-              <w:t xml:space="preserve">”. The PIM system will use WCF service, so the performance will be </w:t>
-            </w:r>
-            <w:r>
-              <w:rPr>
-                <w:rFonts w:ascii="Times New Roman" w:hAnsi="Times New Roman"/>
-                <w:sz w:val="24"/>
-                <w:szCs w:val="24"/>
-              </w:rPr>
-              <w:lastRenderedPageBreak/>
-              <w:t>increased because it can handle the large number of user transactions.</w:t>
-            </w:r>
-          </w:p>
-          <w:p>
-            <w:pPr>
-              <w:pStyle w:val="ListParagraph"/>
-              <w:numPr>
-                <w:ilvl w:val="0"/>
-                <w:numId w:val="13"/>
-              </w:numPr>
-              <w:spacing w:after="0" w:line="240" w:lineRule="auto"/>
-              <w:rPr>
-                <w:rFonts w:ascii="Times New Roman" w:hAnsi="Times New Roman"/>
-                <w:sz w:val="24"/>
-                <w:szCs w:val="24"/>
-              </w:rPr>
-            </w:pPr>
-            <w:r>
-              <w:rPr>
-                <w:rFonts w:ascii="Times New Roman" w:hAnsi="Times New Roman"/>
-                <w:sz w:val="24"/>
-                <w:szCs w:val="24"/>
-              </w:rPr>
-              <w:t xml:space="preserve">Entity framework is also promoting performance. It’s likely an object/relational mapping framework that allow the business layer working directly with objects without through database. </w:t>
-            </w:r>
-          </w:p>
-        </w:tc>
-      </w:tr>
-      <w:tr>
-        <w:tc>
-          <w:tcPr>
-            <w:tcW w:w="1563" w:type="dxa"/>
-            <w:vMerge w:val="restart"/>
-            <w:shd w:val="clear" w:color="auto" w:fill="DBE5F1"/>
-          </w:tcPr>
-          <w:p>
-            <w:pPr>
-              <w:spacing w:after="0" w:line="240" w:lineRule="auto"/>
-              <w:rPr>
-                <w:rFonts w:ascii="Times New Roman" w:hAnsi="Times New Roman"/>
-                <w:sz w:val="24"/>
-                <w:szCs w:val="24"/>
-              </w:rPr>
-            </w:pPr>
-            <w:r>
-              <w:rPr>
-                <w:rFonts w:ascii="Times New Roman" w:hAnsi="Times New Roman"/>
-                <w:sz w:val="24"/>
-                <w:szCs w:val="24"/>
-              </w:rPr>
-              <w:lastRenderedPageBreak/>
-              <w:t xml:space="preserve">Security  </w:t>
-            </w:r>
-          </w:p>
-        </w:tc>
-        <w:tc>
-          <w:tcPr>
-            <w:tcW w:w="1437" w:type="dxa"/>
-            <w:shd w:val="clear" w:color="auto" w:fill="DBE5F1"/>
-          </w:tcPr>
-          <w:p>
-            <w:pPr>
-              <w:spacing w:after="0" w:line="240" w:lineRule="auto"/>
-              <w:jc w:val="center"/>
-              <w:rPr>
-                <w:rFonts w:ascii="Times New Roman" w:hAnsi="Times New Roman"/>
-                <w:sz w:val="24"/>
-                <w:szCs w:val="24"/>
-              </w:rPr>
-            </w:pPr>
-            <w:r>
-              <w:rPr>
-                <w:rFonts w:ascii="Times New Roman" w:hAnsi="Times New Roman"/>
-                <w:sz w:val="24"/>
-                <w:szCs w:val="24"/>
-              </w:rPr>
-              <w:t>QA.08</w:t>
-            </w:r>
-          </w:p>
-        </w:tc>
-        <w:tc>
-          <w:tcPr>
-            <w:tcW w:w="1970" w:type="dxa"/>
-            <w:shd w:val="clear" w:color="auto" w:fill="DBE5F1"/>
-          </w:tcPr>
-          <w:p>
-            <w:pPr>
-              <w:spacing w:after="0" w:line="240" w:lineRule="auto"/>
-              <w:rPr>
-                <w:rFonts w:ascii="Times New Roman" w:hAnsi="Times New Roman"/>
-                <w:sz w:val="24"/>
-                <w:szCs w:val="24"/>
-              </w:rPr>
-            </w:pPr>
-          </w:p>
-        </w:tc>
-        <w:tc>
-          <w:tcPr>
-            <w:tcW w:w="4657" w:type="dxa"/>
-            <w:shd w:val="clear" w:color="auto" w:fill="DBE5F1"/>
-          </w:tcPr>
-          <w:p>
-            <w:pPr>
-              <w:spacing w:after="0" w:line="240" w:lineRule="auto"/>
-              <w:rPr>
-                <w:rFonts w:ascii="Times New Roman" w:hAnsi="Times New Roman"/>
-                <w:sz w:val="24"/>
-                <w:szCs w:val="24"/>
-              </w:rPr>
-            </w:pPr>
-          </w:p>
-        </w:tc>
-      </w:tr>
-      <w:tr>
-        <w:tc>
-          <w:tcPr>
-            <w:tcW w:w="1563" w:type="dxa"/>
-            <w:vMerge/>
-            <w:shd w:val="clear" w:color="auto" w:fill="FFFFFF"/>
-          </w:tcPr>
-          <w:p>
-            <w:pPr>
-              <w:spacing w:after="0" w:line="240" w:lineRule="auto"/>
-              <w:rPr>
-                <w:rFonts w:ascii="Times New Roman" w:hAnsi="Times New Roman"/>
-                <w:sz w:val="24"/>
-                <w:szCs w:val="24"/>
-              </w:rPr>
-            </w:pPr>
-          </w:p>
-        </w:tc>
-        <w:tc>
-          <w:tcPr>
-            <w:tcW w:w="8064" w:type="dxa"/>
-            <w:gridSpan w:val="3"/>
-            <w:shd w:val="clear" w:color="auto" w:fill="FFFFFF"/>
-          </w:tcPr>
-          <w:p>
-            <w:pPr>
-              <w:spacing w:after="0" w:line="240" w:lineRule="auto"/>
-              <w:rPr>
-                <w:rFonts w:ascii="Times New Roman" w:hAnsi="Times New Roman"/>
-                <w:sz w:val="24"/>
-                <w:szCs w:val="24"/>
-              </w:rPr>
-            </w:pPr>
-            <w:r>
-              <w:rPr>
-                <w:rFonts w:ascii="Times New Roman" w:hAnsi="Times New Roman"/>
-                <w:sz w:val="24"/>
-                <w:szCs w:val="24"/>
-              </w:rPr>
-              <w:t>Rationale:</w:t>
-            </w:r>
-          </w:p>
-          <w:p>
-            <w:pPr>
-              <w:pStyle w:val="ListParagraph"/>
-              <w:numPr>
-                <w:ilvl w:val="0"/>
-                <w:numId w:val="13"/>
-              </w:numPr>
-              <w:spacing w:after="0" w:line="240" w:lineRule="auto"/>
-              <w:jc w:val="both"/>
-              <w:rPr>
-                <w:rFonts w:ascii="Times New Roman" w:eastAsia="Calibri" w:hAnsi="Times New Roman"/>
-                <w:sz w:val="24"/>
-                <w:szCs w:val="24"/>
-              </w:rPr>
-            </w:pPr>
-            <w:r>
-              <w:rPr>
-                <w:rFonts w:ascii="Times New Roman" w:eastAsia="Calibri" w:hAnsi="Times New Roman"/>
-                <w:sz w:val="24"/>
-                <w:szCs w:val="24"/>
-              </w:rPr>
-              <w:t>The WCF supports for exchanging the secure message based on security foundation, e.g. https, windows integrated security, or access control (use username and password for authentication)</w:t>
+              <w:t xml:space="preserve">Using MVVM model. MVVM model consist of 3 parts: Model, View, and </w:t>
+            </w:r>
+            <w:proofErr w:type="spellStart"/>
+            <w:r>
+              <w:rPr>
+                <w:rFonts w:ascii="Times New Roman" w:hAnsi="Times New Roman"/>
+                <w:sz w:val="24"/>
+                <w:szCs w:val="24"/>
+              </w:rPr>
+              <w:t>ViewModel</w:t>
+            </w:r>
+            <w:proofErr w:type="spellEnd"/>
+            <w:r>
+              <w:rPr>
+                <w:rFonts w:ascii="Times New Roman" w:hAnsi="Times New Roman"/>
+                <w:sz w:val="24"/>
+                <w:szCs w:val="24"/>
+              </w:rPr>
+              <w:t>. Based on the separation, it allows us changing the GUI of application (change from Silverlight to windows form application (WPF) but not to impact to code behind, easily to test, maintain, and develop.</w:t>
             </w:r>
           </w:p>
         </w:tc>
@@ -7894,6 +7830,7 @@
         <w:ind w:left="720"/>
       </w:pPr>
       <w:r>
+        <w:lastRenderedPageBreak/>
         <w:t>5.2 Dynamic Perspective</w:t>
       </w:r>
     </w:p>
@@ -7915,10 +7852,10 @@
           <w:noProof/>
         </w:rPr>
         <w:drawing>
-          <wp:inline distT="0" distB="0" distL="0" distR="0">
-            <wp:extent cx="5943600" cy="3092999"/>
+          <wp:inline distT="0" distB="0" distL="0" distR="0" wp14:anchorId="65C01138" wp14:editId="146183E9">
+            <wp:extent cx="5943600" cy="3572816"/>
             <wp:effectExtent l="0" t="0" r="0" b="0"/>
-            <wp:docPr id="3" name="Picture 3" descr="C:\Users\KIMTUONG\Downloads\Dynamic.jpg"/>
+            <wp:docPr id="11" name="Picture 11" descr="C:\Users\KIMTUONG\Downloads\HRM Project\Architecture for HRM\Image and Visio\Dynamic.jpg"/>
             <wp:cNvGraphicFramePr>
               <a:graphicFrameLocks xmlns:a="http://schemas.openxmlformats.org/drawingml/2006/main" noChangeAspect="1"/>
             </wp:cNvGraphicFramePr>
@@ -7926,7 +7863,7 @@
               <a:graphicData uri="http://schemas.openxmlformats.org/drawingml/2006/picture">
                 <pic:pic xmlns:pic="http://schemas.openxmlformats.org/drawingml/2006/picture">
                   <pic:nvPicPr>
-                    <pic:cNvPr id="0" name="Picture 1" descr="C:\Users\KIMTUONG\Downloads\Dynamic.jpg"/>
+                    <pic:cNvPr id="0" name="Picture 1" descr="C:\Users\KIMTUONG\Downloads\HRM Project\Architecture for HRM\Image and Visio\Dynamic.jpg"/>
                     <pic:cNvPicPr>
                       <a:picLocks noChangeAspect="1" noChangeArrowheads="1"/>
                     </pic:cNvPicPr>
@@ -7947,7 +7884,7 @@
                   <pic:spPr bwMode="auto">
                     <a:xfrm>
                       <a:off x="0" y="0"/>
-                      <a:ext cx="5943600" cy="3092999"/>
+                      <a:ext cx="5943600" cy="3572816"/>
                     </a:xfrm>
                     <a:prstGeom prst="rect">
                       <a:avLst/>
@@ -8176,16 +8113,7 @@
                 <w:sz w:val="24"/>
                 <w:szCs w:val="24"/>
               </w:rPr>
-              <w:t>Home view</w:t>
-            </w:r>
-            <w:r>
-              <w:rPr>
-                <w:rFonts w:ascii="Times New Roman" w:hAnsi="Times New Roman"/>
-                <w:b/>
-                <w:sz w:val="24"/>
-                <w:szCs w:val="24"/>
-              </w:rPr>
-              <w:t xml:space="preserve"> UI</w:t>
+              <w:t>Home view UI</w:t>
             </w:r>
           </w:p>
         </w:tc>
@@ -8385,16 +8313,7 @@
                 <w:sz w:val="24"/>
                 <w:szCs w:val="24"/>
               </w:rPr>
-              <w:t xml:space="preserve">This component includes all common methods and common </w:t>
-            </w:r>
-            <w:r>
-              <w:rPr>
-                <w:rFonts w:ascii="Times New Roman" w:hAnsi="Times New Roman"/>
-                <w:sz w:val="24"/>
-                <w:szCs w:val="24"/>
-              </w:rPr>
-              <w:lastRenderedPageBreak/>
-              <w:t xml:space="preserve">variables that will be consumed by all components in client tier </w:t>
+              <w:t xml:space="preserve">This component includes all common methods and common variables that will be consumed by all components in client tier </w:t>
             </w:r>
           </w:p>
         </w:tc>
@@ -8422,9 +8341,19 @@
                 <w:sz w:val="24"/>
                 <w:szCs w:val="24"/>
               </w:rPr>
-              <w:lastRenderedPageBreak/>
-              <w:t>Web Config</w:t>
-            </w:r>
+              <w:t xml:space="preserve">Web </w:t>
+            </w:r>
+            <w:proofErr w:type="spellStart"/>
+            <w:r>
+              <w:rPr>
+                <w:rFonts w:ascii="Times New Roman" w:hAnsi="Times New Roman"/>
+                <w:b/>
+                <w:sz w:val="24"/>
+                <w:szCs w:val="24"/>
+              </w:rPr>
+              <w:t>Config</w:t>
+            </w:r>
+            <w:proofErr w:type="spellEnd"/>
           </w:p>
         </w:tc>
         <w:tc>
@@ -8611,7 +8540,18 @@
                 <w:szCs w:val="24"/>
                 <w:shd w:val="clear" w:color="auto" w:fill="FFFFFF"/>
               </w:rPr>
-              <w:t xml:space="preserve"> are translated to and from service data structures within the service layer.</w:t>
+              <w:t xml:space="preserve"> are translated to and from service data structures within the </w:t>
+            </w:r>
+            <w:r>
+              <w:rPr>
+                <w:rFonts w:ascii="Times New Roman" w:hAnsi="Times New Roman" w:cs="Times New Roman"/>
+                <w:color w:val="000000" w:themeColor="text1"/>
+                <w:sz w:val="24"/>
+                <w:szCs w:val="24"/>
+                <w:shd w:val="clear" w:color="auto" w:fill="FFFFFF"/>
+              </w:rPr>
+              <w:lastRenderedPageBreak/>
+              <w:t>service layer.</w:t>
             </w:r>
           </w:p>
         </w:tc>
@@ -8639,6 +8579,7 @@
                 <w:sz w:val="24"/>
                 <w:szCs w:val="24"/>
               </w:rPr>
+              <w:lastRenderedPageBreak/>
               <w:t>Business Service</w:t>
             </w:r>
           </w:p>
@@ -8690,37 +8631,7 @@
                 <w:szCs w:val="24"/>
                 <w:shd w:val="clear" w:color="auto" w:fill="FFFFFF"/>
               </w:rPr>
-              <w:t>This component i</w:t>
-            </w:r>
-            <w:r>
-              <w:rPr>
-                <w:rFonts w:ascii="Times New Roman" w:hAnsi="Times New Roman" w:cs="Times New Roman"/>
-                <w:color w:val="000000" w:themeColor="text1"/>
-                <w:sz w:val="24"/>
-                <w:szCs w:val="24"/>
-                <w:shd w:val="clear" w:color="auto" w:fill="FFFFFF"/>
-              </w:rPr>
-              <w:t xml:space="preserve">mplement the core functionality of the </w:t>
-            </w:r>
-            <w:r>
-              <w:rPr>
-                <w:rFonts w:ascii="Times New Roman" w:hAnsi="Times New Roman" w:cs="Times New Roman"/>
-                <w:color w:val="000000" w:themeColor="text1"/>
-                <w:sz w:val="24"/>
-                <w:szCs w:val="24"/>
-                <w:shd w:val="clear" w:color="auto" w:fill="FFFFFF"/>
-              </w:rPr>
-              <w:t xml:space="preserve">HRM </w:t>
-            </w:r>
-            <w:r>
-              <w:rPr>
-                <w:rFonts w:ascii="Times New Roman" w:hAnsi="Times New Roman" w:cs="Times New Roman"/>
-                <w:color w:val="000000" w:themeColor="text1"/>
-                <w:sz w:val="24"/>
-                <w:szCs w:val="24"/>
-                <w:shd w:val="clear" w:color="auto" w:fill="FFFFFF"/>
-              </w:rPr>
-              <w:t>system, and encapsulate the relevant business logic</w:t>
+              <w:t>This component implement the core functionality of the HRM system, and encapsulate the relevant business logic</w:t>
             </w:r>
           </w:p>
         </w:tc>
@@ -8799,7 +8710,7 @@
                 <w:szCs w:val="24"/>
                 <w:shd w:val="clear" w:color="auto" w:fill="FFFFFF"/>
               </w:rPr>
-              <w:t xml:space="preserve">This component is responsible for </w:t>
+              <w:t xml:space="preserve">This component is responsible for accessing to data that is hosted within the boundaries of the system, and data exposed by other back-end systems. In this scenario, a domain </w:t>
             </w:r>
             <w:r>
               <w:rPr>
@@ -8809,7 +8720,7 @@
                 <w:szCs w:val="24"/>
                 <w:shd w:val="clear" w:color="auto" w:fill="FFFFFF"/>
               </w:rPr>
-              <w:t>access</w:t>
+              <w:t xml:space="preserve">service </w:t>
             </w:r>
             <w:r>
               <w:rPr>
@@ -8819,7 +8730,7 @@
                 <w:szCs w:val="24"/>
                 <w:shd w:val="clear" w:color="auto" w:fill="FFFFFF"/>
               </w:rPr>
-              <w:t>ing</w:t>
+              <w:t>is used to define business entities that are mapped to a database schema using a data mapper pattern</w:t>
             </w:r>
             <w:r>
               <w:rPr>
@@ -8829,248 +8740,32 @@
                 <w:szCs w:val="24"/>
                 <w:shd w:val="clear" w:color="auto" w:fill="FFFFFF"/>
               </w:rPr>
-              <w:t xml:space="preserve"> to data that is hosted within the boundaries of the system, and data exposed by other back-end systems. In this scenario, a domain </w:t>
-            </w:r>
-            <w:r>
-              <w:rPr>
-                <w:rFonts w:ascii="Times New Roman" w:hAnsi="Times New Roman" w:cs="Times New Roman"/>
-                <w:color w:val="000000" w:themeColor="text1"/>
-                <w:sz w:val="24"/>
-                <w:szCs w:val="24"/>
-                <w:shd w:val="clear" w:color="auto" w:fill="FFFFFF"/>
-              </w:rPr>
-              <w:t xml:space="preserve">service </w:t>
-            </w:r>
-            <w:r>
-              <w:rPr>
-                <w:rFonts w:ascii="Times New Roman" w:hAnsi="Times New Roman" w:cs="Times New Roman"/>
-                <w:color w:val="000000" w:themeColor="text1"/>
-                <w:sz w:val="24"/>
-                <w:szCs w:val="24"/>
-                <w:shd w:val="clear" w:color="auto" w:fill="FFFFFF"/>
-              </w:rPr>
-              <w:t>is used to define business entities that are mapped to a database schema using a data mapper pattern</w:t>
-            </w:r>
-            <w:r>
-              <w:rPr>
-                <w:rFonts w:ascii="Times New Roman" w:hAnsi="Times New Roman" w:cs="Times New Roman"/>
-                <w:color w:val="000000" w:themeColor="text1"/>
-                <w:sz w:val="24"/>
-                <w:szCs w:val="24"/>
-                <w:shd w:val="clear" w:color="auto" w:fill="FFFFFF"/>
-              </w:rPr>
               <w:t>.</w:t>
             </w:r>
-            <w:bookmarkStart w:id="9" w:name="_GoBack"/>
-            <w:bookmarkEnd w:id="9"/>
           </w:p>
         </w:tc>
       </w:tr>
     </w:tbl>
-    <w:p/>
     <w:p>
       <w:pPr>
         <w:pStyle w:val="Heading1"/>
         <w:ind w:left="720"/>
       </w:pPr>
       <w:r>
-        <w:t>5.2.2 Design decision</w:t>
-      </w:r>
-    </w:p>
-    <w:p>
-      <w:pPr>
-        <w:tabs>
-          <w:tab w:val="left" w:pos="1545"/>
-        </w:tabs>
-        <w:spacing w:after="0"/>
-        <w:rPr>
-          <w:rFonts w:ascii="Times New Roman" w:hAnsi="Times New Roman" w:cs="Times New Roman"/>
-          <w:sz w:val="24"/>
-          <w:szCs w:val="24"/>
-        </w:rPr>
-      </w:pPr>
-      <w:r>
-        <w:rPr>
-          <w:rFonts w:ascii="Times New Roman" w:hAnsi="Times New Roman" w:cs="Times New Roman"/>
-          <w:sz w:val="24"/>
-          <w:szCs w:val="24"/>
-        </w:rPr>
-        <w:t>- Using Model-View-ViewModel</w:t>
-      </w:r>
-      <w:r>
-        <w:rPr>
-          <w:rFonts w:ascii="Times New Roman" w:hAnsi="Times New Roman" w:cs="Times New Roman"/>
-          <w:sz w:val="24"/>
-          <w:szCs w:val="24"/>
-        </w:rPr>
-        <w:t xml:space="preserve"> (MVVM)</w:t>
-      </w:r>
-      <w:r>
-        <w:rPr>
-          <w:rFonts w:ascii="Times New Roman" w:hAnsi="Times New Roman" w:cs="Times New Roman"/>
-          <w:sz w:val="24"/>
-          <w:szCs w:val="24"/>
-        </w:rPr>
-        <w:t xml:space="preserve"> pattern. </w:t>
-      </w:r>
-      <w:r>
-        <w:rPr>
-          <w:rFonts w:ascii="Times New Roman" w:hAnsi="Times New Roman" w:cs="Times New Roman"/>
-          <w:sz w:val="24"/>
-          <w:szCs w:val="24"/>
-        </w:rPr>
-        <w:t>MVVM pattern separate the business layer and the presentation from the user interface (UI). It means that i</w:t>
-      </w:r>
-      <w:r>
-        <w:rPr>
-          <w:rFonts w:ascii="Times New Roman" w:hAnsi="Times New Roman" w:cs="Times New Roman"/>
-          <w:sz w:val="24"/>
-          <w:szCs w:val="24"/>
-        </w:rPr>
-        <w:t>t allows us changing the GUI of application but not to impact to code behind.</w:t>
-      </w:r>
-    </w:p>
-    <w:p>
-      <w:pPr>
-        <w:spacing w:after="0"/>
-        <w:rPr>
-          <w:rFonts w:ascii="Times New Roman" w:eastAsia="Calibri" w:hAnsi="Times New Roman"/>
-          <w:sz w:val="24"/>
-          <w:szCs w:val="24"/>
-        </w:rPr>
-      </w:pPr>
-      <w:r>
-        <w:t xml:space="preserve">- </w:t>
-      </w:r>
-      <w:r>
-        <w:rPr>
-          <w:rFonts w:ascii="Times New Roman" w:hAnsi="Times New Roman" w:cs="Times New Roman"/>
-          <w:sz w:val="24"/>
-          <w:szCs w:val="24"/>
-        </w:rPr>
-        <w:t xml:space="preserve">Using WCF in Service tier. </w:t>
-      </w:r>
-      <w:r>
-        <w:rPr>
-          <w:rFonts w:ascii="Times New Roman" w:eastAsia="Calibri" w:hAnsi="Times New Roman"/>
-          <w:sz w:val="24"/>
-          <w:szCs w:val="24"/>
-        </w:rPr>
-        <w:t>The WCF supports for exchanging the secure message based on security foundation, e.g. https, windows integrated security, or access control (use username and password for authentication)</w:t>
-      </w:r>
-    </w:p>
-    <w:p>
-      <w:pPr>
-        <w:tabs>
-          <w:tab w:val="left" w:pos="1545"/>
-        </w:tabs>
-        <w:spacing w:after="0"/>
-        <w:rPr>
-          <w:rFonts w:ascii="Times New Roman" w:hAnsi="Times New Roman" w:cs="Times New Roman"/>
-          <w:sz w:val="24"/>
-          <w:szCs w:val="24"/>
-        </w:rPr>
-      </w:pPr>
-      <w:r>
-        <w:rPr>
-          <w:rFonts w:ascii="Times New Roman" w:hAnsi="Times New Roman" w:cs="Times New Roman"/>
-          <w:sz w:val="24"/>
-          <w:szCs w:val="24"/>
-        </w:rPr>
-        <w:t>- Using</w:t>
-      </w:r>
-      <w:r>
-        <w:rPr>
-          <w:rFonts w:ascii="Times New Roman" w:hAnsi="Times New Roman" w:cs="Times New Roman"/>
-          <w:sz w:val="24"/>
-          <w:szCs w:val="24"/>
-        </w:rPr>
-        <w:t xml:space="preserve"> n-tier model for architect, including presentation, service, business, and data access tier. It allows us to create a flexible and reusable application, easily modify or add a specific layer, rather than have to rewrite the entire application over</w:t>
-      </w:r>
-    </w:p>
-    <w:p>
-      <w:pPr>
-        <w:tabs>
-          <w:tab w:val="left" w:pos="1545"/>
-        </w:tabs>
-        <w:spacing w:after="0"/>
-        <w:rPr>
-          <w:rFonts w:ascii="Times New Roman" w:hAnsi="Times New Roman" w:cs="Times New Roman"/>
-          <w:sz w:val="24"/>
-          <w:szCs w:val="24"/>
-        </w:rPr>
-      </w:pPr>
-      <w:r>
-        <w:rPr>
-          <w:rFonts w:ascii="Times New Roman" w:hAnsi="Times New Roman" w:cs="Times New Roman"/>
-          <w:sz w:val="24"/>
-          <w:szCs w:val="24"/>
-        </w:rPr>
-        <w:t xml:space="preserve">- Using the Entity framework that </w:t>
-      </w:r>
-      <w:r>
-        <w:rPr>
-          <w:rFonts w:ascii="Times New Roman" w:hAnsi="Times New Roman"/>
-          <w:sz w:val="24"/>
-          <w:szCs w:val="24"/>
-        </w:rPr>
-        <w:t xml:space="preserve">allows the business layer working directly with objects without through database. </w:t>
-      </w:r>
-      <w:r>
-        <w:rPr>
-          <w:rFonts w:ascii="Times New Roman" w:hAnsi="Times New Roman" w:cs="Times New Roman"/>
-          <w:sz w:val="24"/>
-          <w:szCs w:val="24"/>
-        </w:rPr>
-        <w:t xml:space="preserve"> </w:t>
-      </w:r>
-    </w:p>
-    <w:p>
-      <w:pPr>
-        <w:pStyle w:val="Heading1"/>
-        <w:ind w:left="720"/>
-      </w:pPr>
-      <w:r>
-        <w:t>5.2.3 Design Rationale</w:t>
+        <w:t>5.2.2 Behavior diagram</w:t>
       </w:r>
     </w:p>
     <w:p/>
     <w:p>
-      <w:pPr>
-        <w:pStyle w:val="Heading1"/>
-        <w:ind w:left="720"/>
-      </w:pPr>
-      <w:r>
-        <w:t>5.2.4 Behavior diagram</w:t>
-      </w:r>
-    </w:p>
-    <w:p/>
-    <w:p>
-      <w:pPr>
-        <w:tabs>
-          <w:tab w:val="left" w:pos="1305"/>
-        </w:tabs>
-      </w:pPr>
-      <w:r>
-        <w:tab/>
-      </w:r>
-    </w:p>
-    <w:p>
-      <w:pPr>
-        <w:tabs>
-          <w:tab w:val="left" w:pos="1305"/>
-        </w:tabs>
-      </w:pPr>
       <w:r>
         <w:rPr>
           <w:noProof/>
         </w:rPr>
-        <w:lastRenderedPageBreak/>
         <w:drawing>
-          <wp:inline distT="0" distB="0" distL="0" distR="0">
-            <wp:extent cx="5943600" cy="2799554"/>
+          <wp:inline distT="0" distB="0" distL="0" distR="0" wp14:anchorId="7C0E5111" wp14:editId="4C48E7B2">
+            <wp:extent cx="5943600" cy="2799031"/>
             <wp:effectExtent l="0" t="0" r="0" b="0"/>
-            <wp:docPr id="4" name="Picture 4" descr="C:\Users\KIMTUONG\Downloads\Behavior-Image1.jpg"/>
+            <wp:docPr id="12" name="Picture 12" descr="C:\Users\KIMTUONG\Downloads\HRM Project\Architecture for HRM\Image and Visio\Behavior-Image1.jpg"/>
             <wp:cNvGraphicFramePr>
               <a:graphicFrameLocks xmlns:a="http://schemas.openxmlformats.org/drawingml/2006/main" noChangeAspect="1"/>
             </wp:cNvGraphicFramePr>
@@ -9078,7 +8773,7 @@
               <a:graphicData uri="http://schemas.openxmlformats.org/drawingml/2006/picture">
                 <pic:pic xmlns:pic="http://schemas.openxmlformats.org/drawingml/2006/picture">
                   <pic:nvPicPr>
-                    <pic:cNvPr id="0" name="Picture 1" descr="C:\Users\KIMTUONG\Downloads\Behavior-Image1.jpg"/>
+                    <pic:cNvPr id="0" name="Picture 2" descr="C:\Users\KIMTUONG\Downloads\HRM Project\Architecture for HRM\Image and Visio\Behavior-Image1.jpg"/>
                     <pic:cNvPicPr>
                       <a:picLocks noChangeAspect="1" noChangeArrowheads="1"/>
                     </pic:cNvPicPr>
@@ -9099,7 +8794,7 @@
                   <pic:spPr bwMode="auto">
                     <a:xfrm>
                       <a:off x="0" y="0"/>
-                      <a:ext cx="5943600" cy="2799554"/>
+                      <a:ext cx="5943600" cy="2799031"/>
                     </a:xfrm>
                     <a:prstGeom prst="rect">
                       <a:avLst/>
@@ -9118,38 +8813,65 @@
     </w:p>
     <w:p>
       <w:pPr>
-        <w:tabs>
-          <w:tab w:val="left" w:pos="1305"/>
-        </w:tabs>
-      </w:pPr>
+        <w:jc w:val="center"/>
+        <w:rPr>
+          <w:rFonts w:ascii="Times New Roman" w:hAnsi="Times New Roman" w:cs="Times New Roman"/>
+          <w:i/>
+        </w:rPr>
+      </w:pPr>
+      <w:r>
+        <w:rPr>
+          <w:rFonts w:ascii="Times New Roman" w:hAnsi="Times New Roman" w:cs="Times New Roman"/>
+          <w:i/>
+        </w:rPr>
+        <w:t xml:space="preserve">Behavior for Editing, Update, </w:t>
+      </w:r>
+      <w:proofErr w:type="gramStart"/>
+      <w:r>
+        <w:rPr>
+          <w:rFonts w:ascii="Times New Roman" w:hAnsi="Times New Roman" w:cs="Times New Roman"/>
+          <w:i/>
+        </w:rPr>
+        <w:t>Save</w:t>
+      </w:r>
+      <w:proofErr w:type="gramEnd"/>
+      <w:r>
+        <w:rPr>
+          <w:rFonts w:ascii="Times New Roman" w:hAnsi="Times New Roman" w:cs="Times New Roman"/>
+          <w:i/>
+        </w:rPr>
+        <w:t xml:space="preserve"> information</w:t>
+      </w:r>
     </w:p>
     <w:p>
       <w:pPr>
-        <w:tabs>
-          <w:tab w:val="left" w:pos="1305"/>
-        </w:tabs>
+        <w:jc w:val="center"/>
+        <w:rPr>
+          <w:rFonts w:ascii="Times New Roman" w:hAnsi="Times New Roman" w:cs="Times New Roman"/>
+          <w:i/>
+        </w:rPr>
       </w:pPr>
     </w:p>
     <w:p>
       <w:pPr>
-        <w:tabs>
-          <w:tab w:val="left" w:pos="1305"/>
-        </w:tabs>
-      </w:pPr>
-    </w:p>
-    <w:p>
-      <w:pPr>
-        <w:ind w:firstLine="720"/>
-      </w:pPr>
-      <w:r>
-        <w:rPr>
+        <w:jc w:val="center"/>
+        <w:rPr>
+          <w:rFonts w:ascii="Times New Roman" w:hAnsi="Times New Roman" w:cs="Times New Roman"/>
+          <w:i/>
+        </w:rPr>
+      </w:pPr>
+      <w:r>
+        <w:rPr>
+          <w:rFonts w:ascii="Times New Roman" w:hAnsi="Times New Roman" w:cs="Times New Roman"/>
+          <w:i/>
           <w:noProof/>
         </w:rPr>
+        <w:lastRenderedPageBreak/>
         <w:drawing>
-          <wp:inline distT="0" distB="0" distL="0" distR="0">
-            <wp:extent cx="5943600" cy="2658798"/>
+          <wp:inline distT="0" distB="0" distL="0" distR="0" wp14:anchorId="23ED6E82" wp14:editId="66B538B5">
+            <wp:extent cx="5943600" cy="2657422"/>
             <wp:effectExtent l="0" t="0" r="0" b="0"/>
-            <wp:docPr id="7" name="Picture 7" descr="C:\Users\KIMTUONG\Downloads\Behavior-Image2.jpg"/>
+            <wp:docPr id="13" name="Picture 13" descr="C:\Users\KIMTUONG\Downloads\HRM Project\Architecture for HRM\Image and Visio\Behavior-Image2.jpg"/>
             <wp:cNvGraphicFramePr>
               <a:graphicFrameLocks xmlns:a="http://schemas.openxmlformats.org/drawingml/2006/main" noChangeAspect="1"/>
             </wp:cNvGraphicFramePr>
@@ -9157,7 +8879,7 @@
               <a:graphicData uri="http://schemas.openxmlformats.org/drawingml/2006/picture">
                 <pic:pic xmlns:pic="http://schemas.openxmlformats.org/drawingml/2006/picture">
                   <pic:nvPicPr>
-                    <pic:cNvPr id="0" name="Picture 2" descr="C:\Users\KIMTUONG\Downloads\Behavior-Image2.jpg"/>
+                    <pic:cNvPr id="0" name="Picture 3" descr="C:\Users\KIMTUONG\Downloads\HRM Project\Architecture for HRM\Image and Visio\Behavior-Image2.jpg"/>
                     <pic:cNvPicPr>
                       <a:picLocks noChangeAspect="1" noChangeArrowheads="1"/>
                     </pic:cNvPicPr>
@@ -9178,7 +8900,7 @@
                   <pic:spPr bwMode="auto">
                     <a:xfrm>
                       <a:off x="0" y="0"/>
-                      <a:ext cx="5943600" cy="2658798"/>
+                      <a:ext cx="5943600" cy="2657422"/>
                     </a:xfrm>
                     <a:prstGeom prst="rect">
                       <a:avLst/>
@@ -9194,6 +8916,1030 @@
           </wp:inline>
         </w:drawing>
       </w:r>
+    </w:p>
+    <w:p>
+      <w:pPr>
+        <w:jc w:val="center"/>
+        <w:rPr>
+          <w:rFonts w:ascii="Times New Roman" w:hAnsi="Times New Roman" w:cs="Times New Roman"/>
+          <w:i/>
+        </w:rPr>
+      </w:pPr>
+      <w:r>
+        <w:rPr>
+          <w:rFonts w:ascii="Times New Roman" w:hAnsi="Times New Roman" w:cs="Times New Roman"/>
+          <w:i/>
+        </w:rPr>
+        <w:t xml:space="preserve">Behavior for </w:t>
+      </w:r>
+      <w:r>
+        <w:rPr>
+          <w:rFonts w:ascii="Times New Roman" w:hAnsi="Times New Roman" w:cs="Times New Roman"/>
+          <w:i/>
+        </w:rPr>
+        <w:t>loading data to View</w:t>
+      </w:r>
+    </w:p>
+    <w:p>
+      <w:pPr>
+        <w:pStyle w:val="Heading1"/>
+        <w:ind w:left="720"/>
+      </w:pPr>
+      <w:r>
+        <w:t>5.2.3 Design decision</w:t>
+      </w:r>
+    </w:p>
+    <w:p>
+      <w:pPr>
+        <w:tabs>
+          <w:tab w:val="left" w:pos="1545"/>
+        </w:tabs>
+        <w:spacing w:after="0"/>
+        <w:rPr>
+          <w:rFonts w:ascii="Times New Roman" w:hAnsi="Times New Roman" w:cs="Times New Roman"/>
+          <w:sz w:val="24"/>
+          <w:szCs w:val="24"/>
+        </w:rPr>
+      </w:pPr>
+      <w:r>
+        <w:rPr>
+          <w:rFonts w:ascii="Times New Roman" w:hAnsi="Times New Roman" w:cs="Times New Roman"/>
+          <w:sz w:val="24"/>
+          <w:szCs w:val="24"/>
+        </w:rPr>
+        <w:t>- Using Model-View-</w:t>
+      </w:r>
+      <w:proofErr w:type="spellStart"/>
+      <w:r>
+        <w:rPr>
+          <w:rFonts w:ascii="Times New Roman" w:hAnsi="Times New Roman" w:cs="Times New Roman"/>
+          <w:sz w:val="24"/>
+          <w:szCs w:val="24"/>
+        </w:rPr>
+        <w:t>ViewModel</w:t>
+      </w:r>
+      <w:proofErr w:type="spellEnd"/>
+      <w:r>
+        <w:rPr>
+          <w:rFonts w:ascii="Times New Roman" w:hAnsi="Times New Roman" w:cs="Times New Roman"/>
+          <w:sz w:val="24"/>
+          <w:szCs w:val="24"/>
+        </w:rPr>
+        <w:t xml:space="preserve"> (MVVM)</w:t>
+      </w:r>
+      <w:r>
+        <w:rPr>
+          <w:rFonts w:ascii="Times New Roman" w:hAnsi="Times New Roman" w:cs="Times New Roman"/>
+          <w:sz w:val="24"/>
+          <w:szCs w:val="24"/>
+        </w:rPr>
+        <w:t xml:space="preserve"> pattern. </w:t>
+      </w:r>
+      <w:r>
+        <w:rPr>
+          <w:rFonts w:ascii="Times New Roman" w:hAnsi="Times New Roman" w:cs="Times New Roman"/>
+          <w:sz w:val="24"/>
+          <w:szCs w:val="24"/>
+        </w:rPr>
+        <w:t>MVVM pattern separate the business layer and the presentation from the user interface (UI). It means that i</w:t>
+      </w:r>
+      <w:r>
+        <w:rPr>
+          <w:rFonts w:ascii="Times New Roman" w:hAnsi="Times New Roman" w:cs="Times New Roman"/>
+          <w:sz w:val="24"/>
+          <w:szCs w:val="24"/>
+        </w:rPr>
+        <w:t>t allows us changing the GUI of application but not to impact to code behind.</w:t>
+      </w:r>
+    </w:p>
+    <w:p>
+      <w:pPr>
+        <w:spacing w:after="0"/>
+        <w:rPr>
+          <w:rFonts w:ascii="Times New Roman" w:eastAsia="Calibri" w:hAnsi="Times New Roman"/>
+          <w:sz w:val="24"/>
+          <w:szCs w:val="24"/>
+        </w:rPr>
+      </w:pPr>
+      <w:r>
+        <w:t xml:space="preserve">- </w:t>
+      </w:r>
+      <w:r>
+        <w:rPr>
+          <w:rFonts w:ascii="Times New Roman" w:hAnsi="Times New Roman" w:cs="Times New Roman"/>
+          <w:sz w:val="24"/>
+          <w:szCs w:val="24"/>
+        </w:rPr>
+        <w:t xml:space="preserve">Using WCF in Service tier. </w:t>
+      </w:r>
+      <w:r>
+        <w:rPr>
+          <w:rFonts w:ascii="Times New Roman" w:eastAsia="Calibri" w:hAnsi="Times New Roman"/>
+          <w:sz w:val="24"/>
+          <w:szCs w:val="24"/>
+        </w:rPr>
+        <w:t>The WCF supports for exchanging the secure message based on security foundation, e.g. https, windows integrated security, or access control (use username and password for authentication)</w:t>
+      </w:r>
+    </w:p>
+    <w:p>
+      <w:pPr>
+        <w:tabs>
+          <w:tab w:val="left" w:pos="1545"/>
+        </w:tabs>
+        <w:spacing w:after="0"/>
+        <w:rPr>
+          <w:rFonts w:ascii="Times New Roman" w:hAnsi="Times New Roman" w:cs="Times New Roman"/>
+          <w:sz w:val="24"/>
+          <w:szCs w:val="24"/>
+        </w:rPr>
+      </w:pPr>
+      <w:r>
+        <w:rPr>
+          <w:rFonts w:ascii="Times New Roman" w:hAnsi="Times New Roman" w:cs="Times New Roman"/>
+          <w:sz w:val="24"/>
+          <w:szCs w:val="24"/>
+        </w:rPr>
+        <w:t>- Using</w:t>
+      </w:r>
+      <w:r>
+        <w:rPr>
+          <w:rFonts w:ascii="Times New Roman" w:hAnsi="Times New Roman" w:cs="Times New Roman"/>
+          <w:sz w:val="24"/>
+          <w:szCs w:val="24"/>
+        </w:rPr>
+        <w:t xml:space="preserve"> n-tier model for architect, including presentation, service, business, and data access tier. It allows us to create a flexible and reusable application, easily modify or add a specific layer, rather than have to rewrite the entire application over</w:t>
+      </w:r>
+    </w:p>
+    <w:p>
+      <w:pPr>
+        <w:tabs>
+          <w:tab w:val="left" w:pos="1545"/>
+        </w:tabs>
+        <w:spacing w:after="0"/>
+        <w:rPr>
+          <w:rFonts w:ascii="Times New Roman" w:hAnsi="Times New Roman" w:cs="Times New Roman"/>
+          <w:sz w:val="24"/>
+          <w:szCs w:val="24"/>
+        </w:rPr>
+      </w:pPr>
+      <w:r>
+        <w:rPr>
+          <w:rFonts w:ascii="Times New Roman" w:hAnsi="Times New Roman" w:cs="Times New Roman"/>
+          <w:sz w:val="24"/>
+          <w:szCs w:val="24"/>
+        </w:rPr>
+        <w:t xml:space="preserve">- Using the Entity framework that </w:t>
+      </w:r>
+      <w:r>
+        <w:rPr>
+          <w:rFonts w:ascii="Times New Roman" w:hAnsi="Times New Roman"/>
+          <w:sz w:val="24"/>
+          <w:szCs w:val="24"/>
+        </w:rPr>
+        <w:t xml:space="preserve">allows the business layer working directly with objects without through database. </w:t>
+      </w:r>
+      <w:r>
+        <w:rPr>
+          <w:rFonts w:ascii="Times New Roman" w:hAnsi="Times New Roman" w:cs="Times New Roman"/>
+          <w:sz w:val="24"/>
+          <w:szCs w:val="24"/>
+        </w:rPr>
+        <w:t xml:space="preserve"> </w:t>
+      </w:r>
+    </w:p>
+    <w:p>
+      <w:pPr>
+        <w:pStyle w:val="Heading1"/>
+        <w:ind w:left="720"/>
+      </w:pPr>
+      <w:r>
+        <w:t>5.2.4 Design Rationale</w:t>
+      </w:r>
+    </w:p>
+    <w:tbl>
+      <w:tblPr>
+        <w:tblW w:w="9627" w:type="dxa"/>
+        <w:tblInd w:w="18" w:type="dxa"/>
+        <w:tblBorders>
+          <w:top w:val="single" w:sz="4" w:space="0" w:color="auto"/>
+          <w:left w:val="single" w:sz="4" w:space="0" w:color="auto"/>
+          <w:bottom w:val="single" w:sz="4" w:space="0" w:color="auto"/>
+          <w:right w:val="single" w:sz="4" w:space="0" w:color="auto"/>
+          <w:insideH w:val="single" w:sz="4" w:space="0" w:color="auto"/>
+          <w:insideV w:val="single" w:sz="4" w:space="0" w:color="auto"/>
+        </w:tblBorders>
+        <w:tblLook w:val="04A0" w:firstRow="1" w:lastRow="0" w:firstColumn="1" w:lastColumn="0" w:noHBand="0" w:noVBand="1"/>
+      </w:tblPr>
+      <w:tblGrid>
+        <w:gridCol w:w="1563"/>
+        <w:gridCol w:w="1437"/>
+        <w:gridCol w:w="1970"/>
+        <w:gridCol w:w="4657"/>
+      </w:tblGrid>
+      <w:tr>
+        <w:tc>
+          <w:tcPr>
+            <w:tcW w:w="1563" w:type="dxa"/>
+            <w:shd w:val="clear" w:color="auto" w:fill="002060"/>
+          </w:tcPr>
+          <w:p>
+            <w:pPr>
+              <w:spacing w:after="0" w:line="240" w:lineRule="auto"/>
+              <w:jc w:val="center"/>
+              <w:rPr>
+                <w:rFonts w:ascii="Times New Roman" w:hAnsi="Times New Roman"/>
+                <w:b/>
+                <w:sz w:val="24"/>
+                <w:szCs w:val="24"/>
+              </w:rPr>
+            </w:pPr>
+            <w:r>
+              <w:rPr>
+                <w:rFonts w:ascii="Times New Roman" w:hAnsi="Times New Roman"/>
+                <w:b/>
+                <w:sz w:val="24"/>
+                <w:szCs w:val="24"/>
+              </w:rPr>
+              <w:t>Quality</w:t>
+            </w:r>
+          </w:p>
+        </w:tc>
+        <w:tc>
+          <w:tcPr>
+            <w:tcW w:w="1437" w:type="dxa"/>
+            <w:tcBorders>
+              <w:right w:val="single" w:sz="4" w:space="0" w:color="auto"/>
+            </w:tcBorders>
+            <w:shd w:val="clear" w:color="auto" w:fill="002060"/>
+          </w:tcPr>
+          <w:p>
+            <w:pPr>
+              <w:spacing w:after="0" w:line="240" w:lineRule="auto"/>
+              <w:jc w:val="center"/>
+              <w:rPr>
+                <w:rFonts w:ascii="Times New Roman" w:hAnsi="Times New Roman"/>
+                <w:b/>
+                <w:sz w:val="24"/>
+                <w:szCs w:val="24"/>
+              </w:rPr>
+            </w:pPr>
+            <w:r>
+              <w:rPr>
+                <w:rFonts w:ascii="Times New Roman" w:hAnsi="Times New Roman"/>
+                <w:b/>
+                <w:sz w:val="24"/>
+                <w:szCs w:val="24"/>
+              </w:rPr>
+              <w:t>Quality ID</w:t>
+            </w:r>
+          </w:p>
+        </w:tc>
+        <w:tc>
+          <w:tcPr>
+            <w:tcW w:w="1970" w:type="dxa"/>
+            <w:tcBorders>
+              <w:left w:val="single" w:sz="4" w:space="0" w:color="auto"/>
+              <w:right w:val="single" w:sz="4" w:space="0" w:color="auto"/>
+            </w:tcBorders>
+            <w:shd w:val="clear" w:color="auto" w:fill="002060"/>
+          </w:tcPr>
+          <w:p>
+            <w:pPr>
+              <w:spacing w:after="0" w:line="240" w:lineRule="auto"/>
+              <w:jc w:val="center"/>
+              <w:rPr>
+                <w:rFonts w:ascii="Times New Roman" w:hAnsi="Times New Roman"/>
+                <w:b/>
+                <w:sz w:val="24"/>
+                <w:szCs w:val="24"/>
+              </w:rPr>
+            </w:pPr>
+            <w:r>
+              <w:rPr>
+                <w:rFonts w:ascii="Times New Roman" w:hAnsi="Times New Roman"/>
+                <w:b/>
+                <w:sz w:val="24"/>
+                <w:szCs w:val="24"/>
+              </w:rPr>
+              <w:t>Concern</w:t>
+            </w:r>
+          </w:p>
+        </w:tc>
+        <w:tc>
+          <w:tcPr>
+            <w:tcW w:w="4657" w:type="dxa"/>
+            <w:tcBorders>
+              <w:left w:val="single" w:sz="4" w:space="0" w:color="auto"/>
+            </w:tcBorders>
+            <w:shd w:val="clear" w:color="auto" w:fill="002060"/>
+          </w:tcPr>
+          <w:p>
+            <w:pPr>
+              <w:spacing w:after="0" w:line="240" w:lineRule="auto"/>
+              <w:jc w:val="center"/>
+              <w:rPr>
+                <w:rFonts w:ascii="Times New Roman" w:hAnsi="Times New Roman"/>
+                <w:b/>
+                <w:sz w:val="24"/>
+                <w:szCs w:val="24"/>
+              </w:rPr>
+            </w:pPr>
+            <w:r>
+              <w:rPr>
+                <w:rFonts w:ascii="Times New Roman" w:hAnsi="Times New Roman"/>
+                <w:b/>
+                <w:sz w:val="24"/>
+                <w:szCs w:val="24"/>
+              </w:rPr>
+              <w:t>Response measure</w:t>
+            </w:r>
+          </w:p>
+        </w:tc>
+      </w:tr>
+      <w:tr>
+        <w:tc>
+          <w:tcPr>
+            <w:tcW w:w="1563" w:type="dxa"/>
+            <w:vMerge w:val="restart"/>
+            <w:shd w:val="clear" w:color="auto" w:fill="DBE5F1"/>
+          </w:tcPr>
+          <w:p>
+            <w:pPr>
+              <w:spacing w:after="0" w:line="240" w:lineRule="auto"/>
+              <w:rPr>
+                <w:rFonts w:ascii="Times New Roman" w:hAnsi="Times New Roman"/>
+                <w:sz w:val="24"/>
+                <w:szCs w:val="24"/>
+              </w:rPr>
+            </w:pPr>
+            <w:r>
+              <w:rPr>
+                <w:rFonts w:ascii="Times New Roman" w:hAnsi="Times New Roman"/>
+                <w:sz w:val="24"/>
+                <w:szCs w:val="24"/>
+              </w:rPr>
+              <w:t>Performance</w:t>
+            </w:r>
+          </w:p>
+        </w:tc>
+        <w:tc>
+          <w:tcPr>
+            <w:tcW w:w="1437" w:type="dxa"/>
+            <w:tcBorders>
+              <w:right w:val="single" w:sz="4" w:space="0" w:color="auto"/>
+            </w:tcBorders>
+            <w:shd w:val="clear" w:color="auto" w:fill="DBE5F1"/>
+          </w:tcPr>
+          <w:p>
+            <w:pPr>
+              <w:spacing w:after="0" w:line="240" w:lineRule="auto"/>
+              <w:jc w:val="center"/>
+              <w:rPr>
+                <w:rFonts w:ascii="Times New Roman" w:hAnsi="Times New Roman"/>
+                <w:sz w:val="24"/>
+                <w:szCs w:val="24"/>
+              </w:rPr>
+            </w:pPr>
+            <w:r>
+              <w:rPr>
+                <w:rFonts w:ascii="Times New Roman" w:hAnsi="Times New Roman"/>
+                <w:sz w:val="24"/>
+                <w:szCs w:val="24"/>
+              </w:rPr>
+              <w:t>QA</w:t>
+            </w:r>
+            <w:r>
+              <w:rPr>
+                <w:rFonts w:ascii="Times New Roman" w:hAnsi="Times New Roman"/>
+                <w:sz w:val="24"/>
+                <w:szCs w:val="24"/>
+              </w:rPr>
+              <w:t>.</w:t>
+            </w:r>
+            <w:r>
+              <w:rPr>
+                <w:rFonts w:ascii="Times New Roman" w:hAnsi="Times New Roman"/>
+                <w:sz w:val="24"/>
+                <w:szCs w:val="24"/>
+              </w:rPr>
+              <w:t>0</w:t>
+            </w:r>
+            <w:r>
+              <w:rPr>
+                <w:rFonts w:ascii="Times New Roman" w:hAnsi="Times New Roman"/>
+                <w:sz w:val="24"/>
+                <w:szCs w:val="24"/>
+              </w:rPr>
+              <w:t>2</w:t>
+            </w:r>
+          </w:p>
+        </w:tc>
+        <w:tc>
+          <w:tcPr>
+            <w:tcW w:w="1970" w:type="dxa"/>
+            <w:tcBorders>
+              <w:left w:val="single" w:sz="4" w:space="0" w:color="auto"/>
+              <w:right w:val="single" w:sz="4" w:space="0" w:color="auto"/>
+            </w:tcBorders>
+            <w:shd w:val="clear" w:color="auto" w:fill="DBE5F1"/>
+          </w:tcPr>
+          <w:p>
+            <w:pPr>
+              <w:spacing w:after="0" w:line="240" w:lineRule="auto"/>
+              <w:jc w:val="center"/>
+              <w:rPr>
+                <w:rFonts w:ascii="Times New Roman" w:hAnsi="Times New Roman"/>
+                <w:sz w:val="24"/>
+                <w:szCs w:val="24"/>
+              </w:rPr>
+            </w:pPr>
+            <w:r>
+              <w:rPr>
+                <w:rFonts w:ascii="Times New Roman" w:hAnsi="Times New Roman"/>
+                <w:sz w:val="24"/>
+                <w:szCs w:val="24"/>
+              </w:rPr>
+              <w:t>Response time</w:t>
+            </w:r>
+          </w:p>
+        </w:tc>
+        <w:tc>
+          <w:tcPr>
+            <w:tcW w:w="4657" w:type="dxa"/>
+            <w:tcBorders>
+              <w:left w:val="single" w:sz="4" w:space="0" w:color="auto"/>
+            </w:tcBorders>
+            <w:shd w:val="clear" w:color="auto" w:fill="DBE5F1"/>
+          </w:tcPr>
+          <w:p>
+            <w:pPr>
+              <w:spacing w:after="0" w:line="240" w:lineRule="auto"/>
+              <w:rPr>
+                <w:rFonts w:ascii="Times New Roman" w:hAnsi="Times New Roman"/>
+                <w:sz w:val="24"/>
+                <w:szCs w:val="24"/>
+              </w:rPr>
+            </w:pPr>
+            <w:r>
+              <w:rPr>
+                <w:rFonts w:ascii="Times New Roman" w:hAnsi="Times New Roman"/>
+                <w:sz w:val="24"/>
+                <w:szCs w:val="24"/>
+              </w:rPr>
+              <w:t>The response time for updating and modifying the “Personal Information” will be less than 4 seconds and the number of transaction are 10.</w:t>
+            </w:r>
+          </w:p>
+        </w:tc>
+      </w:tr>
+      <w:tr>
+        <w:tc>
+          <w:tcPr>
+            <w:tcW w:w="1563" w:type="dxa"/>
+            <w:vMerge/>
+            <w:shd w:val="clear" w:color="auto" w:fill="FFFFFF"/>
+          </w:tcPr>
+          <w:p>
+            <w:pPr>
+              <w:spacing w:after="0" w:line="240" w:lineRule="auto"/>
+              <w:rPr>
+                <w:rFonts w:ascii="Times New Roman" w:hAnsi="Times New Roman"/>
+                <w:sz w:val="24"/>
+                <w:szCs w:val="24"/>
+              </w:rPr>
+            </w:pPr>
+          </w:p>
+        </w:tc>
+        <w:tc>
+          <w:tcPr>
+            <w:tcW w:w="8064" w:type="dxa"/>
+            <w:gridSpan w:val="3"/>
+            <w:shd w:val="clear" w:color="auto" w:fill="FFFFFF"/>
+          </w:tcPr>
+          <w:p>
+            <w:pPr>
+              <w:spacing w:after="0" w:line="240" w:lineRule="auto"/>
+              <w:rPr>
+                <w:rFonts w:ascii="Times New Roman" w:hAnsi="Times New Roman"/>
+                <w:sz w:val="24"/>
+                <w:szCs w:val="24"/>
+              </w:rPr>
+            </w:pPr>
+            <w:r>
+              <w:rPr>
+                <w:rFonts w:ascii="Times New Roman" w:hAnsi="Times New Roman"/>
+                <w:sz w:val="24"/>
+                <w:szCs w:val="24"/>
+              </w:rPr>
+              <w:t>Rationale</w:t>
+            </w:r>
+          </w:p>
+          <w:p>
+            <w:pPr>
+              <w:pStyle w:val="ListParagraph"/>
+              <w:numPr>
+                <w:ilvl w:val="0"/>
+                <w:numId w:val="13"/>
+              </w:numPr>
+              <w:spacing w:after="0" w:line="240" w:lineRule="auto"/>
+              <w:rPr>
+                <w:rFonts w:ascii="Times New Roman" w:hAnsi="Times New Roman"/>
+                <w:sz w:val="24"/>
+                <w:szCs w:val="24"/>
+              </w:rPr>
+            </w:pPr>
+            <w:r>
+              <w:rPr>
+                <w:rFonts w:ascii="Times New Roman" w:hAnsi="Times New Roman"/>
+                <w:sz w:val="24"/>
+                <w:szCs w:val="24"/>
+              </w:rPr>
+              <w:t>The PIM system will use WCF service, so the performance will be increased because it can handle the large number of user transactions by processing multi-streams.</w:t>
+            </w:r>
+          </w:p>
+          <w:p>
+            <w:pPr>
+              <w:pStyle w:val="ListParagraph"/>
+              <w:numPr>
+                <w:ilvl w:val="0"/>
+                <w:numId w:val="14"/>
+              </w:numPr>
+              <w:spacing w:after="0" w:line="240" w:lineRule="auto"/>
+              <w:rPr>
+                <w:rFonts w:ascii="Times New Roman" w:hAnsi="Times New Roman"/>
+                <w:sz w:val="24"/>
+                <w:szCs w:val="24"/>
+              </w:rPr>
+            </w:pPr>
+            <w:r>
+              <w:rPr>
+                <w:rFonts w:ascii="Times New Roman" w:hAnsi="Times New Roman"/>
+                <w:i/>
+                <w:sz w:val="24"/>
+                <w:szCs w:val="24"/>
+              </w:rPr>
+              <w:t>Throttling behavior</w:t>
+            </w:r>
+            <w:r>
+              <w:rPr>
+                <w:rFonts w:ascii="Times New Roman" w:hAnsi="Times New Roman"/>
+                <w:sz w:val="24"/>
+                <w:szCs w:val="24"/>
+              </w:rPr>
+              <w:t xml:space="preserve">: </w:t>
+            </w:r>
+            <w:r>
+              <w:rPr>
+                <w:rFonts w:ascii="Times New Roman" w:hAnsi="Times New Roman"/>
+                <w:sz w:val="24"/>
+                <w:szCs w:val="24"/>
+              </w:rPr>
+              <w:t xml:space="preserve">control the streams to keep the resource (memory, </w:t>
+            </w:r>
+            <w:r>
+              <w:rPr>
+                <w:rFonts w:ascii="Times New Roman" w:hAnsi="Times New Roman"/>
+                <w:sz w:val="24"/>
+                <w:szCs w:val="24"/>
+              </w:rPr>
+              <w:lastRenderedPageBreak/>
+              <w:t>CPU, network, etc.) at healthy level</w:t>
+            </w:r>
+          </w:p>
+          <w:p>
+            <w:pPr>
+              <w:pStyle w:val="ListParagraph"/>
+              <w:numPr>
+                <w:ilvl w:val="0"/>
+                <w:numId w:val="14"/>
+              </w:numPr>
+              <w:spacing w:after="0" w:line="240" w:lineRule="auto"/>
+              <w:rPr>
+                <w:rFonts w:ascii="Times New Roman" w:hAnsi="Times New Roman"/>
+                <w:sz w:val="24"/>
+                <w:szCs w:val="24"/>
+              </w:rPr>
+            </w:pPr>
+            <w:r>
+              <w:rPr>
+                <w:rFonts w:ascii="Times New Roman" w:hAnsi="Times New Roman"/>
+                <w:i/>
+                <w:sz w:val="24"/>
+                <w:szCs w:val="24"/>
+              </w:rPr>
+              <w:t>Metadata behavior</w:t>
+            </w:r>
+            <w:r>
+              <w:rPr>
+                <w:rFonts w:ascii="Times New Roman" w:hAnsi="Times New Roman"/>
+                <w:sz w:val="24"/>
+                <w:szCs w:val="24"/>
+              </w:rPr>
+              <w:t>:</w:t>
+            </w:r>
+            <w:r>
+              <w:rPr>
+                <w:rFonts w:ascii="Times New Roman" w:hAnsi="Times New Roman"/>
+                <w:sz w:val="24"/>
+                <w:szCs w:val="24"/>
+              </w:rPr>
+              <w:t xml:space="preserve"> </w:t>
+            </w:r>
+            <w:r>
+              <w:rPr>
+                <w:rFonts w:ascii="Times New Roman" w:hAnsi="Times New Roman"/>
+                <w:color w:val="000000"/>
+                <w:sz w:val="24"/>
+                <w:szCs w:val="24"/>
+              </w:rPr>
+              <w:t>control the metadata publishing features of a service</w:t>
+            </w:r>
+          </w:p>
+          <w:p>
+            <w:pPr>
+              <w:pStyle w:val="ListParagraph"/>
+              <w:numPr>
+                <w:ilvl w:val="0"/>
+                <w:numId w:val="14"/>
+              </w:numPr>
+              <w:spacing w:after="0" w:line="240" w:lineRule="auto"/>
+              <w:rPr>
+                <w:rFonts w:ascii="Times New Roman" w:hAnsi="Times New Roman"/>
+                <w:sz w:val="24"/>
+                <w:szCs w:val="24"/>
+              </w:rPr>
+            </w:pPr>
+            <w:r>
+              <w:rPr>
+                <w:rFonts w:ascii="Times New Roman" w:hAnsi="Times New Roman"/>
+                <w:i/>
+                <w:sz w:val="24"/>
+                <w:szCs w:val="24"/>
+              </w:rPr>
+              <w:t>Transaction behavior:</w:t>
+            </w:r>
+            <w:r>
+              <w:rPr>
+                <w:rFonts w:ascii="Times New Roman" w:hAnsi="Times New Roman"/>
+                <w:sz w:val="24"/>
+                <w:szCs w:val="24"/>
+              </w:rPr>
+              <w:t xml:space="preserve"> allows rollback the transactions if the errors occur</w:t>
+            </w:r>
+          </w:p>
+          <w:p>
+            <w:pPr>
+              <w:pStyle w:val="ListParagraph"/>
+              <w:numPr>
+                <w:ilvl w:val="0"/>
+                <w:numId w:val="14"/>
+              </w:numPr>
+              <w:spacing w:after="0" w:line="240" w:lineRule="auto"/>
+              <w:rPr>
+                <w:rFonts w:ascii="Times New Roman" w:hAnsi="Times New Roman"/>
+                <w:sz w:val="24"/>
+                <w:szCs w:val="24"/>
+              </w:rPr>
+            </w:pPr>
+            <w:r>
+              <w:rPr>
+                <w:rFonts w:ascii="Times New Roman" w:hAnsi="Times New Roman"/>
+                <w:i/>
+                <w:sz w:val="24"/>
+                <w:szCs w:val="24"/>
+              </w:rPr>
+              <w:t>Concurrency behavior:</w:t>
+            </w:r>
+            <w:r>
+              <w:rPr>
+                <w:rFonts w:ascii="Times New Roman" w:hAnsi="Times New Roman"/>
+                <w:sz w:val="24"/>
+                <w:szCs w:val="24"/>
+              </w:rPr>
+              <w:t xml:space="preserve"> allow controlling the number of streams that can access to an object of service.</w:t>
+            </w:r>
+          </w:p>
+          <w:p>
+            <w:pPr>
+              <w:pStyle w:val="ListParagraph"/>
+              <w:numPr>
+                <w:ilvl w:val="0"/>
+                <w:numId w:val="13"/>
+              </w:numPr>
+              <w:spacing w:after="0" w:line="240" w:lineRule="auto"/>
+              <w:rPr>
+                <w:rFonts w:ascii="Times New Roman" w:hAnsi="Times New Roman"/>
+                <w:sz w:val="24"/>
+                <w:szCs w:val="24"/>
+              </w:rPr>
+            </w:pPr>
+            <w:r>
+              <w:rPr>
+                <w:rFonts w:ascii="Times New Roman" w:hAnsi="Times New Roman"/>
+                <w:sz w:val="24"/>
+                <w:szCs w:val="24"/>
+              </w:rPr>
+              <w:t xml:space="preserve">Entity framework is also promoting performance. It’s likely an object/relational mapping framework that allow the business layer working directly with objects without through database. </w:t>
+            </w:r>
+          </w:p>
+        </w:tc>
+      </w:tr>
+      <w:tr>
+        <w:tc>
+          <w:tcPr>
+            <w:tcW w:w="1563" w:type="dxa"/>
+            <w:vMerge w:val="restart"/>
+            <w:shd w:val="clear" w:color="auto" w:fill="DBE5F1"/>
+          </w:tcPr>
+          <w:p>
+            <w:pPr>
+              <w:spacing w:after="0" w:line="240" w:lineRule="auto"/>
+              <w:rPr>
+                <w:rFonts w:ascii="Times New Roman" w:hAnsi="Times New Roman"/>
+                <w:sz w:val="24"/>
+                <w:szCs w:val="24"/>
+              </w:rPr>
+            </w:pPr>
+            <w:r>
+              <w:rPr>
+                <w:rFonts w:ascii="Times New Roman" w:hAnsi="Times New Roman"/>
+                <w:sz w:val="24"/>
+                <w:szCs w:val="24"/>
+              </w:rPr>
+              <w:lastRenderedPageBreak/>
+              <w:t xml:space="preserve">Security  </w:t>
+            </w:r>
+          </w:p>
+        </w:tc>
+        <w:tc>
+          <w:tcPr>
+            <w:tcW w:w="1437" w:type="dxa"/>
+            <w:shd w:val="clear" w:color="auto" w:fill="DBE5F1"/>
+          </w:tcPr>
+          <w:p>
+            <w:pPr>
+              <w:spacing w:after="0" w:line="240" w:lineRule="auto"/>
+              <w:jc w:val="center"/>
+              <w:rPr>
+                <w:rFonts w:ascii="Times New Roman" w:hAnsi="Times New Roman"/>
+                <w:sz w:val="24"/>
+                <w:szCs w:val="24"/>
+              </w:rPr>
+            </w:pPr>
+            <w:r>
+              <w:rPr>
+                <w:rFonts w:ascii="Times New Roman" w:hAnsi="Times New Roman"/>
+                <w:sz w:val="24"/>
+                <w:szCs w:val="24"/>
+              </w:rPr>
+              <w:t>QA.08</w:t>
+            </w:r>
+          </w:p>
+        </w:tc>
+        <w:tc>
+          <w:tcPr>
+            <w:tcW w:w="1970" w:type="dxa"/>
+            <w:shd w:val="clear" w:color="auto" w:fill="DBE5F1"/>
+          </w:tcPr>
+          <w:p>
+            <w:pPr>
+              <w:spacing w:after="0" w:line="240" w:lineRule="auto"/>
+              <w:rPr>
+                <w:rFonts w:ascii="Times New Roman" w:hAnsi="Times New Roman"/>
+                <w:sz w:val="24"/>
+                <w:szCs w:val="24"/>
+              </w:rPr>
+            </w:pPr>
+            <w:r>
+              <w:rPr>
+                <w:rFonts w:ascii="Times New Roman" w:hAnsi="Times New Roman"/>
+                <w:sz w:val="24"/>
+                <w:szCs w:val="24"/>
+              </w:rPr>
+              <w:t>Assign the permission</w:t>
+            </w:r>
+          </w:p>
+        </w:tc>
+        <w:tc>
+          <w:tcPr>
+            <w:tcW w:w="4657" w:type="dxa"/>
+            <w:shd w:val="clear" w:color="auto" w:fill="DBE5F1"/>
+          </w:tcPr>
+          <w:p>
+            <w:pPr>
+              <w:spacing w:after="0" w:line="240" w:lineRule="auto"/>
+              <w:rPr>
+                <w:rFonts w:ascii="Times New Roman" w:hAnsi="Times New Roman"/>
+                <w:sz w:val="24"/>
+                <w:szCs w:val="24"/>
+              </w:rPr>
+            </w:pPr>
+          </w:p>
+        </w:tc>
+      </w:tr>
+      <w:tr>
+        <w:tc>
+          <w:tcPr>
+            <w:tcW w:w="1563" w:type="dxa"/>
+            <w:vMerge/>
+            <w:shd w:val="clear" w:color="auto" w:fill="FFFFFF"/>
+          </w:tcPr>
+          <w:p>
+            <w:pPr>
+              <w:spacing w:after="0" w:line="240" w:lineRule="auto"/>
+              <w:rPr>
+                <w:rFonts w:ascii="Times New Roman" w:hAnsi="Times New Roman"/>
+                <w:sz w:val="24"/>
+                <w:szCs w:val="24"/>
+              </w:rPr>
+            </w:pPr>
+          </w:p>
+        </w:tc>
+        <w:tc>
+          <w:tcPr>
+            <w:tcW w:w="8064" w:type="dxa"/>
+            <w:gridSpan w:val="3"/>
+            <w:shd w:val="clear" w:color="auto" w:fill="FFFFFF"/>
+          </w:tcPr>
+          <w:p>
+            <w:pPr>
+              <w:spacing w:after="0" w:line="240" w:lineRule="auto"/>
+              <w:rPr>
+                <w:rFonts w:ascii="Times New Roman" w:hAnsi="Times New Roman"/>
+                <w:sz w:val="24"/>
+                <w:szCs w:val="24"/>
+              </w:rPr>
+            </w:pPr>
+            <w:r>
+              <w:rPr>
+                <w:rFonts w:ascii="Times New Roman" w:hAnsi="Times New Roman"/>
+                <w:sz w:val="24"/>
+                <w:szCs w:val="24"/>
+              </w:rPr>
+              <w:t>Rationale:</w:t>
+            </w:r>
+          </w:p>
+          <w:p>
+            <w:pPr>
+              <w:pStyle w:val="ListParagraph"/>
+              <w:numPr>
+                <w:ilvl w:val="0"/>
+                <w:numId w:val="13"/>
+              </w:numPr>
+              <w:spacing w:after="0" w:line="240" w:lineRule="auto"/>
+              <w:jc w:val="both"/>
+              <w:rPr>
+                <w:rFonts w:ascii="Times New Roman" w:eastAsia="Calibri" w:hAnsi="Times New Roman"/>
+                <w:sz w:val="24"/>
+                <w:szCs w:val="24"/>
+              </w:rPr>
+            </w:pPr>
+            <w:r>
+              <w:rPr>
+                <w:rFonts w:ascii="Times New Roman" w:eastAsia="Calibri" w:hAnsi="Times New Roman"/>
+                <w:sz w:val="24"/>
+                <w:szCs w:val="24"/>
+              </w:rPr>
+              <w:t>The WCF supports for exchanging the secure message based on security foundation, e.g. https, windows integrated security, or access control (use username and password for authentication).</w:t>
+            </w:r>
+          </w:p>
+          <w:p>
+            <w:pPr>
+              <w:pStyle w:val="ListParagraph"/>
+              <w:numPr>
+                <w:ilvl w:val="0"/>
+                <w:numId w:val="15"/>
+              </w:numPr>
+              <w:spacing w:after="0" w:line="240" w:lineRule="auto"/>
+              <w:ind w:left="759"/>
+              <w:jc w:val="both"/>
+              <w:rPr>
+                <w:rFonts w:ascii="Times New Roman" w:eastAsia="Calibri" w:hAnsi="Times New Roman"/>
+                <w:i/>
+                <w:sz w:val="24"/>
+                <w:szCs w:val="24"/>
+              </w:rPr>
+            </w:pPr>
+            <w:r>
+              <w:rPr>
+                <w:rFonts w:ascii="Times New Roman" w:eastAsia="Calibri" w:hAnsi="Times New Roman"/>
+                <w:i/>
+                <w:sz w:val="24"/>
+                <w:szCs w:val="24"/>
+              </w:rPr>
+              <w:t>Authorization</w:t>
+            </w:r>
+            <w:r>
+              <w:rPr>
+                <w:rFonts w:ascii="Times New Roman" w:eastAsia="Calibri" w:hAnsi="Times New Roman"/>
+                <w:i/>
+                <w:sz w:val="24"/>
+                <w:szCs w:val="24"/>
+              </w:rPr>
+              <w:t>:</w:t>
+            </w:r>
+            <w:r>
+              <w:rPr>
+                <w:rFonts w:ascii="Times New Roman" w:eastAsia="Calibri" w:hAnsi="Times New Roman"/>
+                <w:sz w:val="24"/>
+                <w:szCs w:val="24"/>
+              </w:rPr>
+              <w:t xml:space="preserve"> allows assigning the permission. It means that the different user will have the different permission to show the data. It will be implemented in WCF through </w:t>
+            </w:r>
+            <w:proofErr w:type="spellStart"/>
+            <w:r>
+              <w:rPr>
+                <w:rFonts w:ascii="Times New Roman" w:eastAsia="Calibri" w:hAnsi="Times New Roman"/>
+                <w:i/>
+                <w:sz w:val="24"/>
+                <w:szCs w:val="24"/>
+              </w:rPr>
+              <w:t>PrincipalPermissionAttribute</w:t>
+            </w:r>
+            <w:proofErr w:type="spellEnd"/>
+            <w:r>
+              <w:rPr>
+                <w:rFonts w:ascii="Times New Roman" w:eastAsia="Calibri" w:hAnsi="Times New Roman"/>
+                <w:i/>
+                <w:sz w:val="24"/>
+                <w:szCs w:val="24"/>
+              </w:rPr>
+              <w:t>.</w:t>
+            </w:r>
+          </w:p>
+          <w:p>
+            <w:pPr>
+              <w:pStyle w:val="ListParagraph"/>
+              <w:numPr>
+                <w:ilvl w:val="0"/>
+                <w:numId w:val="15"/>
+              </w:numPr>
+              <w:spacing w:after="0" w:line="240" w:lineRule="auto"/>
+              <w:ind w:left="759"/>
+              <w:jc w:val="both"/>
+              <w:rPr>
+                <w:rFonts w:ascii="Times New Roman" w:eastAsia="Calibri" w:hAnsi="Times New Roman"/>
+                <w:i/>
+                <w:sz w:val="24"/>
+                <w:szCs w:val="24"/>
+              </w:rPr>
+            </w:pPr>
+            <w:r>
+              <w:rPr>
+                <w:rFonts w:ascii="Times New Roman" w:eastAsia="Calibri" w:hAnsi="Times New Roman"/>
+                <w:i/>
+                <w:sz w:val="24"/>
+                <w:szCs w:val="24"/>
+              </w:rPr>
+              <w:t xml:space="preserve">Auditing: </w:t>
+            </w:r>
+            <w:r>
+              <w:rPr>
+                <w:rFonts w:ascii="Times New Roman" w:eastAsia="Calibri" w:hAnsi="Times New Roman"/>
+                <w:sz w:val="24"/>
+                <w:szCs w:val="24"/>
+              </w:rPr>
+              <w:t>recording the security events into the log system of Windows OS (Windows event log).</w:t>
+            </w:r>
+          </w:p>
+        </w:tc>
+      </w:tr>
+    </w:tbl>
+    <w:p>
+      <w:pPr>
+        <w:tabs>
+          <w:tab w:val="left" w:pos="1305"/>
+        </w:tabs>
+      </w:pPr>
+    </w:p>
+    <w:p>
+      <w:pPr>
+        <w:tabs>
+          <w:tab w:val="left" w:pos="1305"/>
+        </w:tabs>
+      </w:pPr>
+    </w:p>
+    <w:p>
+      <w:pPr>
+        <w:tabs>
+          <w:tab w:val="left" w:pos="1305"/>
+        </w:tabs>
+      </w:pPr>
+    </w:p>
+    <w:p>
+      <w:pPr>
+        <w:tabs>
+          <w:tab w:val="left" w:pos="1305"/>
+        </w:tabs>
+      </w:pPr>
+    </w:p>
+    <w:p>
+      <w:pPr>
+        <w:ind w:firstLine="720"/>
+      </w:pPr>
+    </w:p>
+    <w:p>
+      <w:bookmarkStart w:id="9" w:name="_GoBack"/>
+      <w:bookmarkEnd w:id="9"/>
     </w:p>
     <w:sectPr>
       <w:pgSz w:w="12240" w:h="15840"/>
@@ -9260,6 +10006,119 @@
 <file path=word/numbering.xml><?xml version="1.0" encoding="utf-8"?>
 <w:numbering xmlns:wpc="http://schemas.microsoft.com/office/word/2010/wordprocessingCanvas" xmlns:mc="http://schemas.openxmlformats.org/markup-compatibility/2006" xmlns:o="urn:schemas-microsoft-com:office:office" xmlns:r="http://schemas.openxmlformats.org/officeDocument/2006/relationships" xmlns:m="http://schemas.openxmlformats.org/officeDocument/2006/math" xmlns:v="urn:schemas-microsoft-com:vml" xmlns:wp14="http://schemas.microsoft.com/office/word/2010/wordprocessingDrawing" xmlns:wp="http://schemas.openxmlformats.org/drawingml/2006/wordprocessingDrawing" xmlns:w10="urn:schemas-microsoft-com:office:word" xmlns:w="http://schemas.openxmlformats.org/wordprocessingml/2006/main" xmlns:w14="http://schemas.microsoft.com/office/word/2010/wordml" xmlns:wpg="http://schemas.microsoft.com/office/word/2010/wordprocessingGroup" xmlns:wpi="http://schemas.microsoft.com/office/word/2010/wordprocessingInk" xmlns:wne="http://schemas.microsoft.com/office/word/2006/wordml" xmlns:wps="http://schemas.microsoft.com/office/word/2010/wordprocessingShape" mc:Ignorable="w14 wp14">
   <w:abstractNum w:abstractNumId="0">
+    <w:nsid w:val="0034770E"/>
+    <w:multiLevelType w:val="hybridMultilevel"/>
+    <w:tmpl w:val="45006AE2"/>
+    <w:lvl w:ilvl="0" w:tplc="04090003">
+      <w:start w:val="1"/>
+      <w:numFmt w:val="bullet"/>
+      <w:lvlText w:val="o"/>
+      <w:lvlJc w:val="left"/>
+      <w:pPr>
+        <w:ind w:left="720" w:hanging="360"/>
+      </w:pPr>
+      <w:rPr>
+        <w:rFonts w:ascii="Courier New" w:hAnsi="Courier New" w:hint="default"/>
+      </w:rPr>
+    </w:lvl>
+    <w:lvl w:ilvl="1" w:tplc="04090003" w:tentative="1">
+      <w:start w:val="1"/>
+      <w:numFmt w:val="bullet"/>
+      <w:lvlText w:val="o"/>
+      <w:lvlJc w:val="left"/>
+      <w:pPr>
+        <w:ind w:left="1440" w:hanging="360"/>
+      </w:pPr>
+      <w:rPr>
+        <w:rFonts w:ascii="Courier New" w:hAnsi="Courier New" w:cs="Courier New" w:hint="default"/>
+      </w:rPr>
+    </w:lvl>
+    <w:lvl w:ilvl="2" w:tplc="04090005" w:tentative="1">
+      <w:start w:val="1"/>
+      <w:numFmt w:val="bullet"/>
+      <w:lvlText w:val=""/>
+      <w:lvlJc w:val="left"/>
+      <w:pPr>
+        <w:ind w:left="2160" w:hanging="360"/>
+      </w:pPr>
+      <w:rPr>
+        <w:rFonts w:ascii="Wingdings" w:hAnsi="Wingdings" w:hint="default"/>
+      </w:rPr>
+    </w:lvl>
+    <w:lvl w:ilvl="3" w:tplc="04090001" w:tentative="1">
+      <w:start w:val="1"/>
+      <w:numFmt w:val="bullet"/>
+      <w:lvlText w:val=""/>
+      <w:lvlJc w:val="left"/>
+      <w:pPr>
+        <w:ind w:left="2880" w:hanging="360"/>
+      </w:pPr>
+      <w:rPr>
+        <w:rFonts w:ascii="Symbol" w:hAnsi="Symbol" w:hint="default"/>
+      </w:rPr>
+    </w:lvl>
+    <w:lvl w:ilvl="4" w:tplc="04090003" w:tentative="1">
+      <w:start w:val="1"/>
+      <w:numFmt w:val="bullet"/>
+      <w:lvlText w:val="o"/>
+      <w:lvlJc w:val="left"/>
+      <w:pPr>
+        <w:ind w:left="3600" w:hanging="360"/>
+      </w:pPr>
+      <w:rPr>
+        <w:rFonts w:ascii="Courier New" w:hAnsi="Courier New" w:cs="Courier New" w:hint="default"/>
+      </w:rPr>
+    </w:lvl>
+    <w:lvl w:ilvl="5" w:tplc="04090005" w:tentative="1">
+      <w:start w:val="1"/>
+      <w:numFmt w:val="bullet"/>
+      <w:lvlText w:val=""/>
+      <w:lvlJc w:val="left"/>
+      <w:pPr>
+        <w:ind w:left="4320" w:hanging="360"/>
+      </w:pPr>
+      <w:rPr>
+        <w:rFonts w:ascii="Wingdings" w:hAnsi="Wingdings" w:hint="default"/>
+      </w:rPr>
+    </w:lvl>
+    <w:lvl w:ilvl="6" w:tplc="04090001" w:tentative="1">
+      <w:start w:val="1"/>
+      <w:numFmt w:val="bullet"/>
+      <w:lvlText w:val=""/>
+      <w:lvlJc w:val="left"/>
+      <w:pPr>
+        <w:ind w:left="5040" w:hanging="360"/>
+      </w:pPr>
+      <w:rPr>
+        <w:rFonts w:ascii="Symbol" w:hAnsi="Symbol" w:hint="default"/>
+      </w:rPr>
+    </w:lvl>
+    <w:lvl w:ilvl="7" w:tplc="04090003" w:tentative="1">
+      <w:start w:val="1"/>
+      <w:numFmt w:val="bullet"/>
+      <w:lvlText w:val="o"/>
+      <w:lvlJc w:val="left"/>
+      <w:pPr>
+        <w:ind w:left="5760" w:hanging="360"/>
+      </w:pPr>
+      <w:rPr>
+        <w:rFonts w:ascii="Courier New" w:hAnsi="Courier New" w:cs="Courier New" w:hint="default"/>
+      </w:rPr>
+    </w:lvl>
+    <w:lvl w:ilvl="8" w:tplc="04090005" w:tentative="1">
+      <w:start w:val="1"/>
+      <w:numFmt w:val="bullet"/>
+      <w:lvlText w:val=""/>
+      <w:lvlJc w:val="left"/>
+      <w:pPr>
+        <w:ind w:left="6480" w:hanging="360"/>
+      </w:pPr>
+      <w:rPr>
+        <w:rFonts w:ascii="Wingdings" w:hAnsi="Wingdings" w:hint="default"/>
+      </w:rPr>
+    </w:lvl>
+  </w:abstractNum>
+  <w:abstractNum w:abstractNumId="1">
     <w:nsid w:val="02436555"/>
     <w:multiLevelType w:val="multilevel"/>
     <w:tmpl w:val="D9C845AE"/>
@@ -9380,7 +10239,7 @@
       </w:rPr>
     </w:lvl>
   </w:abstractNum>
-  <w:abstractNum w:abstractNumId="1">
+  <w:abstractNum w:abstractNumId="2">
     <w:nsid w:val="0261004F"/>
     <w:multiLevelType w:val="hybridMultilevel"/>
     <w:tmpl w:val="2396A91C"/>
@@ -9469,7 +10328,7 @@
       </w:pPr>
     </w:lvl>
   </w:abstractNum>
-  <w:abstractNum w:abstractNumId="2">
+  <w:abstractNum w:abstractNumId="3">
     <w:nsid w:val="0C9857EB"/>
     <w:multiLevelType w:val="hybridMultilevel"/>
     <w:tmpl w:val="D576C03C"/>
@@ -9582,7 +10441,7 @@
       </w:rPr>
     </w:lvl>
   </w:abstractNum>
-  <w:abstractNum w:abstractNumId="3">
+  <w:abstractNum w:abstractNumId="4">
     <w:nsid w:val="19120439"/>
     <w:multiLevelType w:val="hybridMultilevel"/>
     <w:tmpl w:val="B2448C22"/>
@@ -9695,7 +10554,120 @@
       </w:rPr>
     </w:lvl>
   </w:abstractNum>
-  <w:abstractNum w:abstractNumId="4">
+  <w:abstractNum w:abstractNumId="5">
+    <w:nsid w:val="19225367"/>
+    <w:multiLevelType w:val="hybridMultilevel"/>
+    <w:tmpl w:val="C2C0F6B2"/>
+    <w:lvl w:ilvl="0" w:tplc="04090003">
+      <w:start w:val="1"/>
+      <w:numFmt w:val="bullet"/>
+      <w:lvlText w:val="o"/>
+      <w:lvlJc w:val="left"/>
+      <w:pPr>
+        <w:ind w:left="1440" w:hanging="360"/>
+      </w:pPr>
+      <w:rPr>
+        <w:rFonts w:ascii="Courier New" w:hAnsi="Courier New" w:hint="default"/>
+      </w:rPr>
+    </w:lvl>
+    <w:lvl w:ilvl="1" w:tplc="04090003" w:tentative="1">
+      <w:start w:val="1"/>
+      <w:numFmt w:val="bullet"/>
+      <w:lvlText w:val="o"/>
+      <w:lvlJc w:val="left"/>
+      <w:pPr>
+        <w:ind w:left="2160" w:hanging="360"/>
+      </w:pPr>
+      <w:rPr>
+        <w:rFonts w:ascii="Courier New" w:hAnsi="Courier New" w:cs="Courier New" w:hint="default"/>
+      </w:rPr>
+    </w:lvl>
+    <w:lvl w:ilvl="2" w:tplc="04090005" w:tentative="1">
+      <w:start w:val="1"/>
+      <w:numFmt w:val="bullet"/>
+      <w:lvlText w:val=""/>
+      <w:lvlJc w:val="left"/>
+      <w:pPr>
+        <w:ind w:left="2880" w:hanging="360"/>
+      </w:pPr>
+      <w:rPr>
+        <w:rFonts w:ascii="Wingdings" w:hAnsi="Wingdings" w:hint="default"/>
+      </w:rPr>
+    </w:lvl>
+    <w:lvl w:ilvl="3" w:tplc="04090001" w:tentative="1">
+      <w:start w:val="1"/>
+      <w:numFmt w:val="bullet"/>
+      <w:lvlText w:val=""/>
+      <w:lvlJc w:val="left"/>
+      <w:pPr>
+        <w:ind w:left="3600" w:hanging="360"/>
+      </w:pPr>
+      <w:rPr>
+        <w:rFonts w:ascii="Symbol" w:hAnsi="Symbol" w:hint="default"/>
+      </w:rPr>
+    </w:lvl>
+    <w:lvl w:ilvl="4" w:tplc="04090003" w:tentative="1">
+      <w:start w:val="1"/>
+      <w:numFmt w:val="bullet"/>
+      <w:lvlText w:val="o"/>
+      <w:lvlJc w:val="left"/>
+      <w:pPr>
+        <w:ind w:left="4320" w:hanging="360"/>
+      </w:pPr>
+      <w:rPr>
+        <w:rFonts w:ascii="Courier New" w:hAnsi="Courier New" w:cs="Courier New" w:hint="default"/>
+      </w:rPr>
+    </w:lvl>
+    <w:lvl w:ilvl="5" w:tplc="04090005" w:tentative="1">
+      <w:start w:val="1"/>
+      <w:numFmt w:val="bullet"/>
+      <w:lvlText w:val=""/>
+      <w:lvlJc w:val="left"/>
+      <w:pPr>
+        <w:ind w:left="5040" w:hanging="360"/>
+      </w:pPr>
+      <w:rPr>
+        <w:rFonts w:ascii="Wingdings" w:hAnsi="Wingdings" w:hint="default"/>
+      </w:rPr>
+    </w:lvl>
+    <w:lvl w:ilvl="6" w:tplc="04090001" w:tentative="1">
+      <w:start w:val="1"/>
+      <w:numFmt w:val="bullet"/>
+      <w:lvlText w:val=""/>
+      <w:lvlJc w:val="left"/>
+      <w:pPr>
+        <w:ind w:left="5760" w:hanging="360"/>
+      </w:pPr>
+      <w:rPr>
+        <w:rFonts w:ascii="Symbol" w:hAnsi="Symbol" w:hint="default"/>
+      </w:rPr>
+    </w:lvl>
+    <w:lvl w:ilvl="7" w:tplc="04090003" w:tentative="1">
+      <w:start w:val="1"/>
+      <w:numFmt w:val="bullet"/>
+      <w:lvlText w:val="o"/>
+      <w:lvlJc w:val="left"/>
+      <w:pPr>
+        <w:ind w:left="6480" w:hanging="360"/>
+      </w:pPr>
+      <w:rPr>
+        <w:rFonts w:ascii="Courier New" w:hAnsi="Courier New" w:cs="Courier New" w:hint="default"/>
+      </w:rPr>
+    </w:lvl>
+    <w:lvl w:ilvl="8" w:tplc="04090005" w:tentative="1">
+      <w:start w:val="1"/>
+      <w:numFmt w:val="bullet"/>
+      <w:lvlText w:val=""/>
+      <w:lvlJc w:val="left"/>
+      <w:pPr>
+        <w:ind w:left="7200" w:hanging="360"/>
+      </w:pPr>
+      <w:rPr>
+        <w:rFonts w:ascii="Wingdings" w:hAnsi="Wingdings" w:hint="default"/>
+      </w:rPr>
+    </w:lvl>
+  </w:abstractNum>
+  <w:abstractNum w:abstractNumId="6">
     <w:nsid w:val="1A486DD1"/>
     <w:multiLevelType w:val="hybridMultilevel"/>
     <w:tmpl w:val="ECCA9462"/>
@@ -9808,7 +10780,7 @@
       </w:rPr>
     </w:lvl>
   </w:abstractNum>
-  <w:abstractNum w:abstractNumId="5">
+  <w:abstractNum w:abstractNumId="7">
     <w:nsid w:val="1FFC2EE3"/>
     <w:multiLevelType w:val="hybridMultilevel"/>
     <w:tmpl w:val="0B9A510E"/>
@@ -9921,7 +10893,7 @@
       </w:rPr>
     </w:lvl>
   </w:abstractNum>
-  <w:abstractNum w:abstractNumId="6">
+  <w:abstractNum w:abstractNumId="8">
     <w:nsid w:val="3E8C336A"/>
     <w:multiLevelType w:val="multilevel"/>
     <w:tmpl w:val="A8381338"/>
@@ -10037,7 +11009,7 @@
       </w:rPr>
     </w:lvl>
   </w:abstractNum>
-  <w:abstractNum w:abstractNumId="7">
+  <w:abstractNum w:abstractNumId="9">
     <w:nsid w:val="44E97431"/>
     <w:multiLevelType w:val="hybridMultilevel"/>
     <w:tmpl w:val="CF440E4E"/>
@@ -10150,7 +11122,7 @@
       </w:rPr>
     </w:lvl>
   </w:abstractNum>
-  <w:abstractNum w:abstractNumId="8">
+  <w:abstractNum w:abstractNumId="10">
     <w:nsid w:val="494E7274"/>
     <w:multiLevelType w:val="hybridMultilevel"/>
     <w:tmpl w:val="241831CE"/>
@@ -10263,7 +11235,7 @@
       </w:rPr>
     </w:lvl>
   </w:abstractNum>
-  <w:abstractNum w:abstractNumId="9">
+  <w:abstractNum w:abstractNumId="11">
     <w:nsid w:val="600F6DA4"/>
     <w:multiLevelType w:val="hybridMultilevel"/>
     <w:tmpl w:val="2396A91C"/>
@@ -10352,7 +11324,7 @@
       </w:pPr>
     </w:lvl>
   </w:abstractNum>
-  <w:abstractNum w:abstractNumId="10">
+  <w:abstractNum w:abstractNumId="12">
     <w:nsid w:val="72950F83"/>
     <w:multiLevelType w:val="hybridMultilevel"/>
     <w:tmpl w:val="C914A590"/>
@@ -10441,7 +11413,7 @@
       </w:pPr>
     </w:lvl>
   </w:abstractNum>
-  <w:abstractNum w:abstractNumId="11">
+  <w:abstractNum w:abstractNumId="13">
     <w:nsid w:val="766B3785"/>
     <w:multiLevelType w:val="hybridMultilevel"/>
     <w:tmpl w:val="2396A91C"/>
@@ -10530,7 +11502,7 @@
       </w:pPr>
     </w:lvl>
   </w:abstractNum>
-  <w:abstractNum w:abstractNumId="12">
+  <w:abstractNum w:abstractNumId="14">
     <w:nsid w:val="7EE975BF"/>
     <w:multiLevelType w:val="hybridMultilevel"/>
     <w:tmpl w:val="E1AE93B2"/>
@@ -10644,43 +11616,49 @@
     </w:lvl>
   </w:abstractNum>
   <w:num w:numId="1">
+    <w:abstractNumId w:val="8"/>
+  </w:num>
+  <w:num w:numId="2">
+    <w:abstractNumId w:val="7"/>
+  </w:num>
+  <w:num w:numId="3">
+    <w:abstractNumId w:val="4"/>
+  </w:num>
+  <w:num w:numId="4">
+    <w:abstractNumId w:val="10"/>
+  </w:num>
+  <w:num w:numId="5">
     <w:abstractNumId w:val="6"/>
   </w:num>
-  <w:num w:numId="2">
-    <w:abstractNumId w:val="5"/>
+  <w:num w:numId="6">
+    <w:abstractNumId w:val="14"/>
   </w:num>
-  <w:num w:numId="3">
+  <w:num w:numId="7">
     <w:abstractNumId w:val="3"/>
   </w:num>
-  <w:num w:numId="4">
-    <w:abstractNumId w:val="8"/>
+  <w:num w:numId="8">
+    <w:abstractNumId w:val="1"/>
   </w:num>
-  <w:num w:numId="5">
-    <w:abstractNumId w:val="4"/>
+  <w:num w:numId="9">
+    <w:abstractNumId w:val="11"/>
   </w:num>
-  <w:num w:numId="6">
+  <w:num w:numId="10">
+    <w:abstractNumId w:val="13"/>
+  </w:num>
+  <w:num w:numId="11">
     <w:abstractNumId w:val="12"/>
   </w:num>
-  <w:num w:numId="7">
+  <w:num w:numId="12">
     <w:abstractNumId w:val="2"/>
   </w:num>
-  <w:num w:numId="8">
+  <w:num w:numId="13">
+    <w:abstractNumId w:val="9"/>
+  </w:num>
+  <w:num w:numId="14">
     <w:abstractNumId w:val="0"/>
   </w:num>
-  <w:num w:numId="9">
-    <w:abstractNumId w:val="9"/>
-  </w:num>
-  <w:num w:numId="10">
-    <w:abstractNumId w:val="11"/>
-  </w:num>
-  <w:num w:numId="11">
-    <w:abstractNumId w:val="10"/>
-  </w:num>
-  <w:num w:numId="12">
-    <w:abstractNumId w:val="1"/>
-  </w:num>
-  <w:num w:numId="13">
-    <w:abstractNumId w:val="7"/>
+  <w:num w:numId="15">
+    <w:abstractNumId w:val="5"/>
   </w:num>
 </w:numbering>
 </file>
@@ -10845,7 +11823,7 @@
   <w:style w:type="paragraph" w:default="1" w:styleId="Normal">
     <w:name w:val="Normal"/>
     <w:qFormat/>
-    <w:rsid w:val="00C921EA"/>
+    <w:rsid w:val="00945AF5"/>
   </w:style>
   <w:style w:type="paragraph" w:styleId="Heading1">
     <w:name w:val="heading 1"/>
@@ -12538,7 +13516,7 @@
 </file>
 
 <file path=customXml/itemProps2.xml><?xml version="1.0" encoding="utf-8"?>
-<ds:datastoreItem xmlns:ds="http://schemas.openxmlformats.org/officeDocument/2006/customXml" ds:itemID="{2A99E3F7-6DC3-4A3B-A4ED-BB8659F19D63}">
+<ds:datastoreItem xmlns:ds="http://schemas.openxmlformats.org/officeDocument/2006/customXml" ds:itemID="{3DD38945-4843-4E7B-A475-9CC5D556E1EB}">
   <ds:schemaRefs>
     <ds:schemaRef ds:uri="http://schemas.openxmlformats.org/officeDocument/2006/bibliography"/>
   </ds:schemaRefs>

</xml_diff>

<commit_message>
Update high level of PIM system- C&C View
</commit_message>
<xml_diff>
--- a/Architecture/HRM_Architecture Design.docx
+++ b/Architecture/HRM_Architecture Design.docx
@@ -622,6 +622,7 @@
                     <w:dataBinding w:prefixMappings="xmlns:ns0='http://schemas.openxmlformats.org/package/2006/metadata/core-properties' xmlns:ns1='http://purl.org/dc/elements/1.1/'" w:xpath="/ns0:coreProperties[1]/ns1:title[1]" w:storeItemID="{6C3C8BC8-F283-45AE-878A-BAB7291924A1}"/>
                     <w:text/>
                   </w:sdtPr>
+                  <w:sdtEndPr/>
                   <w:sdtContent>
                     <w:r>
                       <w:rPr>
@@ -652,6 +653,7 @@
                 <w:dataBinding w:prefixMappings="xmlns:ns0='http://schemas.openxmlformats.org/package/2006/metadata/core-properties' xmlns:ns1='http://purl.org/dc/elements/1.1/'" w:xpath="/ns0:coreProperties[1]/ns1:subject[1]" w:storeItemID="{6C3C8BC8-F283-45AE-878A-BAB7291924A1}"/>
                 <w:text/>
               </w:sdtPr>
+              <w:sdtEndPr/>
               <w:sdtContent>
                 <w:tc>
                   <w:tcPr>
@@ -704,6 +706,7 @@
                 <w:dataBinding w:prefixMappings="xmlns:ns0='http://schemas.microsoft.com/office/2006/coverPageProps'" w:xpath="/ns0:CoverPageProperties[1]/ns0:Abstract[1]" w:storeItemID="{55AF091B-3C7A-41E3-B477-F2FDAA23CFDA}"/>
                 <w:text/>
               </w:sdtPr>
+              <w:sdtEndPr/>
               <w:sdtContent>
                 <w:tc>
                   <w:tcPr>
@@ -745,6 +748,7 @@
                 <w:dataBinding w:prefixMappings="xmlns:ns0='http://schemas.openxmlformats.org/package/2006/metadata/core-properties' xmlns:ns1='http://purl.org/dc/elements/1.1/'" w:xpath="/ns0:coreProperties[1]/ns1:creator[1]" w:storeItemID="{6C3C8BC8-F283-45AE-878A-BAB7291924A1}"/>
                 <w:text/>
               </w:sdtPr>
+              <w:sdtEndPr/>
               <w:sdtContent>
                 <w:tc>
                   <w:tcPr>
@@ -787,6 +791,7 @@
                   <w:calendar w:val="gregorian"/>
                 </w:date>
               </w:sdtPr>
+              <w:sdtEndPr/>
               <w:sdtContent>
                 <w:tc>
                   <w:tcPr>
@@ -868,31 +873,16 @@
           </w:r>
         </w:p>
         <w:p>
-          <w:r>
-            <w:fldChar w:fldCharType="begin"/>
-          </w:r>
-          <w:r>
-            <w:instrText xml:space="preserve"> TOC \o "1-3" \h \z \u </w:instrText>
-          </w:r>
-          <w:r>
-            <w:fldChar w:fldCharType="separate"/>
-          </w:r>
-          <w:r>
-            <w:rPr>
-              <w:b/>
-              <w:bCs/>
-              <w:noProof/>
-            </w:rPr>
-            <w:t>No table of contents entries found.</w:t>
-          </w:r>
-          <w:r>
-            <w:rPr>
-              <w:b/>
-              <w:bCs/>
-              <w:noProof/>
-            </w:rPr>
-            <w:fldChar w:fldCharType="end"/>
-          </w:r>
+          <w:fldSimple w:instr=" TOC \o &quot;1-3&quot; \h \z \u ">
+            <w:r>
+              <w:rPr>
+                <w:b/>
+                <w:bCs/>
+                <w:noProof/>
+              </w:rPr>
+              <w:t>No table of contents entries found.</w:t>
+            </w:r>
+          </w:fldSimple>
         </w:p>
       </w:sdtContent>
     </w:sdt>
@@ -3479,7 +3469,7 @@
           <w:szCs w:val="24"/>
           <w:lang w:eastAsia="ja-JP"/>
         </w:rPr>
-        <w:t>Personal information data</w:t>
+        <w:t xml:space="preserve">Personal information data needs to be shared with all authorized users. Users can access these data from globally distributed locations and number of users may range from 10 to 50. In order to achieve these requirements and qualities, we decided to have a </w:t>
       </w:r>
       <w:r>
         <w:rPr>
@@ -3488,7 +3478,7 @@
           <w:szCs w:val="24"/>
           <w:lang w:eastAsia="ja-JP"/>
         </w:rPr>
-        <w:t xml:space="preserve"> needs to be shared with all authorized users. Users can access these </w:t>
+        <w:t>PIM</w:t>
       </w:r>
       <w:r>
         <w:rPr>
@@ -3497,70 +3487,7 @@
           <w:szCs w:val="24"/>
           <w:lang w:eastAsia="ja-JP"/>
         </w:rPr>
-        <w:t>data</w:t>
-      </w:r>
-      <w:r>
-        <w:rPr>
-          <w:rFonts w:ascii="Times New Roman" w:hAnsi="Times New Roman"/>
-          <w:sz w:val="24"/>
-          <w:szCs w:val="24"/>
-          <w:lang w:eastAsia="ja-JP"/>
-        </w:rPr>
-        <w:t xml:space="preserve"> from globally distributed locations and number of users may range from </w:t>
-      </w:r>
-      <w:r>
-        <w:rPr>
-          <w:rFonts w:ascii="Times New Roman" w:hAnsi="Times New Roman"/>
-          <w:sz w:val="24"/>
-          <w:szCs w:val="24"/>
-          <w:lang w:eastAsia="ja-JP"/>
-        </w:rPr>
-        <w:t>10 to 50</w:t>
-      </w:r>
-      <w:r>
-        <w:rPr>
-          <w:rFonts w:ascii="Times New Roman" w:hAnsi="Times New Roman"/>
-          <w:sz w:val="24"/>
-          <w:szCs w:val="24"/>
-          <w:lang w:eastAsia="ja-JP"/>
-        </w:rPr>
-        <w:t xml:space="preserve">. In order to achieve these requirements and qualities, we decided to have a </w:t>
-      </w:r>
-      <w:r>
-        <w:rPr>
-          <w:rFonts w:ascii="Times New Roman" w:hAnsi="Times New Roman"/>
-          <w:sz w:val="24"/>
-          <w:szCs w:val="24"/>
-          <w:lang w:eastAsia="ja-JP"/>
-        </w:rPr>
-        <w:t>PIM</w:t>
-      </w:r>
-      <w:r>
-        <w:rPr>
-          <w:rFonts w:ascii="Times New Roman" w:hAnsi="Times New Roman"/>
-          <w:sz w:val="24"/>
-          <w:szCs w:val="24"/>
-          <w:lang w:eastAsia="ja-JP"/>
-        </w:rPr>
-        <w:t xml:space="preserve"> server that would store and manage d</w:t>
-      </w:r>
-      <w:r>
-        <w:rPr>
-          <w:rFonts w:ascii="Times New Roman" w:hAnsi="Times New Roman"/>
-          <w:sz w:val="24"/>
-          <w:szCs w:val="24"/>
-          <w:lang w:eastAsia="ja-JP"/>
-        </w:rPr>
-        <w:t>ata</w:t>
-      </w:r>
-      <w:r>
-        <w:rPr>
-          <w:rFonts w:ascii="Times New Roman" w:hAnsi="Times New Roman"/>
-          <w:sz w:val="24"/>
-          <w:szCs w:val="24"/>
-          <w:lang w:eastAsia="ja-JP"/>
-        </w:rPr>
-        <w:t>.</w:t>
+        <w:t xml:space="preserve"> server that would store and manage data.</w:t>
       </w:r>
     </w:p>
     <w:p>
@@ -3818,10 +3745,10 @@
             <v:path o:extrusionok="f" gradientshapeok="t" o:connecttype="rect"/>
             <o:lock v:ext="edit" aspectratio="t"/>
           </v:shapetype>
-          <v:shape id="_x0000_i1026" type="#_x0000_t75" style="width:468pt;height:321pt" o:ole="">
+          <v:shape id="_x0000_i1025" type="#_x0000_t75" style="width:468pt;height:321pt" o:ole="">
             <v:imagedata r:id="rId12" o:title=""/>
           </v:shape>
-          <o:OLEObject Type="Embed" ProgID="Visio.Drawing.11" ShapeID="_x0000_i1026" DrawAspect="Content" ObjectID="_1387918670" r:id="rId13"/>
+          <o:OLEObject Type="Embed" ProgID="Visio.Drawing.11" ShapeID="_x0000_i1025" DrawAspect="Content" ObjectID="_1387958042" r:id="rId13"/>
         </w:object>
       </w:r>
     </w:p>
@@ -3861,6 +3788,16 @@
           <w:sz w:val="24"/>
           <w:szCs w:val="24"/>
         </w:rPr>
+        <w:t xml:space="preserve"> 5.1.1</w:t>
+      </w:r>
+      <w:r>
+        <w:rPr>
+          <w:rFonts w:ascii="Times New Roman" w:hAnsi="Times New Roman" w:cs="Times New Roman"/>
+          <w:b/>
+          <w:sz w:val="24"/>
+          <w:szCs w:val="24"/>
+          <w:lang w:eastAsia="ja-JP"/>
+        </w:rPr>
         <w:t xml:space="preserve"> </w:t>
       </w:r>
       <w:r>
@@ -3870,7 +3807,7 @@
           <w:sz w:val="24"/>
           <w:szCs w:val="24"/>
         </w:rPr>
-        <w:t>5</w:t>
+        <w:t xml:space="preserve">Client and </w:t>
       </w:r>
       <w:r>
         <w:rPr>
@@ -3878,8 +3815,9 @@
           <w:b/>
           <w:sz w:val="24"/>
           <w:szCs w:val="24"/>
-        </w:rPr>
-        <w:t>.1.1</w:t>
+          <w:lang w:eastAsia="ja-JP"/>
+        </w:rPr>
+        <w:t>s</w:t>
       </w:r>
       <w:r>
         <w:rPr>
@@ -3887,9 +3825,18 @@
           <w:b/>
           <w:sz w:val="24"/>
           <w:szCs w:val="24"/>
+        </w:rPr>
+        <w:t xml:space="preserve">erver </w:t>
+      </w:r>
+      <w:r>
+        <w:rPr>
+          <w:rFonts w:ascii="Times New Roman" w:hAnsi="Times New Roman" w:cs="Times New Roman"/>
+          <w:b/>
+          <w:sz w:val="24"/>
+          <w:szCs w:val="24"/>
           <w:lang w:eastAsia="ja-JP"/>
         </w:rPr>
-        <w:t xml:space="preserve"> </w:t>
+        <w:t>s</w:t>
       </w:r>
       <w:r>
         <w:rPr>
@@ -3898,54 +3845,7 @@
           <w:sz w:val="24"/>
           <w:szCs w:val="24"/>
         </w:rPr>
-        <w:t xml:space="preserve">Client and </w:t>
-      </w:r>
-      <w:r>
-        <w:rPr>
-          <w:rFonts w:ascii="Times New Roman" w:hAnsi="Times New Roman" w:cs="Times New Roman"/>
-          <w:b/>
-          <w:sz w:val="24"/>
-          <w:szCs w:val="24"/>
-          <w:lang w:eastAsia="ja-JP"/>
-        </w:rPr>
-        <w:t>s</w:t>
-      </w:r>
-      <w:r>
-        <w:rPr>
-          <w:rFonts w:ascii="Times New Roman" w:hAnsi="Times New Roman" w:cs="Times New Roman"/>
-          <w:b/>
-          <w:sz w:val="24"/>
-          <w:szCs w:val="24"/>
-        </w:rPr>
-        <w:t xml:space="preserve">erver </w:t>
-      </w:r>
-      <w:r>
-        <w:rPr>
-          <w:rFonts w:ascii="Times New Roman" w:hAnsi="Times New Roman" w:cs="Times New Roman"/>
-          <w:b/>
-          <w:sz w:val="24"/>
-          <w:szCs w:val="24"/>
-          <w:lang w:eastAsia="ja-JP"/>
-        </w:rPr>
-        <w:t>s</w:t>
-      </w:r>
-      <w:r>
-        <w:rPr>
-          <w:rFonts w:ascii="Times New Roman" w:hAnsi="Times New Roman" w:cs="Times New Roman"/>
-          <w:b/>
-          <w:sz w:val="24"/>
-          <w:szCs w:val="24"/>
-        </w:rPr>
-        <w:t xml:space="preserve">tyle for </w:t>
-      </w:r>
-      <w:r>
-        <w:rPr>
-          <w:rFonts w:ascii="Times New Roman" w:hAnsi="Times New Roman" w:cs="Times New Roman"/>
-          <w:b/>
-          <w:sz w:val="24"/>
-          <w:szCs w:val="24"/>
-        </w:rPr>
-        <w:t>HRM-PIM application</w:t>
+        <w:t>tyle for HRM-PIM application</w:t>
       </w:r>
     </w:p>
     <w:p>
@@ -4086,15 +3986,7 @@
           <w:sz w:val="24"/>
           <w:szCs w:val="24"/>
         </w:rPr>
-        <w:t xml:space="preserve"> we grouped the view components together; view-model components together…</w:t>
-      </w:r>
-      <w:r>
-        <w:rPr>
-          <w:rFonts w:ascii="Times New Roman" w:hAnsi="Times New Roman"/>
-          <w:sz w:val="24"/>
-          <w:szCs w:val="24"/>
-        </w:rPr>
-        <w:t xml:space="preserve"> We tried to generalize these modules based on their functions.</w:t>
+        <w:t xml:space="preserve"> we grouped the view components together; view-model components together… We tried to generalize these modules based on their functions.</w:t>
       </w:r>
     </w:p>
     <w:p>
@@ -4167,16 +4059,7 @@
           <w:sz w:val="24"/>
           <w:szCs w:val="24"/>
         </w:rPr>
-        <w:t>Defer binding</w:t>
-      </w:r>
-      <w:r>
-        <w:rPr>
-          <w:rFonts w:ascii="Times New Roman" w:hAnsi="Times New Roman"/>
-          <w:i/>
-          <w:sz w:val="24"/>
-          <w:szCs w:val="24"/>
-        </w:rPr>
-        <w:t xml:space="preserve"> time</w:t>
+        <w:t>Defer binding time</w:t>
       </w:r>
       <w:r>
         <w:rPr>
@@ -4204,15 +4087,7 @@
           <w:sz w:val="24"/>
           <w:szCs w:val="24"/>
         </w:rPr>
-        <w:t>The application allows</w:t>
-      </w:r>
-      <w:r>
-        <w:rPr>
-          <w:rFonts w:ascii="Times New Roman" w:hAnsi="Times New Roman"/>
-          <w:sz w:val="24"/>
-          <w:szCs w:val="24"/>
-        </w:rPr>
-        <w:t xml:space="preserve"> the end user or system administrator to make settings or provide input that affects behavior</w:t>
+        <w:t>The application allows the end user or system administrator to make settings or provide input that affects behavior</w:t>
       </w:r>
       <w:r>
         <w:rPr>
@@ -4790,14 +4665,16 @@
       <w:r>
         <w:t>Primary Presentation</w:t>
       </w:r>
+      <w:bookmarkStart w:id="5" w:name="_GoBack"/>
+      <w:bookmarkEnd w:id="5"/>
     </w:p>
     <w:p>
       <w:r>
         <w:object w:dxaOrig="12662" w:dyaOrig="8691">
-          <v:shape id="_x0000_i1025" type="#_x0000_t75" style="width:468pt;height:321pt" o:ole="">
+          <v:shape id="_x0000_i1026" type="#_x0000_t75" style="width:468pt;height:321pt" o:ole="">
             <v:imagedata r:id="rId14" o:title=""/>
           </v:shape>
-          <o:OLEObject Type="Embed" ProgID="Visio.Drawing.11" ShapeID="_x0000_i1025" DrawAspect="Content" ObjectID="_1387918671" r:id="rId15"/>
+          <o:OLEObject Type="Embed" ProgID="Visio.Drawing.11" ShapeID="_x0000_i1026" DrawAspect="Content" ObjectID="_1387958043" r:id="rId15"/>
         </w:object>
       </w:r>
     </w:p>
@@ -4837,25 +4714,7 @@
           <w:sz w:val="24"/>
           <w:szCs w:val="24"/>
         </w:rPr>
-        <w:t xml:space="preserve"> 6</w:t>
-      </w:r>
-      <w:r>
-        <w:rPr>
-          <w:rFonts w:ascii="Times New Roman" w:hAnsi="Times New Roman" w:cs="Times New Roman"/>
-          <w:b/>
-          <w:sz w:val="24"/>
-          <w:szCs w:val="24"/>
-        </w:rPr>
-        <w:t xml:space="preserve">.1.1 High level C&amp;C view of the </w:t>
-      </w:r>
-      <w:r>
-        <w:rPr>
-          <w:rFonts w:ascii="Times New Roman" w:hAnsi="Times New Roman" w:cs="Times New Roman"/>
-          <w:b/>
-          <w:sz w:val="24"/>
-          <w:szCs w:val="24"/>
-        </w:rPr>
-        <w:t>HRM-PIM system</w:t>
+        <w:t xml:space="preserve"> 6.1.1 High level C&amp;C view of the HRM-PIM system</w:t>
       </w:r>
     </w:p>
     <w:p>
@@ -4877,57 +4736,7 @@
           <w:szCs w:val="24"/>
           <w:lang w:eastAsia="ja-JP"/>
         </w:rPr>
-        <w:t xml:space="preserve">The figure 5.1.1 depicts the client and server style. </w:t>
-      </w:r>
-      <w:r>
-        <w:rPr>
-          <w:rFonts w:ascii="Times New Roman" w:hAnsi="Times New Roman" w:cs="Times New Roman"/>
-          <w:bCs/>
-          <w:sz w:val="24"/>
-          <w:szCs w:val="24"/>
-          <w:lang w:eastAsia="ja-JP"/>
-        </w:rPr>
-        <w:t>PIM</w:t>
-      </w:r>
-      <w:r>
-        <w:rPr>
-          <w:rFonts w:ascii="Times New Roman" w:hAnsi="Times New Roman" w:cs="Times New Roman"/>
-          <w:bCs/>
-          <w:sz w:val="24"/>
-          <w:szCs w:val="24"/>
-          <w:lang w:eastAsia="ja-JP"/>
-        </w:rPr>
-        <w:t xml:space="preserve"> client is a client of </w:t>
-      </w:r>
-      <w:r>
-        <w:rPr>
-          <w:rFonts w:ascii="Times New Roman" w:hAnsi="Times New Roman" w:cs="Times New Roman"/>
-          <w:bCs/>
-          <w:sz w:val="24"/>
-          <w:szCs w:val="24"/>
-          <w:lang w:eastAsia="ja-JP"/>
-        </w:rPr>
-        <w:t>PIM</w:t>
-      </w:r>
-      <w:r>
-        <w:rPr>
-          <w:rFonts w:ascii="Times New Roman" w:hAnsi="Times New Roman" w:cs="Times New Roman"/>
-          <w:bCs/>
-          <w:sz w:val="24"/>
-          <w:szCs w:val="24"/>
-          <w:lang w:eastAsia="ja-JP"/>
-        </w:rPr>
-        <w:t xml:space="preserve"> server </w:t>
-      </w:r>
-      <w:r>
-        <w:rPr>
-          <w:rFonts w:ascii="Times New Roman" w:hAnsi="Times New Roman" w:cs="Times New Roman"/>
-          <w:bCs/>
-          <w:sz w:val="24"/>
-          <w:szCs w:val="24"/>
-          <w:lang w:eastAsia="ja-JP"/>
-        </w:rPr>
-        <w:t xml:space="preserve">and Database Server is system database. </w:t>
+        <w:t xml:space="preserve">The figure 5.1.1 depicts the client and server style. PIM client is a client of PIM server and Database Server is system database. </w:t>
       </w:r>
     </w:p>
     <w:p>
@@ -5114,16 +4923,7 @@
                 <w:sz w:val="24"/>
                 <w:szCs w:val="24"/>
               </w:rPr>
-              <w:t>component run contains all ser</w:t>
-            </w:r>
-            <w:bookmarkStart w:id="5" w:name="_GoBack"/>
-            <w:bookmarkEnd w:id="5"/>
-            <w:r>
-              <w:rPr>
-                <w:sz w:val="24"/>
-                <w:szCs w:val="24"/>
-              </w:rPr>
-              <w:t xml:space="preserve">vice components, business objects and data persistence mapped with PIM Database server. PIM server will </w:t>
+              <w:t xml:space="preserve">component run contains all service components, business objects and data persistence mapped with PIM Database server. PIM server will </w:t>
             </w:r>
             <w:r>
               <w:rPr>
@@ -11410,7 +11210,7 @@
 </file>
 
 <file path=customXml/itemProps2.xml><?xml version="1.0" encoding="utf-8"?>
-<ds:datastoreItem xmlns:ds="http://schemas.openxmlformats.org/officeDocument/2006/customXml" ds:itemID="{C108B120-A12F-481F-977C-F65E0F47F82E}">
+<ds:datastoreItem xmlns:ds="http://schemas.openxmlformats.org/officeDocument/2006/customXml" ds:itemID="{3C10D240-609C-4DAA-A475-3E553174919D}">
   <ds:schemaRefs>
     <ds:schemaRef ds:uri="http://schemas.openxmlformats.org/officeDocument/2006/bibliography"/>
   </ds:schemaRefs>

</xml_diff>

<commit_message>
Update the allocation view and static view
</commit_message>
<xml_diff>
--- a/Architecture/HRM_Architecture Design.docx
+++ b/Architecture/HRM_Architecture Design.docx
@@ -622,7 +622,6 @@
                     <w:dataBinding w:prefixMappings="xmlns:ns0='http://schemas.openxmlformats.org/package/2006/metadata/core-properties' xmlns:ns1='http://purl.org/dc/elements/1.1/'" w:xpath="/ns0:coreProperties[1]/ns1:title[1]" w:storeItemID="{6C3C8BC8-F283-45AE-878A-BAB7291924A1}"/>
                     <w:text/>
                   </w:sdtPr>
-                  <w:sdtEndPr/>
                   <w:sdtContent>
                     <w:r>
                       <w:rPr>
@@ -653,7 +652,6 @@
                 <w:dataBinding w:prefixMappings="xmlns:ns0='http://schemas.openxmlformats.org/package/2006/metadata/core-properties' xmlns:ns1='http://purl.org/dc/elements/1.1/'" w:xpath="/ns0:coreProperties[1]/ns1:subject[1]" w:storeItemID="{6C3C8BC8-F283-45AE-878A-BAB7291924A1}"/>
                 <w:text/>
               </w:sdtPr>
-              <w:sdtEndPr/>
               <w:sdtContent>
                 <w:tc>
                   <w:tcPr>
@@ -706,7 +704,6 @@
                 <w:dataBinding w:prefixMappings="xmlns:ns0='http://schemas.microsoft.com/office/2006/coverPageProps'" w:xpath="/ns0:CoverPageProperties[1]/ns0:Abstract[1]" w:storeItemID="{55AF091B-3C7A-41E3-B477-F2FDAA23CFDA}"/>
                 <w:text/>
               </w:sdtPr>
-              <w:sdtEndPr/>
               <w:sdtContent>
                 <w:tc>
                   <w:tcPr>
@@ -748,7 +745,6 @@
                 <w:dataBinding w:prefixMappings="xmlns:ns0='http://schemas.openxmlformats.org/package/2006/metadata/core-properties' xmlns:ns1='http://purl.org/dc/elements/1.1/'" w:xpath="/ns0:coreProperties[1]/ns1:creator[1]" w:storeItemID="{6C3C8BC8-F283-45AE-878A-BAB7291924A1}"/>
                 <w:text/>
               </w:sdtPr>
-              <w:sdtEndPr/>
               <w:sdtContent>
                 <w:tc>
                   <w:tcPr>
@@ -791,7 +787,6 @@
                   <w:calendar w:val="gregorian"/>
                 </w:date>
               </w:sdtPr>
-              <w:sdtEndPr/>
               <w:sdtContent>
                 <w:tc>
                   <w:tcPr>
@@ -1556,8 +1551,6 @@
         </w:rPr>
         <w:t>Tradeoff analysis</w:t>
       </w:r>
-      <w:bookmarkStart w:id="1" w:name="_GoBack"/>
-      <w:bookmarkEnd w:id="1"/>
     </w:p>
     <w:p>
       <w:pPr>
@@ -2156,12 +2149,12 @@
         </w:numPr>
         <w:ind w:left="720"/>
       </w:pPr>
-      <w:bookmarkStart w:id="2" w:name="_Toc299744785"/>
+      <w:bookmarkStart w:id="1" w:name="_Toc299744785"/>
       <w:r>
         <w:lastRenderedPageBreak/>
         <w:t>System overview:</w:t>
       </w:r>
-      <w:bookmarkEnd w:id="2"/>
+      <w:bookmarkEnd w:id="1"/>
     </w:p>
     <w:p>
       <w:pPr>
@@ -2173,14 +2166,14 @@
         <w:spacing w:before="0"/>
         <w:ind w:left="540"/>
       </w:pPr>
-      <w:bookmarkStart w:id="3" w:name="_Toc287094290"/>
-      <w:bookmarkStart w:id="4" w:name="_Toc299744786"/>
-      <w:bookmarkStart w:id="5" w:name="_Toc287094292"/>
+      <w:bookmarkStart w:id="2" w:name="_Toc287094290"/>
+      <w:bookmarkStart w:id="3" w:name="_Toc299744786"/>
+      <w:bookmarkStart w:id="4" w:name="_Toc287094292"/>
       <w:r>
         <w:t>Project Overview</w:t>
       </w:r>
+      <w:bookmarkEnd w:id="2"/>
       <w:bookmarkEnd w:id="3"/>
-      <w:bookmarkEnd w:id="4"/>
     </w:p>
     <w:p>
       <w:pPr>
@@ -2864,7 +2857,7 @@
         </w:rPr>
         <w:t xml:space="preserve"> Utilities</w:t>
       </w:r>
-      <w:bookmarkEnd w:id="5"/>
+      <w:bookmarkEnd w:id="4"/>
     </w:p>
     <w:p>
       <w:pPr>
@@ -3784,10 +3777,10 @@
             <v:path o:extrusionok="f" gradientshapeok="t" o:connecttype="rect"/>
             <o:lock v:ext="edit" aspectratio="t"/>
           </v:shapetype>
-          <v:shape id="_x0000_i1025" type="#_x0000_t75" style="width:467.7pt;height:271.7pt" o:ole="">
+          <v:shape id="_x0000_i1025" type="#_x0000_t75" style="width:468pt;height:271.5pt" o:ole="">
             <v:imagedata r:id="rId12" o:title=""/>
           </v:shape>
-          <o:OLEObject Type="Embed" ProgID="Visio.Drawing.11" ShapeID="_x0000_i1025" DrawAspect="Content" ObjectID="_1388051943" r:id="rId13"/>
+          <o:OLEObject Type="Embed" ProgID="Visio.Drawing.11" ShapeID="_x0000_i1025" DrawAspect="Content" ObjectID="_1388096462" r:id="rId13"/>
         </w:object>
       </w:r>
     </w:p>
@@ -4721,10 +4714,10 @@
     <w:p>
       <w:r>
         <w:object w:dxaOrig="12662" w:dyaOrig="6891">
-          <v:shape id="_x0000_i1026" type="#_x0000_t75" style="width:467.7pt;height:279.85pt" o:ole="">
+          <v:shape id="_x0000_i1031" type="#_x0000_t75" style="width:468pt;height:279.75pt" o:ole="">
             <v:imagedata r:id="rId14" o:title=""/>
           </v:shape>
-          <o:OLEObject Type="Embed" ProgID="Visio.Drawing.11" ShapeID="_x0000_i1026" DrawAspect="Content" ObjectID="_1388051944" r:id="rId15"/>
+          <o:OLEObject Type="Embed" ProgID="Visio.Drawing.11" ShapeID="_x0000_i1031" DrawAspect="Content" ObjectID="_1388096463" r:id="rId15"/>
         </w:object>
       </w:r>
     </w:p>
@@ -5801,21 +5794,12 @@
         </w:rPr>
       </w:pPr>
       <w:r>
-        <w:object w:dxaOrig="12662" w:dyaOrig="12834">
-          <v:shape id="_x0000_i1027" type="#_x0000_t75" style="width:482.7pt;height:514pt" o:ole="">
+        <w:object w:dxaOrig="12662" w:dyaOrig="13766">
+          <v:shape id="_x0000_i1033" type="#_x0000_t75" style="width:468pt;height:508.5pt" o:ole="">
             <v:imagedata r:id="rId16" o:title=""/>
           </v:shape>
-          <o:OLEObject Type="Embed" ProgID="Visio.Drawing.11" ShapeID="_x0000_i1027" DrawAspect="Content" ObjectID="_1388051945" r:id="rId17"/>
+          <o:OLEObject Type="Embed" ProgID="Visio.Drawing.11" ShapeID="_x0000_i1033" DrawAspect="Content" ObjectID="_1388096464" r:id="rId17"/>
         </w:object>
-      </w:r>
-      <w:r>
-        <w:rPr>
-          <w:rFonts w:ascii="Times New Roman" w:hAnsi="Times New Roman" w:cs="Times New Roman"/>
-          <w:b/>
-          <w:sz w:val="24"/>
-          <w:szCs w:val="24"/>
-        </w:rPr>
-        <w:t xml:space="preserve"> </w:t>
       </w:r>
     </w:p>
     <w:p>
@@ -6288,6 +6272,77 @@
           </w:p>
         </w:tc>
       </w:tr>
+      <w:tr>
+        <w:trPr>
+          <w:jc w:val="center"/>
+        </w:trPr>
+        <w:tc>
+          <w:tcPr>
+            <w:tcW w:w="2250" w:type="dxa"/>
+            <w:shd w:val="clear" w:color="auto" w:fill="DBE5F1" w:themeFill="accent1" w:themeFillTint="33"/>
+          </w:tcPr>
+          <w:p>
+            <w:pPr>
+              <w:jc w:val="center"/>
+              <w:rPr>
+                <w:sz w:val="24"/>
+                <w:szCs w:val="24"/>
+                <w:highlight w:val="yellow"/>
+              </w:rPr>
+            </w:pPr>
+            <w:r>
+              <w:rPr>
+                <w:sz w:val="24"/>
+                <w:szCs w:val="24"/>
+              </w:rPr>
+              <w:t>Profile Manager</w:t>
+            </w:r>
+          </w:p>
+        </w:tc>
+        <w:tc>
+          <w:tcPr>
+            <w:tcW w:w="6841" w:type="dxa"/>
+          </w:tcPr>
+          <w:p>
+            <w:pPr>
+              <w:rPr>
+                <w:sz w:val="24"/>
+                <w:szCs w:val="24"/>
+              </w:rPr>
+            </w:pPr>
+            <w:r>
+              <w:rPr>
+                <w:sz w:val="24"/>
+                <w:szCs w:val="24"/>
+              </w:rPr>
+              <w:t xml:space="preserve">This component will be integrated with the Van Lang website to </w:t>
+            </w:r>
+            <w:r>
+              <w:rPr>
+                <w:sz w:val="24"/>
+                <w:szCs w:val="24"/>
+              </w:rPr>
+              <w:t xml:space="preserve">t the staff in VLU can updated their profile information including the information about the articles, science research, thesis guidance, project that the staff take part in. </w:t>
+            </w:r>
+            <w:proofErr w:type="gramStart"/>
+            <w:r>
+              <w:rPr>
+                <w:sz w:val="24"/>
+                <w:szCs w:val="24"/>
+              </w:rPr>
+              <w:t>These</w:t>
+            </w:r>
+            <w:proofErr w:type="gramEnd"/>
+            <w:r>
+              <w:rPr>
+                <w:sz w:val="24"/>
+                <w:szCs w:val="24"/>
+              </w:rPr>
+              <w:t xml:space="preserve"> information will be showed on web site and checked by the web site administrator.</w:t>
+            </w:r>
+          </w:p>
+        </w:tc>
+      </w:tr>
     </w:tbl>
     <w:p>
       <w:pPr>
@@ -6607,6 +6662,7 @@
                 <w:sz w:val="24"/>
                 <w:szCs w:val="24"/>
               </w:rPr>
+              <w:lastRenderedPageBreak/>
               <w:t>CallReturnConnT</w:t>
             </w:r>
             <w:proofErr w:type="spellEnd"/>
@@ -6692,7 +6748,6 @@
         <w:ind w:left="450"/>
       </w:pPr>
       <w:r>
-        <w:lastRenderedPageBreak/>
         <w:t>C&amp;C</w:t>
       </w:r>
       <w:r>
@@ -6731,10 +6786,10 @@
       </w:pPr>
       <w:r>
         <w:object w:dxaOrig="14733" w:dyaOrig="14161">
-          <v:shape id="_x0000_i1028" type="#_x0000_t75" style="width:477.1pt;height:490.25pt" o:ole="">
+          <v:shape id="_x0000_i1032" type="#_x0000_t75" style="width:468pt;height:474pt" o:ole="">
             <v:imagedata r:id="rId18" o:title=""/>
           </v:shape>
-          <o:OLEObject Type="Embed" ProgID="Visio.Drawing.11" ShapeID="_x0000_i1028" DrawAspect="Content" ObjectID="_1388051946" r:id="rId19"/>
+          <o:OLEObject Type="Embed" ProgID="Visio.Drawing.11" ShapeID="_x0000_i1032" DrawAspect="Content" ObjectID="_1388096465" r:id="rId19"/>
         </w:object>
       </w:r>
     </w:p>
@@ -6810,6 +6865,7 @@
           <w:sz w:val="24"/>
           <w:szCs w:val="24"/>
         </w:rPr>
+        <w:lastRenderedPageBreak/>
         <w:t>The fig 6.1.3 depicts the decomposition of component Personal Information Manager.</w:t>
       </w:r>
       <w:r>
@@ -6844,16 +6900,7 @@
           <w:sz w:val="24"/>
           <w:szCs w:val="24"/>
         </w:rPr>
-        <w:t xml:space="preserve"> It consists </w:t>
-      </w:r>
-      <w:r>
-        <w:rPr>
-          <w:rFonts w:ascii="Times New Roman" w:hAnsi="Times New Roman" w:cs="Times New Roman"/>
-          <w:sz w:val="24"/>
-          <w:szCs w:val="24"/>
-        </w:rPr>
-        <w:lastRenderedPageBreak/>
-        <w:t>some UI views that user interacts with by using web browser. The user can choose to view the personal information (detail and extend information). The authorized users can edit, delete, filter, export and import the personal information data into system.</w:t>
+        <w:t xml:space="preserve"> It consists some UI views that user interacts with by using web browser. The user can choose to view the personal information (detail and extend information). The authorized users can edit, delete, filter, export and import the personal information data into system.</w:t>
       </w:r>
       <w:r>
         <w:rPr>
@@ -7434,6 +7481,7 @@
                 <w:sz w:val="24"/>
                 <w:szCs w:val="24"/>
               </w:rPr>
+              <w:lastRenderedPageBreak/>
               <w:t>Print data</w:t>
             </w:r>
           </w:p>
@@ -7472,16 +7520,7 @@
                 <w:szCs w:val="24"/>
                 <w:shd w:val="clear" w:color="auto" w:fill="FFFFFF"/>
               </w:rPr>
-              <w:t xml:space="preserve">This component is also check the permission of user for showing the </w:t>
-            </w:r>
-            <w:r>
-              <w:rPr>
-                <w:sz w:val="24"/>
-                <w:szCs w:val="24"/>
-                <w:shd w:val="clear" w:color="auto" w:fill="FFFFFF"/>
-              </w:rPr>
-              <w:lastRenderedPageBreak/>
-              <w:t>hide button based the user setting (Check to ensure that the users are allowed to implement the action)</w:t>
+              <w:t>This component is also check the permission of user for showing the hide button based the user setting (Check to ensure that the users are allowed to implement the action)</w:t>
             </w:r>
           </w:p>
         </w:tc>
@@ -8111,7 +8150,15 @@
                 <w:sz w:val="24"/>
                 <w:szCs w:val="24"/>
               </w:rPr>
-              <w:t>This connector allows a “user” role to read from or write to a disk file.</w:t>
+              <w:t xml:space="preserve">This connector allows a “user” role to read from or write to </w:t>
+            </w:r>
+            <w:r>
+              <w:rPr>
+                <w:sz w:val="24"/>
+                <w:szCs w:val="24"/>
+              </w:rPr>
+              <w:lastRenderedPageBreak/>
+              <w:t>a disk file.</w:t>
             </w:r>
           </w:p>
         </w:tc>
@@ -8139,6 +8186,7 @@
                 <w:sz w:val="24"/>
                 <w:szCs w:val="24"/>
               </w:rPr>
+              <w:lastRenderedPageBreak/>
               <w:t>CallReturnConnT</w:t>
             </w:r>
             <w:proofErr w:type="spellEnd"/>
@@ -8206,15 +8254,7 @@
                 <w:sz w:val="24"/>
                 <w:szCs w:val="24"/>
               </w:rPr>
-              <w:t xml:space="preserve">ation and returns the result back to the </w:t>
-            </w:r>
-            <w:r>
-              <w:rPr>
-                <w:sz w:val="24"/>
-                <w:szCs w:val="24"/>
-              </w:rPr>
-              <w:lastRenderedPageBreak/>
-              <w:t>caller.</w:t>
+              <w:t>ation and returns the result back to the caller.</w:t>
             </w:r>
           </w:p>
         </w:tc>
@@ -8271,11 +8311,11 @@
         </w:rPr>
       </w:pPr>
       <w:r>
-        <w:object w:dxaOrig="12662" w:dyaOrig="10034">
-          <v:shape id="_x0000_i1029" type="#_x0000_t75" style="width:467.7pt;height:377.55pt" o:ole="">
+        <w:object w:dxaOrig="12662" w:dyaOrig="10033">
+          <v:shape id="_x0000_i1036" type="#_x0000_t75" style="width:468pt;height:378pt" o:ole="">
             <v:imagedata r:id="rId20" o:title=""/>
           </v:shape>
-          <o:OLEObject Type="Embed" ProgID="Visio.Drawing.11" ShapeID="_x0000_i1029" DrawAspect="Content" ObjectID="_1388051947" r:id="rId21"/>
+          <o:OLEObject Type="Embed" ProgID="Visio.Drawing.11" ShapeID="_x0000_i1036" DrawAspect="Content" ObjectID="_1388096466" r:id="rId21"/>
         </w:object>
       </w:r>
     </w:p>
@@ -8463,7 +8503,6 @@
         <w:ind w:left="720"/>
       </w:pPr>
       <w:r>
-        <w:lastRenderedPageBreak/>
         <w:t>Element catalog</w:t>
       </w:r>
     </w:p>
@@ -9219,7 +9258,6 @@
         <w:ind w:left="450"/>
       </w:pPr>
       <w:r>
-        <w:lastRenderedPageBreak/>
         <w:t xml:space="preserve">C&amp;C views of Personal </w:t>
       </w:r>
       <w:r>
@@ -9246,10 +9284,10 @@
     <w:p>
       <w:r>
         <w:object w:dxaOrig="12662" w:dyaOrig="14451">
-          <v:shape id="_x0000_i1032" type="#_x0000_t75" style="width:467.7pt;height:534.05pt" o:ole="">
+          <v:shape id="_x0000_i1026" type="#_x0000_t75" style="width:468pt;height:534pt" o:ole="">
             <v:imagedata r:id="rId22" o:title=""/>
           </v:shape>
-          <o:OLEObject Type="Embed" ProgID="Visio.Drawing.11" ShapeID="_x0000_i1032" DrawAspect="Content" ObjectID="_1388051948" r:id="rId23"/>
+          <o:OLEObject Type="Embed" ProgID="Visio.Drawing.11" ShapeID="_x0000_i1026" DrawAspect="Content" ObjectID="_1388096467" r:id="rId23"/>
         </w:object>
       </w:r>
     </w:p>
@@ -10255,10 +10293,10 @@
       </w:pPr>
       <w:r>
         <w:object w:dxaOrig="12012" w:dyaOrig="11489">
-          <v:shape id="_x0000_i1030" type="#_x0000_t75" style="width:534.7pt;height:532.8pt" o:ole="">
+          <v:shape id="_x0000_i1027" type="#_x0000_t75" style="width:534.75pt;height:532.5pt" o:ole="">
             <v:imagedata r:id="rId24" o:title=""/>
           </v:shape>
-          <o:OLEObject Type="Embed" ProgID="Visio.Drawing.11" ShapeID="_x0000_i1030" DrawAspect="Content" ObjectID="_1388051949" r:id="rId25"/>
+          <o:OLEObject Type="Embed" ProgID="Visio.Drawing.11" ShapeID="_x0000_i1027" DrawAspect="Content" ObjectID="_1388096468" r:id="rId25"/>
         </w:object>
       </w:r>
       <w:r>
@@ -10360,10 +10398,10 @@
       </w:pPr>
       <w:r>
         <w:object w:dxaOrig="12984" w:dyaOrig="9141">
-          <v:shape id="_x0000_i1031" type="#_x0000_t75" style="width:512.75pt;height:396.95pt" o:ole="">
+          <v:shape id="_x0000_i1028" type="#_x0000_t75" style="width:513pt;height:397.5pt" o:ole="">
             <v:imagedata r:id="rId26" o:title=""/>
           </v:shape>
-          <o:OLEObject Type="Embed" ProgID="Visio.Drawing.11" ShapeID="_x0000_i1031" DrawAspect="Content" ObjectID="_1388051950" r:id="rId27"/>
+          <o:OLEObject Type="Embed" ProgID="Visio.Drawing.11" ShapeID="_x0000_i1028" DrawAspect="Content" ObjectID="_1388096469" r:id="rId27"/>
         </w:object>
       </w:r>
       <w:r>
@@ -10401,7 +10439,16 @@
           <w:sz w:val="24"/>
           <w:szCs w:val="24"/>
         </w:rPr>
-        <w:t xml:space="preserve"> 6.1.6</w:t>
+        <w:t xml:space="preserve"> 6.1.</w:t>
+      </w:r>
+      <w:r>
+        <w:rPr>
+          <w:rFonts w:ascii="Times New Roman" w:hAnsi="Times New Roman" w:cs="Times New Roman"/>
+          <w:b/>
+          <w:sz w:val="24"/>
+          <w:szCs w:val="24"/>
+        </w:rPr>
+        <w:t>7</w:t>
       </w:r>
       <w:r>
         <w:rPr>
@@ -11019,10 +11066,10 @@
       </w:tblPr>
       <w:tblGrid>
         <w:gridCol w:w="1496"/>
-        <w:gridCol w:w="1495"/>
-        <w:gridCol w:w="9"/>
-        <w:gridCol w:w="3054"/>
-        <w:gridCol w:w="3437"/>
+        <w:gridCol w:w="1850"/>
+        <w:gridCol w:w="11"/>
+        <w:gridCol w:w="3337"/>
+        <w:gridCol w:w="3376"/>
       </w:tblGrid>
       <w:tr>
         <w:tc>
@@ -11370,7 +11417,7 @@
               <mc:AlternateContent>
                 <mc:Choice Requires="wps">
                   <w:drawing>
-                    <wp:anchor distT="0" distB="0" distL="114300" distR="114300" simplePos="0" relativeHeight="251663872" behindDoc="0" locked="0" layoutInCell="1" allowOverlap="1" wp14:anchorId="0173BED2" wp14:editId="506C2720">
+                    <wp:anchor distT="0" distB="0" distL="114300" distR="114300" simplePos="0" relativeHeight="251663872" behindDoc="0" locked="0" layoutInCell="1" allowOverlap="1" wp14:anchorId="2B870CAB" wp14:editId="76FDB716">
                       <wp:simplePos x="0" y="0"/>
                       <wp:positionH relativeFrom="column">
                         <wp:posOffset>3238500</wp:posOffset>
@@ -11444,7 +11491,7 @@
               <mc:AlternateContent>
                 <mc:Choice Requires="wps">
                   <w:drawing>
-                    <wp:anchor distT="0" distB="0" distL="114300" distR="114300" simplePos="0" relativeHeight="251666944" behindDoc="0" locked="0" layoutInCell="1" allowOverlap="1" wp14:anchorId="6025D03D" wp14:editId="25B2A2C2">
+                    <wp:anchor distT="0" distB="0" distL="114300" distR="114300" simplePos="0" relativeHeight="251666944" behindDoc="0" locked="0" layoutInCell="1" allowOverlap="1" wp14:anchorId="7E65C551" wp14:editId="214FBE12">
                       <wp:simplePos x="0" y="0"/>
                       <wp:positionH relativeFrom="column">
                         <wp:posOffset>3151422</wp:posOffset>
@@ -11574,7 +11621,7 @@
               <mc:AlternateContent>
                 <mc:Choice Requires="wps">
                   <w:drawing>
-                    <wp:anchor distT="0" distB="0" distL="114300" distR="114300" simplePos="0" relativeHeight="251662848" behindDoc="0" locked="0" layoutInCell="1" allowOverlap="1" wp14:anchorId="511AA3D9" wp14:editId="060C9E97">
+                    <wp:anchor distT="0" distB="0" distL="114300" distR="114300" simplePos="0" relativeHeight="251662848" behindDoc="0" locked="0" layoutInCell="1" allowOverlap="1" wp14:anchorId="0B3B85F2" wp14:editId="058E3A62">
                       <wp:simplePos x="0" y="0"/>
                       <wp:positionH relativeFrom="column">
                         <wp:posOffset>1664335</wp:posOffset>
@@ -11647,7 +11694,7 @@
               <mc:AlternateContent>
                 <mc:Choice Requires="wps">
                   <w:drawing>
-                    <wp:anchor distT="0" distB="0" distL="114300" distR="114300" simplePos="0" relativeHeight="251664896" behindDoc="0" locked="0" layoutInCell="1" allowOverlap="1" wp14:anchorId="2D2CC9C5" wp14:editId="2A4545E9">
+                    <wp:anchor distT="0" distB="0" distL="114300" distR="114300" simplePos="0" relativeHeight="251664896" behindDoc="0" locked="0" layoutInCell="1" allowOverlap="1" wp14:anchorId="3C626E2F" wp14:editId="2729DDD6">
                       <wp:simplePos x="0" y="0"/>
                       <wp:positionH relativeFrom="column">
                         <wp:posOffset>3111666</wp:posOffset>
@@ -11773,7 +11820,7 @@
               <mc:AlternateContent>
                 <mc:Choice Requires="wps">
                   <w:drawing>
-                    <wp:anchor distT="0" distB="0" distL="114300" distR="114300" simplePos="0" relativeHeight="251661824" behindDoc="0" locked="0" layoutInCell="1" allowOverlap="1" wp14:anchorId="3E97D017" wp14:editId="6116D107">
+                    <wp:anchor distT="0" distB="0" distL="114300" distR="114300" simplePos="0" relativeHeight="251661824" behindDoc="0" locked="0" layoutInCell="1" allowOverlap="1" wp14:anchorId="0C302FA4" wp14:editId="2FA05256">
                       <wp:simplePos x="0" y="0"/>
                       <wp:positionH relativeFrom="column">
                         <wp:posOffset>588645</wp:posOffset>
@@ -11859,10 +11906,10 @@
             </w:r>
             <w:r>
               <w:object w:dxaOrig="8624" w:dyaOrig="9084">
-                <v:shape id="_x0000_i1033" type="#_x0000_t75" style="width:281.75pt;height:283pt" o:ole="">
+                <v:shape id="_x0000_i1034" type="#_x0000_t75" style="width:281.25pt;height:282.75pt" o:ole="">
                   <v:imagedata r:id="rId28" o:title=""/>
                 </v:shape>
-                <o:OLEObject Type="Embed" ProgID="Visio.Drawing.11" ShapeID="_x0000_i1033" DrawAspect="Content" ObjectID="_1388051951" r:id="rId29"/>
+                <o:OLEObject Type="Embed" ProgID="Visio.Drawing.11" ShapeID="_x0000_i1034" DrawAspect="Content" ObjectID="_1388096470" r:id="rId29"/>
               </w:object>
             </w:r>
           </w:p>
@@ -12088,7 +12135,7 @@
               <mc:AlternateContent>
                 <mc:Choice Requires="wps">
                   <w:drawing>
-                    <wp:anchor distT="0" distB="0" distL="114300" distR="114300" simplePos="0" relativeHeight="251670016" behindDoc="0" locked="0" layoutInCell="1" allowOverlap="1" wp14:anchorId="435DEF1B" wp14:editId="05AAB86D">
+                    <wp:anchor distT="0" distB="0" distL="114300" distR="114300" simplePos="0" relativeHeight="251670016" behindDoc="0" locked="0" layoutInCell="1" allowOverlap="1" wp14:anchorId="34838A14" wp14:editId="3554FD21">
                       <wp:simplePos x="0" y="0"/>
                       <wp:positionH relativeFrom="column">
                         <wp:posOffset>1234687</wp:posOffset>
@@ -12155,7 +12202,7 @@
               <mc:AlternateContent>
                 <mc:Choice Requires="wps">
                   <w:drawing>
-                    <wp:anchor distT="0" distB="0" distL="114300" distR="114300" simplePos="0" relativeHeight="251668992" behindDoc="0" locked="0" layoutInCell="1" allowOverlap="1" wp14:anchorId="0171EA5E" wp14:editId="0A38D78B">
+                    <wp:anchor distT="0" distB="0" distL="114300" distR="114300" simplePos="0" relativeHeight="251668992" behindDoc="0" locked="0" layoutInCell="1" allowOverlap="1" wp14:anchorId="187FA8FE" wp14:editId="7482CF1E">
                       <wp:simplePos x="0" y="0"/>
                       <wp:positionH relativeFrom="column">
                         <wp:posOffset>50165</wp:posOffset>
@@ -12227,10 +12274,10 @@
             </w:r>
             <w:r>
               <w:object w:dxaOrig="8624" w:dyaOrig="9084">
-                <v:shape id="_x0000_i1034" type="#_x0000_t75" style="width:281.75pt;height:283pt" o:ole="">
+                <v:shape id="_x0000_i1035" type="#_x0000_t75" style="width:281.25pt;height:282.75pt" o:ole="">
                   <v:imagedata r:id="rId28" o:title=""/>
                 </v:shape>
-                <o:OLEObject Type="Embed" ProgID="Visio.Drawing.11" ShapeID="_x0000_i1034" DrawAspect="Content" ObjectID="_1388051952" r:id="rId30"/>
+                <o:OLEObject Type="Embed" ProgID="Visio.Drawing.11" ShapeID="_x0000_i1035" DrawAspect="Content" ObjectID="_1388096471" r:id="rId30"/>
               </w:object>
             </w:r>
           </w:p>
@@ -12312,13 +12359,181 @@
               <mc:AlternateContent>
                 <mc:Choice Requires="wps">
                   <w:drawing>
-                    <wp:anchor distT="0" distB="0" distL="114300" distR="114300" simplePos="0" relativeHeight="251674112" behindDoc="0" locked="0" layoutInCell="1" allowOverlap="1" wp14:anchorId="41B1963C" wp14:editId="54DD5D9D">
+                    <wp:anchor distT="0" distB="0" distL="114300" distR="114300" simplePos="0" relativeHeight="251678208" behindDoc="0" locked="0" layoutInCell="1" allowOverlap="1" wp14:anchorId="280BE4B6" wp14:editId="6B51D0AA">
                       <wp:simplePos x="0" y="0"/>
                       <wp:positionH relativeFrom="column">
-                        <wp:posOffset>948690</wp:posOffset>
+                        <wp:posOffset>934085</wp:posOffset>
                       </wp:positionH>
                       <wp:positionV relativeFrom="paragraph">
-                        <wp:posOffset>634034</wp:posOffset>
+                        <wp:posOffset>2387599</wp:posOffset>
+                      </wp:positionV>
+                      <wp:extent cx="1160780" cy="589915"/>
+                      <wp:effectExtent l="0" t="0" r="20320" b="19685"/>
+                      <wp:wrapNone/>
+                      <wp:docPr id="20" name="Donut 20"/>
+                      <wp:cNvGraphicFramePr/>
+                      <a:graphic xmlns:a="http://schemas.openxmlformats.org/drawingml/2006/main">
+                        <a:graphicData uri="http://schemas.microsoft.com/office/word/2010/wordprocessingShape">
+                          <wps:wsp>
+                            <wps:cNvSpPr/>
+                            <wps:spPr>
+                              <a:xfrm>
+                                <a:off x="0" y="0"/>
+                                <a:ext cx="1160780" cy="589915"/>
+                              </a:xfrm>
+                              <a:prstGeom prst="donut">
+                                <a:avLst>
+                                  <a:gd name="adj" fmla="val 0"/>
+                                </a:avLst>
+                              </a:prstGeom>
+                              <a:ln/>
+                            </wps:spPr>
+                            <wps:style>
+                              <a:lnRef idx="2">
+                                <a:schemeClr val="accent2">
+                                  <a:shade val="50000"/>
+                                </a:schemeClr>
+                              </a:lnRef>
+                              <a:fillRef idx="1">
+                                <a:schemeClr val="accent2"/>
+                              </a:fillRef>
+                              <a:effectRef idx="0">
+                                <a:schemeClr val="accent2"/>
+                              </a:effectRef>
+                              <a:fontRef idx="minor">
+                                <a:schemeClr val="lt1"/>
+                              </a:fontRef>
+                            </wps:style>
+                            <wps:bodyPr rot="0" spcFirstLastPara="0" vertOverflow="overflow" horzOverflow="overflow" vert="horz" wrap="square" lIns="91440" tIns="45720" rIns="91440" bIns="45720" numCol="1" spcCol="0" rtlCol="0" fromWordArt="0" anchor="ctr" anchorCtr="0" forceAA="0" compatLnSpc="1">
+                              <a:prstTxWarp prst="textNoShape">
+                                <a:avLst/>
+                              </a:prstTxWarp>
+                              <a:noAutofit/>
+                            </wps:bodyPr>
+                          </wps:wsp>
+                        </a:graphicData>
+                      </a:graphic>
+                      <wp14:sizeRelH relativeFrom="margin">
+                        <wp14:pctWidth>0</wp14:pctWidth>
+                      </wp14:sizeRelH>
+                      <wp14:sizeRelV relativeFrom="margin">
+                        <wp14:pctHeight>0</wp14:pctHeight>
+                      </wp14:sizeRelV>
+                    </wp:anchor>
+                  </w:drawing>
+                </mc:Choice>
+                <mc:Fallback>
+                  <w:pict>
+                    <v:shapetype id="_x0000_t23" coordsize="21600,21600" o:spt="23" adj="5400" path="m,10800qy10800,,21600,10800,10800,21600,,10800xm@0,10800qy10800@2@1,10800,10800@0@0,10800xe">
+                      <v:formulas>
+                        <v:f eqn="val #0"/>
+                        <v:f eqn="sum width 0 #0"/>
+                        <v:f eqn="sum height 0 #0"/>
+                        <v:f eqn="prod @0 2929 10000"/>
+                        <v:f eqn="sum width 0 @3"/>
+                        <v:f eqn="sum height 0 @3"/>
+                      </v:formulas>
+                      <v:path o:connecttype="custom" o:connectlocs="10800,0;3163,3163;0,10800;3163,18437;10800,21600;18437,18437;21600,10800;18437,3163" textboxrect="3163,3163,18437,18437"/>
+                      <v:handles>
+                        <v:h position="#0,center" xrange="0,10800"/>
+                      </v:handles>
+                    </v:shapetype>
+                    <v:shape id="Donut 20" o:spid="_x0000_s1026" type="#_x0000_t23" style="position:absolute;margin-left:73.55pt;margin-top:188pt;width:91.4pt;height:46.45pt;z-index:251678208;visibility:visible;mso-wrap-style:square;mso-width-percent:0;mso-height-percent:0;mso-wrap-distance-left:9pt;mso-wrap-distance-top:0;mso-wrap-distance-right:9pt;mso-wrap-distance-bottom:0;mso-position-horizontal:absolute;mso-position-horizontal-relative:text;mso-position-vertical:absolute;mso-position-vertical-relative:text;mso-width-percent:0;mso-height-percent:0;mso-width-relative:margin;mso-height-relative:margin;v-text-anchor:middle" o:gfxdata="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" adj="0" fillcolor="#c0504d [3205]" strokecolor="#622423 [1605]" strokeweight="2pt"/>
+                  </w:pict>
+                </mc:Fallback>
+              </mc:AlternateContent>
+            </w:r>
+            <w:r>
+              <w:rPr>
+                <w:noProof/>
+              </w:rPr>
+              <mc:AlternateContent>
+                <mc:Choice Requires="wps">
+                  <w:drawing>
+                    <wp:anchor distT="0" distB="0" distL="114300" distR="114300" simplePos="0" relativeHeight="251676160" behindDoc="0" locked="0" layoutInCell="1" allowOverlap="1" wp14:anchorId="3CBEEC97" wp14:editId="038726D0">
+                      <wp:simplePos x="0" y="0"/>
+                      <wp:positionH relativeFrom="column">
+                        <wp:posOffset>2667635</wp:posOffset>
+                      </wp:positionH>
+                      <wp:positionV relativeFrom="paragraph">
+                        <wp:posOffset>330200</wp:posOffset>
+                      </wp:positionV>
+                      <wp:extent cx="1066800" cy="485140"/>
+                      <wp:effectExtent l="38100" t="38100" r="57150" b="86360"/>
+                      <wp:wrapNone/>
+                      <wp:docPr id="19" name="Straight Arrow Connector 19"/>
+                      <wp:cNvGraphicFramePr/>
+                      <a:graphic xmlns:a="http://schemas.openxmlformats.org/drawingml/2006/main">
+                        <a:graphicData uri="http://schemas.microsoft.com/office/word/2010/wordprocessingShape">
+                          <wps:wsp>
+                            <wps:cNvCnPr/>
+                            <wps:spPr>
+                              <a:xfrm flipV="1">
+                                <a:off x="0" y="0"/>
+                                <a:ext cx="1066800" cy="485140"/>
+                              </a:xfrm>
+                              <a:prstGeom prst="straightConnector1">
+                                <a:avLst/>
+                              </a:prstGeom>
+                              <a:ln>
+                                <a:tailEnd type="arrow"/>
+                              </a:ln>
+                            </wps:spPr>
+                            <wps:style>
+                              <a:lnRef idx="2">
+                                <a:schemeClr val="accent2"/>
+                              </a:lnRef>
+                              <a:fillRef idx="0">
+                                <a:schemeClr val="accent2"/>
+                              </a:fillRef>
+                              <a:effectRef idx="1">
+                                <a:schemeClr val="accent2"/>
+                              </a:effectRef>
+                              <a:fontRef idx="minor">
+                                <a:schemeClr val="tx1"/>
+                              </a:fontRef>
+                            </wps:style>
+                            <wps:bodyPr/>
+                          </wps:wsp>
+                        </a:graphicData>
+                      </a:graphic>
+                      <wp14:sizeRelH relativeFrom="margin">
+                        <wp14:pctWidth>0</wp14:pctWidth>
+                      </wp14:sizeRelH>
+                      <wp14:sizeRelV relativeFrom="margin">
+                        <wp14:pctHeight>0</wp14:pctHeight>
+                      </wp14:sizeRelV>
+                    </wp:anchor>
+                  </w:drawing>
+                </mc:Choice>
+                <mc:Fallback>
+                  <w:pict>
+                    <v:shapetype id="_x0000_t32" coordsize="21600,21600" o:spt="32" o:oned="t" path="m,l21600,21600e" filled="f">
+                      <v:path arrowok="t" fillok="f" o:connecttype="none"/>
+                      <o:lock v:ext="edit" shapetype="t"/>
+                    </v:shapetype>
+                    <v:shape id="Straight Arrow Connector 19" o:spid="_x0000_s1026" type="#_x0000_t32" style="position:absolute;margin-left:210.05pt;margin-top:26pt;width:84pt;height:38.2pt;flip:y;z-index:251676160;visibility:visible;mso-wrap-style:square;mso-width-percent:0;mso-height-percent:0;mso-wrap-distance-left:9pt;mso-wrap-distance-top:0;mso-wrap-distance-right:9pt;mso-wrap-distance-bottom:0;mso-position-horizontal:absolute;mso-position-horizontal-relative:text;mso-position-vertical:absolute;mso-position-vertical-relative:text;mso-width-percent:0;mso-height-percent:0;mso-width-relative:margin;mso-height-relative:margin" o:gfxdata="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" strokecolor="#c0504d [3205]" strokeweight="2pt">
+                      <v:stroke endarrow="open"/>
+                      <v:shadow on="t" color="black" opacity="24903f" origin=",.5" offset="0,.55556mm"/>
+                    </v:shape>
+                  </w:pict>
+                </mc:Fallback>
+              </mc:AlternateContent>
+            </w:r>
+            <w:r>
+              <w:rPr>
+                <w:noProof/>
+              </w:rPr>
+              <mc:AlternateContent>
+                <mc:Choice Requires="wps">
+                  <w:drawing>
+                    <wp:anchor distT="0" distB="0" distL="114300" distR="114300" simplePos="0" relativeHeight="251674112" behindDoc="0" locked="0" layoutInCell="1" allowOverlap="1" wp14:anchorId="72E8B7C0" wp14:editId="64DE37CF">
+                      <wp:simplePos x="0" y="0"/>
+                      <wp:positionH relativeFrom="column">
+                        <wp:posOffset>1110615</wp:posOffset>
+                      </wp:positionH>
+                      <wp:positionV relativeFrom="paragraph">
+                        <wp:posOffset>814705</wp:posOffset>
                       </wp:positionV>
                       <wp:extent cx="2560320" cy="675640"/>
                       <wp:effectExtent l="0" t="0" r="11430" b="10160"/>
@@ -12377,7 +12592,7 @@
                 </mc:Choice>
                 <mc:Fallback>
                   <w:pict>
-                    <v:shape id="Donut 18" o:spid="_x0000_s1026" type="#_x0000_t23" style="position:absolute;margin-left:74.7pt;margin-top:49.9pt;width:201.6pt;height:53.2pt;z-index:251674112;visibility:visible;mso-wrap-style:square;mso-width-percent:0;mso-height-percent:0;mso-wrap-distance-left:9pt;mso-wrap-distance-top:0;mso-wrap-distance-right:9pt;mso-wrap-distance-bottom:0;mso-position-horizontal:absolute;mso-position-horizontal-relative:text;mso-position-vertical:absolute;mso-position-vertical-relative:text;mso-width-percent:0;mso-height-percent:0;mso-width-relative:margin;mso-height-relative:margin;v-text-anchor:middle" o:gfxdata="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" adj="0" fillcolor="#c0504d [3205]" strokecolor="#622423 [1605]" strokeweight="2pt"/>
+                    <v:shape id="Donut 18" o:spid="_x0000_s1026" type="#_x0000_t23" style="position:absolute;margin-left:87.45pt;margin-top:64.15pt;width:201.6pt;height:53.2pt;z-index:251674112;visibility:visible;mso-wrap-style:square;mso-width-percent:0;mso-height-percent:0;mso-wrap-distance-left:9pt;mso-wrap-distance-top:0;mso-wrap-distance-right:9pt;mso-wrap-distance-bottom:0;mso-position-horizontal:absolute;mso-position-horizontal-relative:text;mso-position-vertical:absolute;mso-position-vertical-relative:text;mso-width-percent:0;mso-height-percent:0;mso-width-relative:margin;mso-height-relative:margin;v-text-anchor:middle" o:gfxdata="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" adj="0" fillcolor="#c0504d [3205]" strokecolor="#622423 [1605]" strokeweight="2pt"/>
                   </w:pict>
                 </mc:Fallback>
               </mc:AlternateContent>
@@ -12389,7 +12604,7 @@
               <mc:AlternateContent>
                 <mc:Choice Requires="wps">
                   <w:drawing>
-                    <wp:anchor distT="0" distB="0" distL="114300" distR="114300" simplePos="0" relativeHeight="251680256" behindDoc="0" locked="0" layoutInCell="1" allowOverlap="1" wp14:anchorId="4B5D4227" wp14:editId="53BF9E25">
+                    <wp:anchor distT="0" distB="0" distL="114300" distR="114300" simplePos="0" relativeHeight="251680256" behindDoc="0" locked="0" layoutInCell="1" allowOverlap="1" wp14:anchorId="3C0FF22A" wp14:editId="4ACA19A9">
                       <wp:simplePos x="0" y="0"/>
                       <wp:positionH relativeFrom="column">
                         <wp:posOffset>1727835</wp:posOffset>
@@ -12462,84 +12677,7 @@
               <mc:AlternateContent>
                 <mc:Choice Requires="wps">
                   <w:drawing>
-                    <wp:anchor distT="0" distB="0" distL="114300" distR="114300" simplePos="0" relativeHeight="251678208" behindDoc="0" locked="0" layoutInCell="1" allowOverlap="1" wp14:anchorId="7922D252" wp14:editId="47EB8EAC">
-                      <wp:simplePos x="0" y="0"/>
-                      <wp:positionH relativeFrom="column">
-                        <wp:posOffset>821055</wp:posOffset>
-                      </wp:positionH>
-                      <wp:positionV relativeFrom="paragraph">
-                        <wp:posOffset>2222169</wp:posOffset>
-                      </wp:positionV>
-                      <wp:extent cx="1160780" cy="675640"/>
-                      <wp:effectExtent l="0" t="0" r="20320" b="10160"/>
-                      <wp:wrapNone/>
-                      <wp:docPr id="20" name="Donut 20"/>
-                      <wp:cNvGraphicFramePr/>
-                      <a:graphic xmlns:a="http://schemas.openxmlformats.org/drawingml/2006/main">
-                        <a:graphicData uri="http://schemas.microsoft.com/office/word/2010/wordprocessingShape">
-                          <wps:wsp>
-                            <wps:cNvSpPr/>
-                            <wps:spPr>
-                              <a:xfrm>
-                                <a:off x="0" y="0"/>
-                                <a:ext cx="1160780" cy="675640"/>
-                              </a:xfrm>
-                              <a:prstGeom prst="donut">
-                                <a:avLst>
-                                  <a:gd name="adj" fmla="val 0"/>
-                                </a:avLst>
-                              </a:prstGeom>
-                              <a:ln/>
-                            </wps:spPr>
-                            <wps:style>
-                              <a:lnRef idx="2">
-                                <a:schemeClr val="accent2">
-                                  <a:shade val="50000"/>
-                                </a:schemeClr>
-                              </a:lnRef>
-                              <a:fillRef idx="1">
-                                <a:schemeClr val="accent2"/>
-                              </a:fillRef>
-                              <a:effectRef idx="0">
-                                <a:schemeClr val="accent2"/>
-                              </a:effectRef>
-                              <a:fontRef idx="minor">
-                                <a:schemeClr val="lt1"/>
-                              </a:fontRef>
-                            </wps:style>
-                            <wps:bodyPr rot="0" spcFirstLastPara="0" vertOverflow="overflow" horzOverflow="overflow" vert="horz" wrap="square" lIns="91440" tIns="45720" rIns="91440" bIns="45720" numCol="1" spcCol="0" rtlCol="0" fromWordArt="0" anchor="ctr" anchorCtr="0" forceAA="0" compatLnSpc="1">
-                              <a:prstTxWarp prst="textNoShape">
-                                <a:avLst/>
-                              </a:prstTxWarp>
-                              <a:noAutofit/>
-                            </wps:bodyPr>
-                          </wps:wsp>
-                        </a:graphicData>
-                      </a:graphic>
-                      <wp14:sizeRelH relativeFrom="margin">
-                        <wp14:pctWidth>0</wp14:pctWidth>
-                      </wp14:sizeRelH>
-                      <wp14:sizeRelV relativeFrom="margin">
-                        <wp14:pctHeight>0</wp14:pctHeight>
-                      </wp14:sizeRelV>
-                    </wp:anchor>
-                  </w:drawing>
-                </mc:Choice>
-                <mc:Fallback>
-                  <w:pict>
-                    <v:shape id="Donut 20" o:spid="_x0000_s1026" type="#_x0000_t23" style="position:absolute;margin-left:64.65pt;margin-top:174.95pt;width:91.4pt;height:53.2pt;z-index:251678208;visibility:visible;mso-wrap-style:square;mso-width-percent:0;mso-height-percent:0;mso-wrap-distance-left:9pt;mso-wrap-distance-top:0;mso-wrap-distance-right:9pt;mso-wrap-distance-bottom:0;mso-position-horizontal:absolute;mso-position-horizontal-relative:text;mso-position-vertical:absolute;mso-position-vertical-relative:text;mso-width-percent:0;mso-height-percent:0;mso-width-relative:margin;mso-height-relative:margin;v-text-anchor:middle" o:gfxdata="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" adj="0" fillcolor="#c0504d [3205]" strokecolor="#622423 [1605]" strokeweight="2pt"/>
-                  </w:pict>
-                </mc:Fallback>
-              </mc:AlternateContent>
-            </w:r>
-            <w:r>
-              <w:rPr>
-                <w:noProof/>
-              </w:rPr>
-              <mc:AlternateContent>
-                <mc:Choice Requires="wps">
-                  <w:drawing>
-                    <wp:anchor distT="0" distB="0" distL="114300" distR="114300" simplePos="0" relativeHeight="251682304" behindDoc="0" locked="0" layoutInCell="1" allowOverlap="1" wp14:anchorId="32CD3221" wp14:editId="0508E712">
+                    <wp:anchor distT="0" distB="0" distL="114300" distR="114300" simplePos="0" relativeHeight="251682304" behindDoc="0" locked="0" layoutInCell="1" allowOverlap="1" wp14:anchorId="51477F1F" wp14:editId="3EE4AC37">
                       <wp:simplePos x="0" y="0"/>
                       <wp:positionH relativeFrom="column">
                         <wp:posOffset>1934514</wp:posOffset>
@@ -12668,7 +12806,7 @@
               <mc:AlternateContent>
                 <mc:Choice Requires="wps">
                   <w:drawing>
-                    <wp:anchor distT="0" distB="0" distL="114300" distR="114300" simplePos="0" relativeHeight="251672064" behindDoc="0" locked="0" layoutInCell="1" allowOverlap="1" wp14:anchorId="4195512A" wp14:editId="185797DE">
+                    <wp:anchor distT="0" distB="0" distL="114300" distR="114300" simplePos="0" relativeHeight="251672064" behindDoc="0" locked="0" layoutInCell="1" allowOverlap="1" wp14:anchorId="13746B26" wp14:editId="743F56C9">
                       <wp:simplePos x="0" y="0"/>
                       <wp:positionH relativeFrom="column">
                         <wp:posOffset>3702381</wp:posOffset>
@@ -12735,16 +12873,7 @@
                                       <w:sz w:val="24"/>
                                       <w:szCs w:val="24"/>
                                     </w:rPr>
-                                    <w:t xml:space="preserve">Add new </w:t>
-                                  </w:r>
-                                  <w:r>
-                                    <w:rPr>
-                                      <w:rFonts w:ascii="Times New Roman" w:hAnsi="Times New Roman" w:cs="Times New Roman"/>
-                                      <w:color w:val="943634" w:themeColor="accent2" w:themeShade="BF"/>
-                                      <w:sz w:val="24"/>
-                                      <w:szCs w:val="24"/>
-                                    </w:rPr>
-                                    <w:t>GUIs</w:t>
+                                    <w:t>Add new GUIs</w:t>
                                   </w:r>
                                 </w:p>
                               </w:txbxContent>
@@ -12789,16 +12918,7 @@
                                 <w:sz w:val="24"/>
                                 <w:szCs w:val="24"/>
                               </w:rPr>
-                              <w:t xml:space="preserve">Add new </w:t>
-                            </w:r>
-                            <w:r>
-                              <w:rPr>
-                                <w:rFonts w:ascii="Times New Roman" w:hAnsi="Times New Roman" w:cs="Times New Roman"/>
-                                <w:color w:val="943634" w:themeColor="accent2" w:themeShade="BF"/>
-                                <w:sz w:val="24"/>
-                                <w:szCs w:val="24"/>
-                              </w:rPr>
-                              <w:t>GUIs</w:t>
+                              <w:t>Add new GUIs</w:t>
                             </w:r>
                           </w:p>
                         </w:txbxContent>
@@ -12809,84 +12929,14 @@
               </mc:AlternateContent>
             </w:r>
             <w:r>
-              <w:rPr>
-                <w:noProof/>
-              </w:rPr>
-              <mc:AlternateContent>
-                <mc:Choice Requires="wps">
-                  <w:drawing>
-                    <wp:anchor distT="0" distB="0" distL="114300" distR="114300" simplePos="0" relativeHeight="251676160" behindDoc="0" locked="0" layoutInCell="1" allowOverlap="1" wp14:anchorId="7369F0CB" wp14:editId="42479115">
-                      <wp:simplePos x="0" y="0"/>
-                      <wp:positionH relativeFrom="column">
-                        <wp:posOffset>2578928</wp:posOffset>
-                      </wp:positionH>
-                      <wp:positionV relativeFrom="paragraph">
-                        <wp:posOffset>334093</wp:posOffset>
-                      </wp:positionV>
-                      <wp:extent cx="1152939" cy="365512"/>
-                      <wp:effectExtent l="38100" t="57150" r="0" b="92075"/>
-                      <wp:wrapNone/>
-                      <wp:docPr id="19" name="Straight Arrow Connector 19"/>
-                      <wp:cNvGraphicFramePr/>
-                      <a:graphic xmlns:a="http://schemas.openxmlformats.org/drawingml/2006/main">
-                        <a:graphicData uri="http://schemas.microsoft.com/office/word/2010/wordprocessingShape">
-                          <wps:wsp>
-                            <wps:cNvCnPr/>
-                            <wps:spPr>
-                              <a:xfrm flipV="1">
-                                <a:off x="0" y="0"/>
-                                <a:ext cx="1152939" cy="365512"/>
-                              </a:xfrm>
-                              <a:prstGeom prst="straightConnector1">
-                                <a:avLst/>
-                              </a:prstGeom>
-                              <a:ln>
-                                <a:tailEnd type="arrow"/>
-                              </a:ln>
-                            </wps:spPr>
-                            <wps:style>
-                              <a:lnRef idx="2">
-                                <a:schemeClr val="accent2"/>
-                              </a:lnRef>
-                              <a:fillRef idx="0">
-                                <a:schemeClr val="accent2"/>
-                              </a:fillRef>
-                              <a:effectRef idx="1">
-                                <a:schemeClr val="accent2"/>
-                              </a:effectRef>
-                              <a:fontRef idx="minor">
-                                <a:schemeClr val="tx1"/>
-                              </a:fontRef>
-                            </wps:style>
-                            <wps:bodyPr/>
-                          </wps:wsp>
-                        </a:graphicData>
-                      </a:graphic>
-                      <wp14:sizeRelH relativeFrom="margin">
-                        <wp14:pctWidth>0</wp14:pctWidth>
-                      </wp14:sizeRelH>
-                      <wp14:sizeRelV relativeFrom="margin">
-                        <wp14:pctHeight>0</wp14:pctHeight>
-                      </wp14:sizeRelV>
-                    </wp:anchor>
-                  </w:drawing>
-                </mc:Choice>
-                <mc:Fallback>
-                  <w:pict>
-                    <v:shape id="Straight Arrow Connector 19" o:spid="_x0000_s1026" type="#_x0000_t32" style="position:absolute;margin-left:203.05pt;margin-top:26.3pt;width:90.8pt;height:28.8pt;flip:y;z-index:251676160;visibility:visible;mso-wrap-style:square;mso-width-percent:0;mso-height-percent:0;mso-wrap-distance-left:9pt;mso-wrap-distance-top:0;mso-wrap-distance-right:9pt;mso-wrap-distance-bottom:0;mso-position-horizontal:absolute;mso-position-horizontal-relative:text;mso-position-vertical:absolute;mso-position-vertical-relative:text;mso-width-percent:0;mso-height-percent:0;mso-width-relative:margin;mso-height-relative:margin" o:gfxdata="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" strokecolor="#c0504d [3205]" strokeweight="2pt">
-                      <v:stroke endarrow="open"/>
-                      <v:shadow on="t" color="black" opacity="24903f" origin=",.5" offset="0,.55556mm"/>
-                    </v:shape>
-                  </w:pict>
-                </mc:Fallback>
-              </mc:AlternateContent>
+              <w:t xml:space="preserve"> </w:t>
             </w:r>
             <w:r>
               <w:object w:dxaOrig="14459" w:dyaOrig="8241">
-                <v:shape id="_x0000_i1035" type="#_x0000_t75" style="width:388.8pt;height:257.95pt" o:ole="">
+                <v:shape id="_x0000_i1037" type="#_x0000_t75" style="width:417.75pt;height:260.25pt" o:ole="">
                   <v:imagedata r:id="rId31" o:title=""/>
                 </v:shape>
-                <o:OLEObject Type="Embed" ProgID="Visio.Drawing.11" ShapeID="_x0000_i1035" DrawAspect="Content" ObjectID="_1388051953" r:id="rId32"/>
+                <o:OLEObject Type="Embed" ProgID="Visio.Drawing.11" ShapeID="_x0000_i1037" DrawAspect="Content" ObjectID="_1388096472" r:id="rId32"/>
               </w:object>
             </w:r>
           </w:p>
@@ -12949,15 +12999,7 @@
                 <w:sz w:val="24"/>
                 <w:szCs w:val="24"/>
               </w:rPr>
-              <w:t>QA.0</w:t>
-            </w:r>
-            <w:r>
-              <w:rPr>
-                <w:rFonts w:ascii="Times New Roman" w:hAnsi="Times New Roman"/>
-                <w:sz w:val="24"/>
-                <w:szCs w:val="24"/>
-              </w:rPr>
-              <w:t>7</w:t>
+              <w:t>QA.07</w:t>
             </w:r>
           </w:p>
         </w:tc>
@@ -13069,13 +13111,13 @@
               <mc:AlternateContent>
                 <mc:Choice Requires="wps">
                   <w:drawing>
-                    <wp:anchor distT="0" distB="0" distL="114300" distR="114300" simplePos="0" relativeHeight="251686400" behindDoc="0" locked="0" layoutInCell="1" allowOverlap="1" wp14:anchorId="53160F84" wp14:editId="105E1864">
+                    <wp:anchor distT="0" distB="0" distL="114300" distR="114300" simplePos="0" relativeHeight="251686400" behindDoc="0" locked="0" layoutInCell="1" allowOverlap="1" wp14:anchorId="2059DF1F" wp14:editId="32D16CD2">
                       <wp:simplePos x="0" y="0"/>
                       <wp:positionH relativeFrom="column">
-                        <wp:posOffset>3746169</wp:posOffset>
+                        <wp:posOffset>3888740</wp:posOffset>
                       </wp:positionH>
                       <wp:positionV relativeFrom="paragraph">
-                        <wp:posOffset>2790190</wp:posOffset>
+                        <wp:posOffset>2847340</wp:posOffset>
                       </wp:positionV>
                       <wp:extent cx="1804035" cy="262255"/>
                       <wp:effectExtent l="0" t="0" r="0" b="0"/>
@@ -13161,7 +13203,7 @@
                 </mc:Choice>
                 <mc:Fallback>
                   <w:pict>
-                    <v:shape id="Text Box 29" o:spid="_x0000_s1030" type="#_x0000_t202" style="position:absolute;margin-left:294.95pt;margin-top:219.7pt;width:142.05pt;height:20.65pt;z-index:251686400;visibility:visible;mso-wrap-style:square;mso-width-percent:0;mso-height-percent:0;mso-wrap-distance-left:9pt;mso-wrap-distance-top:0;mso-wrap-distance-right:9pt;mso-wrap-distance-bottom:0;mso-position-horizontal:absolute;mso-position-horizontal-relative:text;mso-position-vertical:absolute;mso-position-vertical-relative:text;mso-width-percent:0;mso-height-percent:0;mso-width-relative:margin;mso-height-relative:margin;v-text-anchor:top" o:gfxdata="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" fillcolor="white [3201]" stroked="f" strokeweight=".5pt">
+                    <v:shape id="Text Box 29" o:spid="_x0000_s1030" type="#_x0000_t202" style="position:absolute;margin-left:306.2pt;margin-top:224.2pt;width:142.05pt;height:20.65pt;z-index:251686400;visibility:visible;mso-wrap-style:square;mso-width-percent:0;mso-height-percent:0;mso-wrap-distance-left:9pt;mso-wrap-distance-top:0;mso-wrap-distance-right:9pt;mso-wrap-distance-bottom:0;mso-position-horizontal:absolute;mso-position-horizontal-relative:text;mso-position-vertical:absolute;mso-position-vertical-relative:text;mso-width-percent:0;mso-height-percent:0;mso-width-relative:margin;mso-height-relative:margin;v-text-anchor:top" o:gfxdata="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" fillcolor="white [3201]" stroked="f" strokeweight=".5pt">
                       <v:fill opacity="0"/>
                       <v:textbox>
                         <w:txbxContent>
@@ -13198,13 +13240,13 @@
               <mc:AlternateContent>
                 <mc:Choice Requires="wps">
                   <w:drawing>
-                    <wp:anchor distT="0" distB="0" distL="114300" distR="114300" simplePos="0" relativeHeight="251687424" behindDoc="0" locked="0" layoutInCell="1" allowOverlap="1" wp14:anchorId="2FFF1C46" wp14:editId="68EC7A20">
+                    <wp:anchor distT="0" distB="0" distL="114300" distR="114300" simplePos="0" relativeHeight="251687424" behindDoc="0" locked="0" layoutInCell="1" allowOverlap="1" wp14:anchorId="031293DF" wp14:editId="7ABF84E3">
                       <wp:simplePos x="0" y="0"/>
                       <wp:positionH relativeFrom="column">
-                        <wp:posOffset>2943860</wp:posOffset>
+                        <wp:posOffset>3201035</wp:posOffset>
                       </wp:positionH>
                       <wp:positionV relativeFrom="paragraph">
-                        <wp:posOffset>1994839</wp:posOffset>
+                        <wp:posOffset>2032635</wp:posOffset>
                       </wp:positionV>
                       <wp:extent cx="1072515" cy="596265"/>
                       <wp:effectExtent l="0" t="0" r="13335" b="13335"/>
@@ -13263,7 +13305,7 @@
                 </mc:Choice>
                 <mc:Fallback>
                   <w:pict>
-                    <v:shape id="Donut 25" o:spid="_x0000_s1026" type="#_x0000_t23" style="position:absolute;margin-left:231.8pt;margin-top:157.05pt;width:84.45pt;height:46.95pt;z-index:251687424;visibility:visible;mso-wrap-style:square;mso-width-percent:0;mso-height-percent:0;mso-wrap-distance-left:9pt;mso-wrap-distance-top:0;mso-wrap-distance-right:9pt;mso-wrap-distance-bottom:0;mso-position-horizontal:absolute;mso-position-horizontal-relative:text;mso-position-vertical:absolute;mso-position-vertical-relative:text;mso-width-percent:0;mso-height-percent:0;mso-width-relative:margin;mso-height-relative:margin;v-text-anchor:middle" o:gfxdata="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" adj="0" fillcolor="#c0504d [3205]" strokecolor="#622423 [1605]" strokeweight="2pt"/>
+                    <v:shape id="Donut 25" o:spid="_x0000_s1026" type="#_x0000_t23" style="position:absolute;margin-left:252.05pt;margin-top:160.05pt;width:84.45pt;height:46.95pt;z-index:251687424;visibility:visible;mso-wrap-style:square;mso-width-percent:0;mso-height-percent:0;mso-wrap-distance-left:9pt;mso-wrap-distance-top:0;mso-wrap-distance-right:9pt;mso-wrap-distance-bottom:0;mso-position-horizontal:absolute;mso-position-horizontal-relative:text;mso-position-vertical:absolute;mso-position-vertical-relative:text;mso-width-percent:0;mso-height-percent:0;mso-width-relative:margin;mso-height-relative:margin;v-text-anchor:middle" o:gfxdata="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" adj="0" fillcolor="#c0504d [3205]" strokecolor="#622423 [1605]" strokeweight="2pt"/>
                   </w:pict>
                 </mc:Fallback>
               </mc:AlternateContent>
@@ -13275,7 +13317,7 @@
               <mc:AlternateContent>
                 <mc:Choice Requires="wps">
                   <w:drawing>
-                    <wp:anchor distT="0" distB="0" distL="114300" distR="114300" simplePos="0" relativeHeight="251688448" behindDoc="0" locked="0" layoutInCell="1" allowOverlap="1" wp14:anchorId="793EA2BB" wp14:editId="72F5E6E0">
+                    <wp:anchor distT="0" distB="0" distL="114300" distR="114300" simplePos="0" relativeHeight="251688448" behindDoc="0" locked="0" layoutInCell="1" allowOverlap="1" wp14:anchorId="68E29878" wp14:editId="58002050">
                       <wp:simplePos x="0" y="0"/>
                       <wp:positionH relativeFrom="column">
                         <wp:posOffset>3731867</wp:posOffset>
@@ -13343,10 +13385,10 @@
             </w:r>
             <w:r>
               <w:object w:dxaOrig="14459" w:dyaOrig="8241">
-                <v:shape id="_x0000_i1036" type="#_x0000_t75" style="width:388.8pt;height:257.95pt" o:ole="">
+                <v:shape id="_x0000_i1038" type="#_x0000_t75" style="width:417.75pt;height:258.75pt" o:ole="">
                   <v:imagedata r:id="rId31" o:title=""/>
                 </v:shape>
-                <o:OLEObject Type="Embed" ProgID="Visio.Drawing.11" ShapeID="_x0000_i1036" DrawAspect="Content" ObjectID="_1388051954" r:id="rId33"/>
+                <o:OLEObject Type="Embed" ProgID="Visio.Drawing.11" ShapeID="_x0000_i1038" DrawAspect="Content" ObjectID="_1388096473" r:id="rId33"/>
               </w:object>
             </w:r>
           </w:p>
@@ -13408,15 +13450,7 @@
                 <w:sz w:val="24"/>
                 <w:szCs w:val="24"/>
               </w:rPr>
-              <w:t>QA.0</w:t>
-            </w:r>
-            <w:r>
-              <w:rPr>
-                <w:rFonts w:ascii="Times New Roman" w:hAnsi="Times New Roman"/>
-                <w:sz w:val="24"/>
-                <w:szCs w:val="24"/>
-              </w:rPr>
-              <w:t>3</w:t>
+              <w:t>QA.03</w:t>
             </w:r>
           </w:p>
         </w:tc>
@@ -13555,16 +13589,3181 @@
     <w:p/>
     <w:p>
       <w:pPr>
+        <w:pStyle w:val="Heading1"/>
+        <w:numPr>
+          <w:ilvl w:val="1"/>
+          <w:numId w:val="8"/>
+        </w:numPr>
+        <w:spacing w:before="0"/>
+        <w:ind w:left="450"/>
+      </w:pPr>
+      <w:r>
+        <w:lastRenderedPageBreak/>
+        <w:t xml:space="preserve">Module </w:t>
+      </w:r>
+      <w:r>
+        <w:t>views of HRM- PIM system</w:t>
+      </w:r>
+    </w:p>
+    <w:p>
+      <w:pPr>
+        <w:pStyle w:val="Heading1"/>
+        <w:numPr>
+          <w:ilvl w:val="2"/>
+          <w:numId w:val="8"/>
+        </w:numPr>
+        <w:spacing w:before="0"/>
+        <w:ind w:left="720"/>
+      </w:pPr>
+      <w:r>
+        <w:t>Primary Presentation</w:t>
+      </w:r>
+    </w:p>
+    <w:p>
+      <w:pPr>
+        <w:pStyle w:val="Heading1"/>
+        <w:spacing w:before="0"/>
+        <w:ind w:left="720"/>
+      </w:pPr>
+      <w:r>
+        <w:t xml:space="preserve"> </w:t>
+      </w:r>
+    </w:p>
+    <w:p>
+      <w:pPr>
+        <w:ind w:left="1350"/>
+      </w:pPr>
+      <w:r>
+        <w:object w:dxaOrig="9278" w:dyaOrig="7107">
+          <v:shape id="_x0000_i1029" type="#_x0000_t75" style="width:343.5pt;height:263.25pt" o:ole="">
+            <v:imagedata r:id="rId34" o:title=""/>
+          </v:shape>
+          <o:OLEObject Type="Embed" ProgID="Visio.Drawing.11" ShapeID="_x0000_i1029" DrawAspect="Content" ObjectID="_1388096474" r:id="rId35"/>
+        </w:object>
+      </w:r>
+    </w:p>
+    <w:p>
+      <w:pPr>
+        <w:jc w:val="center"/>
+        <w:rPr>
+          <w:rFonts w:ascii="Times New Roman" w:hAnsi="Times New Roman" w:cs="Times New Roman"/>
+          <w:b/>
+          <w:sz w:val="24"/>
+          <w:szCs w:val="24"/>
+        </w:rPr>
+      </w:pPr>
+      <w:r>
+        <w:rPr>
+          <w:rFonts w:ascii="Times New Roman" w:hAnsi="Times New Roman" w:cs="Times New Roman"/>
+          <w:b/>
+          <w:sz w:val="24"/>
+          <w:szCs w:val="24"/>
+        </w:rPr>
+        <w:t>Fig</w:t>
+      </w:r>
+      <w:r>
+        <w:rPr>
+          <w:rFonts w:ascii="Times New Roman" w:hAnsi="Times New Roman" w:cs="Times New Roman"/>
+          <w:b/>
+          <w:sz w:val="24"/>
+          <w:szCs w:val="24"/>
+          <w:lang w:eastAsia="ja-JP"/>
+        </w:rPr>
+        <w:t>ure</w:t>
+      </w:r>
+      <w:r>
+        <w:rPr>
+          <w:rFonts w:ascii="Times New Roman" w:hAnsi="Times New Roman" w:cs="Times New Roman"/>
+          <w:b/>
+          <w:sz w:val="24"/>
+          <w:szCs w:val="24"/>
+        </w:rPr>
+        <w:t xml:space="preserve"> 6.1.</w:t>
+      </w:r>
+      <w:r>
+        <w:rPr>
+          <w:rFonts w:ascii="Times New Roman" w:hAnsi="Times New Roman" w:cs="Times New Roman"/>
+          <w:b/>
+          <w:sz w:val="24"/>
+          <w:szCs w:val="24"/>
+        </w:rPr>
+        <w:t>8</w:t>
+      </w:r>
+      <w:r>
+        <w:rPr>
+          <w:rFonts w:ascii="Times New Roman" w:hAnsi="Times New Roman" w:cs="Times New Roman"/>
+          <w:b/>
+          <w:sz w:val="24"/>
+          <w:szCs w:val="24"/>
+        </w:rPr>
+        <w:t xml:space="preserve"> </w:t>
+      </w:r>
+      <w:r>
+        <w:rPr>
+          <w:rFonts w:ascii="Times New Roman" w:hAnsi="Times New Roman" w:cs="Times New Roman"/>
+          <w:b/>
+          <w:sz w:val="24"/>
+          <w:szCs w:val="24"/>
+        </w:rPr>
+        <w:t>High-level module views</w:t>
+      </w:r>
+      <w:r>
+        <w:rPr>
+          <w:rFonts w:ascii="Times New Roman" w:hAnsi="Times New Roman" w:cs="Times New Roman"/>
+          <w:b/>
+          <w:sz w:val="24"/>
+          <w:szCs w:val="24"/>
+        </w:rPr>
+        <w:t xml:space="preserve"> of the </w:t>
+      </w:r>
+      <w:r>
+        <w:rPr>
+          <w:rFonts w:ascii="Times New Roman" w:hAnsi="Times New Roman" w:cs="Times New Roman"/>
+          <w:b/>
+          <w:sz w:val="24"/>
+          <w:szCs w:val="24"/>
+        </w:rPr>
+        <w:t>HRM- PIM system</w:t>
+      </w:r>
+    </w:p>
+    <w:p>
+      <w:pPr>
+        <w:jc w:val="both"/>
+        <w:rPr>
+          <w:rFonts w:ascii="Times New Roman" w:hAnsi="Times New Roman" w:cs="Times New Roman"/>
+          <w:sz w:val="24"/>
+          <w:szCs w:val="24"/>
+        </w:rPr>
+      </w:pPr>
+      <w:r>
+        <w:rPr>
+          <w:rFonts w:ascii="Times New Roman" w:hAnsi="Times New Roman" w:cs="Times New Roman"/>
+          <w:sz w:val="24"/>
+          <w:szCs w:val="24"/>
+        </w:rPr>
+        <w:t>The fig 6.1.8 depicts the HRM- PIM system under layer style. There are four layers in system. The first layer is in the PIM Client</w:t>
+      </w:r>
+      <w:r>
+        <w:rPr>
+          <w:rFonts w:ascii="Times New Roman" w:hAnsi="Times New Roman" w:cs="Times New Roman"/>
+          <w:sz w:val="24"/>
+          <w:szCs w:val="24"/>
+        </w:rPr>
+        <w:t xml:space="preserve"> and the WCF service, Business and Data Access layer are in PIM Server.</w:t>
+      </w:r>
+      <w:r>
+        <w:rPr>
+          <w:rFonts w:ascii="Times New Roman" w:hAnsi="Times New Roman" w:cs="Times New Roman"/>
+          <w:sz w:val="24"/>
+          <w:szCs w:val="24"/>
+        </w:rPr>
+        <w:t xml:space="preserve"> The description of these layers is in next section.</w:t>
+      </w:r>
+    </w:p>
+    <w:p>
+      <w:pPr>
+        <w:pStyle w:val="Heading1"/>
+        <w:numPr>
+          <w:ilvl w:val="2"/>
+          <w:numId w:val="8"/>
+        </w:numPr>
+        <w:spacing w:before="0"/>
+        <w:ind w:left="720"/>
+      </w:pPr>
+      <w:r>
+        <w:t>Element catalog</w:t>
+      </w:r>
+    </w:p>
+    <w:p>
+      <w:pPr>
+        <w:spacing w:before="240"/>
+        <w:jc w:val="both"/>
+        <w:rPr>
+          <w:rFonts w:ascii="Times New Roman" w:hAnsi="Times New Roman"/>
+          <w:bCs/>
+          <w:sz w:val="24"/>
+          <w:szCs w:val="24"/>
+          <w:lang w:eastAsia="ja-JP"/>
+        </w:rPr>
+      </w:pPr>
+      <w:r>
+        <w:rPr>
+          <w:rFonts w:ascii="Times New Roman" w:hAnsi="Times New Roman"/>
+          <w:bCs/>
+          <w:sz w:val="24"/>
+          <w:szCs w:val="24"/>
+          <w:lang w:eastAsia="ja-JP"/>
+        </w:rPr>
+        <w:t>Following table describes responsibilities of the different element</w:t>
+      </w:r>
+    </w:p>
+    <w:tbl>
+      <w:tblPr>
+        <w:tblStyle w:val="1"/>
+        <w:tblW w:w="9091" w:type="dxa"/>
+        <w:jc w:val="center"/>
+        <w:tblInd w:w="737" w:type="dxa"/>
+        <w:tblLook w:val="01E0" w:firstRow="1" w:lastRow="1" w:firstColumn="1" w:lastColumn="1" w:noHBand="0" w:noVBand="0"/>
+      </w:tblPr>
+      <w:tblGrid>
+        <w:gridCol w:w="2250"/>
+        <w:gridCol w:w="6841"/>
+      </w:tblGrid>
+      <w:tr>
+        <w:trPr>
+          <w:jc w:val="center"/>
+        </w:trPr>
+        <w:tc>
+          <w:tcPr>
+            <w:tcW w:w="2250" w:type="dxa"/>
+            <w:shd w:val="clear" w:color="auto" w:fill="002060"/>
+          </w:tcPr>
+          <w:p>
+            <w:pPr>
+              <w:jc w:val="center"/>
+              <w:rPr>
+                <w:rFonts w:eastAsia="MS PGothic"/>
+                <w:b/>
+                <w:color w:val="FFFFFF" w:themeColor="background1"/>
+                <w:kern w:val="20"/>
+                <w:sz w:val="24"/>
+                <w:szCs w:val="24"/>
+                <w:lang w:bidi="he-IL"/>
+              </w:rPr>
+            </w:pPr>
+            <w:r>
+              <w:rPr>
+                <w:rFonts w:eastAsia="MS PGothic"/>
+                <w:b/>
+                <w:color w:val="FFFFFF" w:themeColor="background1"/>
+                <w:kern w:val="20"/>
+                <w:sz w:val="24"/>
+                <w:szCs w:val="24"/>
+                <w:lang w:bidi="he-IL"/>
+              </w:rPr>
+              <w:t>Component</w:t>
+            </w:r>
+          </w:p>
+        </w:tc>
+        <w:tc>
+          <w:tcPr>
+            <w:tcW w:w="6841" w:type="dxa"/>
+            <w:shd w:val="clear" w:color="auto" w:fill="002060"/>
+          </w:tcPr>
+          <w:p>
+            <w:pPr>
+              <w:jc w:val="center"/>
+              <w:rPr>
+                <w:rFonts w:eastAsia="MS PGothic"/>
+                <w:b/>
+                <w:color w:val="FFFFFF" w:themeColor="background1"/>
+                <w:kern w:val="20"/>
+                <w:sz w:val="24"/>
+                <w:szCs w:val="24"/>
+                <w:lang w:bidi="he-IL"/>
+              </w:rPr>
+            </w:pPr>
+            <w:r>
+              <w:rPr>
+                <w:rFonts w:eastAsia="MS PGothic"/>
+                <w:b/>
+                <w:color w:val="FFFFFF" w:themeColor="background1"/>
+                <w:kern w:val="20"/>
+                <w:sz w:val="24"/>
+                <w:szCs w:val="24"/>
+                <w:lang w:bidi="he-IL"/>
+              </w:rPr>
+              <w:t>Responsibility</w:t>
+            </w:r>
+          </w:p>
+        </w:tc>
+      </w:tr>
+      <w:tr>
+        <w:trPr>
+          <w:jc w:val="center"/>
+        </w:trPr>
+        <w:tc>
+          <w:tcPr>
+            <w:tcW w:w="2250" w:type="dxa"/>
+            <w:shd w:val="clear" w:color="auto" w:fill="DBE5F1" w:themeFill="accent1" w:themeFillTint="33"/>
+          </w:tcPr>
+          <w:p>
+            <w:pPr>
+              <w:jc w:val="center"/>
+              <w:rPr>
+                <w:sz w:val="24"/>
+                <w:szCs w:val="24"/>
+              </w:rPr>
+            </w:pPr>
+            <w:r>
+              <w:rPr>
+                <w:sz w:val="24"/>
+                <w:szCs w:val="24"/>
+              </w:rPr>
+              <w:t>Presentation layer</w:t>
+            </w:r>
+          </w:p>
+        </w:tc>
+        <w:tc>
+          <w:tcPr>
+            <w:tcW w:w="6841" w:type="dxa"/>
+          </w:tcPr>
+          <w:p>
+            <w:pPr>
+              <w:rPr>
+                <w:sz w:val="24"/>
+                <w:szCs w:val="24"/>
+              </w:rPr>
+            </w:pPr>
+            <w:r>
+              <w:rPr>
+                <w:sz w:val="24"/>
+                <w:szCs w:val="24"/>
+              </w:rPr>
+              <w:t xml:space="preserve">This layer contains modules that used in </w:t>
+            </w:r>
+            <w:r>
+              <w:rPr>
+                <w:sz w:val="24"/>
+                <w:szCs w:val="24"/>
+              </w:rPr>
+              <w:t xml:space="preserve">PIM </w:t>
+            </w:r>
+            <w:r>
+              <w:rPr>
+                <w:sz w:val="24"/>
+                <w:szCs w:val="24"/>
+              </w:rPr>
+              <w:t xml:space="preserve">client. </w:t>
+            </w:r>
+            <w:r>
+              <w:rPr>
+                <w:sz w:val="24"/>
+                <w:szCs w:val="24"/>
+              </w:rPr>
+              <w:t>It includes the UI view modules, view-model modules and model modules. This layer run in Silverlight platform</w:t>
+            </w:r>
+          </w:p>
+        </w:tc>
+      </w:tr>
+      <w:tr>
+        <w:trPr>
+          <w:jc w:val="center"/>
+        </w:trPr>
+        <w:tc>
+          <w:tcPr>
+            <w:tcW w:w="2250" w:type="dxa"/>
+            <w:shd w:val="clear" w:color="auto" w:fill="DBE5F1" w:themeFill="accent1" w:themeFillTint="33"/>
+          </w:tcPr>
+          <w:p>
+            <w:pPr>
+              <w:jc w:val="center"/>
+              <w:rPr>
+                <w:sz w:val="24"/>
+                <w:szCs w:val="24"/>
+              </w:rPr>
+            </w:pPr>
+            <w:r>
+              <w:rPr>
+                <w:sz w:val="24"/>
+                <w:szCs w:val="24"/>
+              </w:rPr>
+              <w:t>WCF Service layer</w:t>
+            </w:r>
+          </w:p>
+        </w:tc>
+        <w:tc>
+          <w:tcPr>
+            <w:tcW w:w="6841" w:type="dxa"/>
+          </w:tcPr>
+          <w:p>
+            <w:pPr>
+              <w:rPr>
+                <w:sz w:val="24"/>
+                <w:szCs w:val="24"/>
+              </w:rPr>
+            </w:pPr>
+            <w:r>
+              <w:rPr>
+                <w:sz w:val="24"/>
+                <w:szCs w:val="24"/>
+              </w:rPr>
+              <w:t xml:space="preserve">This layer contains modules that used in PIM </w:t>
+            </w:r>
+            <w:r>
+              <w:rPr>
+                <w:sz w:val="24"/>
+                <w:szCs w:val="24"/>
+              </w:rPr>
+              <w:t>server</w:t>
+            </w:r>
+            <w:r>
+              <w:rPr>
+                <w:sz w:val="24"/>
+                <w:szCs w:val="24"/>
+              </w:rPr>
+              <w:t xml:space="preserve">. It includes the </w:t>
+            </w:r>
+            <w:r>
+              <w:rPr>
+                <w:sz w:val="24"/>
+                <w:szCs w:val="24"/>
+              </w:rPr>
+              <w:t>service. These services are WCF-RIA services. Services will be used by the modules in presentation layer</w:t>
+            </w:r>
+          </w:p>
+        </w:tc>
+      </w:tr>
+      <w:tr>
+        <w:trPr>
+          <w:jc w:val="center"/>
+        </w:trPr>
+        <w:tc>
+          <w:tcPr>
+            <w:tcW w:w="2250" w:type="dxa"/>
+            <w:shd w:val="clear" w:color="auto" w:fill="DBE5F1" w:themeFill="accent1" w:themeFillTint="33"/>
+          </w:tcPr>
+          <w:p>
+            <w:pPr>
+              <w:jc w:val="center"/>
+              <w:rPr>
+                <w:sz w:val="24"/>
+                <w:szCs w:val="24"/>
+              </w:rPr>
+            </w:pPr>
+            <w:r>
+              <w:rPr>
+                <w:sz w:val="24"/>
+                <w:szCs w:val="24"/>
+              </w:rPr>
+              <w:t>Business layer</w:t>
+            </w:r>
+          </w:p>
+        </w:tc>
+        <w:tc>
+          <w:tcPr>
+            <w:tcW w:w="6841" w:type="dxa"/>
+          </w:tcPr>
+          <w:p>
+            <w:pPr>
+              <w:jc w:val="left"/>
+              <w:rPr>
+                <w:sz w:val="24"/>
+                <w:szCs w:val="24"/>
+              </w:rPr>
+            </w:pPr>
+            <w:r>
+              <w:rPr>
+                <w:sz w:val="24"/>
+                <w:szCs w:val="24"/>
+              </w:rPr>
+              <w:t xml:space="preserve">This layer contains modules that used in PIM server. It includes the </w:t>
+            </w:r>
+            <w:r>
+              <w:rPr>
+                <w:sz w:val="24"/>
+                <w:szCs w:val="24"/>
+              </w:rPr>
+              <w:t>business object that is used by service layer</w:t>
+            </w:r>
+            <w:r>
+              <w:rPr>
+                <w:sz w:val="24"/>
+                <w:szCs w:val="24"/>
+              </w:rPr>
+              <w:t xml:space="preserve">. </w:t>
+            </w:r>
+          </w:p>
+        </w:tc>
+      </w:tr>
+      <w:tr>
+        <w:trPr>
+          <w:jc w:val="center"/>
+        </w:trPr>
+        <w:tc>
+          <w:tcPr>
+            <w:tcW w:w="2250" w:type="dxa"/>
+            <w:shd w:val="clear" w:color="auto" w:fill="DBE5F1" w:themeFill="accent1" w:themeFillTint="33"/>
+          </w:tcPr>
+          <w:p>
+            <w:pPr>
+              <w:jc w:val="center"/>
+              <w:rPr>
+                <w:sz w:val="24"/>
+                <w:szCs w:val="24"/>
+              </w:rPr>
+            </w:pPr>
+            <w:r>
+              <w:rPr>
+                <w:sz w:val="24"/>
+                <w:szCs w:val="24"/>
+              </w:rPr>
+              <w:t>Data Access layer</w:t>
+            </w:r>
+          </w:p>
+        </w:tc>
+        <w:tc>
+          <w:tcPr>
+            <w:tcW w:w="6841" w:type="dxa"/>
+          </w:tcPr>
+          <w:p>
+            <w:pPr>
+              <w:rPr>
+                <w:sz w:val="24"/>
+                <w:szCs w:val="24"/>
+              </w:rPr>
+            </w:pPr>
+            <w:r>
+              <w:rPr>
+                <w:sz w:val="24"/>
+                <w:szCs w:val="24"/>
+              </w:rPr>
+              <w:t xml:space="preserve">This layer contains modules that used in PIM server. It includes the </w:t>
+            </w:r>
+            <w:r>
+              <w:rPr>
+                <w:sz w:val="24"/>
+                <w:szCs w:val="24"/>
+              </w:rPr>
+              <w:t>data</w:t>
+            </w:r>
+            <w:r>
+              <w:rPr>
+                <w:sz w:val="24"/>
+                <w:szCs w:val="24"/>
+              </w:rPr>
+              <w:t xml:space="preserve"> object that is used by </w:t>
+            </w:r>
+            <w:r>
+              <w:rPr>
+                <w:sz w:val="24"/>
+                <w:szCs w:val="24"/>
+              </w:rPr>
+              <w:t>business</w:t>
+            </w:r>
+            <w:r>
+              <w:rPr>
+                <w:sz w:val="24"/>
+                <w:szCs w:val="24"/>
+              </w:rPr>
+              <w:t xml:space="preserve"> layer.</w:t>
+            </w:r>
+            <w:r>
+              <w:rPr>
+                <w:sz w:val="24"/>
+                <w:szCs w:val="24"/>
+              </w:rPr>
+              <w:t xml:space="preserve"> This layer uses Entity framework to create the data objects of HRM-PIM System</w:t>
+            </w:r>
+          </w:p>
+        </w:tc>
+      </w:tr>
+      <w:tr>
+        <w:trPr>
+          <w:jc w:val="center"/>
+        </w:trPr>
+        <w:tc>
+          <w:tcPr>
+            <w:tcW w:w="2250" w:type="dxa"/>
+            <w:shd w:val="clear" w:color="auto" w:fill="DBE5F1" w:themeFill="accent1" w:themeFillTint="33"/>
+          </w:tcPr>
+          <w:p>
+            <w:pPr>
+              <w:jc w:val="center"/>
+              <w:rPr>
+                <w:sz w:val="24"/>
+                <w:szCs w:val="24"/>
+              </w:rPr>
+            </w:pPr>
+            <w:r>
+              <w:rPr>
+                <w:sz w:val="24"/>
+                <w:szCs w:val="24"/>
+              </w:rPr>
+              <w:lastRenderedPageBreak/>
+              <w:t>Database</w:t>
+            </w:r>
+          </w:p>
+        </w:tc>
+        <w:tc>
+          <w:tcPr>
+            <w:tcW w:w="6841" w:type="dxa"/>
+          </w:tcPr>
+          <w:p>
+            <w:pPr>
+              <w:rPr>
+                <w:sz w:val="24"/>
+                <w:szCs w:val="24"/>
+              </w:rPr>
+            </w:pPr>
+            <w:r>
+              <w:rPr>
+                <w:sz w:val="24"/>
+                <w:szCs w:val="24"/>
+              </w:rPr>
+              <w:t>Database that store the data of personal information of PIM system. It is SQL Database server.</w:t>
+            </w:r>
+          </w:p>
+        </w:tc>
+      </w:tr>
+    </w:tbl>
+    <w:p>
+      <w:pPr>
+        <w:spacing w:before="240"/>
+        <w:jc w:val="both"/>
+        <w:rPr>
+          <w:rFonts w:ascii="Times New Roman" w:hAnsi="Times New Roman"/>
+          <w:bCs/>
+          <w:sz w:val="24"/>
+          <w:szCs w:val="24"/>
+          <w:lang w:eastAsia="ja-JP"/>
+        </w:rPr>
+      </w:pPr>
+      <w:r>
+        <w:rPr>
+          <w:rFonts w:ascii="Times New Roman" w:hAnsi="Times New Roman"/>
+          <w:bCs/>
+          <w:sz w:val="24"/>
+          <w:szCs w:val="24"/>
+          <w:lang w:eastAsia="ja-JP"/>
+        </w:rPr>
+        <w:t xml:space="preserve">Following table describes </w:t>
+      </w:r>
+      <w:r>
+        <w:rPr>
+          <w:rFonts w:ascii="Times New Roman" w:hAnsi="Times New Roman"/>
+          <w:bCs/>
+          <w:sz w:val="24"/>
+          <w:szCs w:val="24"/>
+          <w:lang w:eastAsia="ja-JP"/>
+        </w:rPr>
+        <w:t>relations</w:t>
+      </w:r>
+      <w:r>
+        <w:rPr>
+          <w:rFonts w:ascii="Times New Roman" w:hAnsi="Times New Roman"/>
+          <w:bCs/>
+          <w:sz w:val="24"/>
+          <w:szCs w:val="24"/>
+          <w:lang w:eastAsia="ja-JP"/>
+        </w:rPr>
+        <w:t xml:space="preserve"> used</w:t>
+      </w:r>
+    </w:p>
+    <w:tbl>
+      <w:tblPr>
+        <w:tblStyle w:val="1"/>
+        <w:tblW w:w="0" w:type="auto"/>
+        <w:jc w:val="center"/>
+        <w:tblInd w:w="528" w:type="dxa"/>
+        <w:tblLook w:val="01E0" w:firstRow="1" w:lastRow="1" w:firstColumn="1" w:lastColumn="1" w:noHBand="0" w:noVBand="0"/>
+      </w:tblPr>
+      <w:tblGrid>
+        <w:gridCol w:w="3084"/>
+        <w:gridCol w:w="5964"/>
+      </w:tblGrid>
+      <w:tr>
+        <w:trPr>
+          <w:jc w:val="center"/>
+        </w:trPr>
+        <w:tc>
+          <w:tcPr>
+            <w:tcW w:w="3084" w:type="dxa"/>
+            <w:shd w:val="clear" w:color="auto" w:fill="002060"/>
+          </w:tcPr>
+          <w:p>
+            <w:pPr>
+              <w:jc w:val="center"/>
+              <w:rPr>
+                <w:rFonts w:eastAsia="MS PGothic"/>
+                <w:b/>
+                <w:color w:val="FFFFFF" w:themeColor="background1"/>
+                <w:kern w:val="20"/>
+                <w:sz w:val="24"/>
+                <w:szCs w:val="24"/>
+                <w:lang w:bidi="he-IL"/>
+              </w:rPr>
+            </w:pPr>
+            <w:r>
+              <w:rPr>
+                <w:rFonts w:eastAsia="MS PGothic"/>
+                <w:b/>
+                <w:color w:val="FFFFFF" w:themeColor="background1"/>
+                <w:kern w:val="20"/>
+                <w:sz w:val="24"/>
+                <w:szCs w:val="24"/>
+                <w:lang w:bidi="he-IL"/>
+              </w:rPr>
+              <w:t>Connector</w:t>
+            </w:r>
+          </w:p>
+        </w:tc>
+        <w:tc>
+          <w:tcPr>
+            <w:tcW w:w="5964" w:type="dxa"/>
+            <w:shd w:val="clear" w:color="auto" w:fill="002060"/>
+          </w:tcPr>
+          <w:p>
+            <w:pPr>
+              <w:jc w:val="center"/>
+              <w:rPr>
+                <w:rFonts w:eastAsia="MS PGothic"/>
+                <w:b/>
+                <w:color w:val="FFFFFF" w:themeColor="background1"/>
+                <w:kern w:val="20"/>
+                <w:sz w:val="24"/>
+                <w:szCs w:val="24"/>
+                <w:lang w:bidi="he-IL"/>
+              </w:rPr>
+            </w:pPr>
+            <w:r>
+              <w:rPr>
+                <w:rFonts w:eastAsia="MS PGothic"/>
+                <w:b/>
+                <w:color w:val="FFFFFF" w:themeColor="background1"/>
+                <w:kern w:val="20"/>
+                <w:sz w:val="24"/>
+                <w:szCs w:val="24"/>
+                <w:lang w:bidi="he-IL"/>
+              </w:rPr>
+              <w:t>Purpose</w:t>
+            </w:r>
+          </w:p>
+        </w:tc>
+      </w:tr>
+      <w:tr>
+        <w:trPr>
+          <w:jc w:val="center"/>
+        </w:trPr>
+        <w:tc>
+          <w:tcPr>
+            <w:tcW w:w="3084" w:type="dxa"/>
+            <w:shd w:val="clear" w:color="auto" w:fill="DBE5F1" w:themeFill="accent1" w:themeFillTint="33"/>
+          </w:tcPr>
+          <w:p>
+            <w:pPr>
+              <w:jc w:val="center"/>
+              <w:rPr>
+                <w:sz w:val="24"/>
+                <w:szCs w:val="24"/>
+              </w:rPr>
+            </w:pPr>
+            <w:r>
+              <w:rPr>
+                <w:sz w:val="24"/>
+                <w:szCs w:val="24"/>
+              </w:rPr>
+              <w:t>Allow to use</w:t>
+            </w:r>
+          </w:p>
+        </w:tc>
+        <w:tc>
+          <w:tcPr>
+            <w:tcW w:w="5964" w:type="dxa"/>
+          </w:tcPr>
+          <w:p>
+            <w:pPr>
+              <w:rPr>
+                <w:sz w:val="24"/>
+                <w:szCs w:val="24"/>
+              </w:rPr>
+            </w:pPr>
+            <w:r>
+              <w:rPr>
+                <w:sz w:val="24"/>
+                <w:szCs w:val="24"/>
+              </w:rPr>
+              <w:t>This is the relation between two layers. The upper layer can uses all module on the lower layer but the lower layer can’t</w:t>
+            </w:r>
+          </w:p>
+        </w:tc>
+      </w:tr>
+    </w:tbl>
+    <w:p/>
+    <w:p>
+      <w:pPr>
+        <w:pStyle w:val="Heading1"/>
+        <w:numPr>
+          <w:ilvl w:val="1"/>
+          <w:numId w:val="8"/>
+        </w:numPr>
+        <w:spacing w:before="0"/>
+        <w:ind w:left="450"/>
+      </w:pPr>
+      <w:r>
+        <w:t>Module (C&amp; C) views of HRM- PIM system</w:t>
+      </w:r>
+      <w:r>
+        <w:t xml:space="preserve">’s </w:t>
+      </w:r>
+      <w:r>
+        <w:t>decomposition</w:t>
+      </w:r>
+    </w:p>
+    <w:p>
+      <w:pPr>
+        <w:pStyle w:val="Heading1"/>
+        <w:numPr>
+          <w:ilvl w:val="2"/>
+          <w:numId w:val="8"/>
+        </w:numPr>
+        <w:spacing w:before="0"/>
+        <w:ind w:left="720"/>
+      </w:pPr>
+      <w:r>
+        <w:t>Primary Presentation</w:t>
+      </w:r>
+    </w:p>
+    <w:p>
+      <w:pPr>
         <w:tabs>
           <w:tab w:val="left" w:pos="1680"/>
         </w:tabs>
-        <w:ind w:left="-450"/>
-        <w:rPr>
-          <w:rFonts w:ascii="Times New Roman" w:hAnsi="Times New Roman" w:cs="Times New Roman"/>
-          <w:sz w:val="24"/>
-          <w:szCs w:val="24"/>
-        </w:rPr>
-      </w:pPr>
+        <w:rPr>
+          <w:rFonts w:ascii="Times New Roman" w:hAnsi="Times New Roman" w:cs="Times New Roman"/>
+          <w:sz w:val="24"/>
+          <w:szCs w:val="24"/>
+        </w:rPr>
+      </w:pPr>
+      <w:r>
+        <w:object w:dxaOrig="10146" w:dyaOrig="8753">
+          <v:shape id="_x0000_i1040" type="#_x0000_t75" style="width:468pt;height:403.5pt" o:ole="">
+            <v:imagedata r:id="rId36" o:title=""/>
+          </v:shape>
+          <o:OLEObject Type="Embed" ProgID="Visio.Drawing.11" ShapeID="_x0000_i1040" DrawAspect="Content" ObjectID="_1388096475" r:id="rId37"/>
+        </w:object>
+      </w:r>
+    </w:p>
+    <w:p>
+      <w:pPr>
+        <w:jc w:val="center"/>
+        <w:rPr>
+          <w:rFonts w:ascii="Times New Roman" w:hAnsi="Times New Roman" w:cs="Times New Roman"/>
+          <w:b/>
+          <w:sz w:val="24"/>
+          <w:szCs w:val="24"/>
+        </w:rPr>
+      </w:pPr>
+      <w:r>
+        <w:rPr>
+          <w:rFonts w:ascii="Times New Roman" w:hAnsi="Times New Roman" w:cs="Times New Roman"/>
+          <w:sz w:val="24"/>
+          <w:szCs w:val="24"/>
+        </w:rPr>
+        <w:tab/>
+      </w:r>
+      <w:r>
+        <w:rPr>
+          <w:rFonts w:ascii="Times New Roman" w:hAnsi="Times New Roman" w:cs="Times New Roman"/>
+          <w:b/>
+          <w:sz w:val="24"/>
+          <w:szCs w:val="24"/>
+        </w:rPr>
+        <w:t>Fig</w:t>
+      </w:r>
+      <w:r>
+        <w:rPr>
+          <w:rFonts w:ascii="Times New Roman" w:hAnsi="Times New Roman" w:cs="Times New Roman"/>
+          <w:b/>
+          <w:sz w:val="24"/>
+          <w:szCs w:val="24"/>
+          <w:lang w:eastAsia="ja-JP"/>
+        </w:rPr>
+        <w:t>ure</w:t>
+      </w:r>
+      <w:r>
+        <w:rPr>
+          <w:rFonts w:ascii="Times New Roman" w:hAnsi="Times New Roman" w:cs="Times New Roman"/>
+          <w:b/>
+          <w:sz w:val="24"/>
+          <w:szCs w:val="24"/>
+        </w:rPr>
+        <w:t xml:space="preserve"> 6.1.</w:t>
+      </w:r>
+      <w:r>
+        <w:rPr>
+          <w:rFonts w:ascii="Times New Roman" w:hAnsi="Times New Roman" w:cs="Times New Roman"/>
+          <w:b/>
+          <w:sz w:val="24"/>
+          <w:szCs w:val="24"/>
+        </w:rPr>
+        <w:t>9</w:t>
+      </w:r>
+      <w:r>
+        <w:rPr>
+          <w:rFonts w:ascii="Times New Roman" w:hAnsi="Times New Roman" w:cs="Times New Roman"/>
+          <w:b/>
+          <w:sz w:val="24"/>
+          <w:szCs w:val="24"/>
+        </w:rPr>
+        <w:t xml:space="preserve"> </w:t>
+      </w:r>
+      <w:r>
+        <w:rPr>
+          <w:rFonts w:ascii="Times New Roman" w:hAnsi="Times New Roman" w:cs="Times New Roman"/>
+          <w:b/>
+          <w:sz w:val="24"/>
+          <w:szCs w:val="24"/>
+        </w:rPr>
+        <w:t>Module views of presentation layer</w:t>
+      </w:r>
+    </w:p>
+    <w:p>
+      <w:pPr>
+        <w:jc w:val="both"/>
+        <w:rPr>
+          <w:rFonts w:ascii="Times New Roman" w:hAnsi="Times New Roman" w:cs="Times New Roman"/>
+          <w:sz w:val="24"/>
+          <w:szCs w:val="24"/>
+        </w:rPr>
+      </w:pPr>
+      <w:r>
+        <w:rPr>
+          <w:rFonts w:ascii="Times New Roman" w:hAnsi="Times New Roman" w:cs="Times New Roman"/>
+          <w:sz w:val="24"/>
+          <w:szCs w:val="24"/>
+        </w:rPr>
+        <w:t xml:space="preserve">The fig 6.1.9 depicts the decomposition of presentation layer. In this layer contains the View modules, View-Model modules, Model modules to manage the personal information (including </w:t>
+      </w:r>
+      <w:r>
+        <w:rPr>
+          <w:rFonts w:ascii="Times New Roman" w:hAnsi="Times New Roman" w:cs="Times New Roman"/>
+          <w:sz w:val="24"/>
+          <w:szCs w:val="24"/>
+        </w:rPr>
+        <w:lastRenderedPageBreak/>
+        <w:t>data manager, import manager, export manager, report manager), to manage the PIM catalog and login function. All Model modules will uses module “Client data” as a bridge to connect to PIM Server</w:t>
+      </w:r>
+      <w:r>
+        <w:rPr>
+          <w:rFonts w:ascii="Times New Roman" w:hAnsi="Times New Roman" w:cs="Times New Roman"/>
+          <w:sz w:val="24"/>
+          <w:szCs w:val="24"/>
+        </w:rPr>
+        <w:t xml:space="preserve"> except the “Profile Manager Model” because this function will be integrated in Web site separated with the HRM system</w:t>
+      </w:r>
+      <w:r>
+        <w:rPr>
+          <w:rFonts w:ascii="Times New Roman" w:hAnsi="Times New Roman" w:cs="Times New Roman"/>
+          <w:sz w:val="24"/>
+          <w:szCs w:val="24"/>
+        </w:rPr>
+        <w:t xml:space="preserve">. The responsibility of these modules is described in section 6.2, 6.3, 6.4.  </w:t>
+      </w:r>
+    </w:p>
+    <w:p>
+      <w:pPr>
+        <w:tabs>
+          <w:tab w:val="left" w:pos="3206"/>
+        </w:tabs>
+        <w:rPr>
+          <w:rFonts w:ascii="Times New Roman" w:hAnsi="Times New Roman" w:cs="Times New Roman"/>
+          <w:sz w:val="24"/>
+          <w:szCs w:val="24"/>
+        </w:rPr>
+      </w:pPr>
+      <w:r>
+        <w:object w:dxaOrig="10108" w:dyaOrig="8763">
+          <v:shape id="_x0000_i1039" type="#_x0000_t75" style="width:462.75pt;height:399.75pt" o:ole="">
+            <v:imagedata r:id="rId38" o:title=""/>
+          </v:shape>
+          <o:OLEObject Type="Embed" ProgID="Visio.Drawing.11" ShapeID="_x0000_i1039" DrawAspect="Content" ObjectID="_1388096476" r:id="rId39"/>
+        </w:object>
+      </w:r>
+    </w:p>
+    <w:p>
+      <w:pPr>
+        <w:jc w:val="center"/>
+        <w:rPr>
+          <w:rFonts w:ascii="Times New Roman" w:hAnsi="Times New Roman" w:cs="Times New Roman"/>
+          <w:b/>
+          <w:sz w:val="24"/>
+          <w:szCs w:val="24"/>
+        </w:rPr>
+      </w:pPr>
+      <w:r>
+        <w:rPr>
+          <w:rFonts w:ascii="Times New Roman" w:hAnsi="Times New Roman" w:cs="Times New Roman"/>
+          <w:b/>
+          <w:sz w:val="24"/>
+          <w:szCs w:val="24"/>
+        </w:rPr>
+        <w:t>Fig</w:t>
+      </w:r>
+      <w:r>
+        <w:rPr>
+          <w:rFonts w:ascii="Times New Roman" w:hAnsi="Times New Roman" w:cs="Times New Roman"/>
+          <w:b/>
+          <w:sz w:val="24"/>
+          <w:szCs w:val="24"/>
+          <w:lang w:eastAsia="ja-JP"/>
+        </w:rPr>
+        <w:t>ure</w:t>
+      </w:r>
+      <w:r>
+        <w:rPr>
+          <w:rFonts w:ascii="Times New Roman" w:hAnsi="Times New Roman" w:cs="Times New Roman"/>
+          <w:b/>
+          <w:sz w:val="24"/>
+          <w:szCs w:val="24"/>
+        </w:rPr>
+        <w:t xml:space="preserve"> 6.1.</w:t>
+      </w:r>
+      <w:r>
+        <w:rPr>
+          <w:rFonts w:ascii="Times New Roman" w:hAnsi="Times New Roman" w:cs="Times New Roman"/>
+          <w:b/>
+          <w:sz w:val="24"/>
+          <w:szCs w:val="24"/>
+        </w:rPr>
+        <w:t>10</w:t>
+      </w:r>
+      <w:r>
+        <w:rPr>
+          <w:rFonts w:ascii="Times New Roman" w:hAnsi="Times New Roman" w:cs="Times New Roman"/>
+          <w:b/>
+          <w:sz w:val="24"/>
+          <w:szCs w:val="24"/>
+        </w:rPr>
+        <w:t xml:space="preserve"> </w:t>
+      </w:r>
+      <w:r>
+        <w:rPr>
+          <w:rFonts w:ascii="Times New Roman" w:hAnsi="Times New Roman" w:cs="Times New Roman"/>
+          <w:b/>
+          <w:sz w:val="24"/>
+          <w:szCs w:val="24"/>
+        </w:rPr>
+        <w:t xml:space="preserve">Module views of </w:t>
+      </w:r>
+      <w:r>
+        <w:rPr>
+          <w:rFonts w:ascii="Times New Roman" w:hAnsi="Times New Roman" w:cs="Times New Roman"/>
+          <w:b/>
+          <w:sz w:val="24"/>
+          <w:szCs w:val="24"/>
+        </w:rPr>
+        <w:t>Personal Info Manager Views and Catalog Manager Views</w:t>
+      </w:r>
+    </w:p>
+    <w:p>
+      <w:pPr>
+        <w:jc w:val="both"/>
+        <w:rPr>
+          <w:rFonts w:ascii="Times New Roman" w:hAnsi="Times New Roman" w:cs="Times New Roman"/>
+          <w:sz w:val="24"/>
+          <w:szCs w:val="24"/>
+        </w:rPr>
+      </w:pPr>
+      <w:r>
+        <w:rPr>
+          <w:rFonts w:ascii="Times New Roman" w:hAnsi="Times New Roman" w:cs="Times New Roman"/>
+          <w:sz w:val="24"/>
+          <w:szCs w:val="24"/>
+        </w:rPr>
+        <w:t xml:space="preserve">The fig 6.1.10 depicts the views that contains in PIM system. The main view is focus on Personal Info Manager Views and Catalog Views. </w:t>
+      </w:r>
+      <w:r>
+        <w:rPr>
+          <w:rFonts w:ascii="Times New Roman" w:hAnsi="Times New Roman" w:cs="Times New Roman"/>
+          <w:sz w:val="24"/>
+          <w:szCs w:val="24"/>
+        </w:rPr>
+        <w:t>Beside these views, the PIM system also have Home View and Login View, depend on the user actions, the appropriate views will be displayed</w:t>
+      </w:r>
+    </w:p>
+    <w:p>
+      <w:pPr>
+        <w:pStyle w:val="Heading1"/>
+        <w:numPr>
+          <w:ilvl w:val="2"/>
+          <w:numId w:val="8"/>
+        </w:numPr>
+        <w:spacing w:before="0"/>
+        <w:ind w:left="720"/>
+      </w:pPr>
+      <w:r>
+        <w:t>Element catalog</w:t>
+      </w:r>
+    </w:p>
+    <w:p>
+      <w:pPr>
+        <w:spacing w:before="240"/>
+        <w:jc w:val="both"/>
+        <w:rPr>
+          <w:rFonts w:ascii="Times New Roman" w:hAnsi="Times New Roman"/>
+          <w:bCs/>
+          <w:sz w:val="24"/>
+          <w:szCs w:val="24"/>
+          <w:lang w:eastAsia="ja-JP"/>
+        </w:rPr>
+      </w:pPr>
+      <w:r>
+        <w:rPr>
+          <w:rFonts w:ascii="Times New Roman" w:hAnsi="Times New Roman"/>
+          <w:bCs/>
+          <w:sz w:val="24"/>
+          <w:szCs w:val="24"/>
+          <w:lang w:eastAsia="ja-JP"/>
+        </w:rPr>
+        <w:t>Following table describes responsibilities of the different element</w:t>
+      </w:r>
+    </w:p>
+    <w:tbl>
+      <w:tblPr>
+        <w:tblStyle w:val="1"/>
+        <w:tblW w:w="9091" w:type="dxa"/>
+        <w:jc w:val="center"/>
+        <w:tblInd w:w="737" w:type="dxa"/>
+        <w:tblLook w:val="01E0" w:firstRow="1" w:lastRow="1" w:firstColumn="1" w:lastColumn="1" w:noHBand="0" w:noVBand="0"/>
+      </w:tblPr>
+      <w:tblGrid>
+        <w:gridCol w:w="2250"/>
+        <w:gridCol w:w="6841"/>
+      </w:tblGrid>
+      <w:tr>
+        <w:trPr>
+          <w:jc w:val="center"/>
+        </w:trPr>
+        <w:tc>
+          <w:tcPr>
+            <w:tcW w:w="2250" w:type="dxa"/>
+            <w:shd w:val="clear" w:color="auto" w:fill="002060"/>
+          </w:tcPr>
+          <w:p>
+            <w:pPr>
+              <w:jc w:val="center"/>
+              <w:rPr>
+                <w:rFonts w:eastAsia="MS PGothic"/>
+                <w:b/>
+                <w:color w:val="FFFFFF" w:themeColor="background1"/>
+                <w:kern w:val="20"/>
+                <w:sz w:val="24"/>
+                <w:szCs w:val="24"/>
+                <w:lang w:bidi="he-IL"/>
+              </w:rPr>
+            </w:pPr>
+            <w:r>
+              <w:rPr>
+                <w:rFonts w:eastAsia="MS PGothic"/>
+                <w:b/>
+                <w:color w:val="FFFFFF" w:themeColor="background1"/>
+                <w:kern w:val="20"/>
+                <w:sz w:val="24"/>
+                <w:szCs w:val="24"/>
+                <w:lang w:bidi="he-IL"/>
+              </w:rPr>
+              <w:lastRenderedPageBreak/>
+              <w:t>Component</w:t>
+            </w:r>
+          </w:p>
+        </w:tc>
+        <w:tc>
+          <w:tcPr>
+            <w:tcW w:w="6841" w:type="dxa"/>
+            <w:shd w:val="clear" w:color="auto" w:fill="002060"/>
+          </w:tcPr>
+          <w:p>
+            <w:pPr>
+              <w:jc w:val="center"/>
+              <w:rPr>
+                <w:rFonts w:eastAsia="MS PGothic"/>
+                <w:b/>
+                <w:color w:val="FFFFFF" w:themeColor="background1"/>
+                <w:kern w:val="20"/>
+                <w:sz w:val="24"/>
+                <w:szCs w:val="24"/>
+                <w:lang w:bidi="he-IL"/>
+              </w:rPr>
+            </w:pPr>
+            <w:r>
+              <w:rPr>
+                <w:rFonts w:eastAsia="MS PGothic"/>
+                <w:b/>
+                <w:color w:val="FFFFFF" w:themeColor="background1"/>
+                <w:kern w:val="20"/>
+                <w:sz w:val="24"/>
+                <w:szCs w:val="24"/>
+                <w:lang w:bidi="he-IL"/>
+              </w:rPr>
+              <w:t>Responsibility</w:t>
+            </w:r>
+          </w:p>
+        </w:tc>
+      </w:tr>
+      <w:tr>
+        <w:trPr>
+          <w:jc w:val="center"/>
+        </w:trPr>
+        <w:tc>
+          <w:tcPr>
+            <w:tcW w:w="2250" w:type="dxa"/>
+            <w:shd w:val="clear" w:color="auto" w:fill="DBE5F1" w:themeFill="accent1" w:themeFillTint="33"/>
+          </w:tcPr>
+          <w:p>
+            <w:pPr>
+              <w:jc w:val="center"/>
+              <w:rPr>
+                <w:sz w:val="24"/>
+                <w:szCs w:val="24"/>
+              </w:rPr>
+            </w:pPr>
+            <w:r>
+              <w:rPr>
+                <w:sz w:val="24"/>
+                <w:szCs w:val="24"/>
+              </w:rPr>
+              <w:t>List Info Views</w:t>
+            </w:r>
+          </w:p>
+        </w:tc>
+        <w:tc>
+          <w:tcPr>
+            <w:tcW w:w="6841" w:type="dxa"/>
+          </w:tcPr>
+          <w:p>
+            <w:pPr>
+              <w:rPr>
+                <w:sz w:val="24"/>
+                <w:szCs w:val="24"/>
+              </w:rPr>
+            </w:pPr>
+            <w:r>
+              <w:rPr>
+                <w:sz w:val="24"/>
+                <w:szCs w:val="24"/>
+              </w:rPr>
+              <w:t xml:space="preserve">They are group of views that responsible for displaying the data of personal info. E.g. With function Manage Family Relationship, we will have the GUI is </w:t>
+            </w:r>
+            <w:proofErr w:type="spellStart"/>
+            <w:r>
+              <w:rPr>
+                <w:sz w:val="24"/>
+                <w:szCs w:val="24"/>
+              </w:rPr>
+              <w:t>ListFamilyRelationship</w:t>
+            </w:r>
+            <w:proofErr w:type="spellEnd"/>
+            <w:r>
+              <w:rPr>
+                <w:sz w:val="24"/>
+                <w:szCs w:val="24"/>
+              </w:rPr>
+              <w:t>. These views primarily contain a grid for showing data.</w:t>
+            </w:r>
+          </w:p>
+        </w:tc>
+      </w:tr>
+      <w:tr>
+        <w:trPr>
+          <w:jc w:val="center"/>
+        </w:trPr>
+        <w:tc>
+          <w:tcPr>
+            <w:tcW w:w="2250" w:type="dxa"/>
+            <w:shd w:val="clear" w:color="auto" w:fill="DBE5F1" w:themeFill="accent1" w:themeFillTint="33"/>
+          </w:tcPr>
+          <w:p>
+            <w:pPr>
+              <w:jc w:val="center"/>
+              <w:rPr>
+                <w:sz w:val="24"/>
+                <w:szCs w:val="24"/>
+              </w:rPr>
+            </w:pPr>
+            <w:r>
+              <w:rPr>
+                <w:sz w:val="24"/>
+                <w:szCs w:val="24"/>
+              </w:rPr>
+              <w:t>Edit Info Views</w:t>
+            </w:r>
+          </w:p>
+        </w:tc>
+        <w:tc>
+          <w:tcPr>
+            <w:tcW w:w="6841" w:type="dxa"/>
+          </w:tcPr>
+          <w:p>
+            <w:pPr>
+              <w:rPr>
+                <w:sz w:val="24"/>
+                <w:szCs w:val="24"/>
+              </w:rPr>
+            </w:pPr>
+            <w:r>
+              <w:rPr>
+                <w:sz w:val="24"/>
+                <w:szCs w:val="24"/>
+              </w:rPr>
+              <w:t xml:space="preserve">They are group of views that responsible for </w:t>
+            </w:r>
+            <w:r>
+              <w:rPr>
+                <w:sz w:val="24"/>
+                <w:szCs w:val="24"/>
+              </w:rPr>
+              <w:t>add new or edit</w:t>
+            </w:r>
+            <w:r>
+              <w:rPr>
+                <w:sz w:val="24"/>
+                <w:szCs w:val="24"/>
+              </w:rPr>
+              <w:t xml:space="preserve"> the data of personal info</w:t>
+            </w:r>
+            <w:r>
+              <w:rPr>
+                <w:sz w:val="24"/>
+                <w:szCs w:val="24"/>
+              </w:rPr>
+              <w:t xml:space="preserve">. </w:t>
+            </w:r>
+            <w:r>
+              <w:rPr>
+                <w:sz w:val="24"/>
+                <w:szCs w:val="24"/>
+              </w:rPr>
+              <w:t xml:space="preserve">E.g. With function Manage Family Relationship, we will have the GUI is </w:t>
+            </w:r>
+            <w:proofErr w:type="spellStart"/>
+            <w:r>
+              <w:rPr>
+                <w:sz w:val="24"/>
+                <w:szCs w:val="24"/>
+              </w:rPr>
+              <w:t>Edit</w:t>
+            </w:r>
+            <w:r>
+              <w:rPr>
+                <w:sz w:val="24"/>
+                <w:szCs w:val="24"/>
+              </w:rPr>
+              <w:t>FamilyRelationship</w:t>
+            </w:r>
+            <w:r>
+              <w:rPr>
+                <w:sz w:val="24"/>
+                <w:szCs w:val="24"/>
+              </w:rPr>
+              <w:t>View</w:t>
+            </w:r>
+            <w:proofErr w:type="spellEnd"/>
+            <w:r>
+              <w:rPr>
+                <w:sz w:val="24"/>
+                <w:szCs w:val="24"/>
+              </w:rPr>
+              <w:t xml:space="preserve">. These views primarily contain a </w:t>
+            </w:r>
+            <w:r>
+              <w:rPr>
+                <w:sz w:val="24"/>
+                <w:szCs w:val="24"/>
+              </w:rPr>
+              <w:t>text box for inputting the new data and buttons for saving.</w:t>
+            </w:r>
+          </w:p>
+        </w:tc>
+      </w:tr>
+      <w:tr>
+        <w:trPr>
+          <w:jc w:val="center"/>
+        </w:trPr>
+        <w:tc>
+          <w:tcPr>
+            <w:tcW w:w="2250" w:type="dxa"/>
+            <w:shd w:val="clear" w:color="auto" w:fill="DBE5F1" w:themeFill="accent1" w:themeFillTint="33"/>
+          </w:tcPr>
+          <w:p>
+            <w:pPr>
+              <w:jc w:val="center"/>
+              <w:rPr>
+                <w:sz w:val="24"/>
+                <w:szCs w:val="24"/>
+              </w:rPr>
+            </w:pPr>
+            <w:r>
+              <w:rPr>
+                <w:sz w:val="24"/>
+                <w:szCs w:val="24"/>
+              </w:rPr>
+              <w:t>Upload Views</w:t>
+            </w:r>
+          </w:p>
+        </w:tc>
+        <w:tc>
+          <w:tcPr>
+            <w:tcW w:w="6841" w:type="dxa"/>
+          </w:tcPr>
+          <w:p>
+            <w:pPr>
+              <w:jc w:val="left"/>
+              <w:rPr>
+                <w:sz w:val="24"/>
+                <w:szCs w:val="24"/>
+              </w:rPr>
+            </w:pPr>
+            <w:r>
+              <w:rPr>
+                <w:sz w:val="24"/>
+                <w:szCs w:val="24"/>
+              </w:rPr>
+              <w:t xml:space="preserve">This is the view for importing the data. It mainly the button for choosing the file that need to be import and the grid for showing the content of data file. </w:t>
+            </w:r>
+          </w:p>
+        </w:tc>
+      </w:tr>
+      <w:tr>
+        <w:trPr>
+          <w:jc w:val="center"/>
+        </w:trPr>
+        <w:tc>
+          <w:tcPr>
+            <w:tcW w:w="2250" w:type="dxa"/>
+            <w:shd w:val="clear" w:color="auto" w:fill="DBE5F1" w:themeFill="accent1" w:themeFillTint="33"/>
+          </w:tcPr>
+          <w:p>
+            <w:pPr>
+              <w:jc w:val="center"/>
+              <w:rPr>
+                <w:sz w:val="24"/>
+                <w:szCs w:val="24"/>
+              </w:rPr>
+            </w:pPr>
+            <w:r>
+              <w:rPr>
+                <w:sz w:val="24"/>
+                <w:szCs w:val="24"/>
+              </w:rPr>
+              <w:t>Download Views</w:t>
+            </w:r>
+          </w:p>
+        </w:tc>
+        <w:tc>
+          <w:tcPr>
+            <w:tcW w:w="6841" w:type="dxa"/>
+          </w:tcPr>
+          <w:p>
+            <w:pPr>
+              <w:rPr>
+                <w:sz w:val="24"/>
+                <w:szCs w:val="24"/>
+              </w:rPr>
+            </w:pPr>
+            <w:r>
+              <w:rPr>
+                <w:sz w:val="24"/>
+                <w:szCs w:val="24"/>
+              </w:rPr>
+              <w:t>This is the view for exporting data.</w:t>
+            </w:r>
+          </w:p>
+        </w:tc>
+      </w:tr>
+      <w:tr>
+        <w:trPr>
+          <w:jc w:val="center"/>
+        </w:trPr>
+        <w:tc>
+          <w:tcPr>
+            <w:tcW w:w="2250" w:type="dxa"/>
+            <w:shd w:val="clear" w:color="auto" w:fill="DBE5F1" w:themeFill="accent1" w:themeFillTint="33"/>
+          </w:tcPr>
+          <w:p>
+            <w:pPr>
+              <w:jc w:val="center"/>
+              <w:rPr>
+                <w:sz w:val="24"/>
+                <w:szCs w:val="24"/>
+              </w:rPr>
+            </w:pPr>
+            <w:r>
+              <w:rPr>
+                <w:sz w:val="24"/>
+                <w:szCs w:val="24"/>
+              </w:rPr>
+              <w:t>Report Views</w:t>
+            </w:r>
+          </w:p>
+        </w:tc>
+        <w:tc>
+          <w:tcPr>
+            <w:tcW w:w="6841" w:type="dxa"/>
+          </w:tcPr>
+          <w:p>
+            <w:pPr>
+              <w:rPr>
+                <w:sz w:val="24"/>
+                <w:szCs w:val="24"/>
+              </w:rPr>
+            </w:pPr>
+            <w:r>
+              <w:rPr>
+                <w:sz w:val="24"/>
+                <w:szCs w:val="24"/>
+              </w:rPr>
+              <w:t xml:space="preserve">This is the view for </w:t>
+            </w:r>
+            <w:r>
+              <w:rPr>
+                <w:sz w:val="24"/>
+                <w:szCs w:val="24"/>
+              </w:rPr>
+              <w:t xml:space="preserve">reporting. It primarily </w:t>
+            </w:r>
+            <w:proofErr w:type="gramStart"/>
+            <w:r>
+              <w:rPr>
+                <w:sz w:val="24"/>
+                <w:szCs w:val="24"/>
+              </w:rPr>
+              <w:t>include</w:t>
+            </w:r>
+            <w:proofErr w:type="gramEnd"/>
+            <w:r>
+              <w:rPr>
+                <w:sz w:val="24"/>
+                <w:szCs w:val="24"/>
+              </w:rPr>
+              <w:t xml:space="preserve"> the textbox for inputting the data and condition for reporting and the result will be showed on grid.</w:t>
+            </w:r>
+          </w:p>
+        </w:tc>
+      </w:tr>
+      <w:tr>
+        <w:trPr>
+          <w:jc w:val="center"/>
+        </w:trPr>
+        <w:tc>
+          <w:tcPr>
+            <w:tcW w:w="2250" w:type="dxa"/>
+            <w:shd w:val="clear" w:color="auto" w:fill="DBE5F1" w:themeFill="accent1" w:themeFillTint="33"/>
+          </w:tcPr>
+          <w:p>
+            <w:pPr>
+              <w:jc w:val="center"/>
+              <w:rPr>
+                <w:sz w:val="24"/>
+                <w:szCs w:val="24"/>
+              </w:rPr>
+            </w:pPr>
+            <w:r>
+              <w:rPr>
+                <w:sz w:val="24"/>
+                <w:szCs w:val="24"/>
+              </w:rPr>
+              <w:t>List Catalog Views</w:t>
+            </w:r>
+          </w:p>
+        </w:tc>
+        <w:tc>
+          <w:tcPr>
+            <w:tcW w:w="6841" w:type="dxa"/>
+          </w:tcPr>
+          <w:p>
+            <w:pPr>
+              <w:rPr>
+                <w:sz w:val="24"/>
+                <w:szCs w:val="24"/>
+              </w:rPr>
+            </w:pPr>
+            <w:r>
+              <w:rPr>
+                <w:sz w:val="24"/>
+                <w:szCs w:val="24"/>
+              </w:rPr>
+              <w:t xml:space="preserve">They are group of views that responsible for displaying the data of </w:t>
+            </w:r>
+            <w:r>
+              <w:rPr>
+                <w:sz w:val="24"/>
+                <w:szCs w:val="24"/>
+              </w:rPr>
+              <w:t>catalog</w:t>
+            </w:r>
+            <w:r>
+              <w:rPr>
+                <w:sz w:val="24"/>
+                <w:szCs w:val="24"/>
+              </w:rPr>
+              <w:t xml:space="preserve">. E.g. </w:t>
+            </w:r>
+            <w:r>
+              <w:rPr>
+                <w:sz w:val="24"/>
+                <w:szCs w:val="24"/>
+              </w:rPr>
+              <w:t>With catalog Job Title</w:t>
+            </w:r>
+            <w:r>
+              <w:rPr>
+                <w:sz w:val="24"/>
+                <w:szCs w:val="24"/>
+              </w:rPr>
+              <w:t xml:space="preserve">, we will have the GUI is </w:t>
+            </w:r>
+            <w:proofErr w:type="spellStart"/>
+            <w:r>
+              <w:rPr>
+                <w:sz w:val="24"/>
+                <w:szCs w:val="24"/>
+              </w:rPr>
+              <w:t>List</w:t>
+            </w:r>
+            <w:r>
+              <w:rPr>
+                <w:sz w:val="24"/>
+                <w:szCs w:val="24"/>
+              </w:rPr>
+              <w:t>JobTitle</w:t>
+            </w:r>
+            <w:proofErr w:type="spellEnd"/>
+            <w:r>
+              <w:rPr>
+                <w:sz w:val="24"/>
+                <w:szCs w:val="24"/>
+              </w:rPr>
+              <w:t>. These views primarily contain</w:t>
+            </w:r>
+            <w:r>
+              <w:rPr>
+                <w:sz w:val="24"/>
+                <w:szCs w:val="24"/>
+              </w:rPr>
+              <w:t xml:space="preserve"> a grid for showing data</w:t>
+            </w:r>
+            <w:r>
+              <w:rPr>
+                <w:sz w:val="24"/>
+                <w:szCs w:val="24"/>
+              </w:rPr>
+              <w:t>.</w:t>
+            </w:r>
+          </w:p>
+        </w:tc>
+      </w:tr>
+      <w:tr>
+        <w:trPr>
+          <w:jc w:val="center"/>
+        </w:trPr>
+        <w:tc>
+          <w:tcPr>
+            <w:tcW w:w="2250" w:type="dxa"/>
+            <w:shd w:val="clear" w:color="auto" w:fill="DBE5F1" w:themeFill="accent1" w:themeFillTint="33"/>
+          </w:tcPr>
+          <w:p>
+            <w:pPr>
+              <w:jc w:val="center"/>
+              <w:rPr>
+                <w:sz w:val="24"/>
+                <w:szCs w:val="24"/>
+              </w:rPr>
+            </w:pPr>
+            <w:r>
+              <w:rPr>
+                <w:sz w:val="24"/>
+                <w:szCs w:val="24"/>
+              </w:rPr>
+              <w:t>Edit Catalog Views</w:t>
+            </w:r>
+          </w:p>
+        </w:tc>
+        <w:tc>
+          <w:tcPr>
+            <w:tcW w:w="6841" w:type="dxa"/>
+          </w:tcPr>
+          <w:p>
+            <w:pPr>
+              <w:rPr>
+                <w:sz w:val="24"/>
+                <w:szCs w:val="24"/>
+              </w:rPr>
+            </w:pPr>
+            <w:r>
+              <w:rPr>
+                <w:sz w:val="24"/>
+                <w:szCs w:val="24"/>
+              </w:rPr>
+              <w:t xml:space="preserve">They are group of views that responsible for add new or edit the data of </w:t>
+            </w:r>
+            <w:r>
+              <w:rPr>
+                <w:sz w:val="24"/>
+                <w:szCs w:val="24"/>
+              </w:rPr>
+              <w:t>catalog</w:t>
+            </w:r>
+            <w:r>
+              <w:rPr>
+                <w:sz w:val="24"/>
+                <w:szCs w:val="24"/>
+              </w:rPr>
+              <w:t xml:space="preserve">. E.g. With </w:t>
+            </w:r>
+            <w:r>
+              <w:rPr>
+                <w:sz w:val="24"/>
+                <w:szCs w:val="24"/>
+              </w:rPr>
+              <w:t>catalog</w:t>
+            </w:r>
+            <w:r>
+              <w:rPr>
+                <w:sz w:val="24"/>
+                <w:szCs w:val="24"/>
+              </w:rPr>
+              <w:t xml:space="preserve"> </w:t>
+            </w:r>
+            <w:r>
+              <w:rPr>
+                <w:sz w:val="24"/>
+                <w:szCs w:val="24"/>
+              </w:rPr>
+              <w:t>City</w:t>
+            </w:r>
+            <w:r>
+              <w:rPr>
+                <w:sz w:val="24"/>
+                <w:szCs w:val="24"/>
+              </w:rPr>
+              <w:t xml:space="preserve">, we will have the GUI is </w:t>
+            </w:r>
+            <w:proofErr w:type="spellStart"/>
+            <w:r>
+              <w:rPr>
+                <w:sz w:val="24"/>
+                <w:szCs w:val="24"/>
+              </w:rPr>
+              <w:t>Edit</w:t>
+            </w:r>
+            <w:r>
+              <w:rPr>
+                <w:sz w:val="24"/>
+                <w:szCs w:val="24"/>
+              </w:rPr>
+              <w:t>CityView</w:t>
+            </w:r>
+            <w:proofErr w:type="spellEnd"/>
+            <w:r>
+              <w:rPr>
+                <w:sz w:val="24"/>
+                <w:szCs w:val="24"/>
+              </w:rPr>
+              <w:t>. These views primarily contain a text box for input</w:t>
+            </w:r>
+            <w:r>
+              <w:rPr>
+                <w:sz w:val="24"/>
+                <w:szCs w:val="24"/>
+              </w:rPr>
+              <w:t>ting</w:t>
+            </w:r>
+            <w:r>
+              <w:rPr>
+                <w:sz w:val="24"/>
+                <w:szCs w:val="24"/>
+              </w:rPr>
+              <w:t xml:space="preserve"> the new data and buttons for saving.</w:t>
+            </w:r>
+          </w:p>
+        </w:tc>
+      </w:tr>
+      <w:tr>
+        <w:trPr>
+          <w:jc w:val="center"/>
+        </w:trPr>
+        <w:tc>
+          <w:tcPr>
+            <w:tcW w:w="2250" w:type="dxa"/>
+            <w:shd w:val="clear" w:color="auto" w:fill="DBE5F1" w:themeFill="accent1" w:themeFillTint="33"/>
+          </w:tcPr>
+          <w:p>
+            <w:pPr>
+              <w:jc w:val="center"/>
+              <w:rPr>
+                <w:sz w:val="24"/>
+                <w:szCs w:val="24"/>
+              </w:rPr>
+            </w:pPr>
+            <w:r>
+              <w:rPr>
+                <w:sz w:val="24"/>
+                <w:szCs w:val="24"/>
+              </w:rPr>
+              <w:t xml:space="preserve">List Profile View </w:t>
+            </w:r>
+          </w:p>
+        </w:tc>
+        <w:tc>
+          <w:tcPr>
+            <w:tcW w:w="6841" w:type="dxa"/>
+          </w:tcPr>
+          <w:p>
+            <w:pPr>
+              <w:rPr>
+                <w:sz w:val="24"/>
+                <w:szCs w:val="24"/>
+              </w:rPr>
+            </w:pPr>
+            <w:r>
+              <w:rPr>
+                <w:sz w:val="24"/>
+                <w:szCs w:val="24"/>
+              </w:rPr>
+              <w:t>This is the view that will be showed in the Van Lang website. It mainly includes 4 tabs of profile management</w:t>
+            </w:r>
+          </w:p>
+          <w:p>
+            <w:pPr>
+              <w:pStyle w:val="ListParagraph"/>
+              <w:numPr>
+                <w:ilvl w:val="0"/>
+                <w:numId w:val="17"/>
+              </w:numPr>
+              <w:rPr>
+                <w:rFonts w:ascii="Times New Roman" w:eastAsia="Mincho" w:hAnsi="Times New Roman"/>
+                <w:sz w:val="24"/>
+                <w:szCs w:val="24"/>
+              </w:rPr>
+            </w:pPr>
+            <w:r>
+              <w:rPr>
+                <w:rFonts w:ascii="Times New Roman" w:eastAsia="Mincho" w:hAnsi="Times New Roman"/>
+                <w:sz w:val="24"/>
+                <w:szCs w:val="24"/>
+              </w:rPr>
+              <w:t>Project</w:t>
+            </w:r>
+          </w:p>
+          <w:p>
+            <w:pPr>
+              <w:pStyle w:val="ListParagraph"/>
+              <w:numPr>
+                <w:ilvl w:val="0"/>
+                <w:numId w:val="17"/>
+              </w:numPr>
+              <w:rPr>
+                <w:rFonts w:ascii="Times New Roman" w:eastAsia="Mincho" w:hAnsi="Times New Roman"/>
+                <w:sz w:val="24"/>
+                <w:szCs w:val="24"/>
+              </w:rPr>
+            </w:pPr>
+            <w:r>
+              <w:rPr>
+                <w:rFonts w:ascii="Times New Roman" w:eastAsia="Mincho" w:hAnsi="Times New Roman"/>
+                <w:sz w:val="24"/>
+                <w:szCs w:val="24"/>
+              </w:rPr>
+              <w:t>Article</w:t>
+            </w:r>
+          </w:p>
+          <w:p>
+            <w:pPr>
+              <w:pStyle w:val="ListParagraph"/>
+              <w:numPr>
+                <w:ilvl w:val="0"/>
+                <w:numId w:val="17"/>
+              </w:numPr>
+              <w:rPr>
+                <w:rFonts w:ascii="Times New Roman" w:eastAsia="Mincho" w:hAnsi="Times New Roman"/>
+                <w:sz w:val="24"/>
+                <w:szCs w:val="24"/>
+              </w:rPr>
+            </w:pPr>
+            <w:r>
+              <w:rPr>
+                <w:rFonts w:ascii="Times New Roman" w:eastAsia="Mincho" w:hAnsi="Times New Roman"/>
+                <w:sz w:val="24"/>
+                <w:szCs w:val="24"/>
+              </w:rPr>
+              <w:t>Science research</w:t>
+            </w:r>
+          </w:p>
+          <w:p>
+            <w:pPr>
+              <w:pStyle w:val="ListParagraph"/>
+              <w:numPr>
+                <w:ilvl w:val="0"/>
+                <w:numId w:val="17"/>
+              </w:numPr>
+              <w:rPr>
+                <w:rFonts w:ascii="Times New Roman" w:eastAsia="Mincho" w:hAnsi="Times New Roman"/>
+                <w:sz w:val="24"/>
+                <w:szCs w:val="24"/>
+              </w:rPr>
+            </w:pPr>
+            <w:r>
+              <w:rPr>
+                <w:rFonts w:ascii="Times New Roman" w:eastAsia="Mincho" w:hAnsi="Times New Roman"/>
+                <w:sz w:val="24"/>
+                <w:szCs w:val="24"/>
+              </w:rPr>
+              <w:t>Thesis guidance</w:t>
+            </w:r>
+          </w:p>
+          <w:p>
+            <w:pPr>
+              <w:rPr>
+                <w:sz w:val="24"/>
+                <w:szCs w:val="24"/>
+              </w:rPr>
+            </w:pPr>
+            <w:r>
+              <w:rPr>
+                <w:sz w:val="24"/>
+                <w:szCs w:val="24"/>
+              </w:rPr>
+              <w:t>In each tab will be the grid of data load from database by calling service</w:t>
+            </w:r>
+          </w:p>
+        </w:tc>
+      </w:tr>
+      <w:tr>
+        <w:trPr>
+          <w:jc w:val="center"/>
+        </w:trPr>
+        <w:tc>
+          <w:tcPr>
+            <w:tcW w:w="2250" w:type="dxa"/>
+            <w:shd w:val="clear" w:color="auto" w:fill="DBE5F1" w:themeFill="accent1" w:themeFillTint="33"/>
+          </w:tcPr>
+          <w:p>
+            <w:pPr>
+              <w:jc w:val="center"/>
+              <w:rPr>
+                <w:sz w:val="24"/>
+                <w:szCs w:val="24"/>
+              </w:rPr>
+            </w:pPr>
+            <w:r>
+              <w:rPr>
+                <w:sz w:val="24"/>
+                <w:szCs w:val="24"/>
+              </w:rPr>
+              <w:t>Edit Profile View</w:t>
+            </w:r>
+          </w:p>
+        </w:tc>
+        <w:tc>
+          <w:tcPr>
+            <w:tcW w:w="6841" w:type="dxa"/>
+          </w:tcPr>
+          <w:p>
+            <w:pPr>
+              <w:rPr>
+                <w:sz w:val="24"/>
+                <w:szCs w:val="24"/>
+              </w:rPr>
+            </w:pPr>
+            <w:r>
+              <w:rPr>
+                <w:sz w:val="24"/>
+                <w:szCs w:val="24"/>
+              </w:rPr>
+              <w:t>This is the view for editing or adding new profile data. It primarily includes text box for inputting data.</w:t>
+            </w:r>
+          </w:p>
+        </w:tc>
+      </w:tr>
+    </w:tbl>
+    <w:p>
+      <w:pPr>
+        <w:spacing w:before="240"/>
+        <w:jc w:val="both"/>
+        <w:rPr>
+          <w:rFonts w:ascii="Times New Roman" w:hAnsi="Times New Roman"/>
+          <w:bCs/>
+          <w:sz w:val="24"/>
+          <w:szCs w:val="24"/>
+          <w:lang w:eastAsia="ja-JP"/>
+        </w:rPr>
+      </w:pPr>
+      <w:r>
+        <w:rPr>
+          <w:rFonts w:ascii="Times New Roman" w:hAnsi="Times New Roman"/>
+          <w:bCs/>
+          <w:sz w:val="24"/>
+          <w:szCs w:val="24"/>
+          <w:lang w:eastAsia="ja-JP"/>
+        </w:rPr>
+        <w:t>Following table describes relations used</w:t>
+      </w:r>
+    </w:p>
+    <w:tbl>
+      <w:tblPr>
+        <w:tblStyle w:val="1"/>
+        <w:tblW w:w="0" w:type="auto"/>
+        <w:jc w:val="center"/>
+        <w:tblInd w:w="528" w:type="dxa"/>
+        <w:tblLook w:val="01E0" w:firstRow="1" w:lastRow="1" w:firstColumn="1" w:lastColumn="1" w:noHBand="0" w:noVBand="0"/>
+      </w:tblPr>
+      <w:tblGrid>
+        <w:gridCol w:w="3084"/>
+        <w:gridCol w:w="5964"/>
+      </w:tblGrid>
+      <w:tr>
+        <w:trPr>
+          <w:jc w:val="center"/>
+        </w:trPr>
+        <w:tc>
+          <w:tcPr>
+            <w:tcW w:w="3084" w:type="dxa"/>
+            <w:shd w:val="clear" w:color="auto" w:fill="002060"/>
+          </w:tcPr>
+          <w:p>
+            <w:pPr>
+              <w:jc w:val="center"/>
+              <w:rPr>
+                <w:rFonts w:eastAsia="MS PGothic"/>
+                <w:b/>
+                <w:color w:val="FFFFFF" w:themeColor="background1"/>
+                <w:kern w:val="20"/>
+                <w:sz w:val="24"/>
+                <w:szCs w:val="24"/>
+                <w:lang w:bidi="he-IL"/>
+              </w:rPr>
+            </w:pPr>
+            <w:r>
+              <w:rPr>
+                <w:rFonts w:eastAsia="MS PGothic"/>
+                <w:b/>
+                <w:color w:val="FFFFFF" w:themeColor="background1"/>
+                <w:kern w:val="20"/>
+                <w:sz w:val="24"/>
+                <w:szCs w:val="24"/>
+                <w:lang w:bidi="he-IL"/>
+              </w:rPr>
+              <w:t>Connector</w:t>
+            </w:r>
+          </w:p>
+        </w:tc>
+        <w:tc>
+          <w:tcPr>
+            <w:tcW w:w="5964" w:type="dxa"/>
+            <w:shd w:val="clear" w:color="auto" w:fill="002060"/>
+          </w:tcPr>
+          <w:p>
+            <w:pPr>
+              <w:jc w:val="center"/>
+              <w:rPr>
+                <w:rFonts w:eastAsia="MS PGothic"/>
+                <w:b/>
+                <w:color w:val="FFFFFF" w:themeColor="background1"/>
+                <w:kern w:val="20"/>
+                <w:sz w:val="24"/>
+                <w:szCs w:val="24"/>
+                <w:lang w:bidi="he-IL"/>
+              </w:rPr>
+            </w:pPr>
+            <w:r>
+              <w:rPr>
+                <w:rFonts w:eastAsia="MS PGothic"/>
+                <w:b/>
+                <w:color w:val="FFFFFF" w:themeColor="background1"/>
+                <w:kern w:val="20"/>
+                <w:sz w:val="24"/>
+                <w:szCs w:val="24"/>
+                <w:lang w:bidi="he-IL"/>
+              </w:rPr>
+              <w:t>Purpose</w:t>
+            </w:r>
+          </w:p>
+        </w:tc>
+      </w:tr>
+      <w:tr>
+        <w:trPr>
+          <w:jc w:val="center"/>
+        </w:trPr>
+        <w:tc>
+          <w:tcPr>
+            <w:tcW w:w="3084" w:type="dxa"/>
+            <w:shd w:val="clear" w:color="auto" w:fill="DBE5F1" w:themeFill="accent1" w:themeFillTint="33"/>
+          </w:tcPr>
+          <w:p>
+            <w:pPr>
+              <w:jc w:val="center"/>
+              <w:rPr>
+                <w:sz w:val="24"/>
+                <w:szCs w:val="24"/>
+              </w:rPr>
+            </w:pPr>
+            <w:r>
+              <w:rPr>
+                <w:sz w:val="24"/>
+                <w:szCs w:val="24"/>
+              </w:rPr>
+              <w:t>U</w:t>
+            </w:r>
+            <w:r>
+              <w:rPr>
+                <w:sz w:val="24"/>
+                <w:szCs w:val="24"/>
+              </w:rPr>
+              <w:t>se</w:t>
+            </w:r>
+            <w:r>
+              <w:rPr>
+                <w:sz w:val="24"/>
+                <w:szCs w:val="24"/>
+              </w:rPr>
+              <w:t>s</w:t>
+            </w:r>
+          </w:p>
+        </w:tc>
+        <w:tc>
+          <w:tcPr>
+            <w:tcW w:w="5964" w:type="dxa"/>
+          </w:tcPr>
+          <w:p>
+            <w:pPr>
+              <w:rPr>
+                <w:sz w:val="24"/>
+                <w:szCs w:val="24"/>
+              </w:rPr>
+            </w:pPr>
+            <w:r>
+              <w:rPr>
+                <w:sz w:val="24"/>
+                <w:szCs w:val="24"/>
+              </w:rPr>
+              <w:t xml:space="preserve">This is the relation between two </w:t>
+            </w:r>
+            <w:r>
+              <w:rPr>
+                <w:sz w:val="24"/>
+                <w:szCs w:val="24"/>
+              </w:rPr>
+              <w:t>modules</w:t>
+            </w:r>
+            <w:r>
+              <w:rPr>
+                <w:sz w:val="24"/>
+                <w:szCs w:val="24"/>
+              </w:rPr>
+              <w:t xml:space="preserve">. </w:t>
+            </w:r>
+            <w:r>
+              <w:rPr>
+                <w:sz w:val="24"/>
+                <w:szCs w:val="24"/>
+              </w:rPr>
+              <w:t xml:space="preserve">One module can uses the other modules. It may be call- return or request- reply </w:t>
+            </w:r>
+          </w:p>
+        </w:tc>
+      </w:tr>
+    </w:tbl>
+    <w:p>
+      <w:pPr>
+        <w:rPr>
+          <w:rFonts w:ascii="Times New Roman" w:hAnsi="Times New Roman" w:cs="Times New Roman"/>
+          <w:sz w:val="24"/>
+          <w:szCs w:val="24"/>
+        </w:rPr>
+      </w:pPr>
+    </w:p>
+    <w:p>
+      <w:pPr>
+        <w:pStyle w:val="Heading1"/>
+        <w:numPr>
+          <w:ilvl w:val="1"/>
+          <w:numId w:val="8"/>
+        </w:numPr>
+        <w:spacing w:before="0"/>
+        <w:ind w:left="450"/>
+      </w:pPr>
+      <w:r>
+        <w:lastRenderedPageBreak/>
+        <w:t>Allocation</w:t>
+      </w:r>
+      <w:r>
+        <w:t xml:space="preserve"> views of HRM- PIM system</w:t>
+      </w:r>
+    </w:p>
+    <w:p>
+      <w:pPr>
+        <w:pStyle w:val="Heading1"/>
+        <w:numPr>
+          <w:ilvl w:val="2"/>
+          <w:numId w:val="8"/>
+        </w:numPr>
+        <w:spacing w:before="0"/>
+        <w:ind w:left="720"/>
+      </w:pPr>
+      <w:r>
+        <w:t>Primary Presentation</w:t>
+      </w:r>
+    </w:p>
+    <w:p>
+      <w:pPr>
+        <w:rPr>
+          <w:rFonts w:ascii="Times New Roman" w:hAnsi="Times New Roman" w:cs="Times New Roman"/>
+          <w:sz w:val="24"/>
+          <w:szCs w:val="24"/>
+        </w:rPr>
+      </w:pPr>
+      <w:r>
+        <w:object w:dxaOrig="13454" w:dyaOrig="9811">
+          <v:shape id="_x0000_i1030" type="#_x0000_t75" style="width:467.25pt;height:341.25pt" o:ole="">
+            <v:imagedata r:id="rId40" o:title=""/>
+          </v:shape>
+          <o:OLEObject Type="Embed" ProgID="Visio.Drawing.11" ShapeID="_x0000_i1030" DrawAspect="Content" ObjectID="_1388096477" r:id="rId41"/>
+        </w:object>
+      </w:r>
+    </w:p>
+    <w:p>
+      <w:pPr>
+        <w:jc w:val="center"/>
+        <w:rPr>
+          <w:rFonts w:ascii="Times New Roman" w:hAnsi="Times New Roman" w:cs="Times New Roman"/>
+          <w:b/>
+          <w:sz w:val="24"/>
+          <w:szCs w:val="24"/>
+        </w:rPr>
+      </w:pPr>
+      <w:r>
+        <w:rPr>
+          <w:rFonts w:ascii="Times New Roman" w:hAnsi="Times New Roman" w:cs="Times New Roman"/>
+          <w:sz w:val="24"/>
+          <w:szCs w:val="24"/>
+        </w:rPr>
+        <w:tab/>
+      </w:r>
+      <w:r>
+        <w:rPr>
+          <w:rFonts w:ascii="Times New Roman" w:hAnsi="Times New Roman" w:cs="Times New Roman"/>
+          <w:b/>
+          <w:sz w:val="24"/>
+          <w:szCs w:val="24"/>
+        </w:rPr>
+        <w:t>Fig</w:t>
+      </w:r>
+      <w:r>
+        <w:rPr>
+          <w:rFonts w:ascii="Times New Roman" w:hAnsi="Times New Roman" w:cs="Times New Roman"/>
+          <w:b/>
+          <w:sz w:val="24"/>
+          <w:szCs w:val="24"/>
+          <w:lang w:eastAsia="ja-JP"/>
+        </w:rPr>
+        <w:t>ure</w:t>
+      </w:r>
+      <w:r>
+        <w:rPr>
+          <w:rFonts w:ascii="Times New Roman" w:hAnsi="Times New Roman" w:cs="Times New Roman"/>
+          <w:b/>
+          <w:sz w:val="24"/>
+          <w:szCs w:val="24"/>
+        </w:rPr>
+        <w:t xml:space="preserve"> 6.1.1</w:t>
+      </w:r>
+      <w:r>
+        <w:rPr>
+          <w:rFonts w:ascii="Times New Roman" w:hAnsi="Times New Roman" w:cs="Times New Roman"/>
+          <w:b/>
+          <w:sz w:val="24"/>
+          <w:szCs w:val="24"/>
+        </w:rPr>
+        <w:t>1</w:t>
+      </w:r>
+      <w:r>
+        <w:rPr>
+          <w:rFonts w:ascii="Times New Roman" w:hAnsi="Times New Roman" w:cs="Times New Roman"/>
+          <w:b/>
+          <w:sz w:val="24"/>
+          <w:szCs w:val="24"/>
+        </w:rPr>
+        <w:t xml:space="preserve"> </w:t>
+      </w:r>
+      <w:r>
+        <w:rPr>
+          <w:rFonts w:ascii="Times New Roman" w:hAnsi="Times New Roman" w:cs="Times New Roman"/>
+          <w:b/>
+          <w:sz w:val="24"/>
+          <w:szCs w:val="24"/>
+        </w:rPr>
+        <w:t>Allocation view of HRM- PIM System</w:t>
+      </w:r>
+    </w:p>
+    <w:p>
+      <w:pPr>
+        <w:tabs>
+          <w:tab w:val="left" w:pos="3744"/>
+        </w:tabs>
+        <w:jc w:val="both"/>
+        <w:rPr>
+          <w:rFonts w:ascii="Times New Roman" w:hAnsi="Times New Roman" w:cs="Times New Roman"/>
+          <w:sz w:val="24"/>
+          <w:szCs w:val="24"/>
+        </w:rPr>
+      </w:pPr>
+      <w:r>
+        <w:rPr>
+          <w:rFonts w:ascii="Times New Roman" w:hAnsi="Times New Roman" w:cs="Times New Roman"/>
+          <w:sz w:val="24"/>
+          <w:szCs w:val="24"/>
+        </w:rPr>
+        <w:t>The fig 6.1.11 depicts the allocation view of HRM- PIM</w:t>
+      </w:r>
+      <w:r>
+        <w:rPr>
+          <w:rFonts w:ascii="Times New Roman" w:hAnsi="Times New Roman" w:cs="Times New Roman"/>
+          <w:sz w:val="24"/>
+          <w:szCs w:val="24"/>
+        </w:rPr>
+        <w:t xml:space="preserve"> system. The PIM system includes the Web server to provide the web services and implement business logic. The Web server will connect to Database server for reading and writing data. HRM Staff</w:t>
+      </w:r>
+      <w:r>
+        <w:rPr>
+          <w:rFonts w:ascii="Times New Roman" w:hAnsi="Times New Roman" w:cs="Times New Roman"/>
+          <w:sz w:val="24"/>
+          <w:szCs w:val="24"/>
+        </w:rPr>
+        <w:t>s</w:t>
+      </w:r>
+      <w:r>
+        <w:rPr>
+          <w:rFonts w:ascii="Times New Roman" w:hAnsi="Times New Roman" w:cs="Times New Roman"/>
+          <w:sz w:val="24"/>
+          <w:szCs w:val="24"/>
+        </w:rPr>
+        <w:t xml:space="preserve"> who manage the personal information will connect to Web server in LAN network. The staff</w:t>
+      </w:r>
+      <w:r>
+        <w:rPr>
+          <w:rFonts w:ascii="Times New Roman" w:hAnsi="Times New Roman" w:cs="Times New Roman"/>
+          <w:sz w:val="24"/>
+          <w:szCs w:val="24"/>
+        </w:rPr>
+        <w:t>s</w:t>
+      </w:r>
+      <w:r>
+        <w:rPr>
+          <w:rFonts w:ascii="Times New Roman" w:hAnsi="Times New Roman" w:cs="Times New Roman"/>
+          <w:sz w:val="24"/>
+          <w:szCs w:val="24"/>
+        </w:rPr>
+        <w:t xml:space="preserve"> in Van Lang University (VLU Staffs) can connect to system from Internet by using web browser to update their profile data. </w:t>
+      </w:r>
+      <w:r>
+        <w:rPr>
+          <w:rFonts w:ascii="Times New Roman" w:hAnsi="Times New Roman" w:cs="Times New Roman"/>
+          <w:sz w:val="24"/>
+          <w:szCs w:val="24"/>
+        </w:rPr>
+        <w:t>The system administrator can access to Web server and Database server in LAN network.</w:t>
+      </w:r>
+    </w:p>
+    <w:p>
+      <w:pPr>
+        <w:tabs>
+          <w:tab w:val="left" w:pos="3744"/>
+        </w:tabs>
+        <w:jc w:val="both"/>
+        <w:rPr>
+          <w:rFonts w:ascii="Times New Roman" w:hAnsi="Times New Roman" w:cs="Times New Roman"/>
+          <w:sz w:val="24"/>
+          <w:szCs w:val="24"/>
+        </w:rPr>
+      </w:pPr>
+      <w:r>
+        <w:object w:dxaOrig="14461" w:dyaOrig="13225">
+          <v:shape id="_x0000_i1041" type="#_x0000_t75" style="width:468pt;height:441pt" o:ole="">
+            <v:imagedata r:id="rId42" o:title=""/>
+          </v:shape>
+          <o:OLEObject Type="Embed" ProgID="Visio.Drawing.11" ShapeID="_x0000_i1041" DrawAspect="Content" ObjectID="_1388096478" r:id="rId43"/>
+        </w:object>
+      </w:r>
+    </w:p>
+    <w:p>
+      <w:pPr>
+        <w:tabs>
+          <w:tab w:val="left" w:pos="3744"/>
+        </w:tabs>
+        <w:jc w:val="center"/>
+        <w:rPr>
+          <w:rFonts w:ascii="Times New Roman" w:hAnsi="Times New Roman" w:cs="Times New Roman"/>
+          <w:b/>
+          <w:sz w:val="24"/>
+          <w:szCs w:val="24"/>
+        </w:rPr>
+      </w:pPr>
+      <w:r>
+        <w:rPr>
+          <w:rFonts w:ascii="Times New Roman" w:hAnsi="Times New Roman" w:cs="Times New Roman"/>
+          <w:b/>
+          <w:sz w:val="24"/>
+          <w:szCs w:val="24"/>
+        </w:rPr>
+        <w:t>Fig</w:t>
+      </w:r>
+      <w:r>
+        <w:rPr>
+          <w:rFonts w:ascii="Times New Roman" w:hAnsi="Times New Roman" w:cs="Times New Roman"/>
+          <w:b/>
+          <w:sz w:val="24"/>
+          <w:szCs w:val="24"/>
+          <w:lang w:eastAsia="ja-JP"/>
+        </w:rPr>
+        <w:t>ure</w:t>
+      </w:r>
+      <w:r>
+        <w:rPr>
+          <w:rFonts w:ascii="Times New Roman" w:hAnsi="Times New Roman" w:cs="Times New Roman"/>
+          <w:b/>
+          <w:sz w:val="24"/>
+          <w:szCs w:val="24"/>
+        </w:rPr>
+        <w:t xml:space="preserve"> 6.1.1</w:t>
+      </w:r>
+      <w:r>
+        <w:rPr>
+          <w:rFonts w:ascii="Times New Roman" w:hAnsi="Times New Roman" w:cs="Times New Roman"/>
+          <w:b/>
+          <w:sz w:val="24"/>
+          <w:szCs w:val="24"/>
+        </w:rPr>
+        <w:t>2</w:t>
+      </w:r>
+      <w:r>
+        <w:rPr>
+          <w:rFonts w:ascii="Times New Roman" w:hAnsi="Times New Roman" w:cs="Times New Roman"/>
+          <w:b/>
+          <w:sz w:val="24"/>
+          <w:szCs w:val="24"/>
+        </w:rPr>
+        <w:t xml:space="preserve"> </w:t>
+      </w:r>
+      <w:r>
+        <w:rPr>
+          <w:rFonts w:ascii="Times New Roman" w:hAnsi="Times New Roman" w:cs="Times New Roman"/>
+          <w:b/>
+          <w:sz w:val="24"/>
+          <w:szCs w:val="24"/>
+        </w:rPr>
+        <w:t>Deployment</w:t>
+      </w:r>
+      <w:r>
+        <w:rPr>
+          <w:rFonts w:ascii="Times New Roman" w:hAnsi="Times New Roman" w:cs="Times New Roman"/>
+          <w:b/>
+          <w:sz w:val="24"/>
+          <w:szCs w:val="24"/>
+        </w:rPr>
+        <w:t xml:space="preserve"> view of HRM- PIM System</w:t>
+      </w:r>
+    </w:p>
+    <w:p>
+      <w:pPr>
+        <w:rPr>
+          <w:rFonts w:ascii="Times New Roman" w:hAnsi="Times New Roman" w:cs="Times New Roman"/>
+          <w:sz w:val="24"/>
+          <w:szCs w:val="24"/>
+        </w:rPr>
+      </w:pPr>
+      <w:r>
+        <w:rPr>
+          <w:rFonts w:ascii="Times New Roman" w:hAnsi="Times New Roman" w:cs="Times New Roman"/>
+          <w:sz w:val="24"/>
+          <w:szCs w:val="24"/>
+        </w:rPr>
+        <w:t xml:space="preserve">This allocation view shows how the </w:t>
+      </w:r>
+      <w:r>
+        <w:rPr>
+          <w:rFonts w:ascii="Times New Roman" w:hAnsi="Times New Roman" w:cs="Times New Roman"/>
+          <w:sz w:val="24"/>
+          <w:szCs w:val="24"/>
+        </w:rPr>
+        <w:t>HRM- PIM</w:t>
+      </w:r>
+      <w:r>
+        <w:rPr>
+          <w:rFonts w:ascii="Times New Roman" w:hAnsi="Times New Roman" w:cs="Times New Roman"/>
+          <w:sz w:val="24"/>
+          <w:szCs w:val="24"/>
+        </w:rPr>
+        <w:t xml:space="preserve"> system will be deployed and what are the relationship between different elements and the environment they are running in. As shown in the figure </w:t>
+      </w:r>
+      <w:r>
+        <w:rPr>
+          <w:rFonts w:ascii="Times New Roman" w:hAnsi="Times New Roman" w:cs="Times New Roman"/>
+          <w:sz w:val="24"/>
+          <w:szCs w:val="24"/>
+        </w:rPr>
+        <w:t>6</w:t>
+      </w:r>
+      <w:r>
+        <w:rPr>
+          <w:rFonts w:ascii="Times New Roman" w:hAnsi="Times New Roman" w:cs="Times New Roman"/>
+          <w:sz w:val="24"/>
+          <w:szCs w:val="24"/>
+        </w:rPr>
+        <w:t>.</w:t>
+      </w:r>
+      <w:r>
+        <w:rPr>
+          <w:rFonts w:ascii="Times New Roman" w:hAnsi="Times New Roman" w:cs="Times New Roman"/>
+          <w:sz w:val="24"/>
+          <w:szCs w:val="24"/>
+        </w:rPr>
+        <w:t>1</w:t>
+      </w:r>
+      <w:r>
+        <w:rPr>
+          <w:rFonts w:ascii="Times New Roman" w:hAnsi="Times New Roman" w:cs="Times New Roman"/>
+          <w:sz w:val="24"/>
+          <w:szCs w:val="24"/>
+        </w:rPr>
+        <w:t>.1</w:t>
+      </w:r>
+      <w:r>
+        <w:rPr>
+          <w:rFonts w:ascii="Times New Roman" w:hAnsi="Times New Roman" w:cs="Times New Roman"/>
+          <w:sz w:val="24"/>
+          <w:szCs w:val="24"/>
+        </w:rPr>
+        <w:t>2</w:t>
+      </w:r>
+      <w:r>
+        <w:rPr>
+          <w:rFonts w:ascii="Times New Roman" w:hAnsi="Times New Roman" w:cs="Times New Roman"/>
+          <w:sz w:val="24"/>
+          <w:szCs w:val="24"/>
+        </w:rPr>
+        <w:t>, we will have fo</w:t>
+      </w:r>
+      <w:r>
+        <w:rPr>
+          <w:rFonts w:ascii="Times New Roman" w:hAnsi="Times New Roman" w:cs="Times New Roman"/>
+          <w:sz w:val="24"/>
+          <w:szCs w:val="24"/>
+        </w:rPr>
+        <w:t>llowing elements</w:t>
+      </w:r>
+    </w:p>
+    <w:tbl>
+      <w:tblPr>
+        <w:tblStyle w:val="TableGrid"/>
+        <w:tblW w:w="0" w:type="auto"/>
+        <w:tblLook w:val="04A0" w:firstRow="1" w:lastRow="0" w:firstColumn="1" w:lastColumn="0" w:noHBand="0" w:noVBand="1"/>
+      </w:tblPr>
+      <w:tblGrid>
+        <w:gridCol w:w="3282"/>
+        <w:gridCol w:w="5826"/>
+      </w:tblGrid>
+      <w:tr>
+        <w:tc>
+          <w:tcPr>
+            <w:tcW w:w="3282" w:type="dxa"/>
+            <w:shd w:val="clear" w:color="auto" w:fill="002060"/>
+          </w:tcPr>
+          <w:p>
+            <w:pPr>
+              <w:jc w:val="center"/>
+              <w:rPr>
+                <w:rFonts w:ascii="Times New Roman" w:hAnsi="Times New Roman" w:cs="Times New Roman"/>
+                <w:b/>
+                <w:sz w:val="24"/>
+                <w:szCs w:val="24"/>
+              </w:rPr>
+            </w:pPr>
+            <w:r>
+              <w:rPr>
+                <w:rFonts w:ascii="Times New Roman" w:hAnsi="Times New Roman" w:cs="Times New Roman"/>
+                <w:b/>
+                <w:sz w:val="24"/>
+                <w:szCs w:val="24"/>
+              </w:rPr>
+              <w:t>Elements</w:t>
+            </w:r>
+          </w:p>
+        </w:tc>
+        <w:tc>
+          <w:tcPr>
+            <w:tcW w:w="5826" w:type="dxa"/>
+            <w:shd w:val="clear" w:color="auto" w:fill="002060"/>
+          </w:tcPr>
+          <w:p>
+            <w:pPr>
+              <w:jc w:val="center"/>
+              <w:rPr>
+                <w:rFonts w:ascii="Times New Roman" w:hAnsi="Times New Roman" w:cs="Times New Roman"/>
+                <w:b/>
+                <w:sz w:val="24"/>
+                <w:szCs w:val="24"/>
+              </w:rPr>
+            </w:pPr>
+            <w:r>
+              <w:rPr>
+                <w:rFonts w:ascii="Times New Roman" w:hAnsi="Times New Roman" w:cs="Times New Roman"/>
+                <w:b/>
+                <w:sz w:val="24"/>
+                <w:szCs w:val="24"/>
+              </w:rPr>
+              <w:t>Description</w:t>
+            </w:r>
+          </w:p>
+        </w:tc>
+      </w:tr>
+      <w:tr>
+        <w:tc>
+          <w:tcPr>
+            <w:tcW w:w="3282" w:type="dxa"/>
+            <w:shd w:val="clear" w:color="auto" w:fill="DBE5F1" w:themeFill="accent1" w:themeFillTint="33"/>
+          </w:tcPr>
+          <w:p>
+            <w:pPr>
+              <w:rPr>
+                <w:rFonts w:ascii="Times New Roman" w:hAnsi="Times New Roman" w:cs="Times New Roman"/>
+                <w:sz w:val="24"/>
+                <w:szCs w:val="24"/>
+              </w:rPr>
+            </w:pPr>
+            <w:r>
+              <w:rPr>
+                <w:rFonts w:ascii="Times New Roman" w:hAnsi="Times New Roman" w:cs="Times New Roman"/>
+                <w:sz w:val="24"/>
+                <w:szCs w:val="24"/>
+              </w:rPr>
+              <w:t>PIM Server Instance</w:t>
+            </w:r>
+          </w:p>
+        </w:tc>
+        <w:tc>
+          <w:tcPr>
+            <w:tcW w:w="5826" w:type="dxa"/>
+          </w:tcPr>
+          <w:p>
+            <w:pPr>
+              <w:rPr>
+                <w:rFonts w:ascii="Times New Roman" w:hAnsi="Times New Roman" w:cs="Times New Roman"/>
+                <w:sz w:val="24"/>
+                <w:szCs w:val="24"/>
+              </w:rPr>
+            </w:pPr>
+            <w:r>
+              <w:rPr>
+                <w:rFonts w:ascii="Times New Roman" w:hAnsi="Times New Roman" w:cs="Times New Roman"/>
+                <w:sz w:val="24"/>
+                <w:szCs w:val="24"/>
+              </w:rPr>
+              <w:t>This element is deployed on the Web server run on W</w:t>
+            </w:r>
+            <w:r>
+              <w:rPr>
+                <w:rFonts w:ascii="Times New Roman" w:hAnsi="Times New Roman" w:cs="Times New Roman"/>
+                <w:sz w:val="24"/>
+                <w:szCs w:val="24"/>
+              </w:rPr>
+              <w:t>CF Framework and Entity Framework</w:t>
+            </w:r>
+          </w:p>
+        </w:tc>
+      </w:tr>
+      <w:tr>
+        <w:tc>
+          <w:tcPr>
+            <w:tcW w:w="3282" w:type="dxa"/>
+            <w:shd w:val="clear" w:color="auto" w:fill="DBE5F1" w:themeFill="accent1" w:themeFillTint="33"/>
+          </w:tcPr>
+          <w:p>
+            <w:pPr>
+              <w:rPr>
+                <w:rFonts w:ascii="Times New Roman" w:hAnsi="Times New Roman" w:cs="Times New Roman"/>
+                <w:sz w:val="24"/>
+                <w:szCs w:val="24"/>
+              </w:rPr>
+            </w:pPr>
+            <w:r>
+              <w:rPr>
+                <w:rFonts w:ascii="Times New Roman" w:hAnsi="Times New Roman" w:cs="Times New Roman"/>
+                <w:sz w:val="24"/>
+                <w:szCs w:val="24"/>
+              </w:rPr>
+              <w:t xml:space="preserve">PIM Server </w:t>
+            </w:r>
+            <w:r>
+              <w:rPr>
+                <w:rFonts w:ascii="Times New Roman" w:hAnsi="Times New Roman" w:cs="Times New Roman"/>
+                <w:sz w:val="24"/>
+                <w:szCs w:val="24"/>
+              </w:rPr>
+              <w:t xml:space="preserve">Database </w:t>
+            </w:r>
+            <w:r>
+              <w:rPr>
+                <w:rFonts w:ascii="Times New Roman" w:hAnsi="Times New Roman" w:cs="Times New Roman"/>
+                <w:sz w:val="24"/>
+                <w:szCs w:val="24"/>
+              </w:rPr>
+              <w:t>Instance</w:t>
+            </w:r>
+          </w:p>
+        </w:tc>
+        <w:tc>
+          <w:tcPr>
+            <w:tcW w:w="5826" w:type="dxa"/>
+          </w:tcPr>
+          <w:p>
+            <w:pPr>
+              <w:rPr>
+                <w:rFonts w:ascii="Times New Roman" w:hAnsi="Times New Roman" w:cs="Times New Roman"/>
+                <w:sz w:val="24"/>
+                <w:szCs w:val="24"/>
+              </w:rPr>
+            </w:pPr>
+            <w:r>
+              <w:rPr>
+                <w:rFonts w:ascii="Times New Roman" w:hAnsi="Times New Roman" w:cs="Times New Roman"/>
+                <w:sz w:val="24"/>
+                <w:szCs w:val="24"/>
+              </w:rPr>
+              <w:t>This element is SQL Database server and is deployed on Database server</w:t>
+            </w:r>
+          </w:p>
+        </w:tc>
+      </w:tr>
+      <w:tr>
+        <w:tc>
+          <w:tcPr>
+            <w:tcW w:w="3282" w:type="dxa"/>
+            <w:shd w:val="clear" w:color="auto" w:fill="DBE5F1" w:themeFill="accent1" w:themeFillTint="33"/>
+          </w:tcPr>
+          <w:p>
+            <w:pPr>
+              <w:rPr>
+                <w:rFonts w:ascii="Times New Roman" w:hAnsi="Times New Roman" w:cs="Times New Roman"/>
+                <w:sz w:val="24"/>
+                <w:szCs w:val="24"/>
+              </w:rPr>
+            </w:pPr>
+            <w:r>
+              <w:rPr>
+                <w:rFonts w:ascii="Times New Roman" w:hAnsi="Times New Roman" w:cs="Times New Roman"/>
+                <w:sz w:val="24"/>
+                <w:szCs w:val="24"/>
+              </w:rPr>
+              <w:t>Web browser</w:t>
+            </w:r>
+          </w:p>
+        </w:tc>
+        <w:tc>
+          <w:tcPr>
+            <w:tcW w:w="5826" w:type="dxa"/>
+          </w:tcPr>
+          <w:p>
+            <w:pPr>
+              <w:rPr>
+                <w:rFonts w:ascii="Times New Roman" w:hAnsi="Times New Roman" w:cs="Times New Roman"/>
+                <w:sz w:val="24"/>
+                <w:szCs w:val="24"/>
+              </w:rPr>
+            </w:pPr>
+            <w:r>
+              <w:rPr>
+                <w:rFonts w:ascii="Times New Roman" w:hAnsi="Times New Roman" w:cs="Times New Roman"/>
+                <w:sz w:val="24"/>
+                <w:szCs w:val="24"/>
+              </w:rPr>
+              <w:t>This element must be deployed on all computers to get access to system</w:t>
+            </w:r>
+          </w:p>
+        </w:tc>
+      </w:tr>
+      <w:tr>
+        <w:tc>
+          <w:tcPr>
+            <w:tcW w:w="3282" w:type="dxa"/>
+            <w:shd w:val="clear" w:color="auto" w:fill="DBE5F1" w:themeFill="accent1" w:themeFillTint="33"/>
+          </w:tcPr>
+          <w:p>
+            <w:pPr>
+              <w:rPr>
+                <w:rFonts w:ascii="Times New Roman" w:hAnsi="Times New Roman" w:cs="Times New Roman"/>
+                <w:sz w:val="24"/>
+                <w:szCs w:val="24"/>
+              </w:rPr>
+            </w:pPr>
+            <w:r>
+              <w:rPr>
+                <w:rFonts w:ascii="Times New Roman" w:hAnsi="Times New Roman" w:cs="Times New Roman"/>
+                <w:sz w:val="24"/>
+                <w:szCs w:val="24"/>
+              </w:rPr>
+              <w:lastRenderedPageBreak/>
+              <w:t>Profile Manager</w:t>
+            </w:r>
+          </w:p>
+        </w:tc>
+        <w:tc>
+          <w:tcPr>
+            <w:tcW w:w="5826" w:type="dxa"/>
+          </w:tcPr>
+          <w:p>
+            <w:pPr>
+              <w:rPr>
+                <w:rFonts w:ascii="Times New Roman" w:hAnsi="Times New Roman" w:cs="Times New Roman"/>
+                <w:sz w:val="24"/>
+                <w:szCs w:val="24"/>
+              </w:rPr>
+            </w:pPr>
+            <w:r>
+              <w:rPr>
+                <w:rFonts w:ascii="Times New Roman" w:hAnsi="Times New Roman" w:cs="Times New Roman"/>
+                <w:sz w:val="24"/>
+                <w:szCs w:val="24"/>
+              </w:rPr>
+              <w:t>This element runs in Silverlight platform. It</w:t>
+            </w:r>
+            <w:r>
+              <w:rPr>
+                <w:rFonts w:ascii="Times New Roman" w:hAnsi="Times New Roman" w:cs="Times New Roman"/>
+                <w:sz w:val="24"/>
+                <w:szCs w:val="24"/>
+              </w:rPr>
+              <w:t xml:space="preserve"> </w:t>
+            </w:r>
+            <w:r>
+              <w:rPr>
+                <w:rFonts w:ascii="Times New Roman" w:hAnsi="Times New Roman" w:cs="Times New Roman"/>
+                <w:sz w:val="24"/>
+                <w:szCs w:val="24"/>
+              </w:rPr>
+              <w:t xml:space="preserve">is deployed on website of Van Lang. This is the only </w:t>
+            </w:r>
+            <w:r>
+              <w:rPr>
+                <w:rFonts w:ascii="Times New Roman" w:hAnsi="Times New Roman" w:cs="Times New Roman"/>
+                <w:sz w:val="24"/>
+                <w:szCs w:val="24"/>
+              </w:rPr>
+              <w:t>element that</w:t>
+            </w:r>
+            <w:r>
+              <w:rPr>
+                <w:rFonts w:ascii="Times New Roman" w:hAnsi="Times New Roman" w:cs="Times New Roman"/>
+                <w:sz w:val="24"/>
+                <w:szCs w:val="24"/>
+              </w:rPr>
+              <w:t xml:space="preserve"> could be uses by user from place outside the Van Lang University. This element is separated with other elements.</w:t>
+            </w:r>
+          </w:p>
+        </w:tc>
+      </w:tr>
+      <w:tr>
+        <w:tc>
+          <w:tcPr>
+            <w:tcW w:w="3282" w:type="dxa"/>
+            <w:shd w:val="clear" w:color="auto" w:fill="DBE5F1" w:themeFill="accent1" w:themeFillTint="33"/>
+          </w:tcPr>
+          <w:p>
+            <w:pPr>
+              <w:rPr>
+                <w:rFonts w:ascii="Times New Roman" w:hAnsi="Times New Roman" w:cs="Times New Roman"/>
+                <w:sz w:val="24"/>
+                <w:szCs w:val="24"/>
+              </w:rPr>
+            </w:pPr>
+            <w:r>
+              <w:rPr>
+                <w:rFonts w:ascii="Times New Roman" w:hAnsi="Times New Roman" w:cs="Times New Roman"/>
+                <w:sz w:val="24"/>
+                <w:szCs w:val="24"/>
+              </w:rPr>
+              <w:t>Catalog Manager</w:t>
+            </w:r>
+          </w:p>
+        </w:tc>
+        <w:tc>
+          <w:tcPr>
+            <w:tcW w:w="5826" w:type="dxa"/>
+            <w:vMerge w:val="restart"/>
+          </w:tcPr>
+          <w:p>
+            <w:pPr>
+              <w:rPr>
+                <w:rFonts w:ascii="Times New Roman" w:hAnsi="Times New Roman" w:cs="Times New Roman"/>
+                <w:sz w:val="24"/>
+                <w:szCs w:val="24"/>
+              </w:rPr>
+            </w:pPr>
+            <w:r>
+              <w:rPr>
+                <w:rFonts w:ascii="Times New Roman" w:hAnsi="Times New Roman" w:cs="Times New Roman"/>
+                <w:sz w:val="24"/>
+                <w:szCs w:val="24"/>
+              </w:rPr>
+              <w:t xml:space="preserve">These </w:t>
+            </w:r>
+            <w:r>
+              <w:rPr>
+                <w:rFonts w:ascii="Times New Roman" w:hAnsi="Times New Roman" w:cs="Times New Roman"/>
+                <w:sz w:val="24"/>
+                <w:szCs w:val="24"/>
+              </w:rPr>
+              <w:t>element</w:t>
+            </w:r>
+            <w:r>
+              <w:rPr>
+                <w:rFonts w:ascii="Times New Roman" w:hAnsi="Times New Roman" w:cs="Times New Roman"/>
+                <w:sz w:val="24"/>
+                <w:szCs w:val="24"/>
+              </w:rPr>
+              <w:t xml:space="preserve">s belong to PIM Client. They </w:t>
+            </w:r>
+            <w:r>
+              <w:rPr>
+                <w:rFonts w:ascii="Times New Roman" w:hAnsi="Times New Roman" w:cs="Times New Roman"/>
+                <w:sz w:val="24"/>
+                <w:szCs w:val="24"/>
+              </w:rPr>
+              <w:t>will run on the same PC in Silverlight platform</w:t>
+            </w:r>
+            <w:r>
+              <w:rPr>
+                <w:rFonts w:ascii="Times New Roman" w:hAnsi="Times New Roman" w:cs="Times New Roman"/>
+                <w:sz w:val="24"/>
+                <w:szCs w:val="24"/>
+              </w:rPr>
+              <w:t xml:space="preserve">. There </w:t>
+            </w:r>
+            <w:r>
+              <w:rPr>
+                <w:rFonts w:ascii="Times New Roman" w:hAnsi="Times New Roman" w:cs="Times New Roman"/>
+                <w:sz w:val="24"/>
+                <w:szCs w:val="24"/>
+              </w:rPr>
+              <w:t xml:space="preserve">could </w:t>
+            </w:r>
+            <w:r>
+              <w:rPr>
+                <w:rFonts w:ascii="Times New Roman" w:hAnsi="Times New Roman" w:cs="Times New Roman"/>
+                <w:sz w:val="24"/>
+                <w:szCs w:val="24"/>
+              </w:rPr>
+              <w:t>be more th</w:t>
+            </w:r>
+            <w:r>
+              <w:rPr>
+                <w:rFonts w:ascii="Times New Roman" w:hAnsi="Times New Roman" w:cs="Times New Roman"/>
+                <w:sz w:val="24"/>
+                <w:szCs w:val="24"/>
+              </w:rPr>
+              <w:t>an one computer can run</w:t>
+            </w:r>
+            <w:r>
+              <w:rPr>
+                <w:rFonts w:ascii="Times New Roman" w:hAnsi="Times New Roman" w:cs="Times New Roman"/>
+                <w:sz w:val="24"/>
+                <w:szCs w:val="24"/>
+              </w:rPr>
+              <w:t xml:space="preserve"> </w:t>
+            </w:r>
+            <w:r>
+              <w:rPr>
+                <w:rFonts w:ascii="Times New Roman" w:hAnsi="Times New Roman" w:cs="Times New Roman"/>
+                <w:sz w:val="24"/>
+                <w:szCs w:val="24"/>
+              </w:rPr>
+              <w:t>“</w:t>
+            </w:r>
+            <w:r>
+              <w:rPr>
+                <w:rFonts w:ascii="Times New Roman" w:hAnsi="Times New Roman" w:cs="Times New Roman"/>
+                <w:sz w:val="24"/>
+                <w:szCs w:val="24"/>
+              </w:rPr>
+              <w:t>PIM</w:t>
+            </w:r>
+            <w:r>
+              <w:rPr>
+                <w:rFonts w:ascii="Times New Roman" w:hAnsi="Times New Roman" w:cs="Times New Roman"/>
+                <w:sz w:val="24"/>
+                <w:szCs w:val="24"/>
+              </w:rPr>
+              <w:t xml:space="preserve"> clients”.</w:t>
+            </w:r>
+            <w:r>
+              <w:rPr>
+                <w:rFonts w:ascii="Times New Roman" w:hAnsi="Times New Roman" w:cs="Times New Roman"/>
+                <w:sz w:val="24"/>
+                <w:szCs w:val="24"/>
+              </w:rPr>
+              <w:t xml:space="preserve"> These elements are not deployed on website, it means that the user </w:t>
+            </w:r>
+            <w:r>
+              <w:rPr>
+                <w:rFonts w:ascii="Times New Roman" w:hAnsi="Times New Roman" w:cs="Times New Roman"/>
+                <w:sz w:val="24"/>
+                <w:szCs w:val="24"/>
+              </w:rPr>
+              <w:t>cannot</w:t>
+            </w:r>
+            <w:r>
+              <w:rPr>
+                <w:rFonts w:ascii="Times New Roman" w:hAnsi="Times New Roman" w:cs="Times New Roman"/>
+                <w:sz w:val="24"/>
+                <w:szCs w:val="24"/>
+              </w:rPr>
+              <w:t xml:space="preserve"> use these function at home.</w:t>
+            </w:r>
+          </w:p>
+        </w:tc>
+      </w:tr>
+      <w:tr>
+        <w:tc>
+          <w:tcPr>
+            <w:tcW w:w="3282" w:type="dxa"/>
+            <w:shd w:val="clear" w:color="auto" w:fill="DBE5F1" w:themeFill="accent1" w:themeFillTint="33"/>
+          </w:tcPr>
+          <w:p>
+            <w:pPr>
+              <w:rPr>
+                <w:rFonts w:ascii="Times New Roman" w:hAnsi="Times New Roman" w:cs="Times New Roman"/>
+                <w:sz w:val="24"/>
+                <w:szCs w:val="24"/>
+              </w:rPr>
+            </w:pPr>
+            <w:r>
+              <w:rPr>
+                <w:rFonts w:ascii="Times New Roman" w:hAnsi="Times New Roman" w:cs="Times New Roman"/>
+                <w:sz w:val="24"/>
+                <w:szCs w:val="24"/>
+              </w:rPr>
+              <w:t>Personal Information Manager</w:t>
+            </w:r>
+          </w:p>
+        </w:tc>
+        <w:tc>
+          <w:tcPr>
+            <w:tcW w:w="5826" w:type="dxa"/>
+            <w:vMerge/>
+          </w:tcPr>
+          <w:p>
+            <w:pPr>
+              <w:rPr>
+                <w:rFonts w:ascii="Times New Roman" w:hAnsi="Times New Roman" w:cs="Times New Roman"/>
+                <w:sz w:val="24"/>
+                <w:szCs w:val="24"/>
+              </w:rPr>
+            </w:pPr>
+          </w:p>
+        </w:tc>
+      </w:tr>
+      <w:tr>
+        <w:tc>
+          <w:tcPr>
+            <w:tcW w:w="3282" w:type="dxa"/>
+            <w:shd w:val="clear" w:color="auto" w:fill="DBE5F1" w:themeFill="accent1" w:themeFillTint="33"/>
+          </w:tcPr>
+          <w:p>
+            <w:pPr>
+              <w:rPr>
+                <w:rFonts w:ascii="Times New Roman" w:hAnsi="Times New Roman" w:cs="Times New Roman"/>
+                <w:sz w:val="24"/>
+                <w:szCs w:val="24"/>
+              </w:rPr>
+            </w:pPr>
+            <w:r>
+              <w:rPr>
+                <w:rFonts w:ascii="Times New Roman" w:hAnsi="Times New Roman" w:cs="Times New Roman"/>
+                <w:sz w:val="24"/>
+                <w:szCs w:val="24"/>
+              </w:rPr>
+              <w:t>Login Manager</w:t>
+            </w:r>
+          </w:p>
+        </w:tc>
+        <w:tc>
+          <w:tcPr>
+            <w:tcW w:w="5826" w:type="dxa"/>
+            <w:vMerge/>
+          </w:tcPr>
+          <w:p>
+            <w:pPr>
+              <w:rPr>
+                <w:rFonts w:ascii="Times New Roman" w:hAnsi="Times New Roman" w:cs="Times New Roman"/>
+                <w:sz w:val="24"/>
+                <w:szCs w:val="24"/>
+              </w:rPr>
+            </w:pPr>
+          </w:p>
+        </w:tc>
+      </w:tr>
+      <w:tr>
+        <w:tc>
+          <w:tcPr>
+            <w:tcW w:w="3282" w:type="dxa"/>
+            <w:shd w:val="clear" w:color="auto" w:fill="DBE5F1" w:themeFill="accent1" w:themeFillTint="33"/>
+          </w:tcPr>
+          <w:p>
+            <w:pPr>
+              <w:rPr>
+                <w:rFonts w:ascii="Times New Roman" w:hAnsi="Times New Roman" w:cs="Times New Roman"/>
+                <w:sz w:val="24"/>
+                <w:szCs w:val="24"/>
+              </w:rPr>
+            </w:pPr>
+            <w:r>
+              <w:rPr>
+                <w:rFonts w:ascii="Times New Roman" w:hAnsi="Times New Roman" w:cs="Times New Roman"/>
+                <w:sz w:val="24"/>
+                <w:szCs w:val="24"/>
+              </w:rPr>
+              <w:t>Client Data</w:t>
+            </w:r>
+          </w:p>
+        </w:tc>
+        <w:tc>
+          <w:tcPr>
+            <w:tcW w:w="5826" w:type="dxa"/>
+            <w:vMerge/>
+          </w:tcPr>
+          <w:p>
+            <w:pPr>
+              <w:rPr>
+                <w:rFonts w:ascii="Times New Roman" w:hAnsi="Times New Roman" w:cs="Times New Roman"/>
+                <w:sz w:val="24"/>
+                <w:szCs w:val="24"/>
+              </w:rPr>
+            </w:pPr>
+          </w:p>
+        </w:tc>
+      </w:tr>
+    </w:tbl>
+    <w:p/>
+    <w:p>
+      <w:pPr>
+        <w:pStyle w:val="Title"/>
+        <w:numPr>
+          <w:ilvl w:val="0"/>
+          <w:numId w:val="8"/>
+        </w:numPr>
+        <w:ind w:left="720"/>
+      </w:pPr>
+      <w:r>
+        <w:t>Summary</w:t>
+      </w:r>
+      <w:r>
+        <w:t>:</w:t>
+      </w:r>
+    </w:p>
+    <w:p/>
+    <w:p>
+      <w:pPr>
+        <w:tabs>
+          <w:tab w:val="left" w:pos="3744"/>
+        </w:tabs>
+        <w:rPr>
+          <w:rFonts w:ascii="Times New Roman" w:hAnsi="Times New Roman" w:cs="Times New Roman"/>
+          <w:sz w:val="24"/>
+          <w:szCs w:val="24"/>
+        </w:rPr>
+      </w:pPr>
+      <w:bookmarkStart w:id="5" w:name="_GoBack"/>
+      <w:bookmarkEnd w:id="5"/>
     </w:p>
     <w:sectPr>
       <w:pgSz w:w="12240" w:h="15840"/>
@@ -19012,7 +22211,7 @@
 </file>
 
 <file path=customXml/itemProps2.xml><?xml version="1.0" encoding="utf-8"?>
-<ds:datastoreItem xmlns:ds="http://schemas.openxmlformats.org/officeDocument/2006/customXml" ds:itemID="{E93EC5A4-4701-4A6B-9DE8-F89C238D52F1}">
+<ds:datastoreItem xmlns:ds="http://schemas.openxmlformats.org/officeDocument/2006/customXml" ds:itemID="{9C953582-FD59-460C-B2F6-F3AF65344DCD}">
   <ds:schemaRefs>
     <ds:schemaRef ds:uri="http://schemas.openxmlformats.org/officeDocument/2006/bibliography"/>
   </ds:schemaRefs>

</xml_diff>